<commit_message>
Kopiran talijanski RR document u engleski folder.
</commit_message>
<xml_diff>
--- a/assets/word/en/ps_export_template_rr.docx
+++ b/assets/word/en/ps_export_template_rr.docx
@@ -4,20 +4,23 @@
   <w:body>
     <w:p>
       <w:pPr>
-        <w:pStyle w:val="P68B1DB1-Heading12"/>
-        <w:jc w:val="right"/>
-      </w:pPr>
-      <w:r>
-        <w:t>${rr_01}</w:t>
-      </w:r>
+        <w:pStyle w:val="Naslov1"/>
+        <w:rPr>
+          <w:rFonts w:ascii="Open Sans" w:hAnsi="Open Sans" w:cs="Open Sans"/>
+          <w:b/>
+          <w:bCs/>
+          <w:sz w:val="22"/>
+          <w:szCs w:val="22"/>
+        </w:rPr>
+      </w:pPr>
     </w:p>
     <w:p>
       <w:pPr>
-        <w:jc w:val="both"/>
-        <w:rPr>
-          <w:rFonts w:ascii="Open Sans" w:hAnsi="Open Sans" w:cs="Open Sans"/>
-          <w:b/>
-          <w:color w:val="70AD47" w:themeColor="accent6"/>
+        <w:pStyle w:val="Naslov1"/>
+        <w:rPr>
+          <w:rFonts w:ascii="Open Sans" w:hAnsi="Open Sans" w:cs="Open Sans"/>
+          <w:sz w:val="22"/>
+          <w:szCs w:val="22"/>
         </w:rPr>
       </w:pPr>
     </w:p>
@@ -27,36 +30,110 @@
         <w:rPr>
           <w:rFonts w:ascii="Open Sans" w:hAnsi="Open Sans" w:cs="Open Sans"/>
           <w:b/>
+          <w:bCs/>
           <w:color w:val="70AD47" w:themeColor="accent6"/>
         </w:rPr>
       </w:pPr>
+      <w:r>
+        <w:rPr>
+          <w:rFonts w:ascii="Open Sans" w:hAnsi="Open Sans" w:cs="Open Sans"/>
+          <w:b/>
+          <w:bCs/>
+          <w:color w:val="70AD47" w:themeColor="accent6"/>
+        </w:rPr>
+        <w:t xml:space="preserve">Modello per l'esercizio dei diritti </w:t>
+      </w:r>
+      <w:r>
+        <w:rPr>
+          <w:rFonts w:ascii="Open Sans" w:hAnsi="Open Sans" w:cs="Open Sans"/>
+          <w:b/>
+          <w:bCs/>
+          <w:color w:val="70AD47" w:themeColor="accent6"/>
+        </w:rPr>
+        <w:t>previsti</w:t>
+      </w:r>
+      <w:r>
+        <w:rPr>
+          <w:rFonts w:ascii="Open Sans" w:hAnsi="Open Sans" w:cs="Open Sans"/>
+          <w:b/>
+          <w:bCs/>
+          <w:color w:val="70AD47" w:themeColor="accent6"/>
+        </w:rPr>
+        <w:t xml:space="preserve"> dal </w:t>
+      </w:r>
+      <w:r>
+        <w:rPr>
+          <w:rFonts w:ascii="Open Sans" w:hAnsi="Open Sans" w:cs="Open Sans"/>
+          <w:b/>
+          <w:bCs/>
+          <w:color w:val="70AD47" w:themeColor="accent6"/>
+        </w:rPr>
+        <w:t>GDPR</w:t>
+      </w:r>
     </w:p>
     <w:p>
       <w:pPr>
-        <w:pStyle w:val="P68B1DB1-Normal4"/>
-        <w:jc w:val="center"/>
-      </w:pPr>
-      <w:r>
-        <w:t xml:space="preserve">Zahtjev za ostvarivanje prava ispitanika </w:t>
-      </w:r>
+        <w:jc w:val="both"/>
+        <w:rPr>
+          <w:rFonts w:ascii="Open Sans" w:hAnsi="Open Sans" w:cs="Open Sans"/>
+          <w:b/>
+          <w:bCs/>
+          <w:color w:val="70AD47" w:themeColor="accent6"/>
+        </w:rPr>
+      </w:pPr>
     </w:p>
     <w:p>
       <w:pPr>
-        <w:pStyle w:val="P68B1DB1-Normal4"/>
         <w:jc w:val="center"/>
-      </w:pPr>
-      <w:r>
-        <w:t>koja proizlaze iz Opće uredbe o zaštiti podataka</w:t>
-      </w:r>
+        <w:rPr>
+          <w:rFonts w:ascii="Open Sans" w:hAnsi="Open Sans" w:cs="Open Sans"/>
+          <w:b/>
+          <w:bCs/>
+          <w:color w:val="70AD47" w:themeColor="accent6"/>
+        </w:rPr>
+      </w:pPr>
     </w:p>
     <w:p>
       <w:pPr>
-        <w:jc w:val="both"/>
-        <w:rPr>
-          <w:rFonts w:ascii="Open Sans" w:hAnsi="Open Sans" w:cs="Open Sans"/>
-          <w:i/>
-        </w:rPr>
-      </w:pPr>
+        <w:jc w:val="center"/>
+        <w:rPr>
+          <w:rFonts w:ascii="Open Sans" w:hAnsi="Open Sans" w:cs="Open Sans"/>
+          <w:b/>
+          <w:bCs/>
+        </w:rPr>
+      </w:pPr>
+      <w:r>
+        <w:rPr>
+          <w:rFonts w:ascii="Open Sans" w:hAnsi="Open Sans" w:cs="Open Sans"/>
+          <w:b/>
+          <w:bCs/>
+        </w:rPr>
+        <w:t xml:space="preserve">RICHIESTA DI ESERCIZIO DEI DIRITTI DELL'INTERESSATO </w:t>
+      </w:r>
+      <w:r>
+        <w:rPr>
+          <w:rFonts w:ascii="Open Sans" w:hAnsi="Open Sans" w:cs="Open Sans"/>
+          <w:b/>
+          <w:bCs/>
+        </w:rPr>
+        <w:t>PREVISTI</w:t>
+      </w:r>
+      <w:r>
+        <w:rPr>
+          <w:rFonts w:ascii="Open Sans" w:hAnsi="Open Sans" w:cs="Open Sans"/>
+          <w:b/>
+          <w:bCs/>
+        </w:rPr>
+        <w:t xml:space="preserve"> DAL </w:t>
+      </w:r>
+      <w:r>
+        <w:rPr>
+          <w:rFonts w:ascii="Open Sans" w:hAnsi="Open Sans" w:cs="Open Sans"/>
+          <w:b/>
+          <w:bCs/>
+        </w:rPr>
+        <w:t>GDPR</w:t>
+      </w:r>
     </w:p>
     <w:p>
       <w:pPr>
@@ -64,43 +141,9 @@
         <w:rPr>
           <w:rFonts w:ascii="Open Sans" w:hAnsi="Open Sans" w:cs="Open Sans"/>
           <w:i/>
-        </w:rPr>
-      </w:pPr>
-      <w:r>
-        <w:rPr>
-          <w:rFonts w:ascii="Open Sans" w:hAnsi="Open Sans" w:cs="Open Sans"/>
-          <w:i/>
-        </w:rPr>
-        <w:t>*Osobni podaci pojedinca koji podnosi zahtjev potrebni da bi voditelj obrade podataka (</w:t>
-      </w:r>
-      <w:r>
-        <w:rPr>
-          <w:rFonts w:ascii="Open Sans" w:hAnsi="Open Sans" w:cs="Open Sans"/>
-          <w:i/>
-        </w:rPr>
-        <w:t>organizacija/društvo</w:t>
-      </w:r>
-      <w:r>
-        <w:rPr>
-          <w:rFonts w:ascii="Open Sans" w:hAnsi="Open Sans" w:cs="Open Sans"/>
-          <w:i/>
-        </w:rPr>
-        <w:t xml:space="preserve"> koj</w:t>
-      </w:r>
-      <w:r>
-        <w:rPr>
-          <w:rFonts w:ascii="Open Sans" w:hAnsi="Open Sans" w:cs="Open Sans"/>
-          <w:i/>
-        </w:rPr>
-        <w:t>e</w:t>
-      </w:r>
-      <w:r>
-        <w:rPr>
-          <w:rFonts w:ascii="Open Sans" w:hAnsi="Open Sans" w:cs="Open Sans"/>
-          <w:i/>
-        </w:rPr>
-        <w:t xml:space="preserve"> obrađuje osobne podatke) provjerio identitet pojedinca koji podnosi zahtjev i odgovorio na zahtjev):</w:t>
-      </w:r>
+          <w:iCs/>
+        </w:rPr>
+      </w:pPr>
     </w:p>
     <w:p>
       <w:pPr>
@@ -108,88 +151,239 @@
         <w:rPr>
           <w:rFonts w:ascii="Open Sans" w:hAnsi="Open Sans" w:cs="Open Sans"/>
           <w:i/>
-        </w:rPr>
-      </w:pPr>
+          <w:iCs/>
+        </w:rPr>
+      </w:pPr>
+      <w:r>
+        <w:rPr>
+          <w:rFonts w:ascii="Open Sans" w:hAnsi="Open Sans" w:cs="Open Sans"/>
+          <w:i/>
+          <w:iCs/>
+        </w:rPr>
+        <w:t xml:space="preserve">*Dati personali </w:t>
+      </w:r>
+      <w:r>
+        <w:rPr>
+          <w:rFonts w:ascii="Open Sans" w:hAnsi="Open Sans" w:cs="Open Sans"/>
+          <w:i/>
+          <w:iCs/>
+        </w:rPr>
+        <w:t>della persona che presenta la richiesta necessari al titolare del trattamento (PMI che tratta dati personali) per verificare l'identità della persona che presenta la richiesta e per rispondere alla richiesta)</w:t>
+      </w:r>
+      <w:r>
+        <w:rPr>
+          <w:rStyle w:val="Referencafusnote"/>
+          <w:rFonts w:ascii="Open Sans" w:hAnsi="Open Sans" w:cs="Open Sans"/>
+          <w:i/>
+          <w:iCs/>
+        </w:rPr>
+        <w:footnoteReference w:id="1"/>
+      </w:r>
+      <w:r>
+        <w:rPr>
+          <w:rFonts w:ascii="Open Sans" w:hAnsi="Open Sans" w:cs="Open Sans"/>
+          <w:i/>
+          <w:iCs/>
+        </w:rPr>
+        <w:t>:</w:t>
+      </w:r>
     </w:p>
     <w:p>
       <w:pPr>
-        <w:pStyle w:val="P68B1DB1-Normal5"/>
-        <w:spacing w:line="480" w:lineRule="auto"/>
-      </w:pPr>
-      <w:r>
-        <w:t>${rr_02}</w:t>
-      </w:r>
+        <w:jc w:val="both"/>
+        <w:rPr>
+          <w:rFonts w:ascii="Open Sans" w:hAnsi="Open Sans" w:cs="Open Sans"/>
+          <w:i/>
+          <w:iCs/>
+        </w:rPr>
+      </w:pPr>
     </w:p>
     <w:p>
       <w:pPr>
-        <w:pStyle w:val="P68B1DB1-Normal5"/>
         <w:spacing w:line="480" w:lineRule="auto"/>
-      </w:pPr>
-      <w:r>
-        <w:t>${rr_02_item}: ______________________________________</w:t>
+        <w:rPr>
+          <w:rFonts w:ascii="Open Sans" w:hAnsi="Open Sans" w:cs="Open Sans"/>
+        </w:rPr>
+      </w:pPr>
+      <w:r>
+        <w:rPr>
+          <w:rFonts w:ascii="Open Sans" w:hAnsi="Open Sans" w:cs="Open Sans"/>
+        </w:rPr>
+        <w:t>${rr_02}</w:t>
       </w:r>
     </w:p>
     <w:p>
       <w:pPr>
-        <w:pStyle w:val="P68B1DB1-Normal5"/>
         <w:spacing w:line="480" w:lineRule="auto"/>
-      </w:pPr>
-      <w:r>
-        <w:t>${/rr_02}</w:t>
+        <w:rPr>
+          <w:rFonts w:ascii="Open Sans" w:hAnsi="Open Sans" w:cs="Open Sans"/>
+        </w:rPr>
+      </w:pPr>
+      <w:r>
+        <w:rPr>
+          <w:rFonts w:ascii="Open Sans" w:hAnsi="Open Sans" w:cs="Open Sans"/>
+        </w:rPr>
+        <w:t>${rr_02_item}: ______________________________________</w:t>
       </w:r>
     </w:p>
     <w:p>
       <w:pPr>
-        <w:rPr>
-          <w:rFonts w:ascii="Open Sans" w:hAnsi="Open Sans" w:cs="Open Sans"/>
-          <w:b/>
+        <w:spacing w:line="480" w:lineRule="auto"/>
+        <w:rPr>
+          <w:rFonts w:ascii="Open Sans" w:hAnsi="Open Sans" w:cs="Open Sans"/>
+        </w:rPr>
+      </w:pPr>
+      <w:r>
+        <w:rPr>
+          <w:rFonts w:ascii="Open Sans" w:hAnsi="Open Sans" w:cs="Open Sans"/>
+        </w:rPr>
+        <w:t>${/rr_02}</w:t>
+      </w:r>
+    </w:p>
+    <w:p>
+      <w:pPr>
+        <w:rPr>
+          <w:rFonts w:ascii="Open Sans" w:hAnsi="Open Sans" w:cs="Open Sans"/>
+        </w:rPr>
+      </w:pPr>
+      <w:bookmarkStart w:id="1" w:name="_Hlk167803218"/>
+      <w:r>
+        <w:rPr>
+          <w:rFonts w:ascii="Open Sans" w:hAnsi="Open Sans" w:cs="Open Sans"/>
+        </w:rPr>
+        <w:br w:type="page"/>
+      </w:r>
+    </w:p>
+    <w:bookmarkEnd w:id="1"/>
+    <w:p>
+      <w:pPr>
+        <w:jc w:val="both"/>
+        <w:rPr>
+          <w:rFonts w:ascii="Open Sans" w:hAnsi="Open Sans" w:cs="Open Sans"/>
+        </w:rPr>
+      </w:pPr>
+      <w:r>
+        <w:rPr>
+          <w:rFonts w:ascii="Open Sans" w:hAnsi="Open Sans" w:cs="Open Sans"/>
+        </w:rPr>
+        <w:lastRenderedPageBreak/>
+        <w:t xml:space="preserve">In </w:t>
+      </w:r>
+      <w:proofErr w:type="spellStart"/>
+      <w:r>
+        <w:rPr>
+          <w:rFonts w:ascii="Open Sans" w:hAnsi="Open Sans" w:cs="Open Sans"/>
+        </w:rPr>
+        <w:t>linea</w:t>
+      </w:r>
+      <w:proofErr w:type="spellEnd"/>
+      <w:r>
+        <w:rPr>
+          <w:rFonts w:ascii="Open Sans" w:hAnsi="Open Sans" w:cs="Open Sans"/>
+        </w:rPr>
+        <w:t xml:space="preserve"> </w:t>
+      </w:r>
+      <w:proofErr w:type="spellStart"/>
+      <w:r>
+        <w:rPr>
+          <w:rFonts w:ascii="Open Sans" w:hAnsi="Open Sans" w:cs="Open Sans"/>
+        </w:rPr>
+        <w:t>con</w:t>
+      </w:r>
+      <w:proofErr w:type="spellEnd"/>
+      <w:r>
+        <w:rPr>
+          <w:rFonts w:ascii="Open Sans" w:hAnsi="Open Sans" w:cs="Open Sans"/>
+        </w:rPr>
+        <w:t xml:space="preserve"> i </w:t>
+      </w:r>
+      <w:proofErr w:type="spellStart"/>
+      <w:r>
+        <w:rPr>
+          <w:rFonts w:ascii="Open Sans" w:hAnsi="Open Sans" w:cs="Open Sans"/>
+        </w:rPr>
+        <w:t>miei</w:t>
+      </w:r>
+      <w:proofErr w:type="spellEnd"/>
+      <w:r>
+        <w:rPr>
+          <w:rFonts w:ascii="Open Sans" w:hAnsi="Open Sans" w:cs="Open Sans"/>
+        </w:rPr>
+        <w:t xml:space="preserve"> diritti </w:t>
+      </w:r>
+      <w:r>
+        <w:rPr>
+          <w:rFonts w:ascii="Open Sans" w:hAnsi="Open Sans" w:cs="Open Sans"/>
+        </w:rPr>
+        <w:t xml:space="preserve">previsti </w:t>
+      </w:r>
+      <w:r>
+        <w:rPr>
+          <w:rFonts w:ascii="Open Sans" w:hAnsi="Open Sans" w:cs="Open Sans"/>
+        </w:rPr>
+        <w:t>dal Regolamento Generale sulla Protezione dei Dati</w:t>
+      </w:r>
+      <w:r>
+        <w:rPr>
+          <w:rFonts w:ascii="Open Sans" w:hAnsi="Open Sans" w:cs="Open Sans"/>
+        </w:rPr>
+        <w:t>, io__________ (</w:t>
+      </w:r>
+      <w:r>
+        <w:rPr>
+          <w:rFonts w:ascii="Open Sans" w:hAnsi="Open Sans" w:cs="Open Sans"/>
           <w:i/>
           <w:iCs/>
         </w:rPr>
-      </w:pPr>
-      <w:r>
-        <w:rPr>
-          <w:rFonts w:ascii="Open Sans" w:hAnsi="Open Sans" w:cs="Open Sans"/>
-          <w:b/>
+        <w:t>nome e cognome dell'individuo</w:t>
+      </w:r>
+      <w:r>
+        <w:rPr>
+          <w:rFonts w:ascii="Open Sans" w:hAnsi="Open Sans" w:cs="Open Sans"/>
+        </w:rPr>
+        <w:t xml:space="preserve">) con la presente presento una richiesta al titolare del </w:t>
+      </w:r>
+      <w:r>
+        <w:rPr>
+          <w:rFonts w:ascii="Open Sans" w:hAnsi="Open Sans" w:cs="Open Sans"/>
+        </w:rPr>
+        <w:t xml:space="preserve">trattamento__________ </w:t>
+      </w:r>
+      <w:r>
+        <w:rPr>
+          <w:rFonts w:ascii="Open Sans" w:hAnsi="Open Sans" w:cs="Open Sans"/>
+        </w:rPr>
+        <w:t>(</w:t>
+      </w:r>
+      <w:r>
+        <w:rPr>
+          <w:rFonts w:ascii="Open Sans" w:hAnsi="Open Sans" w:cs="Open Sans"/>
           <w:i/>
           <w:iCs/>
         </w:rPr>
-        <w:br w:type="page"/>
-      </w:r>
-    </w:p>
-    <w:p>
-      <w:pPr>
-        <w:jc w:val="center"/>
-        <w:rPr>
-          <w:rFonts w:ascii="Open Sans" w:hAnsi="Open Sans" w:cs="Open Sans"/>
-          <w:b/>
+        <w:t>denominazione sociale</w:t>
+      </w:r>
+      <w:r>
+        <w:rPr>
+          <w:rFonts w:ascii="Open Sans" w:hAnsi="Open Sans" w:cs="Open Sans"/>
           <w:i/>
           <w:iCs/>
         </w:rPr>
-      </w:pPr>
-      <w:r>
-        <w:rPr>
-          <w:rFonts w:ascii="Open Sans" w:hAnsi="Open Sans" w:cs="Open Sans"/>
-          <w:b/>
+        <w:t xml:space="preserve"> della PMI </w:t>
+      </w:r>
+      <w:r>
+        <w:rPr>
+          <w:rFonts w:ascii="Open Sans" w:hAnsi="Open Sans" w:cs="Open Sans"/>
           <w:i/>
           <w:iCs/>
         </w:rPr>
-        <w:lastRenderedPageBreak/>
-        <w:t>Ispunjava ispitanik koji želi ostvariti svoje pravo</w:t>
-      </w:r>
-    </w:p>
-    <w:p>
-      <w:pPr>
-        <w:jc w:val="both"/>
-        <w:rPr>
-          <w:rFonts w:ascii="Open Sans" w:hAnsi="Open Sans" w:cs="Open Sans"/>
-        </w:rPr>
-      </w:pPr>
-      <w:r>
-        <w:rPr>
-          <w:rFonts w:ascii="Open Sans" w:hAnsi="Open Sans" w:cs="Open Sans"/>
-        </w:rPr>
-        <w:t>U skladu s mojim pravima koja proizlaze iz Opće uredbe o zaštiti podataka, __________ (</w:t>
+        <w:t>che sta trattando i tuoi dati personali</w:t>
+      </w:r>
+      <w:r>
+        <w:rPr>
+          <w:rFonts w:ascii="Open Sans" w:hAnsi="Open Sans" w:cs="Open Sans"/>
+        </w:rPr>
+        <w:t>) per l'esercizio dei seguenti diritti (</w:t>
       </w:r>
       <w:r>
         <w:rPr>
@@ -197,7 +391,7 @@
           <w:i/>
           <w:iCs/>
         </w:rPr>
-        <w:t>ime</w:t>
+        <w:t>scegliere tutti i diritti che si desidera esercitare, può essere un diritto</w:t>
       </w:r>
       <w:r>
         <w:rPr>
@@ -205,7 +399,7 @@
           <w:i/>
           <w:iCs/>
         </w:rPr>
-        <w:t xml:space="preserve"> </w:t>
+        <w:t>,</w:t>
       </w:r>
       <w:r>
         <w:rPr>
@@ -213,76 +407,16 @@
           <w:i/>
           <w:iCs/>
         </w:rPr>
-        <w:t>i prezime fizičke osobe</w:t>
-      </w:r>
-      <w:r>
-        <w:rPr>
-          <w:rFonts w:ascii="Open Sans" w:hAnsi="Open Sans" w:cs="Open Sans"/>
-        </w:rPr>
-        <w:t>) podnosim zahtjev voditelju obrade podataka____________ (</w:t>
-      </w:r>
-      <w:r>
-        <w:rPr>
-          <w:rFonts w:ascii="Open Sans" w:hAnsi="Open Sans" w:cs="Open Sans"/>
-          <w:i/>
-        </w:rPr>
-        <w:t xml:space="preserve">naziv </w:t>
-      </w:r>
-      <w:r>
-        <w:rPr>
-          <w:rFonts w:ascii="Open Sans" w:hAnsi="Open Sans" w:cs="Open Sans"/>
-          <w:i/>
-        </w:rPr>
-        <w:t xml:space="preserve">organizacije/društva </w:t>
-      </w:r>
-      <w:r>
-        <w:rPr>
-          <w:rFonts w:ascii="Open Sans" w:hAnsi="Open Sans" w:cs="Open Sans"/>
-          <w:i/>
-        </w:rPr>
-        <w:t>koj</w:t>
-      </w:r>
-      <w:r>
-        <w:rPr>
-          <w:rFonts w:ascii="Open Sans" w:hAnsi="Open Sans" w:cs="Open Sans"/>
-          <w:i/>
-        </w:rPr>
-        <w:t>e</w:t>
-      </w:r>
-      <w:r>
-        <w:rPr>
-          <w:rFonts w:ascii="Open Sans" w:hAnsi="Open Sans" w:cs="Open Sans"/>
-          <w:i/>
-        </w:rPr>
-        <w:t xml:space="preserve"> obrađuje </w:t>
-      </w:r>
-      <w:r>
-        <w:rPr>
-          <w:rFonts w:ascii="Open Sans" w:hAnsi="Open Sans" w:cs="Open Sans"/>
-          <w:i/>
-        </w:rPr>
-        <w:t>V</w:t>
-      </w:r>
-      <w:r>
-        <w:rPr>
-          <w:rFonts w:ascii="Open Sans" w:hAnsi="Open Sans" w:cs="Open Sans"/>
-          <w:i/>
-        </w:rPr>
-        <w:t>aše osobne podatke</w:t>
-      </w:r>
-      <w:r>
-        <w:rPr>
-          <w:rFonts w:ascii="Open Sans" w:hAnsi="Open Sans" w:cs="Open Sans"/>
-        </w:rPr>
-        <w:t>) za ostvarivanje sljedećih prava (</w:t>
-      </w:r>
-      <w:r>
-        <w:rPr>
+        <w:t xml:space="preserve"> alcuni di loro o tutti)</w:t>
+      </w:r>
+      <w:r>
+        <w:rPr>
+          <w:rStyle w:val="Referencafusnote"/>
           <w:rFonts w:ascii="Open Sans" w:hAnsi="Open Sans" w:cs="Open Sans"/>
           <w:i/>
           <w:iCs/>
         </w:rPr>
-        <w:t>odaberite</w:t>
+        <w:footnoteReference w:id="2"/>
       </w:r>
       <w:r>
         <w:rPr>
@@ -290,85 +424,8 @@
           <w:i/>
           <w:iCs/>
         </w:rPr>
-        <w:t xml:space="preserve"> </w:t>
-      </w:r>
-      <w:r>
-        <w:rPr>
-          <w:rFonts w:ascii="Open Sans" w:hAnsi="Open Sans" w:cs="Open Sans"/>
-          <w:i/>
-          <w:iCs/>
-        </w:rPr>
-        <w:t>sva prava koja želite ostvariti</w:t>
-      </w:r>
-      <w:r>
-        <w:rPr>
-          <w:rFonts w:ascii="Open Sans" w:hAnsi="Open Sans" w:cs="Open Sans"/>
-          <w:i/>
-          <w:iCs/>
-        </w:rPr>
-        <w:t xml:space="preserve"> podnošenjem ovog zahtjeva</w:t>
-      </w:r>
-      <w:r>
-        <w:rPr>
-          <w:rFonts w:ascii="Open Sans" w:hAnsi="Open Sans" w:cs="Open Sans"/>
-          <w:i/>
-          <w:iCs/>
-        </w:rPr>
-        <w:t>,</w:t>
-      </w:r>
-      <w:r>
-        <w:rPr>
-          <w:rFonts w:ascii="Open Sans" w:hAnsi="Open Sans" w:cs="Open Sans"/>
-          <w:i/>
-          <w:iCs/>
-        </w:rPr>
-        <w:t xml:space="preserve"> a</w:t>
-      </w:r>
-      <w:r>
-        <w:rPr>
-          <w:rFonts w:ascii="Open Sans" w:hAnsi="Open Sans" w:cs="Open Sans"/>
-          <w:i/>
-          <w:iCs/>
-        </w:rPr>
-        <w:t xml:space="preserve"> to može biti </w:t>
-      </w:r>
-      <w:r>
-        <w:rPr>
-          <w:rFonts w:ascii="Open Sans" w:hAnsi="Open Sans" w:cs="Open Sans"/>
-          <w:i/>
-          <w:iCs/>
-        </w:rPr>
-        <w:t>jedno od ponuđenih prava ili sva prava</w:t>
-      </w:r>
-      <w:r>
-        <w:rPr>
-          <w:rFonts w:ascii="Open Sans" w:hAnsi="Open Sans" w:cs="Open Sans"/>
-          <w:i/>
-        </w:rPr>
-        <w:t>)</w:t>
-      </w:r>
-      <w:r>
-        <w:rPr>
-          <w:rStyle w:val="Referencafusnote"/>
-          <w:rFonts w:ascii="Open Sans" w:hAnsi="Open Sans" w:cs="Open Sans"/>
-          <w:i/>
-        </w:rPr>
-        <w:footnoteReference w:id="1"/>
-      </w:r>
-      <w:r>
-        <w:rPr>
-          <w:rFonts w:ascii="Open Sans" w:hAnsi="Open Sans" w:cs="Open Sans"/>
-          <w:i/>
-        </w:rPr>
-        <w:t>:</w:t>
-      </w:r>
-    </w:p>
-    <w:p>
-      <w:pPr>
-        <w:rPr>
-          <w:rFonts w:ascii="Open Sans" w:hAnsi="Open Sans" w:cs="Open Sans"/>
-        </w:rPr>
-      </w:pPr>
+        <w:t xml:space="preserve"> :</w:t>
+      </w:r>
     </w:p>
     <w:p>
       <w:pPr>
@@ -393,32 +450,156 @@
         <w:rPr>
           <w:rFonts w:ascii="Open Sans" w:hAnsi="Open Sans" w:cs="Open Sans"/>
           <w:b/>
-        </w:rPr>
-        <w:t>Pravo na pristup mojim osobnim podacima</w:t>
-      </w:r>
-      <w:r>
-        <w:rPr>
-          <w:rFonts w:ascii="Open Sans" w:hAnsi="Open Sans" w:cs="Open Sans"/>
-        </w:rPr>
-        <w:t xml:space="preserve"> (članak 15. Opće uredbe o zaštiti podataka)</w:t>
+          <w:bCs/>
+        </w:rPr>
+        <w:t xml:space="preserve">Diritto di accesso ai miei dati personali </w:t>
+      </w:r>
+      <w:r>
+        <w:rPr>
+          <w:rFonts w:ascii="Open Sans" w:hAnsi="Open Sans" w:cs="Open Sans"/>
+        </w:rPr>
+        <w:t>(articolo 15 del GDPR)</w:t>
       </w:r>
       <w:r>
         <w:rPr>
           <w:rStyle w:val="Referencafusnote"/>
           <w:rFonts w:ascii="Open Sans" w:hAnsi="Open Sans" w:cs="Open Sans"/>
         </w:rPr>
-        <w:footnoteReference w:id="2"/>
+        <w:footnoteReference w:id="3"/>
       </w:r>
     </w:p>
     <w:p>
       <w:pPr>
         <w:pStyle w:val="Odlomakpopisa"/>
-        <w:spacing w:after="0" w:line="240" w:lineRule="auto"/>
         <w:ind w:left="600"/>
-        <w:rPr>
-          <w:rFonts w:ascii="Open Sans" w:hAnsi="Open Sans" w:cs="Open Sans"/>
-        </w:rPr>
-      </w:pPr>
+        <w:jc w:val="both"/>
+        <w:rPr>
+          <w:rFonts w:ascii="Open Sans" w:hAnsi="Open Sans" w:cs="Open Sans"/>
+          <w:i/>
+          <w:iCs/>
+        </w:rPr>
+      </w:pPr>
+      <w:r>
+        <w:rPr>
+          <w:rFonts w:ascii="Open Sans" w:hAnsi="Open Sans" w:cs="Open Sans"/>
+          <w:i/>
+          <w:iCs/>
+        </w:rPr>
+        <w:t xml:space="preserve">(Si prega di specificare la richiesta. </w:t>
+      </w:r>
+      <w:r>
+        <w:rPr>
+          <w:rFonts w:ascii="Open Sans" w:hAnsi="Open Sans" w:cs="Open Sans"/>
+          <w:i/>
+          <w:iCs/>
+        </w:rPr>
+        <w:t>E' possibile</w:t>
+      </w:r>
+      <w:r>
+        <w:rPr>
+          <w:rFonts w:ascii="Open Sans" w:hAnsi="Open Sans" w:cs="Open Sans"/>
+          <w:i/>
+          <w:iCs/>
+        </w:rPr>
+        <w:t xml:space="preserve"> chiedere conferma che sia o meno in corso un trattamento dei </w:t>
+      </w:r>
+      <w:r>
+        <w:rPr>
+          <w:rFonts w:ascii="Open Sans" w:hAnsi="Open Sans" w:cs="Open Sans"/>
+          <w:i/>
+          <w:iCs/>
+        </w:rPr>
+        <w:t>propri</w:t>
+      </w:r>
+      <w:r>
+        <w:rPr>
+          <w:rFonts w:ascii="Open Sans" w:hAnsi="Open Sans" w:cs="Open Sans"/>
+          <w:i/>
+          <w:iCs/>
+        </w:rPr>
+        <w:t xml:space="preserve"> dati personali</w:t>
+      </w:r>
+      <w:r>
+        <w:rPr>
+          <w:rFonts w:ascii="Open Sans" w:hAnsi="Open Sans" w:cs="Open Sans"/>
+          <w:i/>
+          <w:iCs/>
+        </w:rPr>
+        <w:t xml:space="preserve">. Inoltre, </w:t>
+      </w:r>
+      <w:r>
+        <w:rPr>
+          <w:rFonts w:ascii="Open Sans" w:hAnsi="Open Sans" w:cs="Open Sans"/>
+          <w:i/>
+          <w:iCs/>
+        </w:rPr>
+        <w:t>si può</w:t>
+      </w:r>
+      <w:r>
+        <w:rPr>
+          <w:rFonts w:ascii="Open Sans" w:hAnsi="Open Sans" w:cs="Open Sans"/>
+          <w:i/>
+          <w:iCs/>
+        </w:rPr>
+        <w:t xml:space="preserve"> ottenere informazioni sul trattamento dei </w:t>
+      </w:r>
+      <w:r>
+        <w:rPr>
+          <w:rFonts w:ascii="Open Sans" w:hAnsi="Open Sans" w:cs="Open Sans"/>
+          <w:i/>
+          <w:iCs/>
+        </w:rPr>
+        <w:t>propri</w:t>
+      </w:r>
+      <w:r>
+        <w:rPr>
+          <w:rFonts w:ascii="Open Sans" w:hAnsi="Open Sans" w:cs="Open Sans"/>
+          <w:i/>
+          <w:iCs/>
+        </w:rPr>
+        <w:t xml:space="preserve"> dati personali ai sensi dell'articolo 15 del GDPR, </w:t>
+      </w:r>
+      <w:r>
+        <w:rPr>
+          <w:rFonts w:ascii="Open Sans" w:hAnsi="Open Sans" w:cs="Open Sans"/>
+          <w:i/>
+          <w:iCs/>
+        </w:rPr>
+        <w:t xml:space="preserve">nonché </w:t>
+      </w:r>
+      <w:r>
+        <w:rPr>
+          <w:rFonts w:ascii="Open Sans" w:hAnsi="Open Sans" w:cs="Open Sans"/>
+          <w:i/>
+          <w:iCs/>
+        </w:rPr>
+        <w:t xml:space="preserve">ottenere una copia </w:t>
+      </w:r>
+      <w:r>
+        <w:rPr>
+          <w:rFonts w:ascii="Open Sans" w:hAnsi="Open Sans" w:cs="Open Sans"/>
+          <w:i/>
+          <w:iCs/>
+        </w:rPr>
+        <w:t>degli stessi</w:t>
+      </w:r>
+      <w:r>
+        <w:rPr>
+          <w:rFonts w:ascii="Open Sans" w:hAnsi="Open Sans" w:cs="Open Sans"/>
+          <w:i/>
+          <w:iCs/>
+        </w:rPr>
+        <w:t xml:space="preserve">). </w:t>
+      </w:r>
+      <w:r>
+        <w:rPr>
+          <w:rStyle w:val="Referencafusnote"/>
+          <w:rFonts w:ascii="Open Sans" w:hAnsi="Open Sans" w:cs="Open Sans"/>
+          <w:i/>
+          <w:iCs/>
+        </w:rPr>
+        <w:footnoteReference w:id="4"/>
+      </w:r>
     </w:p>
     <w:p>
       <w:pPr>
@@ -426,38 +607,8 @@
         <w:ind w:left="600"/>
         <w:rPr>
           <w:rFonts w:ascii="Open Sans" w:hAnsi="Open Sans" w:cs="Open Sans"/>
-          <w:i/>
-        </w:rPr>
-      </w:pPr>
-      <w:r>
-        <w:rPr>
-          <w:rFonts w:ascii="Open Sans" w:hAnsi="Open Sans" w:cs="Open Sans"/>
-          <w:i/>
-        </w:rPr>
-        <w:t>Pojasnite</w:t>
-      </w:r>
-      <w:r>
-        <w:rPr>
-          <w:rFonts w:ascii="Open Sans" w:hAnsi="Open Sans" w:cs="Open Sans"/>
-          <w:i/>
-        </w:rPr>
-        <w:t xml:space="preserve"> </w:t>
-      </w:r>
-      <w:r>
-        <w:rPr>
-          <w:rFonts w:ascii="Open Sans" w:hAnsi="Open Sans" w:cs="Open Sans"/>
-          <w:i/>
-        </w:rPr>
-        <w:t xml:space="preserve">svoj zahtjev. Imate pravo dobiti potvrdu obrađujemo li Vaše osobne podatke. Također, imate pravo dobiti informacije o obradi Vaših osobnih podataka iz članka 15. Opće uredbe o zaštiti podataka te imate pravo dobiti kopiju Vaših osobnih podataka. </w:t>
-      </w:r>
-      <w:r>
-        <w:rPr>
-          <w:rStyle w:val="Referencafusnote"/>
-          <w:rFonts w:ascii="Open Sans" w:hAnsi="Open Sans" w:cs="Open Sans"/>
-          <w:i/>
-        </w:rPr>
-        <w:footnoteReference w:id="3"/>
-      </w:r>
+        </w:rPr>
+      </w:pPr>
     </w:p>
     <w:p>
       <w:pPr>
@@ -465,17 +616,25 @@
         <w:ind w:left="600"/>
         <w:rPr>
           <w:rFonts w:ascii="Open Sans" w:hAnsi="Open Sans" w:cs="Open Sans"/>
-        </w:rPr>
-      </w:pPr>
+          <w:i/>
+          <w:iCs/>
+        </w:rPr>
+      </w:pPr>
+      <w:r>
+        <w:rPr>
+          <w:rFonts w:ascii="Open Sans" w:hAnsi="Open Sans" w:cs="Open Sans"/>
+          <w:i/>
+          <w:iCs/>
+        </w:rPr>
+        <w:t>________________________________________________________________________________________________________________________________________________________________________________________________________________________________________________________________________________________________________________________________________________________________________________________________________________________________________________________________________________________________</w:t>
+      </w:r>
     </w:p>
     <w:p>
       <w:pPr>
-        <w:pStyle w:val="P68B1DB1-ListParagraph6"/>
-        <w:ind w:left="600"/>
-      </w:pPr>
-      <w:r>
-        <w:t>________________________________________________________________________________________________________________________________________________________________________________________________________________________________________________________________________________________________________________________________________________________________________________________________________________________________________________________________________________________________</w:t>
-      </w:r>
+        <w:rPr>
+          <w:rFonts w:ascii="Open Sans" w:hAnsi="Open Sans" w:cs="Open Sans"/>
+        </w:rPr>
+      </w:pPr>
     </w:p>
     <w:p>
       <w:pPr>
@@ -486,22 +645,29 @@
     </w:p>
     <w:p>
       <w:pPr>
-        <w:pStyle w:val="P68B1DB1-ListParagraph7"/>
+        <w:pStyle w:val="Odlomakpopisa"/>
         <w:numPr>
           <w:ilvl w:val="0"/>
           <w:numId w:val="42"/>
         </w:numPr>
         <w:spacing w:after="0" w:line="240" w:lineRule="auto"/>
-        <w:jc w:val="both"/>
-      </w:pPr>
-      <w:r>
-        <w:rPr>
+        <w:rPr>
+          <w:rFonts w:ascii="Open Sans" w:hAnsi="Open Sans" w:cs="Open Sans"/>
+        </w:rPr>
+      </w:pPr>
+      <w:r>
+        <w:rPr>
+          <w:rFonts w:ascii="Open Sans" w:hAnsi="Open Sans" w:cs="Open Sans"/>
           <w:b/>
-        </w:rPr>
-        <w:t>Pravo na ispravak mojih osobnih podataka</w:t>
-      </w:r>
-      <w:r>
-        <w:t xml:space="preserve"> (članak 16. Opće uredbe o zaštiti podataka)</w:t>
+          <w:bCs/>
+        </w:rPr>
+        <w:t xml:space="preserve">Diritto alla rettifica dei miei dati personali </w:t>
+      </w:r>
+      <w:r>
+        <w:rPr>
+          <w:rFonts w:ascii="Open Sans" w:hAnsi="Open Sans" w:cs="Open Sans"/>
+        </w:rPr>
+        <w:t>(articolo 16 del GDPR)</w:t>
       </w:r>
     </w:p>
     <w:p>
@@ -510,109 +676,85 @@
         <w:jc w:val="both"/>
         <w:rPr>
           <w:rFonts w:ascii="Open Sans" w:hAnsi="Open Sans" w:cs="Open Sans"/>
+        </w:rPr>
+      </w:pPr>
+      <w:r>
+        <w:rPr>
+          <w:rFonts w:ascii="Open Sans" w:hAnsi="Open Sans" w:cs="Open Sans"/>
+        </w:rPr>
+        <w:t>(</w:t>
+      </w:r>
+      <w:r>
+        <w:rPr>
+          <w:rFonts w:ascii="Open Sans" w:hAnsi="Open Sans" w:cs="Open Sans"/>
           <w:i/>
           <w:iCs/>
         </w:rPr>
-      </w:pPr>
+        <w:t>Si prega di specificare quali dati sono errati e devono essere corretti e perché si pensa che siano errati</w:t>
+      </w:r>
+      <w:r>
+        <w:rPr>
+          <w:rFonts w:ascii="Open Sans" w:hAnsi="Open Sans" w:cs="Open Sans"/>
+          <w:i/>
+          <w:iCs/>
+        </w:rPr>
+        <w:t xml:space="preserve">. Se applicabile e necessario, </w:t>
+      </w:r>
+      <w:r>
+        <w:rPr>
+          <w:rFonts w:ascii="Open Sans" w:hAnsi="Open Sans" w:cs="Open Sans"/>
+          <w:i/>
+          <w:iCs/>
+        </w:rPr>
+        <w:t>è bene inviare</w:t>
+      </w:r>
+      <w:r>
+        <w:rPr>
+          <w:rFonts w:ascii="Open Sans" w:hAnsi="Open Sans" w:cs="Open Sans"/>
+          <w:i/>
+          <w:iCs/>
+        </w:rPr>
+        <w:t xml:space="preserve"> una prova che confermi quanto dichiarato</w:t>
+      </w:r>
+      <w:r>
+        <w:rPr>
+          <w:rFonts w:ascii="Open Sans" w:hAnsi="Open Sans" w:cs="Open Sans"/>
+        </w:rPr>
+        <w:t>)</w:t>
+      </w:r>
+      <w:r>
+        <w:rPr>
+          <w:rStyle w:val="Referencafusnote"/>
+          <w:rFonts w:ascii="Open Sans" w:hAnsi="Open Sans" w:cs="Open Sans"/>
+        </w:rPr>
+        <w:footnoteReference w:id="5"/>
+      </w:r>
+      <w:r>
+        <w:rPr>
+          <w:rFonts w:ascii="Open Sans" w:hAnsi="Open Sans" w:cs="Open Sans"/>
+        </w:rPr>
+        <w:t xml:space="preserve"> .</w:t>
+      </w:r>
     </w:p>
     <w:p>
       <w:pPr>
         <w:ind w:left="600"/>
-        <w:jc w:val="both"/>
-        <w:rPr>
-          <w:rFonts w:ascii="Open Sans" w:hAnsi="Open Sans" w:cs="Open Sans"/>
-        </w:rPr>
-      </w:pPr>
-      <w:r>
-        <w:rPr>
-          <w:rFonts w:ascii="Open Sans" w:hAnsi="Open Sans" w:cs="Open Sans"/>
-          <w:i/>
-          <w:iCs/>
-        </w:rPr>
-        <w:t>Navedite</w:t>
-      </w:r>
-      <w:r>
-        <w:rPr>
-          <w:rFonts w:ascii="Open Sans" w:hAnsi="Open Sans" w:cs="Open Sans"/>
-        </w:rPr>
-        <w:t xml:space="preserve"> </w:t>
-      </w:r>
-      <w:r>
-        <w:rPr>
-          <w:rFonts w:ascii="Open Sans" w:hAnsi="Open Sans" w:cs="Open Sans"/>
-          <w:i/>
-        </w:rPr>
-        <w:t xml:space="preserve">koji su podaci netočni i koje je potrebno ispraviti te zašto smatrate da su </w:t>
-      </w:r>
-      <w:r>
-        <w:rPr>
-          <w:rFonts w:ascii="Open Sans" w:hAnsi="Open Sans" w:cs="Open Sans"/>
-          <w:i/>
-        </w:rPr>
-        <w:t xml:space="preserve">osobni podaci </w:t>
-      </w:r>
-      <w:r>
-        <w:rPr>
-          <w:rFonts w:ascii="Open Sans" w:hAnsi="Open Sans" w:cs="Open Sans"/>
-          <w:i/>
-        </w:rPr>
-        <w:t>netočni. Ako je primjenjivo i potrebno, pošaljite nam dokaz kojim se potvrđuj</w:t>
-      </w:r>
-      <w:r>
-        <w:rPr>
-          <w:rFonts w:ascii="Open Sans" w:hAnsi="Open Sans" w:cs="Open Sans"/>
-          <w:i/>
-        </w:rPr>
-        <w:t>u</w:t>
-      </w:r>
-      <w:r>
-        <w:rPr>
-          <w:rFonts w:ascii="Open Sans" w:hAnsi="Open Sans" w:cs="Open Sans"/>
-          <w:i/>
-        </w:rPr>
-        <w:t xml:space="preserve"> </w:t>
-      </w:r>
-      <w:r>
-        <w:rPr>
-          <w:rFonts w:ascii="Open Sans" w:hAnsi="Open Sans" w:cs="Open Sans"/>
-          <w:i/>
-        </w:rPr>
-        <w:t>V</w:t>
-      </w:r>
-      <w:r>
-        <w:rPr>
-          <w:rFonts w:ascii="Open Sans" w:hAnsi="Open Sans" w:cs="Open Sans"/>
-          <w:i/>
-        </w:rPr>
-        <w:t>aš</w:t>
-      </w:r>
-      <w:r>
-        <w:rPr>
-          <w:rFonts w:ascii="Open Sans" w:hAnsi="Open Sans" w:cs="Open Sans"/>
-          <w:i/>
-        </w:rPr>
-        <w:t>i navodi</w:t>
-      </w:r>
-      <w:r>
-        <w:rPr>
-          <w:rFonts w:ascii="Open Sans" w:hAnsi="Open Sans" w:cs="Open Sans"/>
-        </w:rPr>
-        <w:t xml:space="preserve">. </w:t>
-      </w:r>
-      <w:r>
-        <w:rPr>
-          <w:rStyle w:val="Referencafusnote"/>
-          <w:rFonts w:ascii="Open Sans" w:hAnsi="Open Sans" w:cs="Open Sans"/>
-        </w:rPr>
-        <w:footnoteReference w:id="4"/>
-      </w:r>
+        <w:rPr>
+          <w:rFonts w:ascii="Open Sans" w:hAnsi="Open Sans" w:cs="Open Sans"/>
+        </w:rPr>
+      </w:pPr>
     </w:p>
     <w:p>
       <w:pPr>
-        <w:pStyle w:val="P68B1DB1-Normal5"/>
         <w:ind w:left="600"/>
-      </w:pPr>
-      <w:r>
+        <w:rPr>
+          <w:rFonts w:ascii="Open Sans" w:hAnsi="Open Sans" w:cs="Open Sans"/>
+        </w:rPr>
+      </w:pPr>
+      <w:r>
+        <w:rPr>
+          <w:rFonts w:ascii="Open Sans" w:hAnsi="Open Sans" w:cs="Open Sans"/>
+        </w:rPr>
         <w:t>________________________________________________________________________________________________________________________________________________________________________________________________________________________________________________________________________________________________________________________________________________________________________________________________________________________________________________________________________________________________________________________________________________________________________________</w:t>
       </w:r>
     </w:p>
@@ -625,135 +767,226 @@
     </w:p>
     <w:p>
       <w:pPr>
-        <w:pStyle w:val="P68B1DB1-ListParagraph7"/>
+        <w:rPr>
+          <w:rFonts w:ascii="Open Sans" w:hAnsi="Open Sans" w:cs="Open Sans"/>
+        </w:rPr>
+      </w:pPr>
+    </w:p>
+    <w:p>
+      <w:pPr>
+        <w:pStyle w:val="Odlomakpopisa"/>
         <w:numPr>
           <w:ilvl w:val="0"/>
           <w:numId w:val="42"/>
         </w:numPr>
         <w:spacing w:after="0" w:line="240" w:lineRule="auto"/>
-        <w:jc w:val="both"/>
-      </w:pPr>
-      <w:r>
-        <w:rPr>
+        <w:rPr>
+          <w:rFonts w:ascii="Open Sans" w:hAnsi="Open Sans" w:cs="Open Sans"/>
+        </w:rPr>
+      </w:pPr>
+      <w:r>
+        <w:rPr>
+          <w:rFonts w:ascii="Open Sans" w:hAnsi="Open Sans" w:cs="Open Sans"/>
           <w:b/>
-        </w:rPr>
-        <w:t>Pravo na brisanje („pravo na zaborav”)</w:t>
-      </w:r>
-      <w:r>
-        <w:t xml:space="preserve"> (članak 17. Opće uredbe o zaštiti podataka)</w:t>
+          <w:bCs/>
+        </w:rPr>
+        <w:t xml:space="preserve">Diritto alla cancellazione ("diritto all'oblio") </w:t>
+      </w:r>
+      <w:r>
+        <w:rPr>
+          <w:rFonts w:ascii="Open Sans" w:hAnsi="Open Sans" w:cs="Open Sans"/>
+          <w:bCs/>
+        </w:rPr>
+        <w:t>(</w:t>
+      </w:r>
+      <w:r>
+        <w:rPr>
+          <w:rFonts w:ascii="Open Sans" w:hAnsi="Open Sans" w:cs="Open Sans"/>
+        </w:rPr>
+        <w:t>articolo 17 del GDPR)</w:t>
       </w:r>
     </w:p>
     <w:p>
       <w:pPr>
-        <w:pStyle w:val="P68B1DB1-ListParagraph7"/>
-        <w:spacing w:after="0" w:line="240" w:lineRule="auto"/>
-        <w:ind w:left="600"/>
-      </w:pPr>
+        <w:tabs>
+          <w:tab w:val="left" w:pos="10260"/>
+        </w:tabs>
+        <w:spacing w:line="276" w:lineRule="auto"/>
+        <w:ind w:left="601"/>
+        <w:jc w:val="both"/>
+        <w:rPr>
+          <w:rFonts w:ascii="Open Sans" w:eastAsia="Times New Roman" w:hAnsi="Open Sans" w:cs="Open Sans"/>
+          <w:bCs/>
+          <w:lang w:val="en-GB"/>
+        </w:rPr>
+      </w:pPr>
+      <w:r>
+        <w:rPr>
+          <w:rFonts w:ascii="Open Sans" w:hAnsi="Open Sans" w:cs="Open Sans"/>
+          <w:i/>
+          <w:iCs/>
+        </w:rPr>
+        <w:t xml:space="preserve">(Si prega di specificare quali dati personali si desidera che vengano cancellati e perché. </w:t>
+      </w:r>
+      <w:r>
+        <w:rPr>
+          <w:rFonts w:ascii="Open Sans" w:hAnsi="Open Sans" w:cs="Open Sans"/>
+          <w:i/>
+          <w:iCs/>
+        </w:rPr>
+        <w:t xml:space="preserve">Si può </w:t>
+      </w:r>
+      <w:r>
+        <w:rPr>
+          <w:rFonts w:ascii="Open Sans" w:hAnsi="Open Sans" w:cs="Open Sans"/>
+          <w:i/>
+          <w:iCs/>
+        </w:rPr>
+        <w:t>chiedere la cancellazione dei dati</w:t>
+      </w:r>
+      <w:r>
+        <w:rPr>
+          <w:rFonts w:ascii="Open Sans" w:hAnsi="Open Sans" w:cs="Open Sans"/>
+          <w:i/>
+          <w:iCs/>
+        </w:rPr>
+        <w:t xml:space="preserve"> se:</w:t>
+      </w:r>
+      <w:r>
+        <w:rPr>
+          <w:rFonts w:ascii="Open Sans" w:hAnsi="Open Sans" w:cs="Open Sans"/>
+          <w:i/>
+          <w:iCs/>
+        </w:rPr>
+        <w:t xml:space="preserve"> </w:t>
+      </w:r>
+      <w:r>
+        <w:rPr>
+          <w:rFonts w:ascii="Open Sans" w:eastAsia="Times New Roman" w:hAnsi="Open Sans" w:cs="Open Sans"/>
+          <w:bCs/>
+          <w:i/>
+          <w:iCs/>
+          <w:lang w:val="en-GB"/>
+        </w:rPr>
+        <w:t xml:space="preserve">i dati personali non sono più necessari per le finalità per cui sono stati raccolti; </w:t>
+      </w:r>
+      <w:r>
+        <w:rPr>
+          <w:rFonts w:ascii="Open Sans" w:eastAsia="Times New Roman" w:hAnsi="Open Sans" w:cs="Open Sans"/>
+          <w:bCs/>
+          <w:i/>
+          <w:iCs/>
+          <w:lang w:val="en-GB"/>
+        </w:rPr>
+        <w:t>è stato</w:t>
+      </w:r>
+      <w:r>
+        <w:rPr>
+          <w:rFonts w:ascii="Open Sans" w:eastAsia="Times New Roman" w:hAnsi="Open Sans" w:cs="Open Sans"/>
+          <w:bCs/>
+          <w:i/>
+          <w:iCs/>
+          <w:lang w:val="en-GB"/>
+        </w:rPr>
+        <w:t xml:space="preserve"> revocato il consenso su cui si basa il </w:t>
+      </w:r>
+      <w:r>
+        <w:rPr>
+          <w:rFonts w:ascii="Open Sans" w:hAnsi="Open Sans" w:cs="Open Sans"/>
+          <w:i/>
+          <w:iCs/>
+        </w:rPr>
+        <w:t xml:space="preserve">trattamento; </w:t>
+      </w:r>
+      <w:r>
+        <w:rPr>
+          <w:rFonts w:ascii="Open Sans" w:hAnsi="Open Sans" w:cs="Open Sans"/>
+          <w:i/>
+          <w:iCs/>
+        </w:rPr>
+        <w:t>ci si è opposti</w:t>
+      </w:r>
+      <w:r>
+        <w:rPr>
+          <w:rFonts w:ascii="Open Sans" w:hAnsi="Open Sans" w:cs="Open Sans"/>
+          <w:i/>
+          <w:iCs/>
+        </w:rPr>
+        <w:t xml:space="preserve"> </w:t>
+      </w:r>
+      <w:r>
+        <w:rPr>
+          <w:rFonts w:ascii="Open Sans" w:eastAsia="Times New Roman" w:hAnsi="Open Sans" w:cs="Open Sans"/>
+          <w:bCs/>
+          <w:i/>
+          <w:iCs/>
+          <w:lang w:val="en-GB"/>
+        </w:rPr>
+        <w:t>al trattamento sulla base del legittimo interesse; i dati personali sono stati trattati ille</w:t>
+      </w:r>
+      <w:r>
+        <w:rPr>
+          <w:rFonts w:ascii="Open Sans" w:eastAsia="Times New Roman" w:hAnsi="Open Sans" w:cs="Open Sans"/>
+          <w:bCs/>
+          <w:i/>
+          <w:iCs/>
+          <w:lang w:val="en-GB"/>
+        </w:rPr>
+        <w:t>citamente</w:t>
+      </w:r>
+      <w:r>
+        <w:rPr>
+          <w:rFonts w:ascii="Open Sans" w:eastAsia="Times New Roman" w:hAnsi="Open Sans" w:cs="Open Sans"/>
+          <w:bCs/>
+          <w:i/>
+          <w:iCs/>
+          <w:lang w:val="en-GB"/>
+        </w:rPr>
+        <w:t>; i dati personali devono essere cancellati per adempiere a un obbligo di legge; i dati personali sono stati raccolti in relazione all'offerta di servizi della società dell'informazione offerti a un minore).</w:t>
+      </w:r>
+      <w:r>
+        <w:rPr>
+          <w:rStyle w:val="Referencafusnote"/>
+          <w:rFonts w:ascii="Open Sans" w:eastAsia="Times New Roman" w:hAnsi="Open Sans" w:cs="Open Sans"/>
+          <w:bCs/>
+          <w:i/>
+          <w:iCs/>
+          <w:lang w:val="en-GB"/>
+        </w:rPr>
+        <w:footnoteReference w:id="6"/>
+      </w:r>
     </w:p>
     <w:p>
       <w:pPr>
-        <w:pStyle w:val="P68B1DB1-ListParagraph7"/>
-        <w:spacing w:after="0" w:line="240" w:lineRule="auto"/>
+        <w:pStyle w:val="Odlomakpopisa"/>
         <w:ind w:left="600"/>
-        <w:jc w:val="both"/>
-      </w:pPr>
-      <w:r>
-        <w:rPr>
-          <w:i/>
-        </w:rPr>
-        <w:t xml:space="preserve">Navedite </w:t>
-      </w:r>
-      <w:r>
-        <w:rPr>
-          <w:i/>
-        </w:rPr>
-        <w:t>u pogledu kojih osobnih podataka želite ostvariti pravo na brisanje</w:t>
-      </w:r>
-      <w:r>
-        <w:rPr>
-          <w:i/>
-        </w:rPr>
-        <w:t xml:space="preserve"> i </w:t>
-      </w:r>
-      <w:r>
-        <w:rPr>
-          <w:i/>
-        </w:rPr>
-        <w:t>razloge zbog kojih tražite da se Vaši osobni podaci izbrišu</w:t>
-      </w:r>
-      <w:r>
-        <w:rPr>
-          <w:i/>
-        </w:rPr>
-        <w:t>. Možete zatražiti brisanje svojih podataka:  ako osobni podaci više nisu potrebni u svrhe za koje su prikupljeni; povukli ste privolu na kojoj se obrada temelji;</w:t>
-      </w:r>
-      <w:r>
-        <w:rPr>
-          <w:rFonts w:eastAsia="Times New Roman"/>
-        </w:rPr>
-        <w:t xml:space="preserve"> </w:t>
-      </w:r>
-      <w:r>
-        <w:rPr>
-          <w:rFonts w:eastAsia="Times New Roman"/>
-          <w:i/>
-        </w:rPr>
-        <w:t xml:space="preserve">ako ste uložili prigovor na obradu na temelju legitimnog interesa; ako su </w:t>
-      </w:r>
-      <w:r>
-        <w:rPr>
-          <w:rFonts w:eastAsia="Times New Roman"/>
-          <w:i/>
-        </w:rPr>
-        <w:t>V</w:t>
-      </w:r>
-      <w:r>
-        <w:rPr>
-          <w:rFonts w:eastAsia="Times New Roman"/>
-          <w:i/>
-        </w:rPr>
-        <w:t xml:space="preserve">aši osobni podaci nezakonito obrađeni; </w:t>
-      </w:r>
-      <w:r>
-        <w:rPr>
-          <w:rFonts w:eastAsia="Times New Roman"/>
-          <w:i/>
-        </w:rPr>
-        <w:t>V</w:t>
-      </w:r>
-      <w:r>
-        <w:rPr>
-          <w:rFonts w:eastAsia="Times New Roman"/>
-          <w:i/>
-        </w:rPr>
-        <w:t>aše osobne podatke treba brisati radi poštivanja pravne obveze; osobni podaci prikupljeni su u vezi s ponudom usluga informacijskog društva koje se nude djetetu.</w:t>
-      </w:r>
-      <w:r>
-        <w:rPr>
-          <w:rStyle w:val="Referencafusnote"/>
-          <w:rFonts w:eastAsia="Times New Roman"/>
-          <w:i/>
-        </w:rPr>
-        <w:footnoteReference w:id="5"/>
-      </w:r>
+        <w:rPr>
+          <w:rFonts w:ascii="Open Sans" w:hAnsi="Open Sans" w:cs="Open Sans"/>
+        </w:rPr>
+      </w:pPr>
     </w:p>
     <w:p>
       <w:pPr>
-        <w:pStyle w:val="Odlomakpopisa"/>
         <w:ind w:left="600"/>
         <w:rPr>
           <w:rFonts w:ascii="Open Sans" w:hAnsi="Open Sans" w:cs="Open Sans"/>
         </w:rPr>
       </w:pPr>
+      <w:r>
+        <w:rPr>
+          <w:rFonts w:ascii="Open Sans" w:hAnsi="Open Sans" w:cs="Open Sans"/>
+        </w:rPr>
+        <w:t>________________________________________________________________________________________________________________________________________________________________________________________________________________________________________________________________________________________________________________________________________________________________________________________________________________________________________________________________________________________________________________________________________________________________________________</w:t>
+      </w:r>
     </w:p>
     <w:p>
       <w:pPr>
-        <w:pStyle w:val="P68B1DB1-Normal5"/>
-        <w:ind w:left="600"/>
-      </w:pPr>
-      <w:r>
-        <w:t>________________________________________________________________________________________________________________________________________________________________________________________________________________________________________________________________________________________________________________________________________________________________________________________________________________________________________________________________________________________________________________________________________________________________________________</w:t>
-      </w:r>
+        <w:rPr>
+          <w:rFonts w:ascii="Open Sans" w:hAnsi="Open Sans" w:cs="Open Sans"/>
+          <w:i/>
+          <w:iCs/>
+        </w:rPr>
+      </w:pPr>
     </w:p>
     <w:p>
       <w:pPr>
@@ -764,125 +997,301 @@
     </w:p>
     <w:p>
       <w:pPr>
-        <w:pStyle w:val="P68B1DB1-ListParagraph7"/>
+        <w:pStyle w:val="Odlomakpopisa"/>
         <w:numPr>
           <w:ilvl w:val="0"/>
           <w:numId w:val="42"/>
         </w:numPr>
         <w:spacing w:after="0" w:line="240" w:lineRule="auto"/>
-        <w:jc w:val="both"/>
-      </w:pPr>
-      <w:r>
-        <w:rPr>
+        <w:rPr>
+          <w:rFonts w:ascii="Open Sans" w:hAnsi="Open Sans" w:cs="Open Sans"/>
+        </w:rPr>
+      </w:pPr>
+      <w:r>
+        <w:rPr>
+          <w:rFonts w:ascii="Open Sans" w:hAnsi="Open Sans" w:cs="Open Sans"/>
           <w:b/>
-        </w:rPr>
-        <w:t>Pravo na ograničenje obrade</w:t>
-      </w:r>
-      <w:r>
-        <w:t xml:space="preserve"> (članak 18. Opće uredbe o zaštiti podataka</w:t>
-      </w:r>
-      <w:r>
-        <w:t>)</w:t>
+          <w:bCs/>
+        </w:rPr>
+        <w:t xml:space="preserve">Diritto alla limitazione del trattamento </w:t>
+      </w:r>
+      <w:r>
+        <w:rPr>
+          <w:rFonts w:ascii="Open Sans" w:hAnsi="Open Sans" w:cs="Open Sans"/>
+        </w:rPr>
+        <w:t>(articolo 18 del GDPR)</w:t>
       </w:r>
     </w:p>
     <w:p>
       <w:pPr>
-        <w:pStyle w:val="P68B1DB1-ListParagraph7"/>
-        <w:spacing w:after="0" w:line="240" w:lineRule="auto"/>
+        <w:pStyle w:val="Odlomakpopisa"/>
         <w:ind w:left="600"/>
         <w:jc w:val="both"/>
-      </w:pPr>
+        <w:rPr>
+          <w:rFonts w:ascii="Open Sans" w:hAnsi="Open Sans" w:cs="Open Sans"/>
+          <w:i/>
+          <w:iCs/>
+        </w:rPr>
+      </w:pPr>
+      <w:r>
+        <w:rPr>
+          <w:rFonts w:ascii="Open Sans" w:hAnsi="Open Sans" w:cs="Open Sans"/>
+          <w:i/>
+          <w:iCs/>
+        </w:rPr>
+        <w:t xml:space="preserve"> (</w:t>
+      </w:r>
+      <w:r>
+        <w:rPr>
+          <w:rFonts w:ascii="Open Sans" w:hAnsi="Open Sans" w:cs="Open Sans"/>
+          <w:i/>
+          <w:iCs/>
+        </w:rPr>
+        <w:t xml:space="preserve">Si può esercitare questo diritto se l'esattezza dei dati è contestata nell'arco di un periodo che consenta al titolare del trattamento di verificare l'esattezza dei dati personali, se il trattamento è illecito, se il titolare del trattamento non ha più bisogno </w:t>
+      </w:r>
+      <w:r>
+        <w:rPr>
+          <w:rFonts w:ascii="Open Sans" w:hAnsi="Open Sans" w:cs="Open Sans"/>
+          <w:i/>
+          <w:iCs/>
+        </w:rPr>
+        <w:lastRenderedPageBreak/>
+        <w:t xml:space="preserve">dei dati personali per le finalità del trattamento, se ci si è </w:t>
+      </w:r>
+      <w:proofErr w:type="spellStart"/>
+      <w:r>
+        <w:rPr>
+          <w:rFonts w:ascii="Open Sans" w:hAnsi="Open Sans" w:cs="Open Sans"/>
+          <w:i/>
+          <w:iCs/>
+        </w:rPr>
+        <w:t>opposti</w:t>
+      </w:r>
+      <w:proofErr w:type="spellEnd"/>
+      <w:r>
+        <w:rPr>
+          <w:rFonts w:ascii="Open Sans" w:hAnsi="Open Sans" w:cs="Open Sans"/>
+          <w:i/>
+          <w:iCs/>
+        </w:rPr>
+        <w:t xml:space="preserve"> </w:t>
+      </w:r>
+      <w:proofErr w:type="spellStart"/>
+      <w:r>
+        <w:rPr>
+          <w:rFonts w:ascii="Open Sans" w:hAnsi="Open Sans" w:cs="Open Sans"/>
+          <w:i/>
+          <w:iCs/>
+        </w:rPr>
+        <w:t>al</w:t>
+      </w:r>
+      <w:proofErr w:type="spellEnd"/>
+      <w:r>
+        <w:rPr>
+          <w:rFonts w:ascii="Open Sans" w:hAnsi="Open Sans" w:cs="Open Sans"/>
+          <w:i/>
+          <w:iCs/>
+        </w:rPr>
+        <w:t xml:space="preserve"> </w:t>
+      </w:r>
+      <w:proofErr w:type="spellStart"/>
+      <w:r>
+        <w:rPr>
+          <w:rFonts w:ascii="Open Sans" w:hAnsi="Open Sans" w:cs="Open Sans"/>
+          <w:i/>
+          <w:iCs/>
+        </w:rPr>
+        <w:t>trattamento</w:t>
+      </w:r>
+      <w:proofErr w:type="spellEnd"/>
+      <w:r>
+        <w:rPr>
+          <w:rFonts w:ascii="Open Sans" w:hAnsi="Open Sans" w:cs="Open Sans"/>
+          <w:i/>
+          <w:iCs/>
+        </w:rPr>
+        <w:t xml:space="preserve"> </w:t>
+      </w:r>
+      <w:proofErr w:type="spellStart"/>
+      <w:r>
+        <w:rPr>
+          <w:rFonts w:ascii="Open Sans" w:hAnsi="Open Sans" w:cs="Open Sans"/>
+          <w:i/>
+          <w:iCs/>
+        </w:rPr>
+        <w:t>ai</w:t>
+      </w:r>
+      <w:proofErr w:type="spellEnd"/>
+      <w:r>
+        <w:rPr>
+          <w:rFonts w:ascii="Open Sans" w:hAnsi="Open Sans" w:cs="Open Sans"/>
+          <w:i/>
+          <w:iCs/>
+        </w:rPr>
+        <w:t xml:space="preserve"> </w:t>
+      </w:r>
+      <w:proofErr w:type="spellStart"/>
+      <w:r>
+        <w:rPr>
+          <w:rFonts w:ascii="Open Sans" w:hAnsi="Open Sans" w:cs="Open Sans"/>
+          <w:i/>
+          <w:iCs/>
+        </w:rPr>
+        <w:t>sensi</w:t>
+      </w:r>
+      <w:proofErr w:type="spellEnd"/>
+      <w:r>
+        <w:rPr>
+          <w:rFonts w:ascii="Open Sans" w:hAnsi="Open Sans" w:cs="Open Sans"/>
+          <w:i/>
+          <w:iCs/>
+        </w:rPr>
+        <w:t xml:space="preserve"> </w:t>
+      </w:r>
+      <w:proofErr w:type="spellStart"/>
+      <w:r>
+        <w:rPr>
+          <w:rFonts w:ascii="Open Sans" w:hAnsi="Open Sans" w:cs="Open Sans"/>
+          <w:i/>
+          <w:iCs/>
+        </w:rPr>
+        <w:t>dell'articolo</w:t>
+      </w:r>
+      <w:proofErr w:type="spellEnd"/>
+      <w:r>
+        <w:rPr>
+          <w:rFonts w:ascii="Open Sans" w:hAnsi="Open Sans" w:cs="Open Sans"/>
+          <w:i/>
+          <w:iCs/>
+        </w:rPr>
+        <w:t xml:space="preserve"> 25</w:t>
+      </w:r>
+      <w:r>
+        <w:rPr>
+          <w:rFonts w:ascii="Open Sans" w:hAnsi="Open Sans" w:cs="Open Sans"/>
+          <w:i/>
+          <w:iCs/>
+        </w:rPr>
+        <w:t>).</w:t>
+      </w:r>
     </w:p>
     <w:p>
       <w:pPr>
-        <w:pStyle w:val="P68B1DB1-ListParagraph6"/>
+        <w:pStyle w:val="Odlomakpopisa"/>
         <w:ind w:left="600"/>
         <w:jc w:val="both"/>
-      </w:pPr>
-      <w:r>
-        <w:t xml:space="preserve">Navedite </w:t>
-      </w:r>
-      <w:r>
-        <w:t>obradu kojih osobnih podataka</w:t>
-      </w:r>
-      <w:r>
-        <w:t xml:space="preserve"> želite ograničiti i zašto želite </w:t>
-      </w:r>
-      <w:r>
-        <w:t>ograničiti takvu obradu.</w:t>
-      </w:r>
-      <w:r>
-        <w:t xml:space="preserve"> Ovo pravo možete ostvariti ako se točnost podataka osporava na razdoblje koje voditelju obrade omogućuje provjeru točnosti osobnih podataka, ako je obrada nezakonita, ako voditelj obrade više ne treba osobne podatke za potrebe obrade, ako ste uložili prigovor na obradu u skladu s člankom 25.</w:t>
-      </w:r>
-      <w:r>
-        <w:t xml:space="preserve"> Opće uredbe o zaštiti podataka.</w:t>
-      </w:r>
+        <w:rPr>
+          <w:rFonts w:ascii="Open Sans" w:hAnsi="Open Sans" w:cs="Open Sans"/>
+          <w:i/>
+          <w:iCs/>
+        </w:rPr>
+      </w:pPr>
     </w:p>
     <w:p>
       <w:pPr>
-        <w:pStyle w:val="P68B1DB1-Normal5"/>
         <w:ind w:left="600"/>
-      </w:pPr>
-      <w:r>
+        <w:rPr>
+          <w:rFonts w:ascii="Open Sans" w:hAnsi="Open Sans" w:cs="Open Sans"/>
+        </w:rPr>
+      </w:pPr>
+      <w:r>
+        <w:rPr>
+          <w:rFonts w:ascii="Open Sans" w:hAnsi="Open Sans" w:cs="Open Sans"/>
+        </w:rPr>
         <w:t>________________________________________________________________________________________________________________________________________________________________________________________________________________________________________________________________________________________________________________________________________________________________________________________________________________________________________________________________________________________________________________________________________________________________________________</w:t>
       </w:r>
     </w:p>
     <w:p>
       <w:pPr>
-        <w:pStyle w:val="P68B1DB1-Normal5"/>
         <w:ind w:left="600"/>
+        <w:rPr>
+          <w:rFonts w:ascii="Open Sans" w:hAnsi="Open Sans" w:cs="Open Sans"/>
+        </w:rPr>
       </w:pPr>
     </w:p>
     <w:p>
       <w:pPr>
-        <w:pStyle w:val="P68B1DB1-ListParagraph7"/>
+        <w:pStyle w:val="Odlomakpopisa"/>
         <w:numPr>
           <w:ilvl w:val="0"/>
           <w:numId w:val="42"/>
         </w:numPr>
         <w:spacing w:after="0" w:line="240" w:lineRule="auto"/>
-      </w:pPr>
-      <w:r>
-        <w:rPr>
+        <w:rPr>
+          <w:rFonts w:ascii="Open Sans" w:hAnsi="Open Sans" w:cs="Open Sans"/>
+        </w:rPr>
+      </w:pPr>
+      <w:r>
+        <w:rPr>
+          <w:rFonts w:ascii="Open Sans" w:hAnsi="Open Sans" w:cs="Open Sans"/>
           <w:b/>
-        </w:rPr>
-        <w:t>Pravo na prenosivost podataka</w:t>
-      </w:r>
-      <w:r>
-        <w:t xml:space="preserve"> (članak 20. Opće uredbe o zaštiti podataka)</w:t>
+          <w:bCs/>
+        </w:rPr>
+        <w:t xml:space="preserve">Diritto alla portabilità dei dati </w:t>
+      </w:r>
+      <w:r>
+        <w:rPr>
+          <w:rFonts w:ascii="Open Sans" w:hAnsi="Open Sans" w:cs="Open Sans"/>
+        </w:rPr>
+        <w:t>(articolo 20 del GDPR)</w:t>
       </w:r>
     </w:p>
     <w:p>
       <w:pPr>
-        <w:pStyle w:val="P68B1DB1-ListParagraph7"/>
-        <w:spacing w:after="0" w:line="240" w:lineRule="auto"/>
         <w:ind w:left="600"/>
-      </w:pPr>
+        <w:jc w:val="both"/>
+        <w:rPr>
+          <w:rFonts w:ascii="Open Sans" w:hAnsi="Open Sans" w:cs="Open Sans"/>
+          <w:i/>
+          <w:iCs/>
+        </w:rPr>
+      </w:pPr>
+      <w:r>
+        <w:rPr>
+          <w:rFonts w:ascii="Open Sans" w:hAnsi="Open Sans" w:cs="Open Sans"/>
+          <w:i/>
+          <w:iCs/>
+        </w:rPr>
+        <w:t>(Si prega di specificare la richiesta (se si desidera ricevere i dati in un formato specifico, se si desidera ricevere i dati o se si desidera che i dati vengano trasmessi direttamente ad un'altra organizzazione). Ai sensi dell'articolo 20 del GDPR, si ha diritto alla portabilità dei dati solo nelle situazioni in cui i dati personali forniti sono trattati con mezzi automatizzati sulla base del consenso, o quando il trattamento dei dati personali è necessario per l'esecuzione di un contratto ed è effettuato con mezzi automatizzati. Questo diritto non si applica in situazioni in cui il trattamento dei dati personali si fonda su una base giuridica diversa dal consenso o dal contratto. Inoltre, il diritto alla portabilità dei dati non si applica se i dati personali non sono trattati con mezzi automatizzati)</w:t>
+      </w:r>
+      <w:r>
+        <w:rPr>
+          <w:rFonts w:ascii="Open Sans" w:hAnsi="Open Sans" w:cs="Open Sans"/>
+          <w:i/>
+          <w:iCs/>
+        </w:rPr>
+        <w:t>.</w:t>
+      </w:r>
     </w:p>
     <w:p>
       <w:pPr>
-        <w:pStyle w:val="P68B1DB1-Normal5"/>
-        <w:ind w:left="600"/>
-        <w:jc w:val="both"/>
-        <w:rPr>
+        <w:rPr>
+          <w:rFonts w:ascii="Open Sans" w:hAnsi="Open Sans" w:cs="Open Sans"/>
           <w:i/>
-        </w:rPr>
-      </w:pPr>
-      <w:r>
-        <w:rPr>
-          <w:i/>
-        </w:rPr>
-        <w:t>Pojasnite svoj zahtjev (želite li primiti podatke u određenom formatu, želite li primiti svoje podatke ili želite da se Vaši podaci izravno prenose drugoj organizaciji.) U skladu s člankom 20. Opće uredbe o zaštiti podataka, imate pravo na prenosivost podataka samo u situacijama kada se osobni podaci koje ste nam dali obrađuju automatiziranim putem na temelju privole ili kada je obrada osobnih podataka nužna za izvršenje ugovora i provodi se automatiziranim putem. Ovo se pravo ne primjenjuje u situacijama kada se obrada osobnih podataka temelji na pravnoj osnovi koja nije privola ili ugovor. Također, pravo na prenosivost podataka ne primjenjuje se ako se osobni podaci ne obrađuju automatiziranim sredstvima.</w:t>
-      </w:r>
+          <w:iCs/>
+        </w:rPr>
+      </w:pPr>
     </w:p>
     <w:p>
       <w:pPr>
-        <w:pStyle w:val="P68B1DB1-Normal5"/>
         <w:ind w:left="600"/>
-      </w:pPr>
-      <w:r>
-        <w:t>____________________________________________________________________________________________________________________________________________________________________________________________________________________________________________________________________________________________________________________________________________________________________________________________________________________________________________________________________________________________________________________________________________________________________________</w:t>
-      </w:r>
+        <w:rPr>
+          <w:rFonts w:ascii="Open Sans" w:hAnsi="Open Sans" w:cs="Open Sans"/>
+        </w:rPr>
+      </w:pPr>
+      <w:r>
+        <w:rPr>
+          <w:rFonts w:ascii="Open Sans" w:hAnsi="Open Sans" w:cs="Open Sans"/>
+        </w:rPr>
+        <w:t>________________________________________________________________________________________________________________________________________________________________________________________________________________________________________________________________________________________________________________________________________________________________________________________________________________________________________________________________________________________________________________________________________________________________________________</w:t>
+      </w:r>
+    </w:p>
+    <w:p>
+      <w:pPr>
+        <w:rPr>
+          <w:rFonts w:ascii="Open Sans" w:hAnsi="Open Sans" w:cs="Open Sans"/>
+        </w:rPr>
+      </w:pPr>
     </w:p>
     <w:p>
       <w:pPr>
@@ -907,43 +1316,35 @@
           <w:rFonts w:ascii="Open Sans" w:eastAsia="Times New Roman" w:hAnsi="Open Sans" w:cs="Open Sans"/>
           <w:b/>
           <w:color w:val="000000"/>
+          <w:lang w:val="en-GB"/>
         </w:rPr>
       </w:pPr>
       <w:r>
         <w:rPr>
           <w:rFonts w:ascii="Open Sans" w:hAnsi="Open Sans" w:cs="Open Sans"/>
           <w:b/>
-        </w:rPr>
-        <w:t>Pravo na prigovor na obradu mojih osobnih podataka</w:t>
-      </w:r>
-      <w:r>
-        <w:rPr>
-          <w:rFonts w:ascii="Open Sans" w:hAnsi="Open Sans" w:cs="Open Sans"/>
-        </w:rPr>
-        <w:t xml:space="preserve"> (članak 21. </w:t>
-      </w:r>
-      <w:r>
-        <w:rPr>
-          <w:rFonts w:ascii="Open Sans" w:hAnsi="Open Sans" w:cs="Open Sans"/>
-        </w:rPr>
-        <w:t>Opće uredbe o zaštiti podataka</w:t>
-      </w:r>
-      <w:r>
-        <w:rPr>
-          <w:rFonts w:ascii="Open Sans" w:hAnsi="Open Sans" w:cs="Open Sans"/>
-        </w:rPr>
-        <w:t>)</w:t>
+          <w:bCs/>
+        </w:rPr>
+        <w:t xml:space="preserve">Diritto di opporsi al trattamento dei miei dati personali </w:t>
+      </w:r>
+      <w:r>
+        <w:rPr>
+          <w:rFonts w:ascii="Open Sans" w:hAnsi="Open Sans" w:cs="Open Sans"/>
+        </w:rPr>
+        <w:t>(articolo 21 del GDPR)</w:t>
       </w:r>
       <w:r>
         <w:rPr>
           <w:rStyle w:val="Referencafusnote"/>
           <w:rFonts w:ascii="Open Sans" w:hAnsi="Open Sans" w:cs="Open Sans"/>
         </w:rPr>
-        <w:footnoteReference w:id="6"/>
-      </w:r>
-      <w:r>
-        <w:rPr>
-          <w:rFonts w:ascii="Open Sans" w:hAnsi="Open Sans" w:cs="Open Sans"/>
+        <w:footnoteReference w:id="7"/>
+      </w:r>
+      <w:r>
+        <w:rPr>
+          <w:rFonts w:ascii="Open Sans" w:hAnsi="Open Sans" w:cs="Open Sans"/>
+          <w:i/>
+          <w:iCs/>
         </w:rPr>
         <w:t xml:space="preserve"> </w:t>
       </w:r>
@@ -958,76 +1359,50 @@
         <w:ind w:left="600"/>
         <w:jc w:val="both"/>
         <w:rPr>
-          <w:rFonts w:ascii="Open Sans" w:hAnsi="Open Sans" w:cs="Open Sans"/>
-          <w:b/>
-        </w:rPr>
-      </w:pPr>
-    </w:p>
-    <w:p>
-      <w:pPr>
-        <w:pStyle w:val="Odlomakpopisa"/>
-        <w:tabs>
-          <w:tab w:val="left" w:pos="10260"/>
-        </w:tabs>
-        <w:spacing w:line="312" w:lineRule="auto"/>
-        <w:ind w:left="600"/>
-        <w:jc w:val="both"/>
-        <w:rPr>
           <w:rFonts w:ascii="Open Sans" w:eastAsia="Times New Roman" w:hAnsi="Open Sans" w:cs="Open Sans"/>
           <w:b/>
           <w:color w:val="000000"/>
-        </w:rPr>
-      </w:pPr>
+          <w:lang w:val="en-GB"/>
+        </w:rPr>
+      </w:pPr>
+      <w:r>
+        <w:rPr>
+          <w:rFonts w:ascii="Open Sans" w:hAnsi="Open Sans" w:cs="Open Sans"/>
+          <w:bCs/>
+        </w:rPr>
+        <w:lastRenderedPageBreak/>
+        <w:t>(</w:t>
+      </w:r>
       <w:r>
         <w:rPr>
           <w:rFonts w:ascii="Open Sans" w:hAnsi="Open Sans" w:cs="Open Sans"/>
           <w:i/>
-        </w:rPr>
-        <w:t xml:space="preserve">Obrazložite svoj zahtjev i </w:t>
-      </w:r>
-      <w:r>
-        <w:rPr>
+          <w:iCs/>
+        </w:rPr>
+        <w:t>Si prega di specificare la richiesta e il motivo per cui ci si oppone al trattamento dei dati personali. Si ha questo diritto quando i dati personali sono trattati per finalità di marketing diretto, quando il trattamento è necessario per l'esecuzione di un compito svolto nel pubblico interesse, i dati personali sono trattati per l'esercizio di pubblici poteri di cui è investito il titolare, il trattamento è necessario ai fini dei legittimi interessi</w:t>
+      </w:r>
+      <w:r>
+        <w:rPr>
+          <w:rStyle w:val="Referencafusnote"/>
           <w:rFonts w:ascii="Open Sans" w:hAnsi="Open Sans" w:cs="Open Sans"/>
           <w:i/>
-        </w:rPr>
-        <w:t xml:space="preserve">navedite </w:t>
+          <w:iCs/>
+        </w:rPr>
+        <w:footnoteReference w:id="8"/>
       </w:r>
       <w:r>
         <w:rPr>
           <w:rFonts w:ascii="Open Sans" w:hAnsi="Open Sans" w:cs="Open Sans"/>
           <w:i/>
-        </w:rPr>
-        <w:t xml:space="preserve">razlog zbog kojeg se protivite obradi Vaših osobnih podataka. </w:t>
-      </w:r>
-      <w:r>
-        <w:rPr>
-          <w:rFonts w:ascii="Open Sans" w:eastAsia="Times New Roman" w:hAnsi="Open Sans" w:cs="Open Sans"/>
-          <w:i/>
-          <w:color w:val="000000"/>
-        </w:rPr>
-        <w:t>Ovo pravo imate kada se Vaši osobni podaci obrađuju u svrhu izravnog marketinga, kada je obrada nužna za izvršavanje zadaće od javnog interesa, kada se osobni podaci obrađuju radi izvršavanja službene ovlasti koja mu je dodijeljena, kada je obrada nužna za potrebe legitimnih interesa</w:t>
-      </w:r>
-      <w:r>
-        <w:rPr>
-          <w:rStyle w:val="Referencafusnote"/>
-          <w:rFonts w:ascii="Open Sans" w:eastAsia="Times New Roman" w:hAnsi="Open Sans" w:cs="Open Sans"/>
-          <w:i/>
-          <w:color w:val="000000"/>
-        </w:rPr>
-        <w:footnoteReference w:id="7"/>
-      </w:r>
-      <w:r>
-        <w:rPr>
-          <w:rFonts w:ascii="Open Sans" w:eastAsia="Times New Roman" w:hAnsi="Open Sans" w:cs="Open Sans"/>
-          <w:i/>
-          <w:color w:val="000000"/>
-        </w:rPr>
-        <w:t xml:space="preserve"> voditelja obrade ili treće strane</w:t>
+          <w:iCs/>
+        </w:rPr>
+        <w:t xml:space="preserve"> del titolare del trattamento o di un terzo</w:t>
       </w:r>
       <w:r>
         <w:rPr>
           <w:rFonts w:ascii="Open Sans" w:eastAsia="Times New Roman" w:hAnsi="Open Sans" w:cs="Open Sans"/>
           <w:color w:val="000000"/>
+          <w:lang w:val="en-GB"/>
         </w:rPr>
         <w:t>).</w:t>
       </w:r>
@@ -1036,23 +1411,37 @@
           <w:rFonts w:ascii="Open Sans" w:eastAsia="Times New Roman" w:hAnsi="Open Sans" w:cs="Open Sans"/>
           <w:b/>
           <w:color w:val="000000"/>
+          <w:lang w:val="en-GB"/>
         </w:rPr>
         <w:t xml:space="preserve"> </w:t>
       </w:r>
     </w:p>
     <w:p>
       <w:pPr>
-        <w:pStyle w:val="P68B1DB1-Normal5"/>
-        <w:ind w:left="600"/>
-      </w:pPr>
-      <w:r>
-        <w:t>________________________________________________________________________________________________________________________________________________________________________________________________________________________________________________________________________________________________________________________________________________________________________________________________________________________________________________________________________________________________________________________________________________________________________________</w:t>
-      </w:r>
+        <w:rPr>
+          <w:rFonts w:ascii="Open Sans" w:hAnsi="Open Sans" w:cs="Open Sans"/>
+        </w:rPr>
+      </w:pPr>
     </w:p>
     <w:p>
       <w:pPr>
-        <w:pStyle w:val="P68B1DB1-Normal5"/>
         <w:ind w:left="600"/>
+        <w:rPr>
+          <w:rFonts w:ascii="Open Sans" w:hAnsi="Open Sans" w:cs="Open Sans"/>
+        </w:rPr>
+      </w:pPr>
+      <w:r>
+        <w:rPr>
+          <w:rFonts w:ascii="Open Sans" w:hAnsi="Open Sans" w:cs="Open Sans"/>
+        </w:rPr>
+        <w:t>________________________________________________________________________________________________________________________________________________________________________________________________________________________________________________________________________________________________________________________________________________________________________________________________________________________________________________________________________________________________________________________________________________________________________________</w:t>
+      </w:r>
+    </w:p>
+    <w:p>
+      <w:pPr>
+        <w:rPr>
+          <w:rFonts w:ascii="Open Sans" w:hAnsi="Open Sans" w:cs="Open Sans"/>
+        </w:rPr>
       </w:pPr>
     </w:p>
     <w:p>
@@ -1076,7 +1465,6 @@
           <w:numId w:val="42"/>
         </w:numPr>
         <w:spacing w:after="0" w:line="240" w:lineRule="auto"/>
-        <w:jc w:val="both"/>
         <w:rPr>
           <w:rFonts w:ascii="Open Sans" w:hAnsi="Open Sans" w:cs="Open Sans"/>
         </w:rPr>
@@ -1085,66 +1473,63 @@
         <w:rPr>
           <w:rFonts w:ascii="Open Sans" w:hAnsi="Open Sans" w:cs="Open Sans"/>
           <w:b/>
-        </w:rPr>
-        <w:t xml:space="preserve">Pravo na prigovor na automatizirano pojedinačno donošenje odluka, uključujući izradu profila </w:t>
-      </w:r>
-      <w:r>
-        <w:rPr>
-          <w:rFonts w:ascii="Open Sans" w:hAnsi="Open Sans" w:cs="Open Sans"/>
           <w:bCs/>
         </w:rPr>
-        <w:t>(članak</w:t>
-      </w:r>
-      <w:r>
-        <w:rPr>
-          <w:rFonts w:ascii="Open Sans" w:hAnsi="Open Sans" w:cs="Open Sans"/>
-        </w:rPr>
-        <w:t xml:space="preserve"> 22. Opće uredbe o zaštiti podataka)</w:t>
-      </w:r>
-      <w:r>
-        <w:rPr>
-          <w:rStyle w:val="PodnojeChar"/>
-          <w:rFonts w:ascii="Open Sans" w:eastAsia="Times New Roman" w:hAnsi="Open Sans" w:cs="Open Sans"/>
-          <w:i/>
-          <w:color w:val="000000"/>
-        </w:rPr>
-        <w:t xml:space="preserve"> </w:t>
+        <w:t xml:space="preserve">Diritto di opporsi al processo decisionale individuale automatizzato, compresa la profilazione </w:t>
+      </w:r>
+      <w:r>
+        <w:rPr>
+          <w:rFonts w:ascii="Open Sans" w:hAnsi="Open Sans" w:cs="Open Sans"/>
+        </w:rPr>
+        <w:t>(articolo 22 del GDPR).</w:t>
       </w:r>
       <w:r>
         <w:rPr>
           <w:rStyle w:val="Referencafusnote"/>
-          <w:rFonts w:ascii="Open Sans" w:eastAsia="Times New Roman" w:hAnsi="Open Sans" w:cs="Open Sans"/>
-          <w:i/>
-          <w:color w:val="000000"/>
-        </w:rPr>
-        <w:footnoteReference w:id="8"/>
+          <w:rFonts w:ascii="Open Sans" w:hAnsi="Open Sans" w:cs="Open Sans"/>
+        </w:rPr>
+        <w:footnoteReference w:id="9"/>
       </w:r>
     </w:p>
     <w:p>
       <w:pPr>
-        <w:pStyle w:val="P68B1DB1-ListParagraph6"/>
+        <w:pStyle w:val="Odlomakpopisa"/>
         <w:ind w:left="600"/>
-        <w:jc w:val="both"/>
-      </w:pPr>
-      <w:r>
-        <w:t>Pojasnite svoj zahtjev.</w:t>
+        <w:rPr>
+          <w:rFonts w:ascii="Open Sans" w:hAnsi="Open Sans" w:cs="Open Sans"/>
+          <w:i/>
+          <w:iCs/>
+        </w:rPr>
+      </w:pPr>
+      <w:r>
+        <w:rPr>
+          <w:rFonts w:ascii="Open Sans" w:hAnsi="Open Sans" w:cs="Open Sans"/>
+          <w:i/>
+          <w:iCs/>
+        </w:rPr>
+        <w:t>(Si prega di specificare la richiesta).</w:t>
       </w:r>
     </w:p>
     <w:p>
       <w:pPr>
-        <w:pStyle w:val="P68B1DB1-Normal5"/>
-        <w:ind w:left="600"/>
-      </w:pPr>
-      <w:r>
-        <w:t>________________________________________________________________________________________________________________________________________________________________________________________________________________________________________________</w:t>
-      </w:r>
+        <w:pStyle w:val="Odlomakpopisa"/>
+        <w:rPr>
+          <w:rFonts w:ascii="Open Sans" w:hAnsi="Open Sans" w:cs="Open Sans"/>
+        </w:rPr>
+      </w:pPr>
     </w:p>
     <w:p>
       <w:pPr>
-        <w:pStyle w:val="P68B1DB1-Normal5"/>
-      </w:pPr>
-      <w:r>
-        <w:t>${/rr_03}</w:t>
+        <w:ind w:left="600"/>
+        <w:rPr>
+          <w:rFonts w:ascii="Open Sans" w:hAnsi="Open Sans" w:cs="Open Sans"/>
+        </w:rPr>
+      </w:pPr>
+      <w:r>
+        <w:rPr>
+          <w:rFonts w:ascii="Open Sans" w:hAnsi="Open Sans" w:cs="Open Sans"/>
+        </w:rPr>
+        <w:t>________________________________________________________________________________________________________________________________________________________________________________________________________________________________________________</w:t>
       </w:r>
     </w:p>
     <w:p>
@@ -1153,140 +1538,218 @@
           <w:rFonts w:ascii="Open Sans" w:hAnsi="Open Sans" w:cs="Open Sans"/>
         </w:rPr>
       </w:pPr>
+      <w:r>
+        <w:rPr>
+          <w:rFonts w:ascii="Open Sans" w:hAnsi="Open Sans" w:cs="Open Sans"/>
+        </w:rPr>
+        <w:t>${/rr_03}</w:t>
+      </w:r>
     </w:p>
     <w:p>
       <w:pPr>
-        <w:pStyle w:val="P68B1DB1-Normal5"/>
-      </w:pPr>
-      <w:r>
-        <w:t>Datum</w:t>
-      </w:r>
-      <w:r>
-        <w:t xml:space="preserve">, </w:t>
-      </w:r>
-      <w:r>
-        <w:t>mjesto</w:t>
-      </w:r>
-      <w:r>
-        <w:t xml:space="preserve"> i</w:t>
-      </w:r>
-      <w:r>
-        <w:t xml:space="preserve"> potpis</w:t>
-      </w:r>
-      <w:r>
-        <w:t xml:space="preserve"> ispitanika koji podnosi zahtjev</w:t>
-      </w:r>
-      <w:r>
-        <w:br/>
-        <w:t xml:space="preserve">                                                                                                                                             _____________________________ </w:t>
-      </w:r>
+        <w:rPr>
+          <w:rFonts w:ascii="Open Sans" w:hAnsi="Open Sans" w:cs="Open Sans"/>
+        </w:rPr>
+      </w:pPr>
     </w:p>
     <w:p>
       <w:pPr>
+        <w:rPr>
+          <w:rFonts w:ascii="Open Sans" w:hAnsi="Open Sans" w:cs="Open Sans"/>
+        </w:rPr>
+      </w:pPr>
+    </w:p>
+    <w:p>
+      <w:pPr>
+        <w:keepLines/>
+        <w:rPr>
+          <w:rFonts w:ascii="Open Sans" w:hAnsi="Open Sans" w:cs="Open Sans"/>
+        </w:rPr>
+      </w:pPr>
+      <w:r>
+        <w:rPr>
+          <w:rFonts w:ascii="Open Sans" w:hAnsi="Open Sans" w:cs="Open Sans"/>
+        </w:rPr>
+        <w:lastRenderedPageBreak/>
+        <w:t xml:space="preserve">Data e </w:t>
+      </w:r>
+      <w:proofErr w:type="spellStart"/>
+      <w:r>
+        <w:rPr>
+          <w:rFonts w:ascii="Open Sans" w:hAnsi="Open Sans" w:cs="Open Sans"/>
+        </w:rPr>
+        <w:t>luogo</w:t>
+      </w:r>
+      <w:proofErr w:type="spellEnd"/>
+      <w:r>
+        <w:rPr>
+          <w:rFonts w:ascii="Open Sans" w:hAnsi="Open Sans" w:cs="Open Sans"/>
+        </w:rPr>
+        <w:t xml:space="preserve"> </w:t>
+      </w:r>
+      <w:r>
+        <w:rPr>
+          <w:rFonts w:ascii="Open Sans" w:hAnsi="Open Sans" w:cs="Open Sans"/>
+        </w:rPr>
+        <w:tab/>
+      </w:r>
+      <w:r>
+        <w:rPr>
+          <w:rFonts w:ascii="Open Sans" w:hAnsi="Open Sans" w:cs="Open Sans"/>
+        </w:rPr>
+        <w:tab/>
+      </w:r>
+      <w:r>
+        <w:rPr>
+          <w:rFonts w:ascii="Open Sans" w:hAnsi="Open Sans" w:cs="Open Sans"/>
+        </w:rPr>
+        <w:tab/>
+      </w:r>
+      <w:r>
+        <w:rPr>
+          <w:rFonts w:ascii="Open Sans" w:hAnsi="Open Sans" w:cs="Open Sans"/>
+        </w:rPr>
+        <w:tab/>
+      </w:r>
+      <w:r>
+        <w:rPr>
+          <w:rFonts w:ascii="Open Sans" w:hAnsi="Open Sans" w:cs="Open Sans"/>
+        </w:rPr>
+        <w:tab/>
+      </w:r>
+      <w:r>
+        <w:rPr>
+          <w:rFonts w:ascii="Open Sans" w:hAnsi="Open Sans" w:cs="Open Sans"/>
+        </w:rPr>
+        <w:tab/>
+      </w:r>
+      <w:r>
+        <w:rPr>
+          <w:rFonts w:ascii="Open Sans" w:hAnsi="Open Sans" w:cs="Open Sans"/>
+        </w:rPr>
+        <w:tab/>
+      </w:r>
+      <w:r>
+        <w:rPr>
+          <w:rFonts w:ascii="Open Sans" w:hAnsi="Open Sans" w:cs="Open Sans"/>
+        </w:rPr>
+        <w:tab/>
+      </w:r>
+      <w:r>
+        <w:rPr>
+          <w:rFonts w:ascii="Open Sans" w:hAnsi="Open Sans" w:cs="Open Sans"/>
+        </w:rPr>
+        <w:tab/>
+      </w:r>
+      <w:r>
+        <w:rPr>
+          <w:rFonts w:ascii="Open Sans" w:hAnsi="Open Sans" w:cs="Open Sans"/>
+        </w:rPr>
+        <w:tab/>
+      </w:r>
+      <w:r>
+        <w:rPr>
+          <w:rFonts w:ascii="Open Sans" w:hAnsi="Open Sans" w:cs="Open Sans"/>
+        </w:rPr>
+        <w:t>Firma</w:t>
+      </w:r>
+      <w:r>
+        <w:rPr>
+          <w:rFonts w:ascii="Open Sans" w:hAnsi="Open Sans" w:cs="Open Sans"/>
+        </w:rPr>
+        <w:br/>
+      </w:r>
+      <w:r>
+        <w:rPr>
+          <w:rFonts w:ascii="Open Sans" w:hAnsi="Open Sans" w:cs="Open Sans"/>
+          <w:sz w:val="36"/>
+          <w:szCs w:val="36"/>
+        </w:rPr>
+        <w:br/>
+      </w:r>
+      <w:r>
+        <w:rPr>
+          <w:rFonts w:ascii="Open Sans" w:hAnsi="Open Sans" w:cs="Open Sans"/>
+        </w:rPr>
+        <w:t xml:space="preserve">_____________________________ </w:t>
+      </w:r>
+      <w:r>
+        <w:rPr>
+          <w:rFonts w:ascii="Open Sans" w:hAnsi="Open Sans" w:cs="Open Sans"/>
+        </w:rPr>
+        <w:tab/>
+      </w:r>
+      <w:r>
+        <w:rPr>
+          <w:rFonts w:ascii="Open Sans" w:hAnsi="Open Sans" w:cs="Open Sans"/>
+        </w:rPr>
+        <w:tab/>
+      </w:r>
+      <w:r>
+        <w:rPr>
+          <w:rFonts w:ascii="Open Sans" w:hAnsi="Open Sans" w:cs="Open Sans"/>
+        </w:rPr>
+        <w:tab/>
+      </w:r>
+      <w:r>
+        <w:rPr>
+          <w:rFonts w:ascii="Open Sans" w:hAnsi="Open Sans" w:cs="Open Sans"/>
+        </w:rPr>
+        <w:tab/>
+      </w:r>
+      <w:r>
+        <w:rPr>
+          <w:rFonts w:ascii="Open Sans" w:hAnsi="Open Sans" w:cs="Open Sans"/>
+        </w:rPr>
+        <w:tab/>
+      </w:r>
+      <w:r>
+        <w:rPr>
+          <w:rFonts w:ascii="Open Sans" w:hAnsi="Open Sans" w:cs="Open Sans"/>
+        </w:rPr>
+        <w:tab/>
+      </w:r>
+    </w:p>
+    <w:p>
+      <w:pPr>
+        <w:rPr>
+          <w:rFonts w:ascii="Open Sans" w:hAnsi="Open Sans" w:cs="Open Sans"/>
+          <w:b/>
+          <w:bCs/>
+          <w:color w:val="FF0000"/>
+        </w:rPr>
+      </w:pPr>
+      <w:r>
+        <w:rPr>
+          <w:rFonts w:ascii="Open Sans" w:hAnsi="Open Sans" w:cs="Open Sans"/>
+          <w:b/>
+          <w:bCs/>
+          <w:color w:val="FF0000"/>
+        </w:rPr>
+        <w:br w:type="page"/>
+      </w:r>
+    </w:p>
+    <w:p>
+      <w:pPr>
         <w:spacing w:line="276" w:lineRule="auto"/>
         <w:jc w:val="both"/>
         <w:rPr>
           <w:rFonts w:ascii="Open Sans" w:hAnsi="Open Sans" w:cs="Open Sans"/>
-        </w:rPr>
-      </w:pPr>
-    </w:p>
-    <w:p>
-      <w:pPr>
-        <w:rPr>
-          <w:rFonts w:ascii="Open Sans" w:hAnsi="Open Sans" w:cs="Open Sans"/>
           <w:b/>
+          <w:bCs/>
           <w:color w:val="FF0000"/>
         </w:rPr>
       </w:pPr>
       <w:r>
-        <w:br w:type="page"/>
-      </w:r>
-    </w:p>
-    <w:p>
-      <w:pPr>
-        <w:pStyle w:val="P68B1DB1-Normal8"/>
-        <w:spacing w:line="276" w:lineRule="auto"/>
-        <w:jc w:val="both"/>
-      </w:pPr>
-      <w:r>
+        <w:rPr>
+          <w:rFonts w:ascii="Open Sans" w:hAnsi="Open Sans" w:cs="Open Sans"/>
+          <w:b/>
+          <w:bCs/>
+          <w:color w:val="FF0000"/>
+        </w:rPr>
         <w:lastRenderedPageBreak/>
-        <w:t>VAŽNA OBAVIJEST:</w:t>
-      </w:r>
-    </w:p>
-    <w:p>
-      <w:pPr>
-        <w:pStyle w:val="P68B1DB1-ListParagraph9"/>
-        <w:numPr>
-          <w:ilvl w:val="0"/>
-          <w:numId w:val="43"/>
-        </w:numPr>
-        <w:spacing w:after="0" w:line="276" w:lineRule="auto"/>
-        <w:jc w:val="both"/>
-      </w:pPr>
-      <w:r>
-        <w:t>Ispunite svoj zahtjev čitljivo i ispravno i ispunite sve potrebne podatke. Ako su potrebni dodatni dokumenti, priložite sve relevantne dokumente kako biste potkrijepili svoj zahtjev.</w:t>
-      </w:r>
-    </w:p>
-    <w:p>
-      <w:pPr>
-        <w:pStyle w:val="P68B1DB1-ListParagraph9"/>
-        <w:spacing w:after="0" w:line="276" w:lineRule="auto"/>
-        <w:jc w:val="both"/>
-      </w:pPr>
-    </w:p>
-    <w:p>
-      <w:pPr>
-        <w:pStyle w:val="P68B1DB1-ListParagraph9"/>
-        <w:numPr>
-          <w:ilvl w:val="0"/>
-          <w:numId w:val="43"/>
-        </w:numPr>
-        <w:spacing w:after="0" w:line="276" w:lineRule="auto"/>
-        <w:jc w:val="both"/>
-      </w:pPr>
-      <w:r>
-        <w:t xml:space="preserve"> </w:t>
-      </w:r>
-      <w:r>
-        <w:rPr>
-          <w:b/>
-        </w:rPr>
-        <w:t xml:space="preserve">Odgovorit ćemo na </w:t>
-      </w:r>
-      <w:r>
-        <w:rPr>
-          <w:b/>
-        </w:rPr>
-        <w:t>V</w:t>
-      </w:r>
-      <w:r>
-        <w:rPr>
-          <w:b/>
-        </w:rPr>
-        <w:t xml:space="preserve">aš zahtjev u roku od mjesec dana od </w:t>
-      </w:r>
-      <w:r>
-        <w:rPr>
-          <w:b/>
-        </w:rPr>
-        <w:t xml:space="preserve">dana </w:t>
-      </w:r>
-      <w:r>
-        <w:rPr>
-          <w:b/>
-        </w:rPr>
-        <w:t>podnošenja zahtjeva.</w:t>
-      </w:r>
-      <w:r>
-        <w:t xml:space="preserve"> Rok za odgovor možemo produljiti za dodatna dva mjeseca ako je zahtjev složen ili smo primili više zahtjeva od istog pojedinca, ali u tom slučaju ćemo pojedinca obavijestiti u roku od mjesec dana od primitka zahtjeva i objasniti zašto je produljenje potrebno.</w:t>
-      </w:r>
-    </w:p>
-    <w:p>
-      <w:pPr>
-        <w:pStyle w:val="P68B1DB1-ListParagraph9"/>
-        <w:spacing w:after="0" w:line="276" w:lineRule="auto"/>
-        <w:jc w:val="both"/>
-      </w:pPr>
+        <w:t>AVVISO IMPORTANTE:</w:t>
+      </w:r>
     </w:p>
     <w:p>
       <w:pPr>
@@ -1307,105 +1770,8 @@
           <w:rFonts w:ascii="Open Sans" w:hAnsi="Open Sans" w:cs="Open Sans"/>
           <w:color w:val="000000" w:themeColor="text1"/>
         </w:rPr>
-        <w:t xml:space="preserve">Više informacija o tome kako obrađujemo i štitimo </w:t>
-      </w:r>
-      <w:r>
-        <w:rPr>
-          <w:rFonts w:ascii="Open Sans" w:hAnsi="Open Sans" w:cs="Open Sans"/>
-          <w:color w:val="000000" w:themeColor="text1"/>
-        </w:rPr>
-        <w:t>V</w:t>
-      </w:r>
-      <w:r>
-        <w:rPr>
-          <w:rFonts w:ascii="Open Sans" w:hAnsi="Open Sans" w:cs="Open Sans"/>
-          <w:color w:val="000000" w:themeColor="text1"/>
-        </w:rPr>
-        <w:t xml:space="preserve">aše podatke možete pronaći u našoj politici privatnosti dostupnoj na </w:t>
-      </w:r>
-      <w:r>
-        <w:rPr>
-          <w:rFonts w:ascii="Open Sans" w:hAnsi="Open Sans" w:cs="Open Sans"/>
-          <w:color w:val="000000" w:themeColor="text1"/>
-        </w:rPr>
-        <w:t>${rr_04}</w:t>
-      </w:r>
-      <w:r>
-        <w:rPr>
-          <w:rFonts w:ascii="Open Sans" w:hAnsi="Open Sans" w:cs="Open Sans"/>
-          <w:color w:val="000000" w:themeColor="text1"/>
-        </w:rPr>
-        <w:t xml:space="preserve"> ili se možete obratiti </w:t>
-      </w:r>
-      <w:r>
-        <w:rPr>
-          <w:rFonts w:ascii="Open Sans" w:hAnsi="Open Sans" w:cs="Open Sans"/>
-          <w:color w:val="000000" w:themeColor="text1"/>
-        </w:rPr>
-        <w:t xml:space="preserve">osobi zaduženoj za sva pitanja u vezi zaštite osobnih podataka u našoj organizaciji </w:t>
-      </w:r>
-      <w:r>
-        <w:rPr>
-          <w:rFonts w:ascii="Open Sans" w:hAnsi="Open Sans" w:cs="Open Sans"/>
-          <w:color w:val="000000" w:themeColor="text1"/>
-        </w:rPr>
-        <w:t>${rr_05}</w:t>
-      </w:r>
-      <w:r>
-        <w:rPr>
-          <w:rFonts w:ascii="Open Sans" w:hAnsi="Open Sans" w:cs="Open Sans"/>
-          <w:color w:val="000000" w:themeColor="text1"/>
-        </w:rPr>
-        <w:t xml:space="preserve">. </w:t>
-      </w:r>
-      <w:r>
-        <w:rPr>
-          <w:rFonts w:ascii="Open Sans" w:hAnsi="Open Sans" w:cs="Open Sans"/>
-          <w:color w:val="000000" w:themeColor="text1"/>
-        </w:rPr>
-        <w:t xml:space="preserve">Više o svojim pravima na zaštitu podataka možete pronaći na internetskim stranicama </w:t>
-      </w:r>
-      <w:r>
-        <w:rPr>
-          <w:rFonts w:ascii="Open Sans" w:hAnsi="Open Sans" w:cs="Open Sans"/>
-          <w:color w:val="000000" w:themeColor="text1"/>
-        </w:rPr>
-        <w:t>Agencije za zaštitu osobnih podataka</w:t>
-      </w:r>
-      <w:r>
-        <w:rPr>
-          <w:rFonts w:ascii="Open Sans" w:hAnsi="Open Sans" w:cs="Open Sans"/>
-          <w:color w:val="000000" w:themeColor="text1"/>
-        </w:rPr>
-        <w:t xml:space="preserve"> </w:t>
-      </w:r>
-      <w:hyperlink r:id="rId8" w:history="1">
-        <w:r>
-          <w:rPr>
-            <w:rStyle w:val="Hiperveza"/>
-            <w:rFonts w:ascii="Open Sans" w:hAnsi="Open Sans" w:cs="Open Sans"/>
-          </w:rPr>
-          <w:t>https://azop.hr/</w:t>
-        </w:r>
-      </w:hyperlink>
-      <w:r>
-        <w:rPr>
-          <w:rFonts w:ascii="Open Sans" w:hAnsi="Open Sans" w:cs="Open Sans"/>
-          <w:color w:val="000000" w:themeColor="text1"/>
-        </w:rPr>
-        <w:t xml:space="preserve"> </w:t>
-      </w:r>
-    </w:p>
-    <w:p>
-      <w:pPr>
-        <w:pStyle w:val="Odlomakpopisa"/>
-        <w:spacing w:after="0" w:line="276" w:lineRule="auto"/>
-        <w:jc w:val="both"/>
-        <w:rPr>
-          <w:rFonts w:ascii="Open Sans" w:hAnsi="Open Sans" w:cs="Open Sans"/>
-          <w:color w:val="000000" w:themeColor="text1"/>
-        </w:rPr>
-      </w:pPr>
+        <w:t>Si prega di compilare la richiesta in modo leggibile e corretto e di inserire tutti i dati necessari. Nel caso in cui siano necessari ulteriori documenti, si prega di allegare tutti i documenti pertinenti a supporto della richiesta.</w:t>
+      </w:r>
     </w:p>
     <w:p>
       <w:pPr>
@@ -1424,31 +1790,312 @@
       <w:r>
         <w:rPr>
           <w:rFonts w:ascii="Open Sans" w:hAnsi="Open Sans" w:cs="Open Sans"/>
+          <w:b/>
+          <w:bCs/>
           <w:color w:val="000000" w:themeColor="text1"/>
         </w:rPr>
-        <w:t xml:space="preserve">Ako ne primite naš odgovor u propisanom roku ili niste zadovoljni našim odgovorom, a smatrate da je povrijeđeno </w:t>
-      </w:r>
-      <w:r>
-        <w:rPr>
-          <w:rFonts w:ascii="Open Sans" w:hAnsi="Open Sans" w:cs="Open Sans"/>
+        <w:t xml:space="preserve">Sarà fornito riscontro alla </w:t>
+      </w:r>
+      <w:r>
+        <w:rPr>
+          <w:rFonts w:ascii="Open Sans" w:hAnsi="Open Sans" w:cs="Open Sans"/>
+          <w:b/>
+          <w:bCs/>
           <w:color w:val="000000" w:themeColor="text1"/>
         </w:rPr>
-        <w:t>V</w:t>
-      </w:r>
-      <w:r>
-        <w:rPr>
-          <w:rFonts w:ascii="Open Sans" w:hAnsi="Open Sans" w:cs="Open Sans"/>
+        <w:t xml:space="preserve">richiesta entro un mese dalla </w:t>
+      </w:r>
+      <w:r>
+        <w:rPr>
+          <w:rFonts w:ascii="Open Sans" w:hAnsi="Open Sans" w:cs="Open Sans"/>
+          <w:b/>
+          <w:bCs/>
           <w:color w:val="000000" w:themeColor="text1"/>
         </w:rPr>
-        <w:t xml:space="preserve">aše pravo na zaštitu osobnih podataka, možete se obratiti Agenciji za zaštitu osobnih podataka i podnijeti pritužbu </w:t>
-      </w:r>
-      <w:hyperlink r:id="rId9" w:history="1">
+        <w:t>relativa</w:t>
+      </w:r>
+      <w:r>
+        <w:rPr>
+          <w:rFonts w:ascii="Open Sans" w:hAnsi="Open Sans" w:cs="Open Sans"/>
+          <w:b/>
+          <w:bCs/>
+          <w:color w:val="000000" w:themeColor="text1"/>
+        </w:rPr>
+        <w:t xml:space="preserve"> presentazione.</w:t>
+      </w:r>
+      <w:r>
+        <w:rPr>
+          <w:rFonts w:ascii="Open Sans" w:hAnsi="Open Sans" w:cs="Open Sans"/>
+          <w:color w:val="000000" w:themeColor="text1"/>
+        </w:rPr>
+        <w:t xml:space="preserve">  </w:t>
+      </w:r>
+      <w:r>
+        <w:rPr>
+          <w:rFonts w:ascii="Open Sans" w:hAnsi="Open Sans" w:cs="Open Sans"/>
+          <w:color w:val="000000" w:themeColor="text1"/>
+        </w:rPr>
+        <w:t>È possibile prorogare il termine di risposta di altri due mesi se la richiesta è complessa o se sono state ricevute diverse richieste da parte dello stesso individuo; in questo caso, però, verrà data comunicazione all'interessato entro un mese dal ricevimento della richiesta e verrà illustrato il motivo per cui tale proroga è necessaria</w:t>
+      </w:r>
+      <w:r>
+        <w:rPr>
+          <w:rFonts w:ascii="Open Sans" w:hAnsi="Open Sans" w:cs="Open Sans"/>
+          <w:color w:val="000000" w:themeColor="text1"/>
+        </w:rPr>
+        <w:t>.</w:t>
+      </w:r>
+    </w:p>
+    <w:p>
+      <w:pPr>
+        <w:pStyle w:val="Odlomakpopisa"/>
+        <w:numPr>
+          <w:ilvl w:val="0"/>
+          <w:numId w:val="43"/>
+        </w:numPr>
+        <w:spacing w:after="0" w:line="276" w:lineRule="auto"/>
+        <w:jc w:val="both"/>
+        <w:rPr>
+          <w:rFonts w:ascii="Open Sans" w:hAnsi="Open Sans" w:cs="Open Sans"/>
+          <w:color w:val="000000" w:themeColor="text1"/>
+        </w:rPr>
+      </w:pPr>
+      <w:r>
+        <w:rPr>
+          <w:rFonts w:ascii="Open Sans" w:eastAsia="Times New Roman" w:hAnsi="Open Sans" w:cs="Open Sans"/>
+          <w:bCs/>
+          <w:lang w:val="en-GB"/>
+        </w:rPr>
+        <w:t>Su richiesta, verrà consegnata gratuitamente una copia dei dati. Per qualsiasi altra copia richiesta dall'interessato, verrà addebitato un costo ragionevole. Quando l'in</w:t>
+      </w:r>
+      <w:r>
+        <w:rPr>
+          <w:rFonts w:ascii="Open Sans" w:eastAsia="Times New Roman" w:hAnsi="Open Sans" w:cs="Open Sans"/>
+          <w:bCs/>
+          <w:lang w:val="en-GB"/>
+        </w:rPr>
+        <w:t>teressato</w:t>
+      </w:r>
+      <w:r>
+        <w:rPr>
+          <w:rFonts w:ascii="Open Sans" w:eastAsia="Times New Roman" w:hAnsi="Open Sans" w:cs="Open Sans"/>
+          <w:bCs/>
+          <w:lang w:val="en-GB"/>
+        </w:rPr>
+        <w:t xml:space="preserve"> effettua la richiesta </w:t>
+      </w:r>
+      <w:r>
+        <w:rPr>
+          <w:rFonts w:ascii="Open Sans" w:eastAsia="Times New Roman" w:hAnsi="Open Sans" w:cs="Open Sans"/>
+          <w:bCs/>
+          <w:lang w:val="en-GB"/>
+        </w:rPr>
+        <w:t>in via</w:t>
+      </w:r>
+      <w:r>
+        <w:rPr>
+          <w:rFonts w:ascii="Open Sans" w:eastAsia="Times New Roman" w:hAnsi="Open Sans" w:cs="Open Sans"/>
+          <w:bCs/>
+          <w:lang w:val="en-GB"/>
+        </w:rPr>
+        <w:t xml:space="preserve"> elettronica, le informazioni saranno fornite in un formato elettronico comunemente utilizzato, a meno che </w:t>
+      </w:r>
+      <w:r>
+        <w:rPr>
+          <w:rFonts w:ascii="Open Sans" w:eastAsia="Times New Roman" w:hAnsi="Open Sans" w:cs="Open Sans"/>
+          <w:bCs/>
+          <w:lang w:val="en-GB"/>
+        </w:rPr>
+        <w:t>l'in</w:t>
+      </w:r>
+      <w:r>
+        <w:rPr>
+          <w:rFonts w:ascii="Open Sans" w:eastAsia="Times New Roman" w:hAnsi="Open Sans" w:cs="Open Sans"/>
+          <w:bCs/>
+          <w:lang w:val="en-GB"/>
+        </w:rPr>
+        <w:t xml:space="preserve">teressato </w:t>
+      </w:r>
+      <w:r>
+        <w:rPr>
+          <w:rFonts w:ascii="Open Sans" w:eastAsia="Times New Roman" w:hAnsi="Open Sans" w:cs="Open Sans"/>
+          <w:bCs/>
+          <w:lang w:val="en-GB"/>
+        </w:rPr>
+        <w:t>non richieda diversamente</w:t>
+      </w:r>
+      <w:r>
+        <w:rPr>
+          <w:rFonts w:ascii="Open Sans" w:eastAsia="Times New Roman" w:hAnsi="Open Sans" w:cs="Open Sans"/>
+          <w:bCs/>
+          <w:lang w:val="en-GB"/>
+        </w:rPr>
+        <w:t>.</w:t>
+      </w:r>
+    </w:p>
+    <w:p>
+      <w:pPr>
+        <w:pStyle w:val="Odlomakpopisa"/>
+        <w:numPr>
+          <w:ilvl w:val="0"/>
+          <w:numId w:val="43"/>
+        </w:numPr>
+        <w:spacing w:after="0" w:line="276" w:lineRule="auto"/>
+        <w:jc w:val="both"/>
+        <w:rPr>
+          <w:rFonts w:ascii="Open Sans" w:hAnsi="Open Sans" w:cs="Open Sans"/>
+          <w:color w:val="000000" w:themeColor="text1"/>
+        </w:rPr>
+      </w:pPr>
+      <w:r>
+        <w:rPr>
+          <w:rFonts w:ascii="Open Sans" w:hAnsi="Open Sans" w:cs="Open Sans"/>
+          <w:color w:val="000000" w:themeColor="text1"/>
+        </w:rPr>
+        <w:t xml:space="preserve">Ulteriori informazioni sulle modalità di trattamento e protezione dei dati sono disponibili nell'informativa privacy consultabile all'indirizzo </w:t>
+      </w:r>
+      <w:r>
+        <w:rPr>
+          <w:rFonts w:ascii="Open Sans" w:hAnsi="Open Sans" w:cs="Open Sans"/>
+          <w:color w:val="000000" w:themeColor="text1"/>
+        </w:rPr>
+        <w:t>${rr_04}</w:t>
+      </w:r>
+      <w:r>
+        <w:rPr>
+          <w:rFonts w:ascii="Open Sans" w:hAnsi="Open Sans" w:cs="Open Sans"/>
+          <w:color w:val="000000" w:themeColor="text1"/>
+        </w:rPr>
+        <w:t xml:space="preserve"> oppure è possibile contattare il </w:t>
+      </w:r>
+      <w:proofErr w:type="spellStart"/>
+      <w:r>
+        <w:rPr>
+          <w:rFonts w:ascii="Open Sans" w:hAnsi="Open Sans" w:cs="Open Sans"/>
+          <w:color w:val="000000" w:themeColor="text1"/>
+        </w:rPr>
+        <w:t>nostro</w:t>
+      </w:r>
+      <w:proofErr w:type="spellEnd"/>
+      <w:r>
+        <w:rPr>
+          <w:rFonts w:ascii="Open Sans" w:hAnsi="Open Sans" w:cs="Open Sans"/>
+          <w:color w:val="000000" w:themeColor="text1"/>
+        </w:rPr>
+        <w:t xml:space="preserve"> </w:t>
+      </w:r>
+      <w:proofErr w:type="spellStart"/>
+      <w:r>
+        <w:rPr>
+          <w:rFonts w:ascii="Open Sans" w:hAnsi="Open Sans" w:cs="Open Sans"/>
+          <w:color w:val="000000" w:themeColor="text1"/>
+        </w:rPr>
+        <w:t>responsabile</w:t>
+      </w:r>
+      <w:proofErr w:type="spellEnd"/>
+      <w:r>
+        <w:rPr>
+          <w:rFonts w:ascii="Open Sans" w:hAnsi="Open Sans" w:cs="Open Sans"/>
+          <w:color w:val="000000" w:themeColor="text1"/>
+        </w:rPr>
+        <w:t xml:space="preserve"> della </w:t>
+      </w:r>
+      <w:proofErr w:type="spellStart"/>
+      <w:r>
+        <w:rPr>
+          <w:rFonts w:ascii="Open Sans" w:hAnsi="Open Sans" w:cs="Open Sans"/>
+          <w:color w:val="000000" w:themeColor="text1"/>
+        </w:rPr>
+        <w:t>protezione</w:t>
+      </w:r>
+      <w:proofErr w:type="spellEnd"/>
+      <w:r>
+        <w:rPr>
+          <w:rFonts w:ascii="Open Sans" w:hAnsi="Open Sans" w:cs="Open Sans"/>
+          <w:color w:val="000000" w:themeColor="text1"/>
+        </w:rPr>
+        <w:t xml:space="preserve"> </w:t>
+      </w:r>
+      <w:proofErr w:type="spellStart"/>
+      <w:r>
+        <w:rPr>
+          <w:rFonts w:ascii="Open Sans" w:hAnsi="Open Sans" w:cs="Open Sans"/>
+          <w:color w:val="000000" w:themeColor="text1"/>
+        </w:rPr>
+        <w:t>dei</w:t>
+      </w:r>
+      <w:proofErr w:type="spellEnd"/>
+      <w:r>
+        <w:rPr>
+          <w:rFonts w:ascii="Open Sans" w:hAnsi="Open Sans" w:cs="Open Sans"/>
+          <w:color w:val="000000" w:themeColor="text1"/>
+        </w:rPr>
+        <w:t xml:space="preserve"> dati</w:t>
+      </w:r>
+      <w:r>
+        <w:rPr>
+          <w:rFonts w:ascii="Open Sans" w:hAnsi="Open Sans" w:cs="Open Sans"/>
+          <w:color w:val="000000" w:themeColor="text1"/>
+        </w:rPr>
+        <w:t xml:space="preserve"> ${rr_05}</w:t>
+      </w:r>
+      <w:r>
+        <w:rPr>
+          <w:rFonts w:ascii="Open Sans" w:hAnsi="Open Sans" w:cs="Open Sans"/>
+          <w:color w:val="000000" w:themeColor="text1"/>
+        </w:rPr>
+        <w:t xml:space="preserve"> (ove </w:t>
+      </w:r>
+      <w:proofErr w:type="spellStart"/>
+      <w:r>
+        <w:rPr>
+          <w:rFonts w:ascii="Open Sans" w:hAnsi="Open Sans" w:cs="Open Sans"/>
+          <w:color w:val="000000" w:themeColor="text1"/>
+        </w:rPr>
+        <w:t>applicabile</w:t>
+      </w:r>
+      <w:proofErr w:type="spellEnd"/>
+      <w:r>
+        <w:rPr>
+          <w:rFonts w:ascii="Open Sans" w:hAnsi="Open Sans" w:cs="Open Sans"/>
+          <w:color w:val="000000" w:themeColor="text1"/>
+        </w:rPr>
+        <w:t xml:space="preserve">). Ulteriori informazioni sui diritti in materia di protezione dei dati personali sono disponibili </w:t>
+      </w:r>
+      <w:r>
+        <w:rPr>
+          <w:rFonts w:ascii="Open Sans" w:hAnsi="Open Sans" w:cs="Open Sans"/>
+          <w:color w:val="000000" w:themeColor="text1"/>
+        </w:rPr>
+        <w:t xml:space="preserve">sul sito </w:t>
+      </w:r>
+      <w:r>
+        <w:rPr>
+          <w:rFonts w:ascii="Open Sans" w:hAnsi="Open Sans" w:cs="Open Sans"/>
+          <w:color w:val="000000" w:themeColor="text1"/>
+        </w:rPr>
+        <w:t>isituzionale</w:t>
+      </w:r>
+      <w:r>
+        <w:rPr>
+          <w:rFonts w:ascii="Open Sans" w:hAnsi="Open Sans" w:cs="Open Sans"/>
+          <w:color w:val="000000" w:themeColor="text1"/>
+        </w:rPr>
+        <w:t xml:space="preserve"> dell'Autorità Garante per la protezione dei dati personali visualizzabile al seguente link:</w:t>
+      </w:r>
+      <w:r>
+        <w:rPr>
+          <w:rFonts w:ascii="Open Sans" w:hAnsi="Open Sans" w:cs="Open Sans"/>
+          <w:color w:val="000000" w:themeColor="text1"/>
+        </w:rPr>
+        <w:t xml:space="preserve"> </w:t>
+      </w:r>
+      <w:hyperlink r:id="rId8" w:history="1">
         <w:r>
           <w:rPr>
             <w:rStyle w:val="Hiperveza"/>
             <w:rFonts w:ascii="Open Sans" w:hAnsi="Open Sans" w:cs="Open Sans"/>
           </w:rPr>
-          <w:t>https://azop.hr/</w:t>
+          <w:t>https://www.garanteprivacy.it/</w:t>
         </w:r>
       </w:hyperlink>
       <w:r>
@@ -1456,19 +2103,90 @@
           <w:rFonts w:ascii="Open Sans" w:hAnsi="Open Sans" w:cs="Open Sans"/>
           <w:color w:val="000000" w:themeColor="text1"/>
         </w:rPr>
+        <w:t xml:space="preserve">.  </w:t>
+      </w:r>
+      <w:r>
+        <w:rPr>
+          <w:rFonts w:ascii="Open Sans" w:hAnsi="Open Sans" w:cs="Open Sans"/>
+          <w:color w:val="000000" w:themeColor="text1"/>
+        </w:rPr>
         <w:t xml:space="preserve"> </w:t>
       </w:r>
     </w:p>
     <w:p>
       <w:pPr>
-        <w:rPr>
-          <w:rFonts w:ascii="Open Sans" w:hAnsi="Open Sans" w:cs="Open Sans"/>
-        </w:rPr>
-      </w:pPr>
+        <w:pStyle w:val="Odlomakpopisa"/>
+        <w:numPr>
+          <w:ilvl w:val="0"/>
+          <w:numId w:val="43"/>
+        </w:numPr>
+        <w:spacing w:after="0" w:line="276" w:lineRule="auto"/>
+        <w:jc w:val="both"/>
+        <w:rPr>
+          <w:rFonts w:ascii="Open Sans" w:hAnsi="Open Sans" w:cs="Open Sans"/>
+          <w:lang w:val="en-US"/>
+        </w:rPr>
+      </w:pPr>
+      <w:r>
+        <w:rPr>
+          <w:rFonts w:ascii="Open Sans" w:hAnsi="Open Sans" w:cs="Open Sans"/>
+          <w:color w:val="000000" w:themeColor="text1"/>
+        </w:rPr>
+        <w:t xml:space="preserve">Se </w:t>
+      </w:r>
+      <w:r>
+        <w:rPr>
+          <w:rFonts w:ascii="Open Sans" w:hAnsi="Open Sans" w:cs="Open Sans"/>
+          <w:color w:val="000000" w:themeColor="text1"/>
+        </w:rPr>
+        <w:t>il riscontro alla richiesta</w:t>
+      </w:r>
+      <w:r>
+        <w:rPr>
+          <w:rFonts w:ascii="Open Sans" w:hAnsi="Open Sans" w:cs="Open Sans"/>
+          <w:color w:val="000000" w:themeColor="text1"/>
+        </w:rPr>
+        <w:t xml:space="preserve"> non perviene entro i termini previsti o non è soddisfacente e si ritiene che il diritto alla protezione dei dati personali sia stato violato, </w:t>
+      </w:r>
+      <w:r>
+        <w:rPr>
+          <w:rFonts w:ascii="Open Sans" w:hAnsi="Open Sans" w:cs="Open Sans"/>
+          <w:color w:val="000000" w:themeColor="text1"/>
+        </w:rPr>
+        <w:t>è possibile</w:t>
+      </w:r>
+      <w:r>
+        <w:rPr>
+          <w:rFonts w:ascii="Open Sans" w:hAnsi="Open Sans" w:cs="Open Sans"/>
+          <w:color w:val="000000" w:themeColor="text1"/>
+        </w:rPr>
+        <w:t xml:space="preserve"> p</w:t>
+      </w:r>
+      <w:r>
+        <w:rPr>
+          <w:rFonts w:ascii="Open Sans" w:hAnsi="Open Sans" w:cs="Open Sans"/>
+          <w:color w:val="000000" w:themeColor="text1"/>
+        </w:rPr>
+        <w:t>roporre</w:t>
+      </w:r>
+      <w:r>
+        <w:rPr>
+          <w:rFonts w:ascii="Open Sans" w:hAnsi="Open Sans" w:cs="Open Sans"/>
+          <w:color w:val="000000" w:themeColor="text1"/>
+        </w:rPr>
+        <w:t xml:space="preserve"> u</w:t>
+      </w:r>
+      <w:r>
+        <w:rPr>
+          <w:rFonts w:ascii="Open Sans" w:hAnsi="Open Sans" w:cs="Open Sans"/>
+          <w:color w:val="000000" w:themeColor="text1"/>
+        </w:rPr>
+        <w:t xml:space="preserve">n reclamo all'Autorità Garante per la protezione dei dati personali. </w:t>
+      </w:r>
     </w:p>
     <w:sectPr>
-      <w:headerReference w:type="default" r:id="rId10"/>
-      <w:footerReference w:type="default" r:id="rId11"/>
+      <w:headerReference w:type="default" r:id="rId9"/>
+      <w:footerReference w:type="default" r:id="rId10"/>
       <w:pgSz w:w="11906" w:h="16838"/>
       <w:pgMar w:top="1440" w:right="1440" w:bottom="1440" w:left="1440" w:header="709" w:footer="709" w:gutter="0"/>
       <w:cols w:space="708"/>
@@ -1507,75 +2225,11 @@
 <w:ftr xmlns:wpc="http://schemas.microsoft.com/office/word/2010/wordprocessingCanvas" xmlns:cx="http://schemas.microsoft.com/office/drawing/2014/chartex" xmlns:cx1="http://schemas.microsoft.com/office/drawing/2015/9/8/chartex" xmlns:cx2="http://schemas.microsoft.com/office/drawing/2015/10/21/chartex" xmlns:cx3="http://schemas.microsoft.com/office/drawing/2016/5/9/chartex" xmlns:cx4="http://schemas.microsoft.com/office/drawing/2016/5/10/chartex" xmlns:cx5="http://schemas.microsoft.com/office/drawing/2016/5/11/chartex" xmlns:cx6="http://schemas.microsoft.com/office/drawing/2016/5/12/chartex" xmlns:cx7="http://schemas.microsoft.com/office/drawing/2016/5/13/chartex" xmlns:cx8="http://schemas.microsoft.com/office/drawing/2016/5/14/chartex" xmlns:mc="http://schemas.openxmlformats.org/markup-compatibility/2006" xmlns:aink="http://schemas.microsoft.com/office/drawing/2016/ink" xmlns:am3d="http://schemas.microsoft.com/office/drawing/2017/model3d" xmlns:o="urn:schemas-microsoft-com:office:office" xmlns:oel="http://schemas.microsoft.com/office/2019/extlst" xmlns:r="http://schemas.openxmlformats.org/officeDocument/2006/relationships" xmlns:m="http://schemas.openxmlformats.org/officeDocument/2006/math" xmlns:v="urn:schemas-microsoft-com:vml" xmlns:wp14="http://schemas.microsoft.com/office/word/2010/wordprocessingDrawing" xmlns:wp="http://schemas.openxmlformats.org/drawingml/2006/wordprocessingDrawing" xmlns:w10="urn:schemas-microsoft-com:office:word" xmlns:w="http://schemas.openxmlformats.org/wordprocessingml/2006/main" xmlns:w14="http://schemas.microsoft.com/office/word/2010/wordml" xmlns:w15="http://schemas.microsoft.com/office/word/2012/wordml" xmlns:w16cex="http://schemas.microsoft.com/office/word/2018/wordml/cex" xmlns:w16cid="http://schemas.microsoft.com/office/word/2016/wordml/cid" xmlns:w16="http://schemas.microsoft.com/office/word/2018/wordml" xmlns:w16du="http://schemas.microsoft.com/office/word/2023/wordml/word16du" xmlns:w16sdtdh="http://schemas.microsoft.com/office/word/2020/wordml/sdtdatahash" xmlns:w16se="http://schemas.microsoft.com/office/word/2015/wordml/symex" xmlns:wpg="http://schemas.microsoft.com/office/word/2010/wordprocessingGroup" xmlns:wpi="http://schemas.microsoft.com/office/word/2010/wordprocessingInk" xmlns:wne="http://schemas.microsoft.com/office/word/2006/wordml" xmlns:wps="http://schemas.microsoft.com/office/word/2010/wordprocessingShape" mc:Ignorable="w14 w15 w16se w16cid w16 w16cex w16sdtdh w16du wp14">
   <w:p>
     <w:pPr>
-      <w:pStyle w:val="P68B1DB1-Footer10"/>
+      <w:pStyle w:val="Podnoje"/>
+      <w:rPr>
+        <w:noProof/>
+      </w:rPr>
     </w:pPr>
-    <w:r>
-      <w:rPr>
-        <w:noProof/>
-      </w:rPr>
-      <mc:AlternateContent>
-        <mc:Choice Requires="wps">
-          <w:drawing>
-            <wp:anchor distT="0" distB="0" distL="114300" distR="114300" simplePos="0" relativeHeight="251661312" behindDoc="0" locked="0" layoutInCell="1" allowOverlap="1" wp14:anchorId="1BDB15AA" wp14:editId="213ECB8A">
-              <wp:simplePos x="0" y="0"/>
-              <wp:positionH relativeFrom="margin">
-                <wp:posOffset>-238124</wp:posOffset>
-              </wp:positionH>
-              <wp:positionV relativeFrom="paragraph">
-                <wp:posOffset>6350</wp:posOffset>
-              </wp:positionV>
-              <wp:extent cx="6381750" cy="0"/>
-              <wp:effectExtent l="0" t="0" r="0" b="0"/>
-              <wp:wrapNone/>
-              <wp:docPr id="14" name="Ravni priključak 14"/>
-              <wp:cNvGraphicFramePr/>
-              <a:graphic xmlns:a="http://schemas.openxmlformats.org/drawingml/2006/main">
-                <a:graphicData uri="http://schemas.microsoft.com/office/word/2010/wordprocessingShape">
-                  <wps:wsp>
-                    <wps:cNvCnPr/>
-                    <wps:spPr>
-                      <a:xfrm>
-                        <a:off x="0" y="0"/>
-                        <a:ext cx="6381750" cy="0"/>
-                      </a:xfrm>
-                      <a:prstGeom prst="line">
-                        <a:avLst/>
-                      </a:prstGeom>
-                    </wps:spPr>
-                    <wps:style>
-                      <a:lnRef idx="1">
-                        <a:schemeClr val="accent6"/>
-                      </a:lnRef>
-                      <a:fillRef idx="0">
-                        <a:schemeClr val="accent6"/>
-                      </a:fillRef>
-                      <a:effectRef idx="0">
-                        <a:schemeClr val="accent6"/>
-                      </a:effectRef>
-                      <a:fontRef idx="minor">
-                        <a:schemeClr val="tx1"/>
-                      </a:fontRef>
-                    </wps:style>
-                    <wps:bodyPr/>
-                  </wps:wsp>
-                </a:graphicData>
-              </a:graphic>
-              <wp14:sizeRelH relativeFrom="margin">
-                <wp14:pctWidth>0</wp14:pctWidth>
-              </wp14:sizeRelH>
-            </wp:anchor>
-          </w:drawing>
-        </mc:Choice>
-        <mc:Fallback>
-          <w:pict>
-            <v:line w14:anchorId="4425581A" id="Ravni priključak 14" o:spid="_x0000_s1026" style="position:absolute;z-index:251661312;visibility:visible;mso-wrap-style:square;mso-width-percent:0;mso-wrap-distance-left:9pt;mso-wrap-distance-top:0;mso-wrap-distance-right:9pt;mso-wrap-distance-bottom:0;mso-position-horizontal:absolute;mso-position-horizontal-relative:margin;mso-position-vertical:absolute;mso-position-vertical-relative:text;mso-width-percent:0;mso-width-relative:margin" from="-18.75pt,.5pt" to="483.75pt,.5pt" o:gfxdata="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" strokecolor="#70ad47 [3209]" strokeweight=".5pt">
-              <v:stroke joinstyle="miter"/>
-              <w10:wrap anchorx="margin"/>
-            </v:line>
-          </w:pict>
-        </mc:Fallback>
-      </mc:AlternateContent>
-    </w:r>
   </w:p>
   <w:p>
     <w:pPr>
@@ -1611,22 +2265,141 @@
   <w:footnote w:id="1">
     <w:p>
       <w:pPr>
+        <w:jc w:val="both"/>
+        <w:rPr>
+          <w:rFonts w:ascii="Opens sans" w:hAnsi="Opens sans"/>
+          <w:i/>
+          <w:iCs/>
+          <w:sz w:val="18"/>
+          <w:szCs w:val="18"/>
+        </w:rPr>
+      </w:pPr>
+      <w:r>
+        <w:rPr>
+          <w:rStyle w:val="Referencafusnote"/>
+          <w:rFonts w:ascii="Opens sans" w:hAnsi="Opens sans"/>
+          <w:sz w:val="18"/>
+          <w:szCs w:val="18"/>
+        </w:rPr>
+        <w:footnoteRef/>
+      </w:r>
+      <w:r>
+        <w:rPr>
+          <w:rFonts w:ascii="Opens sans" w:hAnsi="Opens sans"/>
+          <w:i/>
+          <w:iCs/>
+          <w:sz w:val="18"/>
+          <w:szCs w:val="18"/>
+        </w:rPr>
+        <w:t xml:space="preserve"> </w:t>
+      </w:r>
+      <w:bookmarkStart w:id="0" w:name="_Hlk167803261"/>
+      <w:r>
+        <w:rPr>
+          <w:rFonts w:ascii="Opens sans" w:hAnsi="Opens sans"/>
+          <w:iCs/>
+          <w:sz w:val="18"/>
+          <w:szCs w:val="18"/>
+        </w:rPr>
+        <w:t xml:space="preserve">Stabilire l'identità della persona che invia la richiesta (l'interessato) è necessario per evitare false richieste da parte di persone che si presentano </w:t>
+      </w:r>
+      <w:r>
+        <w:rPr>
+          <w:rFonts w:ascii="Opens sans" w:hAnsi="Opens sans"/>
+          <w:iCs/>
+          <w:sz w:val="18"/>
+          <w:szCs w:val="18"/>
+        </w:rPr>
+        <w:t>sotto mentite spoglie</w:t>
+      </w:r>
+      <w:r>
+        <w:rPr>
+          <w:rFonts w:ascii="Opens sans" w:hAnsi="Opens sans"/>
+          <w:iCs/>
+          <w:sz w:val="18"/>
+          <w:szCs w:val="18"/>
+        </w:rPr>
+        <w:t xml:space="preserve"> e che, in questo modo, possono causare danni reputazion</w:t>
+      </w:r>
+      <w:r>
+        <w:rPr>
+          <w:rFonts w:ascii="Opens sans" w:hAnsi="Opens sans"/>
+          <w:iCs/>
+          <w:sz w:val="18"/>
+          <w:szCs w:val="18"/>
+        </w:rPr>
+        <w:t>ali</w:t>
+      </w:r>
+      <w:r>
+        <w:rPr>
+          <w:rFonts w:ascii="Opens sans" w:hAnsi="Opens sans"/>
+          <w:iCs/>
+          <w:sz w:val="18"/>
+          <w:szCs w:val="18"/>
+        </w:rPr>
+        <w:t xml:space="preserve"> e finanziari all'interessato e/o all'organizzazione (titolare del trattamento). </w:t>
+      </w:r>
+      <w:r>
+        <w:rPr>
+          <w:rFonts w:ascii="Opens sans" w:hAnsi="Opens sans"/>
+          <w:iCs/>
+          <w:sz w:val="18"/>
+          <w:szCs w:val="18"/>
+        </w:rPr>
+        <w:t>Richiedere la prova dell'identità sarebbe meno indicato qualora non vi fossero dubbi effettivi sull'identità; tuttavia, qualora vi siano dubbi, o i dati personali richiesti siano di natura particolarmente sensibile, o la cancellazione dei dati, l'interruzione del trattamento o la limitazione del trattamento possano pregiudicare i diritti e le libertà della persona in questione, è opportuno richiedere la prova</w:t>
+      </w:r>
+      <w:r>
+        <w:rPr>
+          <w:rFonts w:ascii="Opens sans" w:hAnsi="Opens sans"/>
+          <w:iCs/>
+          <w:sz w:val="18"/>
+          <w:szCs w:val="18"/>
+        </w:rPr>
+        <w:t>. Il Titolare del trattamento deve richiedere solo la quantità minima di ulteriori informazioni necessarie e proporzionate per dimostrare l'identità del richiedente.</w:t>
+      </w:r>
+      <w:r>
+        <w:rPr>
+          <w:rFonts w:ascii="Opens sans" w:hAnsi="Opens sans"/>
+          <w:iCs/>
+          <w:sz w:val="18"/>
+          <w:szCs w:val="18"/>
+        </w:rPr>
+        <w:t xml:space="preserve"> </w:t>
+      </w:r>
+      <w:bookmarkEnd w:id="0"/>
+    </w:p>
+    <w:p>
+      <w:pPr>
+        <w:pStyle w:val="Tekstfusnote"/>
+        <w:rPr>
+          <w:rFonts w:ascii="Opens sans" w:hAnsi="Opens sans"/>
+          <w:sz w:val="18"/>
+          <w:szCs w:val="18"/>
+          <w:lang w:val="hr-HR"/>
+        </w:rPr>
+      </w:pPr>
+    </w:p>
+  </w:footnote>
+  <w:footnote w:id="2">
+    <w:p>
+      <w:pPr>
         <w:tabs>
           <w:tab w:val="left" w:pos="10260"/>
         </w:tabs>
         <w:spacing w:line="276" w:lineRule="auto"/>
         <w:jc w:val="both"/>
         <w:rPr>
-          <w:rFonts w:ascii="Open Sans" w:eastAsia="Times New Roman" w:hAnsi="Open Sans" w:cs="Open Sans"/>
+          <w:rFonts w:ascii="Opens sans" w:eastAsia="Times New Roman" w:hAnsi="Opens sans"/>
           <w:b/>
           <w:sz w:val="18"/>
           <w:szCs w:val="18"/>
+          <w:lang w:val="en-GB"/>
         </w:rPr>
       </w:pPr>
       <w:r>
         <w:rPr>
           <w:rStyle w:val="Referencafusnote"/>
-          <w:rFonts w:ascii="Open Sans" w:hAnsi="Open Sans" w:cs="Open Sans"/>
+          <w:rFonts w:ascii="Opens sans" w:hAnsi="Opens sans"/>
           <w:sz w:val="18"/>
           <w:szCs w:val="18"/>
         </w:rPr>
@@ -1634,134 +2407,260 @@
       </w:r>
       <w:r>
         <w:rPr>
-          <w:rFonts w:ascii="Open Sans" w:hAnsi="Open Sans" w:cs="Open Sans"/>
-          <w:sz w:val="18"/>
-          <w:szCs w:val="18"/>
+          <w:rFonts w:ascii="Opens sans" w:hAnsi="Opens sans"/>
+          <w:b/>
+          <w:bCs/>
+          <w:color w:val="FF0000"/>
+          <w:sz w:val="18"/>
+          <w:szCs w:val="18"/>
+        </w:rPr>
+        <w:t xml:space="preserve"> IMPORTANTE! </w:t>
+      </w:r>
+      <w:r>
+        <w:rPr>
+          <w:rFonts w:ascii="Opens sans" w:eastAsia="Times New Roman" w:hAnsi="Opens sans"/>
+          <w:bCs/>
+          <w:sz w:val="18"/>
+          <w:szCs w:val="18"/>
+          <w:lang w:val="en-GB"/>
+        </w:rPr>
+        <w:t xml:space="preserve">È molto importante sottolineare che i diritti </w:t>
+      </w:r>
+      <w:r>
+        <w:rPr>
+          <w:rFonts w:ascii="Opens sans" w:eastAsia="Times New Roman" w:hAnsi="Opens sans"/>
+          <w:bCs/>
+          <w:sz w:val="18"/>
+          <w:szCs w:val="18"/>
+          <w:lang w:val="en-GB"/>
+        </w:rPr>
+        <w:t>in materia di</w:t>
+      </w:r>
+      <w:r>
+        <w:rPr>
+          <w:rFonts w:ascii="Opens sans" w:eastAsia="Times New Roman" w:hAnsi="Opens sans"/>
+          <w:bCs/>
+          <w:sz w:val="18"/>
+          <w:szCs w:val="18"/>
+          <w:lang w:val="en-GB"/>
+        </w:rPr>
+        <w:t xml:space="preserve"> protezione dei dati </w:t>
+      </w:r>
+      <w:r>
+        <w:rPr>
+          <w:rFonts w:ascii="Opens sans" w:eastAsia="Times New Roman" w:hAnsi="Opens sans"/>
+          <w:bCs/>
+          <w:sz w:val="18"/>
+          <w:szCs w:val="18"/>
+          <w:lang w:val="en-GB"/>
+        </w:rPr>
+        <w:t xml:space="preserve">personali </w:t>
+      </w:r>
+      <w:r>
+        <w:rPr>
+          <w:rFonts w:ascii="Opens sans" w:eastAsia="Times New Roman" w:hAnsi="Opens sans"/>
+          <w:bCs/>
+          <w:sz w:val="18"/>
+          <w:szCs w:val="18"/>
+          <w:lang w:val="en-GB"/>
+        </w:rPr>
+        <w:t>non sono diritti assoluti e hanno dei limiti</w:t>
+      </w:r>
+      <w:r>
+        <w:rPr>
+          <w:rFonts w:ascii="Opens sans" w:eastAsia="Times New Roman" w:hAnsi="Opens sans"/>
+          <w:bCs/>
+          <w:sz w:val="18"/>
+          <w:szCs w:val="18"/>
+          <w:lang w:val="en-GB"/>
+        </w:rPr>
+        <w:t>.</w:t>
+      </w:r>
+      <w:r>
+        <w:rPr>
+          <w:rFonts w:ascii="Opens sans" w:eastAsia="Times New Roman" w:hAnsi="Opens sans"/>
+          <w:bCs/>
+          <w:sz w:val="18"/>
+          <w:szCs w:val="18"/>
+          <w:lang w:val="en-GB"/>
         </w:rPr>
         <w:t xml:space="preserve"> </w:t>
       </w:r>
       <w:r>
         <w:rPr>
-          <w:rFonts w:ascii="Open Sans" w:hAnsi="Open Sans" w:cs="Open Sans"/>
-          <w:b/>
-          <w:color w:val="FF0000"/>
-          <w:sz w:val="18"/>
-          <w:szCs w:val="18"/>
-        </w:rPr>
-        <w:t xml:space="preserve">VAŽNO! </w:t>
-      </w:r>
-      <w:r>
-        <w:rPr>
-          <w:rFonts w:ascii="Open Sans" w:eastAsia="Times New Roman" w:hAnsi="Open Sans" w:cs="Open Sans"/>
-          <w:sz w:val="18"/>
-          <w:szCs w:val="18"/>
-        </w:rPr>
-        <w:t xml:space="preserve">Vrlo je važno naglasiti da prava na zaštitu podataka nisu apsolutna prava i imaju ograničenja, stoga se moraju uravnotežiti s drugim pravima i interesima. Na primjer, ni pravo na zaštitu osobnih podataka ni pravo na slobodu izražavanja nisu apsolutna prava. Trebalo bi težiti pravednoj ravnoteži između legitimnog interesa javnosti i temeljnih prava pojedinca. </w:t>
-      </w:r>
-    </w:p>
-  </w:footnote>
-  <w:footnote w:id="2">
-    <w:p>
-      <w:pPr>
-        <w:pStyle w:val="Podnoje"/>
-        <w:jc w:val="both"/>
-        <w:rPr>
-          <w:rFonts w:ascii="Open Sans" w:eastAsia="Times New Roman" w:hAnsi="Open Sans" w:cs="Open Sans"/>
-          <w:sz w:val="18"/>
-          <w:szCs w:val="18"/>
-        </w:rPr>
-      </w:pPr>
-      <w:r>
-        <w:rPr>
-          <w:rStyle w:val="Referencafusnote"/>
-          <w:rFonts w:ascii="Open Sans" w:hAnsi="Open Sans" w:cs="Open Sans"/>
-          <w:sz w:val="18"/>
-          <w:szCs w:val="18"/>
-        </w:rPr>
-        <w:footnoteRef/>
-      </w:r>
-      <w:r>
-        <w:rPr>
-          <w:rFonts w:ascii="Open Sans" w:hAnsi="Open Sans" w:cs="Open Sans"/>
-          <w:sz w:val="18"/>
-          <w:szCs w:val="18"/>
-        </w:rPr>
-        <w:t xml:space="preserve"> </w:t>
-      </w:r>
-      <w:r>
-        <w:rPr>
-          <w:rFonts w:ascii="Open Sans" w:eastAsia="Times New Roman" w:hAnsi="Open Sans" w:cs="Open Sans"/>
-          <w:sz w:val="18"/>
-          <w:szCs w:val="18"/>
-        </w:rPr>
-        <w:t xml:space="preserve">Iako pojedinac ima pravo na pristup bilo kojim ili svim svojim osobnim podacima, ako voditelj obrade obrađuje veliku količinu informacija koje se odnose na pojedinca, </w:t>
-      </w:r>
-      <w:r>
-        <w:rPr>
-          <w:rFonts w:ascii="Open Sans" w:eastAsia="Times New Roman" w:hAnsi="Open Sans" w:cs="Open Sans"/>
-          <w:b/>
-          <w:sz w:val="18"/>
-          <w:szCs w:val="18"/>
-        </w:rPr>
-        <w:t xml:space="preserve">voditelj obrade može zatražiti da pojedinac pojasni zahtjev navođenjem informacija ili aktivnosti obrade kojima želi pristupiti ili </w:t>
-      </w:r>
-      <w:r>
-        <w:rPr>
-          <w:rFonts w:ascii="Open Sans" w:eastAsia="Times New Roman" w:hAnsi="Open Sans" w:cs="Open Sans"/>
-          <w:b/>
-          <w:sz w:val="18"/>
-          <w:szCs w:val="18"/>
-        </w:rPr>
-        <w:t xml:space="preserve">o kojima želi dobiti </w:t>
-      </w:r>
-      <w:r>
-        <w:rPr>
-          <w:rFonts w:ascii="Open Sans" w:eastAsia="Times New Roman" w:hAnsi="Open Sans" w:cs="Open Sans"/>
-          <w:b/>
-          <w:sz w:val="18"/>
-          <w:szCs w:val="18"/>
-        </w:rPr>
-        <w:t>informacij</w:t>
-      </w:r>
-      <w:r>
-        <w:rPr>
-          <w:rFonts w:ascii="Open Sans" w:eastAsia="Times New Roman" w:hAnsi="Open Sans" w:cs="Open Sans"/>
-          <w:b/>
-          <w:sz w:val="18"/>
-          <w:szCs w:val="18"/>
-        </w:rPr>
-        <w:t>u</w:t>
-      </w:r>
-      <w:r>
-        <w:rPr>
-          <w:rFonts w:ascii="Open Sans" w:eastAsia="Times New Roman" w:hAnsi="Open Sans" w:cs="Open Sans"/>
-          <w:b/>
-          <w:sz w:val="18"/>
-          <w:szCs w:val="18"/>
-        </w:rPr>
-        <w:t xml:space="preserve">. </w:t>
-      </w:r>
-      <w:r>
-        <w:rPr>
-          <w:rFonts w:ascii="Open Sans" w:eastAsia="Times New Roman" w:hAnsi="Open Sans" w:cs="Open Sans"/>
-          <w:sz w:val="18"/>
-          <w:szCs w:val="18"/>
-        </w:rPr>
-        <w:t>To bi trebalo učiniti samo ako je to razumno potrebno kako bi se zahtjev pojasnio, a ne kako bi se odgodilo odgovaranje na njega.</w:t>
-      </w:r>
-    </w:p>
-    <w:p>
-      <w:pPr>
-        <w:pStyle w:val="Tekstfusnote"/>
-        <w:rPr>
-          <w:rFonts w:ascii="Open Sans" w:hAnsi="Open Sans" w:cs="Open Sans"/>
-          <w:sz w:val="18"/>
-          <w:szCs w:val="18"/>
-        </w:rPr>
-      </w:pPr>
+          <w:rFonts w:ascii="Opens sans" w:eastAsia="Times New Roman" w:hAnsi="Opens sans"/>
+          <w:bCs/>
+          <w:sz w:val="18"/>
+          <w:szCs w:val="18"/>
+          <w:lang w:val="en-GB"/>
+        </w:rPr>
+        <w:t>P</w:t>
+      </w:r>
+      <w:r>
+        <w:rPr>
+          <w:rFonts w:ascii="Opens sans" w:eastAsia="Times New Roman" w:hAnsi="Opens sans"/>
+          <w:bCs/>
+          <w:sz w:val="18"/>
+          <w:szCs w:val="18"/>
+          <w:lang w:val="en-GB"/>
+        </w:rPr>
+        <w:t>ertanto</w:t>
+      </w:r>
+      <w:r>
+        <w:rPr>
+          <w:rFonts w:ascii="Opens sans" w:eastAsia="Times New Roman" w:hAnsi="Opens sans"/>
+          <w:bCs/>
+          <w:sz w:val="18"/>
+          <w:szCs w:val="18"/>
+          <w:lang w:val="en-GB"/>
+        </w:rPr>
+        <w:t>,</w:t>
+      </w:r>
+      <w:r>
+        <w:rPr>
+          <w:rFonts w:ascii="Opens sans" w:eastAsia="Times New Roman" w:hAnsi="Opens sans"/>
+          <w:bCs/>
+          <w:sz w:val="18"/>
+          <w:szCs w:val="18"/>
+          <w:lang w:val="en-GB"/>
+        </w:rPr>
+        <w:t xml:space="preserve"> devono essere bilanciati con altri diritti e interessi. Ad esempio, né il diritto alla protezione dei dati personali né il diritto alla libertà di espressione sono diritti assoluti. Si deve cercare un giusto equilibrio tra </w:t>
+      </w:r>
+      <w:r>
+        <w:rPr>
+          <w:rFonts w:ascii="Opens sans" w:eastAsia="Times New Roman" w:hAnsi="Opens sans"/>
+          <w:bCs/>
+          <w:sz w:val="18"/>
+          <w:szCs w:val="18"/>
+          <w:lang w:val="en-GB"/>
+        </w:rPr>
+        <w:t xml:space="preserve">il legittimo interesse </w:t>
+      </w:r>
+      <w:r>
+        <w:rPr>
+          <w:rFonts w:ascii="Opens sans" w:eastAsia="Times New Roman" w:hAnsi="Opens sans"/>
+          <w:bCs/>
+          <w:sz w:val="18"/>
+          <w:szCs w:val="18"/>
+          <w:lang w:val="en-GB"/>
+        </w:rPr>
+        <w:t xml:space="preserve">del </w:t>
+      </w:r>
+      <w:r>
+        <w:rPr>
+          <w:rFonts w:ascii="Opens sans" w:eastAsia="Times New Roman" w:hAnsi="Opens sans"/>
+          <w:bCs/>
+          <w:sz w:val="18"/>
+          <w:szCs w:val="18"/>
+          <w:lang w:val="en-GB"/>
+        </w:rPr>
+        <w:t xml:space="preserve">settore </w:t>
+      </w:r>
+      <w:r>
+        <w:rPr>
+          <w:rFonts w:ascii="Opens sans" w:eastAsia="Times New Roman" w:hAnsi="Opens sans"/>
+          <w:bCs/>
+          <w:sz w:val="18"/>
+          <w:szCs w:val="18"/>
+          <w:lang w:val="en-GB"/>
+        </w:rPr>
+        <w:t xml:space="preserve">pubblico e i diritti fondamentali dell'individuo. </w:t>
+      </w:r>
     </w:p>
   </w:footnote>
   <w:footnote w:id="3">
+    <w:p>
+      <w:pPr>
+        <w:pStyle w:val="Podnoje"/>
+        <w:jc w:val="both"/>
+        <w:rPr>
+          <w:rFonts w:ascii="Opens sans" w:eastAsia="Times New Roman" w:hAnsi="Opens sans"/>
+          <w:sz w:val="18"/>
+          <w:szCs w:val="18"/>
+          <w:lang w:val="en-GB"/>
+        </w:rPr>
+      </w:pPr>
+      <w:r>
+        <w:rPr>
+          <w:rStyle w:val="Referencafusnote"/>
+          <w:rFonts w:ascii="Opens sans" w:hAnsi="Opens sans"/>
+          <w:sz w:val="18"/>
+          <w:szCs w:val="18"/>
+        </w:rPr>
+        <w:footnoteRef/>
+      </w:r>
+      <w:r>
+        <w:rPr>
+          <w:rFonts w:ascii="Opens sans" w:eastAsia="Times New Roman" w:hAnsi="Opens sans"/>
+          <w:sz w:val="18"/>
+          <w:szCs w:val="18"/>
+          <w:lang w:val="en-GB"/>
+        </w:rPr>
+        <w:t xml:space="preserve"> Sebbene un individuo abbia il diritto di accedere a tutti o a una parte dei suoi dati personali, quando un </w:t>
+      </w:r>
+      <w:r>
+        <w:rPr>
+          <w:rFonts w:ascii="Opens sans" w:eastAsia="Times New Roman" w:hAnsi="Opens sans"/>
+          <w:sz w:val="18"/>
+          <w:szCs w:val="18"/>
+          <w:lang w:val="en-GB"/>
+        </w:rPr>
+        <w:t xml:space="preserve">titolare </w:t>
+      </w:r>
+      <w:r>
+        <w:rPr>
+          <w:rFonts w:ascii="Opens sans" w:eastAsia="Times New Roman" w:hAnsi="Opens sans"/>
+          <w:sz w:val="18"/>
+          <w:szCs w:val="18"/>
+          <w:lang w:val="en-GB"/>
+        </w:rPr>
+        <w:t xml:space="preserve">del trattamento tratta una grande quantità di informazioni che lo riguardano, il </w:t>
+      </w:r>
+      <w:r>
+        <w:rPr>
+          <w:rFonts w:ascii="Opens sans" w:eastAsia="Times New Roman" w:hAnsi="Opens sans"/>
+          <w:b/>
+          <w:bCs/>
+          <w:sz w:val="18"/>
+          <w:szCs w:val="18"/>
+          <w:lang w:val="en-GB"/>
+        </w:rPr>
+        <w:t>titolare</w:t>
+      </w:r>
+      <w:r>
+        <w:rPr>
+          <w:rFonts w:ascii="Opens sans" w:eastAsia="Times New Roman" w:hAnsi="Opens sans"/>
+          <w:b/>
+          <w:bCs/>
+          <w:sz w:val="18"/>
+          <w:szCs w:val="18"/>
+          <w:lang w:val="en-GB"/>
+        </w:rPr>
+        <w:t xml:space="preserve"> del trattamento può chiedere all'individuo di chiarire la richiesta, specificando le informazioni o le attività di trattamento a cui desidera accedere o su cui vuole avere informazioni. </w:t>
+      </w:r>
+      <w:r>
+        <w:rPr>
+          <w:rFonts w:ascii="Opens sans" w:eastAsia="Times New Roman" w:hAnsi="Opens sans"/>
+          <w:sz w:val="18"/>
+          <w:szCs w:val="18"/>
+          <w:lang w:val="en-GB"/>
+        </w:rPr>
+        <w:t>Ciò dovrebbe essere fatto solo se ragionevolmente necessario per chiarire una richiesta e non per ritardare la risposta.</w:t>
+      </w:r>
+    </w:p>
+    <w:p>
+      <w:pPr>
+        <w:pStyle w:val="Tekstfusnote"/>
+        <w:rPr>
+          <w:rFonts w:ascii="Opens sans" w:hAnsi="Opens sans"/>
+          <w:sz w:val="18"/>
+          <w:szCs w:val="18"/>
+          <w:lang w:val="hr-HR"/>
+        </w:rPr>
+      </w:pPr>
+    </w:p>
+  </w:footnote>
+  <w:footnote w:id="4">
     <w:p>
       <w:pPr>
         <w:tabs>
@@ -1770,14 +2669,16 @@
         <w:spacing w:line="276" w:lineRule="auto"/>
         <w:jc w:val="both"/>
         <w:rPr>
-          <w:rFonts w:eastAsia="Times New Roman"/>
-          <w:sz w:val="20"/>
+          <w:rFonts w:ascii="Opens sans" w:eastAsia="Times New Roman" w:hAnsi="Opens sans"/>
+          <w:sz w:val="18"/>
+          <w:szCs w:val="18"/>
+          <w:lang w:val="en-GB"/>
         </w:rPr>
       </w:pPr>
       <w:r>
         <w:rPr>
           <w:rStyle w:val="Referencafusnote"/>
-          <w:rFonts w:ascii="Open Sans" w:hAnsi="Open Sans" w:cs="Open Sans"/>
+          <w:rFonts w:ascii="Opens sans" w:hAnsi="Opens sans"/>
           <w:sz w:val="18"/>
           <w:szCs w:val="18"/>
         </w:rPr>
@@ -1785,118 +2686,301 @@
       </w:r>
       <w:r>
         <w:rPr>
-          <w:rFonts w:ascii="Open Sans" w:hAnsi="Open Sans" w:cs="Open Sans"/>
-          <w:sz w:val="18"/>
-          <w:szCs w:val="18"/>
-        </w:rPr>
-        <w:t xml:space="preserve"> </w:t>
-      </w:r>
-      <w:r>
-        <w:rPr>
-          <w:rFonts w:ascii="Open Sans" w:hAnsi="Open Sans" w:cs="Open Sans"/>
+          <w:rFonts w:ascii="Opens sans" w:hAnsi="Opens sans"/>
           <w:b/>
+          <w:bCs/>
           <w:color w:val="FF0000"/>
           <w:sz w:val="18"/>
           <w:szCs w:val="18"/>
         </w:rPr>
-        <w:t xml:space="preserve">Pravo na pristup osobnim podacima </w:t>
-      </w:r>
-      <w:r>
-        <w:rPr>
-          <w:rFonts w:ascii="Open Sans" w:eastAsia="Times New Roman" w:hAnsi="Open Sans" w:cs="Open Sans"/>
+        <w:t xml:space="preserve"> Il diritto di accesso ai dati personali </w:t>
+      </w:r>
+      <w:r>
+        <w:rPr>
+          <w:rFonts w:ascii="Opens sans" w:eastAsia="Times New Roman" w:hAnsi="Opens sans"/>
           <w:b/>
+          <w:bCs/>
           <w:color w:val="FF0000"/>
           <w:sz w:val="18"/>
           <w:szCs w:val="18"/>
-        </w:rPr>
-        <w:t>nije apsolutno i podliježe nizu ograničenih iznimaka.</w:t>
-      </w:r>
-      <w:r>
-        <w:rPr>
-          <w:rFonts w:ascii="Open Sans" w:eastAsia="Times New Roman" w:hAnsi="Open Sans" w:cs="Open Sans"/>
+          <w:lang w:val="en-GB"/>
+        </w:rPr>
+        <w:t xml:space="preserve">non è assoluto ed è soggetto a una serie di </w:t>
+      </w:r>
+      <w:r>
+        <w:rPr>
+          <w:rFonts w:ascii="Opens sans" w:eastAsia="Times New Roman" w:hAnsi="Opens sans"/>
+          <w:b/>
+          <w:bCs/>
           <w:color w:val="FF0000"/>
           <w:sz w:val="18"/>
           <w:szCs w:val="18"/>
-        </w:rPr>
-        <w:t xml:space="preserve"> </w:t>
-      </w:r>
-      <w:r>
-        <w:rPr>
-          <w:rFonts w:ascii="Open Sans" w:eastAsia="Times New Roman" w:hAnsi="Open Sans" w:cs="Open Sans"/>
-          <w:sz w:val="18"/>
-          <w:szCs w:val="18"/>
-        </w:rPr>
-        <w:t xml:space="preserve">Člankom 23. Opće uredbe o zaštiti podataka omogućuje se ograničavanje prava ispitanika u određenim okolnostima. Sva takva ograničenja moraju biti utvrđena „zakonodavnom mjerom”, poštovati bit temeljnih prava i sloboda, biti nužna i razmjerna u demokratskom društvu te štititi interes od javnog značaja. Stoga, ako voditelj obrade smatra da je opravdano uskratiti određene informacije kao odgovor na zahtjev za pristup, mora utvrditi izuzeće na temelju </w:t>
-      </w:r>
-      <w:r>
-        <w:rPr>
-          <w:rFonts w:ascii="Open Sans" w:eastAsia="Times New Roman" w:hAnsi="Open Sans" w:cs="Open Sans"/>
-          <w:sz w:val="18"/>
-          <w:szCs w:val="18"/>
-        </w:rPr>
-        <w:t>Opće uredbe o zaštiti podataka</w:t>
-      </w:r>
-      <w:r>
-        <w:rPr>
-          <w:rFonts w:ascii="Open Sans" w:eastAsia="Times New Roman" w:hAnsi="Open Sans" w:cs="Open Sans"/>
-          <w:sz w:val="18"/>
-          <w:szCs w:val="18"/>
-        </w:rPr>
-        <w:t>, objasniti zašto se primjenjuje i dokazati da je oslanjanje na izuzeće nužno i proporcionalno.</w:t>
-      </w:r>
-    </w:p>
-  </w:footnote>
-  <w:footnote w:id="4">
-    <w:p>
-      <w:pPr>
-        <w:jc w:val="both"/>
-        <w:rPr>
-          <w:rFonts w:ascii="Open Sans" w:eastAsia="Times New Roman" w:hAnsi="Open Sans" w:cs="Open Sans"/>
-          <w:sz w:val="18"/>
-          <w:szCs w:val="18"/>
-        </w:rPr>
-      </w:pPr>
-      <w:r>
-        <w:rPr>
-          <w:rStyle w:val="Referencafusnote"/>
-          <w:rFonts w:ascii="Open Sans" w:hAnsi="Open Sans" w:cs="Open Sans"/>
-          <w:sz w:val="18"/>
-          <w:szCs w:val="18"/>
-        </w:rPr>
-        <w:footnoteRef/>
-      </w:r>
-      <w:r>
-        <w:rPr>
-          <w:rFonts w:ascii="Open Sans" w:hAnsi="Open Sans" w:cs="Open Sans"/>
-          <w:sz w:val="18"/>
-          <w:szCs w:val="18"/>
-        </w:rPr>
-        <w:t xml:space="preserve">  Voditelj obrade</w:t>
-      </w:r>
-      <w:r>
-        <w:rPr>
-          <w:rFonts w:ascii="Open Sans" w:hAnsi="Open Sans" w:cs="Open Sans"/>
-          <w:sz w:val="18"/>
-          <w:szCs w:val="18"/>
-        </w:rPr>
-        <w:t xml:space="preserve"> </w:t>
-      </w:r>
-      <w:r>
-        <w:rPr>
-          <w:rFonts w:ascii="Open Sans" w:eastAsia="Times New Roman" w:hAnsi="Open Sans" w:cs="Open Sans"/>
-          <w:sz w:val="18"/>
-          <w:szCs w:val="18"/>
-        </w:rPr>
-        <w:t>podataka može zatražiti dokaz o promjeni adrese, primjer potvrde o boravištu, dokaz o promjeni prezimena. Ako voditelji obrade zatraže dostavu takvih dokumenata, treba osigurati odgovarajuću razinu zaštite podataka, na primjer voditelji obrade podataka svakako bi trebali izbjegavati traženje od pojedinaca da im pošalju dokumente s osobnim podacima putem e-pošte, dokumenti bi se mogli slati sigurnim šifriranim kanalima kao što su internetski obrasci dostupni na platformi voditelja obrade podataka ili putem informacijskog sustava voditelja obrade podataka, gdje pojedinac ima pristup svojim korisničkim imenom i lozinkom.</w:t>
-      </w:r>
-    </w:p>
-    <w:p>
-      <w:pPr>
-        <w:pStyle w:val="Tekstfusnote"/>
-      </w:pPr>
+          <w:lang w:val="en-GB"/>
+        </w:rPr>
+        <w:t xml:space="preserve">specifiche </w:t>
+      </w:r>
+      <w:r>
+        <w:rPr>
+          <w:rFonts w:ascii="Opens sans" w:eastAsia="Times New Roman" w:hAnsi="Opens sans"/>
+          <w:b/>
+          <w:bCs/>
+          <w:color w:val="FF0000"/>
+          <w:sz w:val="18"/>
+          <w:szCs w:val="18"/>
+          <w:lang w:val="en-GB"/>
+        </w:rPr>
+        <w:t xml:space="preserve">eccezioni. </w:t>
+      </w:r>
+      <w:r>
+        <w:rPr>
+          <w:rFonts w:ascii="Opens sans" w:eastAsia="Times New Roman" w:hAnsi="Opens sans"/>
+          <w:sz w:val="18"/>
+          <w:szCs w:val="18"/>
+          <w:lang w:val="en-GB"/>
+        </w:rPr>
+        <w:t>L'articolo 23 del GDPR consente di limitare i diritti degli interessati in determinate circostanze. Tali restrizioni devono essere stabilite in un "</w:t>
+      </w:r>
+      <w:r>
+        <w:rPr>
+          <w:rFonts w:ascii="Opens sans" w:eastAsia="Times New Roman" w:hAnsi="Opens sans"/>
+          <w:sz w:val="18"/>
+          <w:szCs w:val="18"/>
+          <w:lang w:val="en-GB"/>
+        </w:rPr>
+        <w:t>atto</w:t>
+      </w:r>
+      <w:r>
+        <w:rPr>
+          <w:rFonts w:ascii="Opens sans" w:eastAsia="Times New Roman" w:hAnsi="Opens sans"/>
+          <w:sz w:val="18"/>
+          <w:szCs w:val="18"/>
+          <w:lang w:val="en-GB"/>
+        </w:rPr>
+        <w:t xml:space="preserve"> legislativo", rispettare l'essenza dei diritti e delle libertà fondamentali, essere necessarie e proporzionate in una società democratica e salvaguardare un interesse di </w:t>
+      </w:r>
+      <w:r>
+        <w:rPr>
+          <w:rFonts w:ascii="Opens sans" w:eastAsia="Times New Roman" w:hAnsi="Opens sans"/>
+          <w:sz w:val="18"/>
+          <w:szCs w:val="18"/>
+          <w:lang w:val="en-GB"/>
+        </w:rPr>
+        <w:t>rilevanza</w:t>
+      </w:r>
+      <w:r>
+        <w:rPr>
+          <w:rFonts w:ascii="Opens sans" w:eastAsia="Times New Roman" w:hAnsi="Opens sans"/>
+          <w:sz w:val="18"/>
+          <w:szCs w:val="18"/>
+          <w:lang w:val="en-GB"/>
+        </w:rPr>
+        <w:t xml:space="preserve"> pubblica. </w:t>
+      </w:r>
+      <w:r>
+        <w:rPr>
+          <w:rFonts w:ascii="Opens sans" w:eastAsia="Times New Roman" w:hAnsi="Opens sans"/>
+          <w:sz w:val="18"/>
+          <w:szCs w:val="18"/>
+          <w:lang w:val="en-GB"/>
+        </w:rPr>
+        <w:t>Di conseguenza, se un titolare del trattamento ritiene di essere giustificato a non fornire determinate informazioni in risposta a una richiesta di accesso, deve individuare con esattezza una deroga prevista dal GDPR, fornire una spiegazione del motivo per cui si applica e dimostrare che il ricorso a tale deroga è necessario e proporzionato</w:t>
+      </w:r>
+      <w:r>
+        <w:rPr>
+          <w:rFonts w:ascii="Opens sans" w:eastAsia="Times New Roman" w:hAnsi="Opens sans"/>
+          <w:sz w:val="18"/>
+          <w:szCs w:val="18"/>
+          <w:lang w:val="en-GB"/>
+        </w:rPr>
+        <w:t>.</w:t>
+      </w:r>
     </w:p>
   </w:footnote>
   <w:footnote w:id="5">
+    <w:p>
+      <w:pPr>
+        <w:jc w:val="both"/>
+        <w:rPr>
+          <w:rFonts w:ascii="Opens sans" w:eastAsia="Times New Roman" w:hAnsi="Opens sans"/>
+          <w:sz w:val="18"/>
+          <w:szCs w:val="18"/>
+          <w:lang w:val="en-GB"/>
+        </w:rPr>
+      </w:pPr>
+      <w:r>
+        <w:rPr>
+          <w:rStyle w:val="Referencafusnote"/>
+          <w:rFonts w:ascii="Opens sans" w:hAnsi="Opens sans"/>
+          <w:sz w:val="18"/>
+          <w:szCs w:val="18"/>
+        </w:rPr>
+        <w:footnoteRef/>
+      </w:r>
+      <w:r>
+        <w:rPr>
+          <w:rFonts w:ascii="Opens sans" w:eastAsia="Times New Roman" w:hAnsi="Opens sans"/>
+          <w:sz w:val="18"/>
+          <w:szCs w:val="18"/>
+          <w:lang w:val="en-GB"/>
+        </w:rPr>
+        <w:t xml:space="preserve">  Il titolare del trattamento può chiedere una prova per il cambio di indirizzo</w:t>
+      </w:r>
+      <w:r>
+        <w:rPr>
+          <w:rFonts w:ascii="Opens sans" w:eastAsia="Times New Roman" w:hAnsi="Opens sans"/>
+          <w:sz w:val="18"/>
+          <w:szCs w:val="18"/>
+          <w:lang w:val="en-GB"/>
+        </w:rPr>
+        <w:t xml:space="preserve"> richiesto</w:t>
+      </w:r>
+      <w:r>
+        <w:rPr>
+          <w:rFonts w:ascii="Opens sans" w:eastAsia="Times New Roman" w:hAnsi="Opens sans"/>
+          <w:sz w:val="18"/>
+          <w:szCs w:val="18"/>
+          <w:lang w:val="en-GB"/>
+        </w:rPr>
+        <w:t xml:space="preserve">, ad esempio un certificato di residenza o una prova </w:t>
+      </w:r>
+      <w:r>
+        <w:rPr>
+          <w:rFonts w:ascii="Opens sans" w:eastAsia="Times New Roman" w:hAnsi="Opens sans"/>
+          <w:sz w:val="18"/>
+          <w:szCs w:val="18"/>
+          <w:lang w:val="en-GB"/>
+        </w:rPr>
+        <w:t>del</w:t>
+      </w:r>
+      <w:r>
+        <w:rPr>
+          <w:rFonts w:ascii="Opens sans" w:eastAsia="Times New Roman" w:hAnsi="Opens sans"/>
+          <w:sz w:val="18"/>
+          <w:szCs w:val="18"/>
+          <w:lang w:val="en-GB"/>
+        </w:rPr>
+        <w:t xml:space="preserve"> cambio di </w:t>
+      </w:r>
+      <w:r>
+        <w:rPr>
+          <w:rFonts w:ascii="Opens sans" w:eastAsia="Times New Roman" w:hAnsi="Opens sans"/>
+          <w:sz w:val="18"/>
+          <w:szCs w:val="18"/>
+          <w:lang w:val="en-GB"/>
+        </w:rPr>
+        <w:t>cognomen richiesto</w:t>
+      </w:r>
+      <w:r>
+        <w:rPr>
+          <w:rFonts w:ascii="Opens sans" w:eastAsia="Times New Roman" w:hAnsi="Opens sans"/>
+          <w:sz w:val="18"/>
+          <w:szCs w:val="18"/>
+          <w:lang w:val="en-GB"/>
+        </w:rPr>
+        <w:t xml:space="preserve">. Se i </w:t>
+      </w:r>
+      <w:r>
+        <w:rPr>
+          <w:rFonts w:ascii="Opens sans" w:eastAsia="Times New Roman" w:hAnsi="Opens sans"/>
+          <w:sz w:val="18"/>
+          <w:szCs w:val="18"/>
+          <w:lang w:val="en-GB"/>
+        </w:rPr>
+        <w:t>titolar</w:t>
+      </w:r>
+      <w:r>
+        <w:rPr>
+          <w:rFonts w:ascii="Opens sans" w:eastAsia="Times New Roman" w:hAnsi="Opens sans"/>
+          <w:sz w:val="18"/>
+          <w:szCs w:val="18"/>
+          <w:lang w:val="en-GB"/>
+        </w:rPr>
+        <w:t xml:space="preserve">i del trattamento chiedono la consegna di tali documenti, devono garantire un livello adeguato di protezione dei dati, ad esempio i </w:t>
+      </w:r>
+      <w:r>
+        <w:rPr>
+          <w:rFonts w:ascii="Opens sans" w:eastAsia="Times New Roman" w:hAnsi="Opens sans"/>
+          <w:sz w:val="18"/>
+          <w:szCs w:val="18"/>
+          <w:lang w:val="en-GB"/>
+        </w:rPr>
+        <w:t xml:space="preserve">titolari </w:t>
+      </w:r>
+      <w:r>
+        <w:rPr>
+          <w:rFonts w:ascii="Opens sans" w:eastAsia="Times New Roman" w:hAnsi="Opens sans"/>
+          <w:sz w:val="18"/>
+          <w:szCs w:val="18"/>
+          <w:lang w:val="en-GB"/>
+        </w:rPr>
+        <w:t xml:space="preserve">del trattamento devono assolutamente evitare di chiedere alle persone di inviare documenti con dati personali via e-mail; i documenti possono essere inviati attraverso canali criptati sicuri, come i moduli online disponibili sulla piattaforma del </w:t>
+      </w:r>
+      <w:r>
+        <w:rPr>
+          <w:rFonts w:ascii="Opens sans" w:eastAsia="Times New Roman" w:hAnsi="Opens sans"/>
+          <w:sz w:val="18"/>
+          <w:szCs w:val="18"/>
+          <w:lang w:val="en-GB"/>
+        </w:rPr>
+        <w:t>titolare</w:t>
+      </w:r>
+      <w:r>
+        <w:rPr>
+          <w:rFonts w:ascii="Opens sans" w:eastAsia="Times New Roman" w:hAnsi="Opens sans"/>
+          <w:sz w:val="18"/>
+          <w:szCs w:val="18"/>
+          <w:lang w:val="en-GB"/>
+        </w:rPr>
+        <w:t xml:space="preserve"> del trattamento o attraverso il sistema informativo del </w:t>
+      </w:r>
+      <w:r>
+        <w:rPr>
+          <w:rFonts w:ascii="Opens sans" w:eastAsia="Times New Roman" w:hAnsi="Opens sans"/>
+          <w:sz w:val="18"/>
+          <w:szCs w:val="18"/>
+          <w:lang w:val="en-GB"/>
+        </w:rPr>
+        <w:t>titolare</w:t>
+      </w:r>
+      <w:r>
+        <w:rPr>
+          <w:rFonts w:ascii="Opens sans" w:eastAsia="Times New Roman" w:hAnsi="Opens sans"/>
+          <w:sz w:val="18"/>
+          <w:szCs w:val="18"/>
+          <w:lang w:val="en-GB"/>
+        </w:rPr>
+        <w:t xml:space="preserve"> del trattamento </w:t>
+      </w:r>
+      <w:r>
+        <w:rPr>
+          <w:rFonts w:ascii="Opens sans" w:eastAsia="Times New Roman" w:hAnsi="Opens sans"/>
+          <w:sz w:val="18"/>
+          <w:szCs w:val="18"/>
+          <w:lang w:val="en-GB"/>
+        </w:rPr>
+        <w:t>a cui</w:t>
+      </w:r>
+      <w:r>
+        <w:rPr>
+          <w:rFonts w:ascii="Opens sans" w:eastAsia="Times New Roman" w:hAnsi="Opens sans"/>
+          <w:sz w:val="18"/>
+          <w:szCs w:val="18"/>
+          <w:lang w:val="en-GB"/>
+        </w:rPr>
+        <w:t xml:space="preserve"> l'individuo ha accesso con il proprio nome utente e la propria password.</w:t>
+      </w:r>
+      <w:r>
+        <w:rPr>
+          <w:rFonts w:ascii="Opens sans" w:eastAsia="Times New Roman" w:hAnsi="Opens sans"/>
+          <w:sz w:val="18"/>
+          <w:szCs w:val="18"/>
+          <w:lang w:val="en-GB"/>
+        </w:rPr>
+        <w:t xml:space="preserve"> </w:t>
+      </w:r>
+    </w:p>
+  </w:footnote>
+  <w:footnote w:id="6">
     <w:p>
       <w:pPr>
         <w:tabs>
@@ -1905,80 +2989,95 @@
         <w:spacing w:line="276" w:lineRule="auto"/>
         <w:jc w:val="both"/>
         <w:rPr>
-          <w:rFonts w:ascii="Open Sans" w:eastAsia="Times New Roman" w:hAnsi="Open Sans" w:cs="Open Sans"/>
-          <w:sz w:val="18"/>
-          <w:szCs w:val="18"/>
+          <w:rFonts w:ascii="Opens sans" w:eastAsia="Times New Roman" w:hAnsi="Opens sans"/>
+          <w:sz w:val="18"/>
+          <w:szCs w:val="18"/>
+          <w:lang w:val="en-GB"/>
         </w:rPr>
       </w:pPr>
       <w:r>
         <w:rPr>
           <w:rStyle w:val="Referencafusnote"/>
-          <w:rFonts w:ascii="Open Sans" w:hAnsi="Open Sans" w:cs="Open Sans"/>
+          <w:rFonts w:ascii="Opens sans" w:hAnsi="Opens sans"/>
           <w:sz w:val="18"/>
           <w:szCs w:val="18"/>
         </w:rPr>
         <w:footnoteRef/>
       </w:r>
-      <w:r>
-        <w:rPr>
-          <w:rFonts w:ascii="Open Sans" w:hAnsi="Open Sans" w:cs="Open Sans"/>
-          <w:sz w:val="18"/>
-          <w:szCs w:val="18"/>
+      <w:bookmarkStart w:id="2" w:name="_Hlk110276876"/>
+      <w:r>
+        <w:rPr>
+          <w:rFonts w:ascii="Opens sans" w:eastAsia="Times New Roman" w:hAnsi="Opens sans"/>
+          <w:sz w:val="18"/>
+          <w:szCs w:val="18"/>
+          <w:lang w:val="en-GB"/>
+        </w:rPr>
+        <w:t xml:space="preserve"> Il diritto alla cancellazione non è un diritto assoluto e ha dei limiti</w:t>
+      </w:r>
+      <w:r>
+        <w:rPr>
+          <w:rFonts w:ascii="Opens sans" w:eastAsia="Times New Roman" w:hAnsi="Opens sans"/>
+          <w:sz w:val="18"/>
+          <w:szCs w:val="18"/>
+          <w:lang w:val="en-GB"/>
+        </w:rPr>
+        <w:t>.</w:t>
+      </w:r>
+      <w:r>
+        <w:rPr>
+          <w:rFonts w:ascii="Opens sans" w:eastAsia="Times New Roman" w:hAnsi="Opens sans"/>
+          <w:sz w:val="18"/>
+          <w:szCs w:val="18"/>
+          <w:lang w:val="en-GB"/>
         </w:rPr>
         <w:t xml:space="preserve"> </w:t>
       </w:r>
-      <w:bookmarkStart w:id="0" w:name="_Hlk110276876"/>
-      <w:r>
-        <w:rPr>
-          <w:rFonts w:ascii="Open Sans" w:eastAsia="Times New Roman" w:hAnsi="Open Sans" w:cs="Open Sans"/>
-          <w:sz w:val="18"/>
-          <w:szCs w:val="18"/>
-        </w:rPr>
-        <w:t>Pravo na brisanje nije apsolutno pravo i ima svoja ograničenja, stoga mora biti uravnoteženo s drugim pravima i interesima.</w:t>
+      <w:r>
+        <w:rPr>
+          <w:rFonts w:ascii="Opens sans" w:eastAsia="Times New Roman" w:hAnsi="Opens sans"/>
+          <w:sz w:val="18"/>
+          <w:szCs w:val="18"/>
+          <w:lang w:val="en-GB"/>
+        </w:rPr>
+        <w:t>P</w:t>
+      </w:r>
+      <w:r>
+        <w:rPr>
+          <w:rFonts w:ascii="Opens sans" w:eastAsia="Times New Roman" w:hAnsi="Opens sans"/>
+          <w:sz w:val="18"/>
+          <w:szCs w:val="18"/>
+          <w:lang w:val="en-GB"/>
+        </w:rPr>
+        <w:t>ertanto</w:t>
+      </w:r>
+      <w:r>
+        <w:rPr>
+          <w:rFonts w:ascii="Opens sans" w:eastAsia="Times New Roman" w:hAnsi="Opens sans"/>
+          <w:sz w:val="18"/>
+          <w:szCs w:val="18"/>
+          <w:lang w:val="en-GB"/>
+        </w:rPr>
+        <w:t>,</w:t>
+      </w:r>
+      <w:r>
+        <w:rPr>
+          <w:rFonts w:ascii="Opens sans" w:eastAsia="Times New Roman" w:hAnsi="Opens sans"/>
+          <w:sz w:val="18"/>
+          <w:szCs w:val="18"/>
+          <w:lang w:val="en-GB"/>
+        </w:rPr>
+        <w:t xml:space="preserve"> deve essere bilanciato con altri diritti e interessi.</w:t>
       </w:r>
     </w:p>
-    <w:bookmarkEnd w:id="0"/>
+    <w:bookmarkEnd w:id="2"/>
     <w:p>
       <w:pPr>
         <w:pStyle w:val="Tekstfusnote"/>
-      </w:pPr>
-    </w:p>
-  </w:footnote>
-  <w:footnote w:id="6">
-    <w:p>
-      <w:pPr>
-        <w:pStyle w:val="Tekstfusnote"/>
-        <w:jc w:val="both"/>
-        <w:rPr>
-          <w:rFonts w:ascii="Open Sans" w:hAnsi="Open Sans" w:cs="Open Sans"/>
-          <w:sz w:val="18"/>
-          <w:szCs w:val="18"/>
-        </w:rPr>
-      </w:pPr>
-      <w:r>
-        <w:rPr>
-          <w:rStyle w:val="Referencafusnote"/>
-          <w:rFonts w:ascii="Open Sans" w:hAnsi="Open Sans" w:cs="Open Sans"/>
-          <w:sz w:val="18"/>
-          <w:szCs w:val="18"/>
-        </w:rPr>
-        <w:footnoteRef/>
-      </w:r>
-      <w:r>
-        <w:rPr>
-          <w:rFonts w:ascii="Open Sans" w:hAnsi="Open Sans" w:cs="Open Sans"/>
-          <w:sz w:val="18"/>
-          <w:szCs w:val="18"/>
-        </w:rPr>
-        <w:t xml:space="preserve"> Pravo na prigovor nije i apsolutno je pravo. Voditelj obrade može odbiti postupiti u skladu s pravom pojedinca na prigovor ako može dokazati da ima legitiman interes za obradu koja ima prednost pred pravima, </w:t>
-      </w:r>
-    </w:p>
-    <w:p>
-      <w:pPr>
-        <w:pStyle w:val="Tekstfusnote"/>
-        <w:rPr>
-          <w:rFonts w:ascii="Times New Roman" w:hAnsi="Times New Roman" w:cs="Times New Roman"/>
-          <w:sz w:val="20"/>
+        <w:rPr>
+          <w:rFonts w:ascii="Opens sans" w:hAnsi="Opens sans"/>
+          <w:sz w:val="18"/>
+          <w:szCs w:val="18"/>
+          <w:lang w:val="hr-HR"/>
         </w:rPr>
       </w:pPr>
     </w:p>
@@ -1987,8 +3086,9 @@
     <w:p>
       <w:pPr>
         <w:pStyle w:val="Tekstfusnote"/>
-        <w:rPr>
-          <w:rFonts w:ascii="Open Sans" w:hAnsi="Open Sans" w:cs="Open Sans"/>
+        <w:jc w:val="both"/>
+        <w:rPr>
+          <w:rFonts w:ascii="Opens sans" w:hAnsi="Opens sans" w:cs="Times New Roman"/>
           <w:sz w:val="18"/>
           <w:szCs w:val="18"/>
         </w:rPr>
@@ -1996,41 +3096,92 @@
       <w:r>
         <w:rPr>
           <w:rStyle w:val="Referencafusnote"/>
+          <w:rFonts w:ascii="Opens sans" w:hAnsi="Opens sans" w:cs="Times New Roman"/>
+          <w:sz w:val="18"/>
+          <w:szCs w:val="18"/>
         </w:rPr>
         <w:footnoteRef/>
       </w:r>
       <w:r>
-        <w:t xml:space="preserve"> </w:t>
-      </w:r>
-      <w:r>
-        <w:rPr>
-          <w:rFonts w:ascii="Open Sans" w:hAnsi="Open Sans" w:cs="Open Sans"/>
-          <w:sz w:val="18"/>
-          <w:szCs w:val="18"/>
-        </w:rPr>
-        <w:t>interesima i slobodama pojedinca ili ako je obrada potrebna radi postavljanja, ostvarivanja ili obrane pravnih zahtjeva. U slučajevima u kojima pojedinac tvrdi i može dokazati da mu obrada uzrokuje prekomjernu štetu ili ozbiljne neugodnosti, na primjer</w:t>
-      </w:r>
-      <w:r>
-        <w:rPr>
-          <w:rFonts w:ascii="Open Sans" w:hAnsi="Open Sans" w:cs="Open Sans"/>
-          <w:sz w:val="18"/>
-          <w:szCs w:val="18"/>
-        </w:rPr>
-        <w:t xml:space="preserve">, </w:t>
-      </w:r>
-      <w:r>
-        <w:rPr>
-          <w:rFonts w:ascii="Open Sans" w:hAnsi="Open Sans" w:cs="Open Sans"/>
-          <w:sz w:val="18"/>
-          <w:szCs w:val="18"/>
-        </w:rPr>
-        <w:t>uzrokujući mu financijski gubitak ili gubitak ugleda, njegovi interesi i prava nadjačat će legitimni interes voditelja obrade podataka.</w:t>
+        <w:rPr>
+          <w:rFonts w:ascii="Opens sans" w:hAnsi="Opens sans" w:cs="Times New Roman"/>
+          <w:sz w:val="18"/>
+          <w:szCs w:val="18"/>
+        </w:rPr>
+        <w:t xml:space="preserve"> Il diritto di opposizione non è un diritto assoluto. Il titolare del trattamento può rifiutarsi di ottemperare al diritto di opposizione dell'individuo se può dimostrare di avere un </w:t>
+      </w:r>
+      <w:r>
+        <w:rPr>
+          <w:rFonts w:ascii="Opens sans" w:hAnsi="Opens sans" w:cs="Times New Roman"/>
+          <w:sz w:val="18"/>
+          <w:szCs w:val="18"/>
+        </w:rPr>
+        <w:t>legittimo interesse</w:t>
+      </w:r>
+      <w:r>
+        <w:rPr>
+          <w:rFonts w:ascii="Opens sans" w:hAnsi="Opens sans" w:cs="Times New Roman"/>
+          <w:sz w:val="18"/>
+          <w:szCs w:val="18"/>
+        </w:rPr>
+        <w:t xml:space="preserve"> per il trattamento che prevale sui diritti, gli interessi e le libertà dell'individuo o se il trattamento è necessario per l'</w:t>
+      </w:r>
+      <w:r>
+        <w:rPr>
+          <w:rFonts w:ascii="Opens sans" w:hAnsi="Opens sans" w:cs="Times New Roman"/>
+          <w:sz w:val="18"/>
+          <w:szCs w:val="18"/>
+        </w:rPr>
+        <w:t>accertamento</w:t>
+      </w:r>
+      <w:r>
+        <w:rPr>
+          <w:rFonts w:ascii="Opens sans" w:hAnsi="Opens sans" w:cs="Times New Roman"/>
+          <w:sz w:val="18"/>
+          <w:szCs w:val="18"/>
+        </w:rPr>
+        <w:t xml:space="preserve">, l'esercizio o la difesa di </w:t>
+      </w:r>
+      <w:r>
+        <w:rPr>
+          <w:rFonts w:ascii="Opens sans" w:hAnsi="Opens sans" w:cs="Times New Roman"/>
+          <w:sz w:val="18"/>
+          <w:szCs w:val="18"/>
+        </w:rPr>
+        <w:t>un diritto in giudizio</w:t>
+      </w:r>
+      <w:r>
+        <w:rPr>
+          <w:rFonts w:ascii="Opens sans" w:hAnsi="Opens sans" w:cs="Times New Roman"/>
+          <w:sz w:val="18"/>
+          <w:szCs w:val="18"/>
+        </w:rPr>
+        <w:t>. Nei casi in cui l'individuo sostenga e possa dimostrare che il trattamento gli st</w:t>
+      </w:r>
+      <w:r>
+        <w:rPr>
+          <w:rFonts w:ascii="Opens sans" w:hAnsi="Opens sans" w:cs="Times New Roman"/>
+          <w:sz w:val="18"/>
+          <w:szCs w:val="18"/>
+        </w:rPr>
+        <w:t>i</w:t>
+      </w:r>
+      <w:r>
+        <w:rPr>
+          <w:rFonts w:ascii="Opens sans" w:hAnsi="Opens sans" w:cs="Times New Roman"/>
+          <w:sz w:val="18"/>
+          <w:szCs w:val="18"/>
+        </w:rPr>
+        <w:t>a causando un danno sostanziale o un grave disagio, ad esempio una perdita finanziaria o un danno alla reputazione, i suoi interessi e diritti prevarranno sul legittimo interesse del titolare del trattamento.</w:t>
       </w:r>
     </w:p>
     <w:p>
       <w:pPr>
         <w:pStyle w:val="Tekstfusnote"/>
         <w:rPr>
+          <w:rFonts w:ascii="Opens sans" w:hAnsi="Opens sans" w:cs="Times New Roman"/>
+          <w:sz w:val="18"/>
+          <w:szCs w:val="18"/>
           <w:lang w:val="hr-HR"/>
         </w:rPr>
       </w:pPr>
@@ -2042,68 +3193,118 @@
         <w:pStyle w:val="Tekstfusnote"/>
         <w:jc w:val="both"/>
         <w:rPr>
-          <w:rFonts w:ascii="Open Sans" w:hAnsi="Open Sans" w:cs="Open Sans"/>
-          <w:sz w:val="18"/>
-          <w:szCs w:val="18"/>
+          <w:lang w:val="it-IT"/>
         </w:rPr>
       </w:pPr>
       <w:r>
         <w:rPr>
           <w:rStyle w:val="Referencafusnote"/>
-          <w:rFonts w:ascii="Open Sans" w:hAnsi="Open Sans" w:cs="Open Sans"/>
-          <w:sz w:val="18"/>
-          <w:szCs w:val="18"/>
         </w:rPr>
         <w:footnoteRef/>
       </w:r>
       <w:r>
-        <w:rPr>
-          <w:rFonts w:ascii="Open Sans" w:eastAsia="Times New Roman" w:hAnsi="Open Sans" w:cs="Open Sans"/>
-          <w:color w:val="FF0000"/>
-          <w:sz w:val="18"/>
-          <w:szCs w:val="18"/>
-        </w:rPr>
-        <w:t xml:space="preserve">Pojedinac može u </w:t>
-      </w:r>
-      <w:r>
-        <w:rPr>
-          <w:rFonts w:ascii="Open Sans" w:eastAsia="Times New Roman" w:hAnsi="Open Sans" w:cs="Open Sans"/>
+        <w:t xml:space="preserve"> </w:t>
+      </w:r>
+      <w:r>
+        <w:rPr>
+          <w:rFonts w:ascii="Opens sans" w:hAnsi="Opens sans" w:cs="Times New Roman"/>
           <w:b/>
           <w:color w:val="FF0000"/>
           <w:sz w:val="18"/>
           <w:szCs w:val="18"/>
         </w:rPr>
-        <w:t>bilo kojem trenutku podnijeti prigovor na obradu svojih osobnih podataka za izravni marketing.</w:t>
-      </w:r>
-      <w:r>
-        <w:rPr>
-          <w:rFonts w:ascii="Open Sans" w:eastAsia="Times New Roman" w:hAnsi="Open Sans" w:cs="Open Sans"/>
+        <w:t>Un individuo può opporsi al trattamento dei propri dati personali per il marketing diretto in qualsiasi momento. Ciò include qualsiasi profilazione dei dati che sia correlata al marketing diretto. Si tratta di un diritto assoluto e non sono ammesse eccezioni</w:t>
+      </w:r>
+      <w:r>
+        <w:rPr>
+          <w:rFonts w:ascii="Opens sans" w:hAnsi="Opens sans" w:cs="Times New Roman"/>
           <w:color w:val="FF0000"/>
           <w:sz w:val="18"/>
           <w:szCs w:val="18"/>
         </w:rPr>
-        <w:t xml:space="preserve"> To uključuje bilo kakvo profiliranje podataka koje je povezano s izravnim marketingom. </w:t>
-      </w:r>
-      <w:r>
-        <w:rPr>
-          <w:rFonts w:ascii="Open Sans" w:eastAsia="Times New Roman" w:hAnsi="Open Sans" w:cs="Open Sans"/>
+        <w:t xml:space="preserve"> </w:t>
+      </w:r>
+      <w:r>
+        <w:rPr>
+          <w:rFonts w:ascii="Opens sans" w:hAnsi="Opens sans" w:cs="Times New Roman"/>
           <w:b/>
-          <w:color w:val="FF0000"/>
-          <w:sz w:val="18"/>
-          <w:szCs w:val="18"/>
-        </w:rPr>
-        <w:t xml:space="preserve">Ovo je apsolutno pravo i ne postoje iznimke </w:t>
-      </w:r>
-      <w:r>
-        <w:rPr>
-          <w:rFonts w:ascii="Open Sans" w:eastAsia="Times New Roman" w:hAnsi="Open Sans" w:cs="Open Sans"/>
-          <w:b/>
+          <w:sz w:val="18"/>
+          <w:szCs w:val="18"/>
+        </w:rPr>
+        <w:t>o motivi di rifiuto da parte del titolare del trattamento</w:t>
+      </w:r>
+      <w:r>
+        <w:rPr>
+          <w:rFonts w:ascii="Opens sans" w:hAnsi="Opens sans" w:cs="Times New Roman"/>
+          <w:sz w:val="18"/>
+          <w:szCs w:val="18"/>
+        </w:rPr>
+        <w:t>.</w:t>
+      </w:r>
+    </w:p>
+  </w:footnote>
+  <w:footnote w:id="9">
+    <w:p>
+      <w:pPr>
+        <w:shd w:val="clear" w:color="auto" w:fill="FFFFFF"/>
+        <w:spacing w:after="240" w:line="276" w:lineRule="auto"/>
+        <w:jc w:val="both"/>
+        <w:rPr>
+          <w:rFonts w:ascii="Opens sans" w:eastAsia="Times New Roman" w:hAnsi="Opens sans"/>
           <w:color w:val="000000"/>
           <w:sz w:val="18"/>
           <w:szCs w:val="18"/>
-        </w:rPr>
-        <w:t>ili razlozi koje voditelj obrade podataka može odbiti.</w:t>
-      </w:r>
+          <w:lang w:eastAsia="hr-HR"/>
+        </w:rPr>
+      </w:pPr>
+      <w:r>
+        <w:rPr>
+          <w:rStyle w:val="Referencafusnote"/>
+          <w:rFonts w:ascii="Opens sans" w:hAnsi="Opens sans"/>
+          <w:sz w:val="18"/>
+          <w:szCs w:val="18"/>
+        </w:rPr>
+        <w:footnoteRef/>
+      </w:r>
+      <w:r>
+        <w:rPr>
+          <w:rFonts w:ascii="Opens sans" w:eastAsia="Times New Roman" w:hAnsi="Opens sans"/>
+          <w:color w:val="000000"/>
+          <w:sz w:val="18"/>
+          <w:szCs w:val="18"/>
+          <w:lang w:eastAsia="hr-HR"/>
+        </w:rPr>
+        <w:t xml:space="preserve"> Il processo decisionale individuale automatizzato è una decisione presa con mezzi automatizzati senza alcun intervento umano. L</w:t>
+      </w:r>
+      <w:r>
+        <w:rPr>
+          <w:rFonts w:ascii="Opens sans" w:hAnsi="Opens sans"/>
+          <w:sz w:val="18"/>
+          <w:szCs w:val="18"/>
+        </w:rPr>
+        <w:t xml:space="preserve">'individuo ha il diritto di non essere sottoposto a una decisione basata esclusivamente su un trattamento automatizzato, compresa la profilazione, che produca effetti giuridici nei suoi confronti o che lo riguardi in modo significativo. </w:t>
+      </w:r>
+      <w:r>
+        <w:rPr>
+          <w:rFonts w:ascii="Opens sans" w:eastAsia="Times New Roman" w:hAnsi="Opens sans"/>
+          <w:color w:val="000000"/>
+          <w:sz w:val="18"/>
+          <w:szCs w:val="18"/>
+          <w:lang w:eastAsia="hr-HR"/>
+        </w:rPr>
+        <w:t>Il processo decisionale individuale automatizzato non deve necessariamente comportare la profilazione, anche se spesso la comprende.</w:t>
+      </w:r>
+    </w:p>
+    <w:p>
+      <w:pPr>
+        <w:pStyle w:val="Tekstfusnote"/>
+        <w:rPr>
+          <w:rFonts w:ascii="Opens sans" w:hAnsi="Opens sans"/>
+          <w:sz w:val="18"/>
+          <w:szCs w:val="18"/>
+          <w:lang w:val="hr-HR"/>
+        </w:rPr>
+      </w:pPr>
     </w:p>
   </w:footnote>
 </w:footnotes>
@@ -2114,8 +3315,14 @@
   <w:p>
     <w:pPr>
       <w:pStyle w:val="Zaglavlje"/>
+      <w:rPr>
+        <w:noProof/>
+      </w:rPr>
     </w:pPr>
     <w:r>
+      <w:rPr>
+        <w:noProof/>
+      </w:rPr>
       <w:t xml:space="preserve">                                                                                 </w:t>
     </w:r>
   </w:p>
@@ -2145,7 +3352,7 @@
         <v:path o:extrusionok="f" gradientshapeok="t" o:connecttype="rect"/>
         <o:lock v:ext="edit" aspectratio="t"/>
       </v:shapetype>
-      <v:shape id="_x0000_i1029" type="#_x0000_t75" style="width:11.25pt;height:11.25pt" o:bullet="t">
+      <v:shape id="_x0000_i1029" type="#_x0000_t75" style="width:11.5pt;height:11.5pt" o:bullet="t">
         <v:imagedata r:id="rId1" o:title="mso36BF"/>
       </v:shape>
     </w:pict>
@@ -6924,133 +8131,133 @@
       </w:pPr>
     </w:lvl>
   </w:abstractNum>
-  <w:num w:numId="1" w16cid:durableId="1192263385">
+  <w:num w:numId="1" w16cid:durableId="1673606144">
     <w:abstractNumId w:val="36"/>
   </w:num>
-  <w:num w:numId="2" w16cid:durableId="376202811">
+  <w:num w:numId="2" w16cid:durableId="129060660">
     <w:abstractNumId w:val="24"/>
   </w:num>
-  <w:num w:numId="3" w16cid:durableId="929701847">
+  <w:num w:numId="3" w16cid:durableId="1982809382">
     <w:abstractNumId w:val="28"/>
   </w:num>
-  <w:num w:numId="4" w16cid:durableId="101926906">
+  <w:num w:numId="4" w16cid:durableId="761950703">
     <w:abstractNumId w:val="19"/>
   </w:num>
-  <w:num w:numId="5" w16cid:durableId="1307932466">
+  <w:num w:numId="5" w16cid:durableId="1512452242">
     <w:abstractNumId w:val="12"/>
   </w:num>
-  <w:num w:numId="6" w16cid:durableId="1050421895">
+  <w:num w:numId="6" w16cid:durableId="436104471">
     <w:abstractNumId w:val="33"/>
   </w:num>
-  <w:num w:numId="7" w16cid:durableId="948970478">
+  <w:num w:numId="7" w16cid:durableId="1612736867">
     <w:abstractNumId w:val="2"/>
   </w:num>
-  <w:num w:numId="8" w16cid:durableId="2047245975">
+  <w:num w:numId="8" w16cid:durableId="1778520917">
     <w:abstractNumId w:val="20"/>
   </w:num>
-  <w:num w:numId="9" w16cid:durableId="2001543610">
+  <w:num w:numId="9" w16cid:durableId="62875475">
     <w:abstractNumId w:val="1"/>
   </w:num>
-  <w:num w:numId="10" w16cid:durableId="1275555488">
+  <w:num w:numId="10" w16cid:durableId="1680695612">
     <w:abstractNumId w:val="13"/>
   </w:num>
-  <w:num w:numId="11" w16cid:durableId="291640365">
+  <w:num w:numId="11" w16cid:durableId="1766338420">
     <w:abstractNumId w:val="26"/>
   </w:num>
-  <w:num w:numId="12" w16cid:durableId="2027823737">
+  <w:num w:numId="12" w16cid:durableId="674766501">
     <w:abstractNumId w:val="23"/>
   </w:num>
-  <w:num w:numId="13" w16cid:durableId="2138334191">
+  <w:num w:numId="13" w16cid:durableId="1913587720">
     <w:abstractNumId w:val="4"/>
   </w:num>
-  <w:num w:numId="14" w16cid:durableId="1199125874">
+  <w:num w:numId="14" w16cid:durableId="2082360378">
     <w:abstractNumId w:val="10"/>
   </w:num>
-  <w:num w:numId="15" w16cid:durableId="1808667925">
+  <w:num w:numId="15" w16cid:durableId="1908761407">
     <w:abstractNumId w:val="14"/>
   </w:num>
-  <w:num w:numId="16" w16cid:durableId="1832283902">
+  <w:num w:numId="16" w16cid:durableId="159464819">
     <w:abstractNumId w:val="42"/>
   </w:num>
-  <w:num w:numId="17" w16cid:durableId="557203449">
+  <w:num w:numId="17" w16cid:durableId="1857689964">
     <w:abstractNumId w:val="21"/>
   </w:num>
-  <w:num w:numId="18" w16cid:durableId="269439957">
+  <w:num w:numId="18" w16cid:durableId="942421506">
     <w:abstractNumId w:val="0"/>
   </w:num>
-  <w:num w:numId="19" w16cid:durableId="1710063074">
+  <w:num w:numId="19" w16cid:durableId="1006639338">
     <w:abstractNumId w:val="35"/>
   </w:num>
-  <w:num w:numId="20" w16cid:durableId="1363674484">
+  <w:num w:numId="20" w16cid:durableId="665012645">
     <w:abstractNumId w:val="11"/>
   </w:num>
-  <w:num w:numId="21" w16cid:durableId="1016226470">
+  <w:num w:numId="21" w16cid:durableId="1255556829">
     <w:abstractNumId w:val="39"/>
   </w:num>
-  <w:num w:numId="22" w16cid:durableId="227427850">
+  <w:num w:numId="22" w16cid:durableId="1240094486">
     <w:abstractNumId w:val="41"/>
   </w:num>
-  <w:num w:numId="23" w16cid:durableId="982195501">
+  <w:num w:numId="23" w16cid:durableId="2075353731">
     <w:abstractNumId w:val="7"/>
   </w:num>
-  <w:num w:numId="24" w16cid:durableId="1975938758">
+  <w:num w:numId="24" w16cid:durableId="1050611451">
     <w:abstractNumId w:val="9"/>
   </w:num>
-  <w:num w:numId="25" w16cid:durableId="1162427428">
+  <w:num w:numId="25" w16cid:durableId="1127285607">
     <w:abstractNumId w:val="15"/>
   </w:num>
-  <w:num w:numId="26" w16cid:durableId="309868256">
+  <w:num w:numId="26" w16cid:durableId="1616713321">
     <w:abstractNumId w:val="3"/>
   </w:num>
-  <w:num w:numId="27" w16cid:durableId="894581221">
+  <w:num w:numId="27" w16cid:durableId="96413506">
     <w:abstractNumId w:val="27"/>
   </w:num>
-  <w:num w:numId="28" w16cid:durableId="1774013470">
+  <w:num w:numId="28" w16cid:durableId="2120905056">
     <w:abstractNumId w:val="31"/>
   </w:num>
-  <w:num w:numId="29" w16cid:durableId="927537958">
+  <w:num w:numId="29" w16cid:durableId="219756117">
     <w:abstractNumId w:val="22"/>
   </w:num>
-  <w:num w:numId="30" w16cid:durableId="981933383">
+  <w:num w:numId="30" w16cid:durableId="1196961022">
     <w:abstractNumId w:val="40"/>
   </w:num>
-  <w:num w:numId="31" w16cid:durableId="1968851299">
+  <w:num w:numId="31" w16cid:durableId="353455827">
     <w:abstractNumId w:val="34"/>
   </w:num>
-  <w:num w:numId="32" w16cid:durableId="211355809">
+  <w:num w:numId="32" w16cid:durableId="1951088699">
     <w:abstractNumId w:val="6"/>
   </w:num>
-  <w:num w:numId="33" w16cid:durableId="154999658">
+  <w:num w:numId="33" w16cid:durableId="2127459066">
     <w:abstractNumId w:val="32"/>
   </w:num>
-  <w:num w:numId="34" w16cid:durableId="1956282129">
+  <w:num w:numId="34" w16cid:durableId="553807935">
     <w:abstractNumId w:val="16"/>
   </w:num>
-  <w:num w:numId="35" w16cid:durableId="540633895">
+  <w:num w:numId="35" w16cid:durableId="822620214">
     <w:abstractNumId w:val="17"/>
   </w:num>
-  <w:num w:numId="36" w16cid:durableId="1103695525">
+  <w:num w:numId="36" w16cid:durableId="922375902">
     <w:abstractNumId w:val="5"/>
   </w:num>
-  <w:num w:numId="37" w16cid:durableId="692151014">
+  <w:num w:numId="37" w16cid:durableId="1782414797">
     <w:abstractNumId w:val="8"/>
   </w:num>
-  <w:num w:numId="38" w16cid:durableId="820119393">
+  <w:num w:numId="38" w16cid:durableId="935601531">
     <w:abstractNumId w:val="38"/>
   </w:num>
-  <w:num w:numId="39" w16cid:durableId="1189175158">
+  <w:num w:numId="39" w16cid:durableId="1468937199">
     <w:abstractNumId w:val="18"/>
   </w:num>
-  <w:num w:numId="40" w16cid:durableId="154759145">
+  <w:num w:numId="40" w16cid:durableId="1881241832">
     <w:abstractNumId w:val="30"/>
   </w:num>
-  <w:num w:numId="41" w16cid:durableId="524901365">
+  <w:num w:numId="41" w16cid:durableId="143394963">
     <w:abstractNumId w:val="29"/>
   </w:num>
-  <w:num w:numId="42" w16cid:durableId="1508129180">
+  <w:num w:numId="42" w16cid:durableId="168571497">
     <w:abstractNumId w:val="37"/>
   </w:num>
-  <w:num w:numId="43" w16cid:durableId="1318418817">
+  <w:num w:numId="43" w16cid:durableId="494490878">
     <w:abstractNumId w:val="25"/>
   </w:num>
 </w:numbering>
@@ -7063,7 +8270,8 @@
       <w:rPr>
         <w:rFonts w:asciiTheme="minorHAnsi" w:eastAsiaTheme="minorHAnsi" w:hAnsiTheme="minorHAnsi" w:cstheme="minorBidi"/>
         <w:sz w:val="22"/>
-        <w:lang w:val="hr" w:eastAsia="en-GB" w:bidi="ar-SA"/>
+        <w:szCs w:val="22"/>
+        <w:lang w:val="hr-HR" w:eastAsia="en-US" w:bidi="ar-SA"/>
       </w:rPr>
     </w:rPrDefault>
     <w:pPrDefault>
@@ -7473,6 +8681,7 @@
       <w:rFonts w:asciiTheme="majorHAnsi" w:eastAsiaTheme="majorEastAsia" w:hAnsiTheme="majorHAnsi" w:cstheme="majorBidi"/>
       <w:color w:val="2F5496" w:themeColor="accent1" w:themeShade="BF"/>
       <w:sz w:val="32"/>
+      <w:szCs w:val="32"/>
     </w:rPr>
   </w:style>
   <w:style w:type="paragraph" w:styleId="Naslov3">
@@ -7489,7 +8698,10 @@
     <w:rPr>
       <w:rFonts w:ascii="Times New Roman" w:eastAsia="Times New Roman" w:hAnsi="Times New Roman" w:cs="Times New Roman"/>
       <w:b/>
+      <w:bCs/>
       <w:sz w:val="27"/>
+      <w:szCs w:val="27"/>
+      <w:lang w:eastAsia="hr-HR"/>
     </w:rPr>
   </w:style>
   <w:style w:type="character" w:default="1" w:styleId="Zadanifontodlomka">
@@ -7588,6 +8800,8 @@
     <w:rPr>
       <w:rFonts w:ascii="Times New Roman" w:eastAsia="Times New Roman" w:hAnsi="Times New Roman" w:cs="Times New Roman"/>
       <w:sz w:val="24"/>
+      <w:szCs w:val="24"/>
+      <w:lang w:eastAsia="hr-HR"/>
     </w:rPr>
   </w:style>
   <w:style w:type="character" w:styleId="Naglaeno">
@@ -7598,6 +8812,7 @@
     <w:rsid w:val="005C19A8"/>
     <w:rPr>
       <w:b/>
+      <w:bCs/>
     </w:rPr>
   </w:style>
   <w:style w:type="character" w:styleId="Istaknuto">
@@ -7608,6 +8823,7 @@
     <w:rsid w:val="005C19A8"/>
     <w:rPr>
       <w:i/>
+      <w:iCs/>
     </w:rPr>
   </w:style>
   <w:style w:type="table" w:styleId="Reetkatablice">
@@ -7684,6 +8900,8 @@
     <w:rPr>
       <w:rFonts w:ascii="Courier New" w:eastAsia="Times New Roman" w:hAnsi="Courier New" w:cs="Courier New"/>
       <w:sz w:val="20"/>
+      <w:szCs w:val="20"/>
+      <w:lang w:val="en-US"/>
     </w:rPr>
   </w:style>
   <w:style w:type="character" w:customStyle="1" w:styleId="HTMLunaprijedoblikovanoChar">
@@ -7696,6 +8914,8 @@
     <w:rPr>
       <w:rFonts w:ascii="Courier New" w:eastAsia="Times New Roman" w:hAnsi="Courier New" w:cs="Courier New"/>
       <w:sz w:val="20"/>
+      <w:szCs w:val="20"/>
+      <w:lang w:val="en-US"/>
     </w:rPr>
   </w:style>
   <w:style w:type="character" w:customStyle="1" w:styleId="y2iqfc">
@@ -7724,7 +8944,10 @@
     <w:rPr>
       <w:rFonts w:ascii="Times New Roman" w:eastAsia="Times New Roman" w:hAnsi="Times New Roman" w:cs="Times New Roman"/>
       <w:b/>
+      <w:bCs/>
       <w:sz w:val="27"/>
+      <w:szCs w:val="27"/>
+      <w:lang w:eastAsia="hr-HR"/>
     </w:rPr>
   </w:style>
   <w:style w:type="paragraph" w:styleId="Revizija">
@@ -7746,6 +8969,7 @@
     <w:rsid w:val="00462EDC"/>
     <w:rPr>
       <w:sz w:val="16"/>
+      <w:szCs w:val="16"/>
     </w:rPr>
   </w:style>
   <w:style w:type="paragraph" w:styleId="Tekstkomentara">
@@ -7760,6 +8984,7 @@
     </w:pPr>
     <w:rPr>
       <w:sz w:val="20"/>
+      <w:szCs w:val="20"/>
     </w:rPr>
   </w:style>
   <w:style w:type="character" w:customStyle="1" w:styleId="TekstkomentaraChar">
@@ -7770,6 +8995,7 @@
     <w:rsid w:val="00462EDC"/>
     <w:rPr>
       <w:sz w:val="20"/>
+      <w:szCs w:val="20"/>
     </w:rPr>
   </w:style>
   <w:style w:type="paragraph" w:styleId="Predmetkomentara">
@@ -7783,6 +9009,7 @@
     <w:rsid w:val="00462EDC"/>
     <w:rPr>
       <w:b/>
+      <w:bCs/>
     </w:rPr>
   </w:style>
   <w:style w:type="character" w:customStyle="1" w:styleId="PredmetkomentaraChar">
@@ -7794,7 +9021,9 @@
     <w:rsid w:val="00462EDC"/>
     <w:rPr>
       <w:b/>
+      <w:bCs/>
       <w:sz w:val="20"/>
+      <w:szCs w:val="20"/>
     </w:rPr>
   </w:style>
   <w:style w:type="character" w:customStyle="1" w:styleId="OdlomakpopisaChar">
@@ -7815,6 +9044,7 @@
       <w:rFonts w:asciiTheme="majorHAnsi" w:eastAsiaTheme="majorEastAsia" w:hAnsiTheme="majorHAnsi" w:cstheme="majorBidi"/>
       <w:color w:val="2F5496" w:themeColor="accent1" w:themeShade="BF"/>
       <w:sz w:val="32"/>
+      <w:szCs w:val="32"/>
     </w:rPr>
   </w:style>
   <w:style w:type="character" w:customStyle="1" w:styleId="TekstfusnoteChar">
@@ -7827,6 +9057,8 @@
     <w:rPr>
       <w:rFonts w:eastAsiaTheme="minorEastAsia"/>
       <w:sz w:val="21"/>
+      <w:szCs w:val="21"/>
+      <w:lang w:val="en-GB"/>
     </w:rPr>
   </w:style>
   <w:style w:type="paragraph" w:styleId="Tekstfusnote">
@@ -7843,6 +9075,8 @@
     <w:rPr>
       <w:rFonts w:eastAsiaTheme="minorEastAsia"/>
       <w:sz w:val="21"/>
+      <w:szCs w:val="21"/>
+      <w:lang w:val="en-GB"/>
     </w:rPr>
   </w:style>
   <w:style w:type="character" w:customStyle="1" w:styleId="FootnoteTextChar1">
@@ -7853,6 +9087,7 @@
     <w:rsid w:val="009D4543"/>
     <w:rPr>
       <w:sz w:val="20"/>
+      <w:szCs w:val="20"/>
     </w:rPr>
   </w:style>
   <w:style w:type="character" w:styleId="Referencafusnote">
@@ -7864,86 +9099,6 @@
     <w:rsid w:val="009D4543"/>
     <w:rPr>
       <w:vertAlign w:val="superscript"/>
-    </w:rPr>
-  </w:style>
-  <w:style w:type="paragraph" w:customStyle="1" w:styleId="P68B1DB1-Heading11">
-    <w:name w:val="P68B1DB1-Heading11"/>
-    <w:basedOn w:val="Naslov1"/>
-    <w:rPr>
-      <w:rFonts w:ascii="Open Sans" w:hAnsi="Open Sans" w:cs="Open Sans"/>
-      <w:sz w:val="22"/>
-    </w:rPr>
-  </w:style>
-  <w:style w:type="paragraph" w:customStyle="1" w:styleId="P68B1DB1-Heading12">
-    <w:name w:val="P68B1DB1-Heading12"/>
-    <w:basedOn w:val="Naslov1"/>
-    <w:rPr>
-      <w:rFonts w:ascii="Open Sans" w:hAnsi="Open Sans" w:cs="Open Sans"/>
-      <w:i/>
-      <w:sz w:val="22"/>
-    </w:rPr>
-  </w:style>
-  <w:style w:type="paragraph" w:customStyle="1" w:styleId="P68B1DB1-Normal3">
-    <w:name w:val="P68B1DB1-Normal3"/>
-    <w:basedOn w:val="Normal"/>
-    <w:rPr>
-      <w:rFonts w:ascii="Open Sans" w:hAnsi="Open Sans" w:cs="Open Sans"/>
-      <w:b/>
-      <w:color w:val="70AD47" w:themeColor="accent6"/>
-    </w:rPr>
-  </w:style>
-  <w:style w:type="paragraph" w:customStyle="1" w:styleId="P68B1DB1-Normal4">
-    <w:name w:val="P68B1DB1-Normal4"/>
-    <w:basedOn w:val="Normal"/>
-    <w:rPr>
-      <w:rFonts w:ascii="Open Sans" w:hAnsi="Open Sans" w:cs="Open Sans"/>
-      <w:b/>
-    </w:rPr>
-  </w:style>
-  <w:style w:type="paragraph" w:customStyle="1" w:styleId="P68B1DB1-Normal5">
-    <w:name w:val="P68B1DB1-Normal5"/>
-    <w:basedOn w:val="Normal"/>
-    <w:rPr>
-      <w:rFonts w:ascii="Open Sans" w:hAnsi="Open Sans" w:cs="Open Sans"/>
-    </w:rPr>
-  </w:style>
-  <w:style w:type="paragraph" w:customStyle="1" w:styleId="P68B1DB1-ListParagraph6">
-    <w:name w:val="P68B1DB1-ListParagraph6"/>
-    <w:basedOn w:val="Odlomakpopisa"/>
-    <w:rPr>
-      <w:rFonts w:ascii="Open Sans" w:hAnsi="Open Sans" w:cs="Open Sans"/>
-      <w:i/>
-    </w:rPr>
-  </w:style>
-  <w:style w:type="paragraph" w:customStyle="1" w:styleId="P68B1DB1-ListParagraph7">
-    <w:name w:val="P68B1DB1-ListParagraph7"/>
-    <w:basedOn w:val="Odlomakpopisa"/>
-    <w:rPr>
-      <w:rFonts w:ascii="Open Sans" w:hAnsi="Open Sans" w:cs="Open Sans"/>
-    </w:rPr>
-  </w:style>
-  <w:style w:type="paragraph" w:customStyle="1" w:styleId="P68B1DB1-Normal8">
-    <w:name w:val="P68B1DB1-Normal8"/>
-    <w:basedOn w:val="Normal"/>
-    <w:rPr>
-      <w:rFonts w:ascii="Open Sans" w:hAnsi="Open Sans" w:cs="Open Sans"/>
-      <w:b/>
-      <w:color w:val="FF0000"/>
-    </w:rPr>
-  </w:style>
-  <w:style w:type="paragraph" w:customStyle="1" w:styleId="P68B1DB1-ListParagraph9">
-    <w:name w:val="P68B1DB1-ListParagraph9"/>
-    <w:basedOn w:val="Odlomakpopisa"/>
-    <w:rPr>
-      <w:rFonts w:ascii="Open Sans" w:hAnsi="Open Sans" w:cs="Open Sans"/>
-      <w:color w:val="000000" w:themeColor="text1"/>
-    </w:rPr>
-  </w:style>
-  <w:style w:type="paragraph" w:customStyle="1" w:styleId="P68B1DB1-Footer10">
-    <w:name w:val="P68B1DB1-Footer10"/>
-    <w:basedOn w:val="Podnoje"/>
-    <w:rPr>
-      <w:sz w:val="32"/>
     </w:rPr>
   </w:style>
 </w:styles>
@@ -8249,7 +9404,7 @@
 </file>
 
 <file path=customXml/itemProps1.xml><?xml version="1.0" encoding="utf-8"?>
-<ds:datastoreItem xmlns:ds="http://schemas.openxmlformats.org/officeDocument/2006/customXml" ds:itemID="{F8A84CED-1C25-4CF0-82D5-31D4EFB2B2CD}">
+<ds:datastoreItem xmlns:ds="http://schemas.openxmlformats.org/officeDocument/2006/customXml" ds:itemID="{916BD6D2-A49B-4BB8-8BF8-939A03BE9786}">
   <ds:schemaRefs>
     <ds:schemaRef ds:uri="http://schemas.openxmlformats.org/officeDocument/2006/bibliography"/>
   </ds:schemaRefs>

</xml_diff>

<commit_message>
Engleski prijevod + izbacivanje praznih redova iz popisa
</commit_message>
<xml_diff>
--- a/assets/word/en/ps_export_template_rr.docx
+++ b/assets/word/en/ps_export_template_rr.docx
@@ -5,6 +5,40 @@
     <w:p>
       <w:pPr>
         <w:pStyle w:val="Naslov1"/>
+        <w:jc w:val="right"/>
+        <w:rPr>
+          <w:rFonts w:ascii="Open Sans" w:hAnsi="Open Sans" w:cs="Open Sans"/>
+          <w:b/>
+          <w:bCs/>
+          <w:i/>
+          <w:iCs/>
+          <w:sz w:val="22"/>
+          <w:szCs w:val="22"/>
+        </w:rPr>
+      </w:pPr>
+      <w:r>
+        <w:rPr>
+          <w:rFonts w:ascii="Open Sans" w:hAnsi="Open Sans" w:cs="Open Sans"/>
+          <w:sz w:val="22"/>
+          <w:szCs w:val="22"/>
+        </w:rPr>
+        <w:t xml:space="preserve">                       </w:t>
+      </w:r>
+      <w:r>
+        <w:rPr>
+          <w:rFonts w:ascii="Open Sans" w:hAnsi="Open Sans" w:cs="Open Sans"/>
+          <w:bCs/>
+          <w:i/>
+          <w:iCs/>
+          <w:sz w:val="22"/>
+          <w:szCs w:val="22"/>
+        </w:rPr>
+        <w:t>${rr_01}</w:t>
+      </w:r>
+    </w:p>
+    <w:p>
+      <w:pPr>
+        <w:pStyle w:val="Naslov1"/>
         <w:rPr>
           <w:rFonts w:ascii="Open Sans" w:hAnsi="Open Sans" w:cs="Open Sans"/>
           <w:b/>
@@ -41,7 +75,7 @@
           <w:bCs/>
           <w:color w:val="70AD47" w:themeColor="accent6"/>
         </w:rPr>
-        <w:t xml:space="preserve">Modello per l'esercizio dei diritti </w:t>
+        <w:t xml:space="preserve">Template for exercising rights arising from the </w:t>
       </w:r>
       <w:r>
         <w:rPr>
@@ -50,89 +84,55 @@
           <w:bCs/>
           <w:color w:val="70AD47" w:themeColor="accent6"/>
         </w:rPr>
-        <w:t>previsti</w:t>
-      </w:r>
-      <w:r>
+        <w:t>GDPR</w:t>
+      </w:r>
+    </w:p>
+    <w:p>
+      <w:pPr>
+        <w:jc w:val="both"/>
         <w:rPr>
           <w:rFonts w:ascii="Open Sans" w:hAnsi="Open Sans" w:cs="Open Sans"/>
           <w:b/>
           <w:bCs/>
           <w:color w:val="70AD47" w:themeColor="accent6"/>
         </w:rPr>
-        <w:t xml:space="preserve"> dal </w:t>
-      </w:r>
-      <w:r>
+      </w:pPr>
+    </w:p>
+    <w:p>
+      <w:pPr>
+        <w:jc w:val="center"/>
         <w:rPr>
           <w:rFonts w:ascii="Open Sans" w:hAnsi="Open Sans" w:cs="Open Sans"/>
           <w:b/>
           <w:bCs/>
           <w:color w:val="70AD47" w:themeColor="accent6"/>
         </w:rPr>
-        <w:t>GDPR</w:t>
-      </w:r>
-    </w:p>
-    <w:p>
-      <w:pPr>
-        <w:jc w:val="both"/>
+      </w:pPr>
+    </w:p>
+    <w:p>
+      <w:pPr>
+        <w:jc w:val="center"/>
         <w:rPr>
           <w:rFonts w:ascii="Open Sans" w:hAnsi="Open Sans" w:cs="Open Sans"/>
           <w:b/>
           <w:bCs/>
-          <w:color w:val="70AD47" w:themeColor="accent6"/>
-        </w:rPr>
-      </w:pPr>
-    </w:p>
-    <w:p>
-      <w:pPr>
-        <w:jc w:val="center"/>
+        </w:rPr>
+      </w:pPr>
+      <w:r>
         <w:rPr>
           <w:rFonts w:ascii="Open Sans" w:hAnsi="Open Sans" w:cs="Open Sans"/>
           <w:b/>
           <w:bCs/>
-          <w:color w:val="70AD47" w:themeColor="accent6"/>
-        </w:rPr>
-      </w:pPr>
-    </w:p>
-    <w:p>
-      <w:pPr>
-        <w:jc w:val="center"/>
+        </w:rPr>
+        <w:t xml:space="preserve">REQUEST FOR EXERCISING RIGHTS OF DATA SUBJECT ARISING FROM </w:t>
+      </w:r>
+      <w:r>
         <w:rPr>
           <w:rFonts w:ascii="Open Sans" w:hAnsi="Open Sans" w:cs="Open Sans"/>
           <w:b/>
           <w:bCs/>
         </w:rPr>
-      </w:pPr>
-      <w:r>
-        <w:rPr>
-          <w:rFonts w:ascii="Open Sans" w:hAnsi="Open Sans" w:cs="Open Sans"/>
-          <w:b/>
-          <w:bCs/>
-        </w:rPr>
-        <w:t xml:space="preserve">RICHIESTA DI ESERCIZIO DEI DIRITTI DELL'INTERESSATO </w:t>
-      </w:r>
-      <w:r>
-        <w:rPr>
-          <w:rFonts w:ascii="Open Sans" w:hAnsi="Open Sans" w:cs="Open Sans"/>
-          <w:b/>
-          <w:bCs/>
-        </w:rPr>
-        <w:t>PREVISTI</w:t>
-      </w:r>
-      <w:r>
-        <w:rPr>
-          <w:rFonts w:ascii="Open Sans" w:hAnsi="Open Sans" w:cs="Open Sans"/>
-          <w:b/>
-          <w:bCs/>
-        </w:rPr>
-        <w:t xml:space="preserve"> DAL </w:t>
-      </w:r>
-      <w:r>
-        <w:rPr>
-          <w:rFonts w:ascii="Open Sans" w:hAnsi="Open Sans" w:cs="Open Sans"/>
-          <w:b/>
-          <w:bCs/>
-        </w:rPr>
-        <w:t>GDPR</w:t>
+        <w:t>THE GDPR</w:t>
       </w:r>
     </w:p>
     <w:p>
@@ -160,7 +160,7 @@
           <w:i/>
           <w:iCs/>
         </w:rPr>
-        <w:t xml:space="preserve">*Dati personali </w:t>
+        <w:t>*</w:t>
       </w:r>
       <w:r>
         <w:rPr>
@@ -168,16 +168,15 @@
           <w:i/>
           <w:iCs/>
         </w:rPr>
-        <w:t>della persona che presenta la richiesta necessari al titolare del trattamento (PMI che tratta dati personali) per verificare l'identità della persona che presenta la richiesta e per rispondere alla richiesta)</w:t>
-      </w:r>
-      <w:r>
-        <w:rPr>
-          <w:rStyle w:val="Referencafusnote"/>
+        <w:t>Personal data of the individual who submits the request needed for the data controller (SME that processes personal data) to verify</w:t>
+      </w:r>
+      <w:r>
+        <w:rPr>
           <w:rFonts w:ascii="Open Sans" w:hAnsi="Open Sans" w:cs="Open Sans"/>
           <w:i/>
           <w:iCs/>
         </w:rPr>
-        <w:footnoteReference w:id="1"/>
+        <w:t xml:space="preserve"> the</w:t>
       </w:r>
       <w:r>
         <w:rPr>
@@ -185,149 +184,16 @@
           <w:i/>
           <w:iCs/>
         </w:rPr>
-        <w:t>:</w:t>
-      </w:r>
-    </w:p>
-    <w:p>
-      <w:pPr>
-        <w:jc w:val="both"/>
-        <w:rPr>
+        <w:t xml:space="preserve">  identity of the individual who submits the request and to respond to request)</w:t>
+      </w:r>
+      <w:r>
+        <w:rPr>
+          <w:rStyle w:val="Referencafusnote"/>
           <w:rFonts w:ascii="Open Sans" w:hAnsi="Open Sans" w:cs="Open Sans"/>
           <w:i/>
           <w:iCs/>
         </w:rPr>
-      </w:pPr>
-    </w:p>
-    <w:p>
-      <w:pPr>
-        <w:spacing w:line="480" w:lineRule="auto"/>
-        <w:rPr>
-          <w:rFonts w:ascii="Open Sans" w:hAnsi="Open Sans" w:cs="Open Sans"/>
-        </w:rPr>
-      </w:pPr>
-      <w:r>
-        <w:rPr>
-          <w:rFonts w:ascii="Open Sans" w:hAnsi="Open Sans" w:cs="Open Sans"/>
-        </w:rPr>
-        <w:t>${rr_02}</w:t>
-      </w:r>
-    </w:p>
-    <w:p>
-      <w:pPr>
-        <w:spacing w:line="480" w:lineRule="auto"/>
-        <w:rPr>
-          <w:rFonts w:ascii="Open Sans" w:hAnsi="Open Sans" w:cs="Open Sans"/>
-        </w:rPr>
-      </w:pPr>
-      <w:r>
-        <w:rPr>
-          <w:rFonts w:ascii="Open Sans" w:hAnsi="Open Sans" w:cs="Open Sans"/>
-        </w:rPr>
-        <w:t>${rr_02_item}: ______________________________________</w:t>
-      </w:r>
-    </w:p>
-    <w:p>
-      <w:pPr>
-        <w:spacing w:line="480" w:lineRule="auto"/>
-        <w:rPr>
-          <w:rFonts w:ascii="Open Sans" w:hAnsi="Open Sans" w:cs="Open Sans"/>
-        </w:rPr>
-      </w:pPr>
-      <w:r>
-        <w:rPr>
-          <w:rFonts w:ascii="Open Sans" w:hAnsi="Open Sans" w:cs="Open Sans"/>
-        </w:rPr>
-        <w:t>${/rr_02}</w:t>
-      </w:r>
-    </w:p>
-    <w:p>
-      <w:pPr>
-        <w:rPr>
-          <w:rFonts w:ascii="Open Sans" w:hAnsi="Open Sans" w:cs="Open Sans"/>
-        </w:rPr>
-      </w:pPr>
-      <w:bookmarkStart w:id="1" w:name="_Hlk167803218"/>
-      <w:r>
-        <w:rPr>
-          <w:rFonts w:ascii="Open Sans" w:hAnsi="Open Sans" w:cs="Open Sans"/>
-        </w:rPr>
-        <w:br w:type="page"/>
-      </w:r>
-    </w:p>
-    <w:bookmarkEnd w:id="1"/>
-    <w:p>
-      <w:pPr>
-        <w:jc w:val="both"/>
-        <w:rPr>
-          <w:rFonts w:ascii="Open Sans" w:hAnsi="Open Sans" w:cs="Open Sans"/>
-        </w:rPr>
-      </w:pPr>
-      <w:r>
-        <w:rPr>
-          <w:rFonts w:ascii="Open Sans" w:hAnsi="Open Sans" w:cs="Open Sans"/>
-        </w:rPr>
-        <w:lastRenderedPageBreak/>
-        <w:t xml:space="preserve">In </w:t>
-      </w:r>
-      <w:proofErr w:type="spellStart"/>
-      <w:r>
-        <w:rPr>
-          <w:rFonts w:ascii="Open Sans" w:hAnsi="Open Sans" w:cs="Open Sans"/>
-        </w:rPr>
-        <w:t>linea</w:t>
-      </w:r>
-      <w:proofErr w:type="spellEnd"/>
-      <w:r>
-        <w:rPr>
-          <w:rFonts w:ascii="Open Sans" w:hAnsi="Open Sans" w:cs="Open Sans"/>
-        </w:rPr>
-        <w:t xml:space="preserve"> </w:t>
-      </w:r>
-      <w:proofErr w:type="spellStart"/>
-      <w:r>
-        <w:rPr>
-          <w:rFonts w:ascii="Open Sans" w:hAnsi="Open Sans" w:cs="Open Sans"/>
-        </w:rPr>
-        <w:t>con</w:t>
-      </w:r>
-      <w:proofErr w:type="spellEnd"/>
-      <w:r>
-        <w:rPr>
-          <w:rFonts w:ascii="Open Sans" w:hAnsi="Open Sans" w:cs="Open Sans"/>
-        </w:rPr>
-        <w:t xml:space="preserve"> i </w:t>
-      </w:r>
-      <w:proofErr w:type="spellStart"/>
-      <w:r>
-        <w:rPr>
-          <w:rFonts w:ascii="Open Sans" w:hAnsi="Open Sans" w:cs="Open Sans"/>
-        </w:rPr>
-        <w:t>miei</w:t>
-      </w:r>
-      <w:proofErr w:type="spellEnd"/>
-      <w:r>
-        <w:rPr>
-          <w:rFonts w:ascii="Open Sans" w:hAnsi="Open Sans" w:cs="Open Sans"/>
-        </w:rPr>
-        <w:t xml:space="preserve"> diritti </w:t>
-      </w:r>
-      <w:r>
-        <w:rPr>
-          <w:rFonts w:ascii="Open Sans" w:hAnsi="Open Sans" w:cs="Open Sans"/>
-        </w:rPr>
-        <w:t xml:space="preserve">previsti </w:t>
-      </w:r>
-      <w:r>
-        <w:rPr>
-          <w:rFonts w:ascii="Open Sans" w:hAnsi="Open Sans" w:cs="Open Sans"/>
-        </w:rPr>
-        <w:t>dal Regolamento Generale sulla Protezione dei Dati</w:t>
-      </w:r>
-      <w:r>
-        <w:rPr>
-          <w:rFonts w:ascii="Open Sans" w:hAnsi="Open Sans" w:cs="Open Sans"/>
-        </w:rPr>
-        <w:t>, io__________ (</w:t>
+        <w:footnoteReference w:id="1"/>
       </w:r>
       <w:r>
         <w:rPr>
@@ -335,33 +201,142 @@
           <w:i/>
           <w:iCs/>
         </w:rPr>
-        <w:t>nome e cognome dell'individuo</w:t>
-      </w:r>
-      <w:r>
-        <w:rPr>
-          <w:rFonts w:ascii="Open Sans" w:hAnsi="Open Sans" w:cs="Open Sans"/>
-        </w:rPr>
-        <w:t xml:space="preserve">) con la presente presento una richiesta al titolare del </w:t>
-      </w:r>
-      <w:r>
-        <w:rPr>
-          <w:rFonts w:ascii="Open Sans" w:hAnsi="Open Sans" w:cs="Open Sans"/>
-        </w:rPr>
-        <w:t xml:space="preserve">trattamento__________ </w:t>
-      </w:r>
-      <w:r>
-        <w:rPr>
-          <w:rFonts w:ascii="Open Sans" w:hAnsi="Open Sans" w:cs="Open Sans"/>
-        </w:rPr>
-        <w:t>(</w:t>
-      </w:r>
-      <w:r>
+        <w:t>:</w:t>
+      </w:r>
+    </w:p>
+    <w:p>
+      <w:pPr>
+        <w:jc w:val="both"/>
         <w:rPr>
           <w:rFonts w:ascii="Open Sans" w:hAnsi="Open Sans" w:cs="Open Sans"/>
           <w:i/>
           <w:iCs/>
         </w:rPr>
-        <w:t>denominazione sociale</w:t>
+      </w:pPr>
+    </w:p>
+    <w:p>
+      <w:pPr>
+        <w:spacing w:line="480" w:lineRule="auto"/>
+        <w:rPr>
+          <w:rFonts w:ascii="Open Sans" w:hAnsi="Open Sans" w:cs="Open Sans"/>
+        </w:rPr>
+      </w:pPr>
+      <w:r>
+        <w:rPr>
+          <w:rFonts w:ascii="Open Sans" w:hAnsi="Open Sans" w:cs="Open Sans"/>
+        </w:rPr>
+        <w:t>${rr_02}</w:t>
+      </w:r>
+    </w:p>
+    <w:p>
+      <w:pPr>
+        <w:spacing w:line="480" w:lineRule="auto"/>
+        <w:rPr>
+          <w:rFonts w:ascii="Open Sans" w:hAnsi="Open Sans" w:cs="Open Sans"/>
+        </w:rPr>
+      </w:pPr>
+      <w:r>
+        <w:rPr>
+          <w:rFonts w:ascii="Open Sans" w:hAnsi="Open Sans" w:cs="Open Sans"/>
+        </w:rPr>
+        <w:t>${rr_02_item}: ______________________________________</w:t>
+      </w:r>
+    </w:p>
+    <w:p>
+      <w:pPr>
+        <w:spacing w:line="480" w:lineRule="auto"/>
+        <w:rPr>
+          <w:rFonts w:ascii="Open Sans" w:hAnsi="Open Sans" w:cs="Open Sans"/>
+        </w:rPr>
+      </w:pPr>
+      <w:r>
+        <w:rPr>
+          <w:rFonts w:ascii="Open Sans" w:hAnsi="Open Sans" w:cs="Open Sans"/>
+        </w:rPr>
+        <w:t>${/rr_02}</w:t>
+      </w:r>
+    </w:p>
+    <w:p>
+      <w:pPr>
+        <w:spacing w:line="480" w:lineRule="auto"/>
+        <w:rPr>
+          <w:rFonts w:ascii="Open Sans" w:hAnsi="Open Sans" w:cs="Open Sans"/>
+        </w:rPr>
+      </w:pPr>
+    </w:p>
+    <w:p>
+      <w:pPr>
+        <w:rPr>
+          <w:rFonts w:ascii="Open Sans" w:hAnsi="Open Sans" w:cs="Open Sans"/>
+        </w:rPr>
+      </w:pPr>
+      <w:r>
+        <w:rPr>
+          <w:rFonts w:ascii="Open Sans" w:hAnsi="Open Sans" w:cs="Open Sans"/>
+        </w:rPr>
+        <w:br w:type="page"/>
+      </w:r>
+    </w:p>
+    <w:p>
+      <w:pPr>
+        <w:rPr>
+          <w:rFonts w:ascii="Open Sans" w:hAnsi="Open Sans" w:cs="Open Sans"/>
+        </w:rPr>
+      </w:pPr>
+      <w:r>
+        <w:rPr>
+          <w:rFonts w:ascii="Open Sans" w:hAnsi="Open Sans" w:cs="Open Sans"/>
+        </w:rPr>
+        <w:lastRenderedPageBreak/>
+        <w:t xml:space="preserve">In line </w:t>
+      </w:r>
+      <w:proofErr w:type="spellStart"/>
+      <w:r>
+        <w:rPr>
+          <w:rFonts w:ascii="Open Sans" w:hAnsi="Open Sans" w:cs="Open Sans"/>
+        </w:rPr>
+        <w:t>with</w:t>
+      </w:r>
+      <w:proofErr w:type="spellEnd"/>
+      <w:r>
+        <w:rPr>
+          <w:rFonts w:ascii="Open Sans" w:hAnsi="Open Sans" w:cs="Open Sans"/>
+        </w:rPr>
+        <w:t xml:space="preserve"> </w:t>
+      </w:r>
+      <w:proofErr w:type="spellStart"/>
+      <w:r>
+        <w:rPr>
+          <w:rFonts w:ascii="Open Sans" w:hAnsi="Open Sans" w:cs="Open Sans"/>
+        </w:rPr>
+        <w:t>my</w:t>
+      </w:r>
+      <w:proofErr w:type="spellEnd"/>
+      <w:r>
+        <w:rPr>
+          <w:rFonts w:ascii="Open Sans" w:hAnsi="Open Sans" w:cs="Open Sans"/>
+        </w:rPr>
+        <w:t xml:space="preserve"> </w:t>
+      </w:r>
+      <w:proofErr w:type="spellStart"/>
+      <w:r>
+        <w:rPr>
+          <w:rFonts w:ascii="Open Sans" w:hAnsi="Open Sans" w:cs="Open Sans"/>
+        </w:rPr>
+        <w:t>rights</w:t>
+      </w:r>
+      <w:proofErr w:type="spellEnd"/>
+      <w:r>
+        <w:rPr>
+          <w:rFonts w:ascii="Open Sans" w:hAnsi="Open Sans" w:cs="Open Sans"/>
+        </w:rPr>
+        <w:t xml:space="preserve"> arising from the General Data Protection Regulation</w:t>
+      </w:r>
+      <w:r>
+        <w:rPr>
+          <w:rFonts w:ascii="Open Sans" w:hAnsi="Open Sans" w:cs="Open Sans"/>
+        </w:rPr>
+        <w:t>, I__________ (</w:t>
       </w:r>
       <w:r>
         <w:rPr>
@@ -369,7 +344,25 @@
           <w:i/>
           <w:iCs/>
         </w:rPr>
-        <w:t xml:space="preserve"> della PMI </w:t>
+        <w:t>name and surname of individual</w:t>
+      </w:r>
+      <w:r>
+        <w:rPr>
+          <w:rFonts w:ascii="Open Sans" w:hAnsi="Open Sans" w:cs="Open Sans"/>
+        </w:rPr>
+        <w:t>) hereby submit a request to the data controller</w:t>
+      </w:r>
+      <w:r>
+        <w:rPr>
+          <w:rFonts w:ascii="Open Sans" w:hAnsi="Open Sans" w:cs="Open Sans"/>
+        </w:rPr>
+        <w:t>__________</w:t>
+      </w:r>
+      <w:r>
+        <w:rPr>
+          <w:rFonts w:ascii="Open Sans" w:hAnsi="Open Sans" w:cs="Open Sans"/>
+        </w:rPr>
+        <w:t xml:space="preserve"> (</w:t>
       </w:r>
       <w:r>
         <w:rPr>
@@ -377,13 +370,7 @@
           <w:i/>
           <w:iCs/>
         </w:rPr>
-        <w:t>che sta trattando i tuoi dati personali</w:t>
-      </w:r>
-      <w:r>
-        <w:rPr>
-          <w:rFonts w:ascii="Open Sans" w:hAnsi="Open Sans" w:cs="Open Sans"/>
-        </w:rPr>
-        <w:t>) per l'esercizio dei seguenti diritti (</w:t>
+        <w:t xml:space="preserve">legal name of SME </w:t>
       </w:r>
       <w:r>
         <w:rPr>
@@ -391,7 +378,13 @@
           <w:i/>
           <w:iCs/>
         </w:rPr>
-        <w:t>scegliere tutti i diritti che si desidera esercitare, può essere un diritto</w:t>
+        <w:t>that is processing your personal data</w:t>
+      </w:r>
+      <w:r>
+        <w:rPr>
+          <w:rFonts w:ascii="Open Sans" w:hAnsi="Open Sans" w:cs="Open Sans"/>
+        </w:rPr>
+        <w:t>) for exercising following rights (</w:t>
       </w:r>
       <w:r>
         <w:rPr>
@@ -399,33 +392,32 @@
           <w:i/>
           <w:iCs/>
         </w:rPr>
-        <w:t>,</w:t>
-      </w:r>
-      <w:r>
-        <w:rPr>
+        <w:t>choose all rights that you want to exercise, it can be one right some of them or all of them)</w:t>
+      </w:r>
+      <w:r>
+        <w:rPr>
+          <w:rStyle w:val="Referencafusnote"/>
           <w:rFonts w:ascii="Open Sans" w:hAnsi="Open Sans" w:cs="Open Sans"/>
           <w:i/>
           <w:iCs/>
         </w:rPr>
-        <w:t xml:space="preserve"> alcuni di loro o tutti)</w:t>
-      </w:r>
-      <w:r>
-        <w:rPr>
-          <w:rStyle w:val="Referencafusnote"/>
+        <w:footnoteReference w:id="2"/>
+      </w:r>
+      <w:r>
+        <w:rPr>
           <w:rFonts w:ascii="Open Sans" w:hAnsi="Open Sans" w:cs="Open Sans"/>
           <w:i/>
           <w:iCs/>
         </w:rPr>
-        <w:footnoteReference w:id="2"/>
-      </w:r>
-      <w:r>
-        <w:rPr>
-          <w:rFonts w:ascii="Open Sans" w:hAnsi="Open Sans" w:cs="Open Sans"/>
-          <w:i/>
-          <w:iCs/>
-        </w:rPr>
-        <w:t xml:space="preserve"> :</w:t>
-      </w:r>
+        <w:t>:</w:t>
+      </w:r>
+    </w:p>
+    <w:p>
+      <w:pPr>
+        <w:rPr>
+          <w:rFonts w:ascii="Open Sans" w:hAnsi="Open Sans" w:cs="Open Sans"/>
+        </w:rPr>
+      </w:pPr>
     </w:p>
     <w:p>
       <w:pPr>
@@ -452,13 +444,13 @@
           <w:b/>
           <w:bCs/>
         </w:rPr>
-        <w:t xml:space="preserve">Diritto di accesso ai miei dati personali </w:t>
-      </w:r>
-      <w:r>
-        <w:rPr>
-          <w:rFonts w:ascii="Open Sans" w:hAnsi="Open Sans" w:cs="Open Sans"/>
-        </w:rPr>
-        <w:t>(articolo 15 del GDPR)</w:t>
+        <w:t>Right of access to my personal data</w:t>
+      </w:r>
+      <w:r>
+        <w:rPr>
+          <w:rFonts w:ascii="Open Sans" w:hAnsi="Open Sans" w:cs="Open Sans"/>
+        </w:rPr>
+        <w:t xml:space="preserve"> (Article 15 of the GDPR)</w:t>
       </w:r>
       <w:r>
         <w:rPr>
@@ -472,7 +464,6 @@
       <w:pPr>
         <w:pStyle w:val="Odlomakpopisa"/>
         <w:ind w:left="600"/>
-        <w:jc w:val="both"/>
         <w:rPr>
           <w:rFonts w:ascii="Open Sans" w:hAnsi="Open Sans" w:cs="Open Sans"/>
           <w:i/>
@@ -485,111 +476,7 @@
           <w:i/>
           <w:iCs/>
         </w:rPr>
-        <w:t xml:space="preserve">(Si prega di specificare la richiesta. </w:t>
-      </w:r>
-      <w:r>
-        <w:rPr>
-          <w:rFonts w:ascii="Open Sans" w:hAnsi="Open Sans" w:cs="Open Sans"/>
-          <w:i/>
-          <w:iCs/>
-        </w:rPr>
-        <w:t>E' possibile</w:t>
-      </w:r>
-      <w:r>
-        <w:rPr>
-          <w:rFonts w:ascii="Open Sans" w:hAnsi="Open Sans" w:cs="Open Sans"/>
-          <w:i/>
-          <w:iCs/>
-        </w:rPr>
-        <w:t xml:space="preserve"> chiedere conferma che sia o meno in corso un trattamento dei </w:t>
-      </w:r>
-      <w:r>
-        <w:rPr>
-          <w:rFonts w:ascii="Open Sans" w:hAnsi="Open Sans" w:cs="Open Sans"/>
-          <w:i/>
-          <w:iCs/>
-        </w:rPr>
-        <w:t>propri</w:t>
-      </w:r>
-      <w:r>
-        <w:rPr>
-          <w:rFonts w:ascii="Open Sans" w:hAnsi="Open Sans" w:cs="Open Sans"/>
-          <w:i/>
-          <w:iCs/>
-        </w:rPr>
-        <w:t xml:space="preserve"> dati personali</w:t>
-      </w:r>
-      <w:r>
-        <w:rPr>
-          <w:rFonts w:ascii="Open Sans" w:hAnsi="Open Sans" w:cs="Open Sans"/>
-          <w:i/>
-          <w:iCs/>
-        </w:rPr>
-        <w:t xml:space="preserve">. Inoltre, </w:t>
-      </w:r>
-      <w:r>
-        <w:rPr>
-          <w:rFonts w:ascii="Open Sans" w:hAnsi="Open Sans" w:cs="Open Sans"/>
-          <w:i/>
-          <w:iCs/>
-        </w:rPr>
-        <w:t>si può</w:t>
-      </w:r>
-      <w:r>
-        <w:rPr>
-          <w:rFonts w:ascii="Open Sans" w:hAnsi="Open Sans" w:cs="Open Sans"/>
-          <w:i/>
-          <w:iCs/>
-        </w:rPr>
-        <w:t xml:space="preserve"> ottenere informazioni sul trattamento dei </w:t>
-      </w:r>
-      <w:r>
-        <w:rPr>
-          <w:rFonts w:ascii="Open Sans" w:hAnsi="Open Sans" w:cs="Open Sans"/>
-          <w:i/>
-          <w:iCs/>
-        </w:rPr>
-        <w:t>propri</w:t>
-      </w:r>
-      <w:r>
-        <w:rPr>
-          <w:rFonts w:ascii="Open Sans" w:hAnsi="Open Sans" w:cs="Open Sans"/>
-          <w:i/>
-          <w:iCs/>
-        </w:rPr>
-        <w:t xml:space="preserve"> dati personali ai sensi dell'articolo 15 del GDPR, </w:t>
-      </w:r>
-      <w:r>
-        <w:rPr>
-          <w:rFonts w:ascii="Open Sans" w:hAnsi="Open Sans" w:cs="Open Sans"/>
-          <w:i/>
-          <w:iCs/>
-        </w:rPr>
-        <w:t xml:space="preserve">nonché </w:t>
-      </w:r>
-      <w:r>
-        <w:rPr>
-          <w:rFonts w:ascii="Open Sans" w:hAnsi="Open Sans" w:cs="Open Sans"/>
-          <w:i/>
-          <w:iCs/>
-        </w:rPr>
-        <w:t xml:space="preserve">ottenere una copia </w:t>
-      </w:r>
-      <w:r>
-        <w:rPr>
-          <w:rFonts w:ascii="Open Sans" w:hAnsi="Open Sans" w:cs="Open Sans"/>
-          <w:i/>
-          <w:iCs/>
-        </w:rPr>
-        <w:t>degli stessi</w:t>
-      </w:r>
-      <w:r>
-        <w:rPr>
-          <w:rFonts w:ascii="Open Sans" w:hAnsi="Open Sans" w:cs="Open Sans"/>
-          <w:i/>
-          <w:iCs/>
-        </w:rPr>
-        <w:t xml:space="preserve">). </w:t>
+        <w:t xml:space="preserve">(Please specify your request. You are entitled to confirmation of whether we process your personal data. Also, you have right to obtain information about processing of your personal data from the Article 15 of GDPR, and you have the right to obtain a copy of your personal data). </w:t>
       </w:r>
       <w:r>
         <w:rPr>
@@ -661,27 +548,27 @@
           <w:b/>
           <w:bCs/>
         </w:rPr>
-        <w:t xml:space="preserve">Diritto alla rettifica dei miei dati personali </w:t>
-      </w:r>
-      <w:r>
-        <w:rPr>
-          <w:rFonts w:ascii="Open Sans" w:hAnsi="Open Sans" w:cs="Open Sans"/>
-        </w:rPr>
-        <w:t>(articolo 16 del GDPR)</w:t>
+        <w:t>Right to rectification of my personal data</w:t>
+      </w:r>
+      <w:r>
+        <w:rPr>
+          <w:rFonts w:ascii="Open Sans" w:hAnsi="Open Sans" w:cs="Open Sans"/>
+        </w:rPr>
+        <w:t xml:space="preserve"> (Article 16 of the GDPR)</w:t>
       </w:r>
     </w:p>
     <w:p>
       <w:pPr>
         <w:ind w:left="600"/>
-        <w:jc w:val="both"/>
-        <w:rPr>
-          <w:rFonts w:ascii="Open Sans" w:hAnsi="Open Sans" w:cs="Open Sans"/>
-        </w:rPr>
-      </w:pPr>
-      <w:r>
-        <w:rPr>
-          <w:rFonts w:ascii="Open Sans" w:hAnsi="Open Sans" w:cs="Open Sans"/>
-        </w:rPr>
+        <w:rPr>
+          <w:rFonts w:ascii="Open Sans" w:hAnsi="Open Sans" w:cs="Open Sans"/>
+        </w:rPr>
+      </w:pPr>
+      <w:r>
+        <w:rPr>
+          <w:rFonts w:ascii="Open Sans" w:hAnsi="Open Sans" w:cs="Open Sans"/>
+        </w:rPr>
+        <w:lastRenderedPageBreak/>
         <w:t>(</w:t>
       </w:r>
       <w:r>
@@ -690,37 +577,13 @@
           <w:i/>
           <w:iCs/>
         </w:rPr>
-        <w:t>Si prega di specificare quali dati sono errati e devono essere corretti e perché si pensa che siano errati</w:t>
-      </w:r>
-      <w:r>
-        <w:rPr>
-          <w:rFonts w:ascii="Open Sans" w:hAnsi="Open Sans" w:cs="Open Sans"/>
-          <w:i/>
-          <w:iCs/>
-        </w:rPr>
-        <w:t xml:space="preserve">. Se applicabile e necessario, </w:t>
-      </w:r>
-      <w:r>
-        <w:rPr>
-          <w:rFonts w:ascii="Open Sans" w:hAnsi="Open Sans" w:cs="Open Sans"/>
-          <w:i/>
-          <w:iCs/>
-        </w:rPr>
-        <w:t>è bene inviare</w:t>
-      </w:r>
-      <w:r>
-        <w:rPr>
-          <w:rFonts w:ascii="Open Sans" w:hAnsi="Open Sans" w:cs="Open Sans"/>
-          <w:i/>
-          <w:iCs/>
-        </w:rPr>
-        <w:t xml:space="preserve"> una prova che confermi quanto dichiarato</w:t>
-      </w:r>
-      <w:r>
-        <w:rPr>
-          <w:rFonts w:ascii="Open Sans" w:hAnsi="Open Sans" w:cs="Open Sans"/>
-        </w:rPr>
-        <w:t>)</w:t>
+        <w:t>Please specify which data are wrong and need to be corrected and why do you think there are wrong. If it is applicable and needed, send us proof that confirms your statement</w:t>
+      </w:r>
+      <w:r>
+        <w:rPr>
+          <w:rFonts w:ascii="Open Sans" w:hAnsi="Open Sans" w:cs="Open Sans"/>
+        </w:rPr>
+        <w:t xml:space="preserve">) </w:t>
       </w:r>
       <w:r>
         <w:rPr>
@@ -733,7 +596,7 @@
         <w:rPr>
           <w:rFonts w:ascii="Open Sans" w:hAnsi="Open Sans" w:cs="Open Sans"/>
         </w:rPr>
-        <w:t xml:space="preserve"> .</w:t>
+        <w:t>.</w:t>
       </w:r>
     </w:p>
     <w:p>
@@ -790,20 +653,13 @@
           <w:b/>
           <w:bCs/>
         </w:rPr>
-        <w:t xml:space="preserve">Diritto alla cancellazione ("diritto all'oblio") </w:t>
-      </w:r>
-      <w:r>
-        <w:rPr>
-          <w:rFonts w:ascii="Open Sans" w:hAnsi="Open Sans" w:cs="Open Sans"/>
-          <w:bCs/>
-        </w:rPr>
-        <w:t>(</w:t>
-      </w:r>
-      <w:r>
-        <w:rPr>
-          <w:rFonts w:ascii="Open Sans" w:hAnsi="Open Sans" w:cs="Open Sans"/>
-        </w:rPr>
-        <w:t>articolo 17 del GDPR)</w:t>
+        <w:t>Right to erasure (“right to be forgotten)</w:t>
+      </w:r>
+      <w:r>
+        <w:rPr>
+          <w:rFonts w:ascii="Open Sans" w:hAnsi="Open Sans" w:cs="Open Sans"/>
+        </w:rPr>
+        <w:t xml:space="preserve"> (Article 17 of the GDPR)</w:t>
       </w:r>
     </w:p>
     <w:p>
@@ -812,7 +668,6 @@
           <w:tab w:val="left" w:pos="10260"/>
         </w:tabs>
         <w:spacing w:line="276" w:lineRule="auto"/>
-        <w:ind w:left="601"/>
         <w:jc w:val="both"/>
         <w:rPr>
           <w:rFonts w:ascii="Open Sans" w:eastAsia="Times New Roman" w:hAnsi="Open Sans" w:cs="Open Sans"/>
@@ -826,39 +681,7 @@
           <w:i/>
           <w:iCs/>
         </w:rPr>
-        <w:t xml:space="preserve">(Si prega di specificare quali dati personali si desidera che vengano cancellati e perché. </w:t>
-      </w:r>
-      <w:r>
-        <w:rPr>
-          <w:rFonts w:ascii="Open Sans" w:hAnsi="Open Sans" w:cs="Open Sans"/>
-          <w:i/>
-          <w:iCs/>
-        </w:rPr>
-        <w:t xml:space="preserve">Si può </w:t>
-      </w:r>
-      <w:r>
-        <w:rPr>
-          <w:rFonts w:ascii="Open Sans" w:hAnsi="Open Sans" w:cs="Open Sans"/>
-          <w:i/>
-          <w:iCs/>
-        </w:rPr>
-        <w:t>chiedere la cancellazione dei dati</w:t>
-      </w:r>
-      <w:r>
-        <w:rPr>
-          <w:rFonts w:ascii="Open Sans" w:hAnsi="Open Sans" w:cs="Open Sans"/>
-          <w:i/>
-          <w:iCs/>
-        </w:rPr>
-        <w:t xml:space="preserve"> se:</w:t>
-      </w:r>
-      <w:r>
-        <w:rPr>
-          <w:rFonts w:ascii="Open Sans" w:hAnsi="Open Sans" w:cs="Open Sans"/>
-          <w:i/>
-          <w:iCs/>
-        </w:rPr>
-        <w:t xml:space="preserve"> </w:t>
+        <w:t xml:space="preserve">(Please specify which personal data you want that we delete and why. You can ask erasure of your data: </w:t>
       </w:r>
       <w:r>
         <w:rPr>
@@ -868,7 +691,15 @@
           <w:iCs/>
           <w:lang w:val="en-GB"/>
         </w:rPr>
-        <w:t xml:space="preserve">i dati personali non sono più necessari per le finalità per cui sono stati raccolti; </w:t>
+        <w:t xml:space="preserve"> if the personal data are no longer necessary for the purposes for which they were collected; you have withdrawn consent on which the processing is based</w:t>
+      </w:r>
+      <w:r>
+        <w:rPr>
+          <w:rFonts w:ascii="Open Sans" w:eastAsia="Times New Roman" w:hAnsi="Open Sans" w:cs="Open Sans"/>
+          <w:bCs/>
+          <w:lang w:val="en-GB"/>
+        </w:rPr>
+        <w:t xml:space="preserve">; </w:t>
       </w:r>
       <w:r>
         <w:rPr>
@@ -878,71 +709,7 @@
           <w:iCs/>
           <w:lang w:val="en-GB"/>
         </w:rPr>
-        <w:t>è stato</w:t>
-      </w:r>
-      <w:r>
-        <w:rPr>
-          <w:rFonts w:ascii="Open Sans" w:eastAsia="Times New Roman" w:hAnsi="Open Sans" w:cs="Open Sans"/>
-          <w:bCs/>
-          <w:i/>
-          <w:iCs/>
-          <w:lang w:val="en-GB"/>
-        </w:rPr>
-        <w:t xml:space="preserve"> revocato il consenso su cui si basa il </w:t>
-      </w:r>
-      <w:r>
-        <w:rPr>
-          <w:rFonts w:ascii="Open Sans" w:hAnsi="Open Sans" w:cs="Open Sans"/>
-          <w:i/>
-          <w:iCs/>
-        </w:rPr>
-        <w:t xml:space="preserve">trattamento; </w:t>
-      </w:r>
-      <w:r>
-        <w:rPr>
-          <w:rFonts w:ascii="Open Sans" w:hAnsi="Open Sans" w:cs="Open Sans"/>
-          <w:i/>
-          <w:iCs/>
-        </w:rPr>
-        <w:t>ci si è opposti</w:t>
-      </w:r>
-      <w:r>
-        <w:rPr>
-          <w:rFonts w:ascii="Open Sans" w:hAnsi="Open Sans" w:cs="Open Sans"/>
-          <w:i/>
-          <w:iCs/>
-        </w:rPr>
-        <w:t xml:space="preserve"> </w:t>
-      </w:r>
-      <w:r>
-        <w:rPr>
-          <w:rFonts w:ascii="Open Sans" w:eastAsia="Times New Roman" w:hAnsi="Open Sans" w:cs="Open Sans"/>
-          <w:bCs/>
-          <w:i/>
-          <w:iCs/>
-          <w:lang w:val="en-GB"/>
-        </w:rPr>
-        <w:t>al trattamento sulla base del legittimo interesse; i dati personali sono stati trattati ille</w:t>
-      </w:r>
-      <w:r>
-        <w:rPr>
-          <w:rFonts w:ascii="Open Sans" w:eastAsia="Times New Roman" w:hAnsi="Open Sans" w:cs="Open Sans"/>
-          <w:bCs/>
-          <w:i/>
-          <w:iCs/>
-          <w:lang w:val="en-GB"/>
-        </w:rPr>
-        <w:t>citamente</w:t>
-      </w:r>
-      <w:r>
-        <w:rPr>
-          <w:rFonts w:ascii="Open Sans" w:eastAsia="Times New Roman" w:hAnsi="Open Sans" w:cs="Open Sans"/>
-          <w:bCs/>
-          <w:i/>
-          <w:iCs/>
-          <w:lang w:val="en-GB"/>
-        </w:rPr>
-        <w:t>; i dati personali devono essere cancellati per adempiere a un obbligo di legge; i dati personali sono stati raccolti in relazione all'offerta di servizi della società dell'informazione offerti a un minore).</w:t>
+        <w:t>you have objected to the processing based on the legitimate interest; your personal data have been unlawfully processed; your personal data should be erased for compliance with a legal obligation; the personal data have been collected in relation to the offer of information society services offered to a child).</w:t>
       </w:r>
       <w:r>
         <w:rPr>
@@ -976,7 +743,14 @@
         <w:rPr>
           <w:rFonts w:ascii="Open Sans" w:hAnsi="Open Sans" w:cs="Open Sans"/>
         </w:rPr>
-        <w:t>________________________________________________________________________________________________________________________________________________________________________________________________________________________________________________________________________________________________________________________________________________________________________________________________________________________________________________________________________________________________________________________________________________________________________________</w:t>
+        <w:t>____________________________________________________________________________________________________________________________________________________________________________________________________________________________________________________________________________________________________________________________________________________</w:t>
+      </w:r>
+      <w:r>
+        <w:rPr>
+          <w:rFonts w:ascii="Open Sans" w:hAnsi="Open Sans" w:cs="Open Sans"/>
+        </w:rPr>
+        <w:lastRenderedPageBreak/>
+        <w:t>____________________________________________________________________________________________________________________________________________________________________________________________________________________________</w:t>
       </w:r>
     </w:p>
     <w:p>
@@ -1013,20 +787,19 @@
           <w:b/>
           <w:bCs/>
         </w:rPr>
-        <w:t xml:space="preserve">Diritto alla limitazione del trattamento </w:t>
-      </w:r>
-      <w:r>
-        <w:rPr>
-          <w:rFonts w:ascii="Open Sans" w:hAnsi="Open Sans" w:cs="Open Sans"/>
-        </w:rPr>
-        <w:t>(articolo 18 del GDPR)</w:t>
+        <w:t>Right to restriction of processing</w:t>
+      </w:r>
+      <w:r>
+        <w:rPr>
+          <w:rFonts w:ascii="Open Sans" w:hAnsi="Open Sans" w:cs="Open Sans"/>
+        </w:rPr>
+        <w:t xml:space="preserve"> (Article 18 of the GDPR)</w:t>
       </w:r>
     </w:p>
     <w:p>
       <w:pPr>
         <w:pStyle w:val="Odlomakpopisa"/>
         <w:ind w:left="600"/>
-        <w:jc w:val="both"/>
         <w:rPr>
           <w:rFonts w:ascii="Open Sans" w:hAnsi="Open Sans" w:cs="Open Sans"/>
           <w:i/>
@@ -1039,157 +812,45 @@
           <w:i/>
           <w:iCs/>
         </w:rPr>
-        <w:t xml:space="preserve"> (</w:t>
-      </w:r>
-      <w:r>
+        <w:t xml:space="preserve"> (Please specify for processing of which personal data you want restriction and why you want the restriction. You can exercise this right if the accuracy of data is contested for a period enabling the controller to verify the accuracy of the personal data, if processing is unlawful, if the controller no longer needs the personal data for the purposes of the processing, if you have objected to the processing according to article 25).</w:t>
+      </w:r>
+    </w:p>
+    <w:p>
+      <w:pPr>
+        <w:pStyle w:val="Odlomakpopisa"/>
+        <w:ind w:left="600"/>
         <w:rPr>
           <w:rFonts w:ascii="Open Sans" w:hAnsi="Open Sans" w:cs="Open Sans"/>
           <w:i/>
           <w:iCs/>
         </w:rPr>
-        <w:t xml:space="preserve">Si può esercitare questo diritto se l'esattezza dei dati è contestata nell'arco di un periodo che consenta al titolare del trattamento di verificare l'esattezza dei dati personali, se il trattamento è illecito, se il titolare del trattamento non ha più bisogno </w:t>
-      </w:r>
-      <w:r>
+      </w:pPr>
+    </w:p>
+    <w:p>
+      <w:pPr>
+        <w:pStyle w:val="Odlomakpopisa"/>
+        <w:ind w:left="600"/>
         <w:rPr>
           <w:rFonts w:ascii="Open Sans" w:hAnsi="Open Sans" w:cs="Open Sans"/>
           <w:i/>
           <w:iCs/>
         </w:rPr>
-        <w:lastRenderedPageBreak/>
-        <w:t xml:space="preserve">dei dati personali per le finalità del trattamento, se ci si è </w:t>
-      </w:r>
-      <w:proofErr w:type="spellStart"/>
-      <w:r>
+      </w:pPr>
+    </w:p>
+    <w:p>
+      <w:pPr>
+        <w:pStyle w:val="Odlomakpopisa"/>
+        <w:ind w:left="600"/>
         <w:rPr>
           <w:rFonts w:ascii="Open Sans" w:hAnsi="Open Sans" w:cs="Open Sans"/>
           <w:i/>
           <w:iCs/>
         </w:rPr>
-        <w:t>opposti</w:t>
-      </w:r>
-      <w:proofErr w:type="spellEnd"/>
-      <w:r>
-        <w:rPr>
-          <w:rFonts w:ascii="Open Sans" w:hAnsi="Open Sans" w:cs="Open Sans"/>
-          <w:i/>
-          <w:iCs/>
-        </w:rPr>
-        <w:t xml:space="preserve"> </w:t>
-      </w:r>
-      <w:proofErr w:type="spellStart"/>
-      <w:r>
-        <w:rPr>
-          <w:rFonts w:ascii="Open Sans" w:hAnsi="Open Sans" w:cs="Open Sans"/>
-          <w:i/>
-          <w:iCs/>
-        </w:rPr>
-        <w:t>al</w:t>
-      </w:r>
-      <w:proofErr w:type="spellEnd"/>
-      <w:r>
-        <w:rPr>
-          <w:rFonts w:ascii="Open Sans" w:hAnsi="Open Sans" w:cs="Open Sans"/>
-          <w:i/>
-          <w:iCs/>
-        </w:rPr>
-        <w:t xml:space="preserve"> </w:t>
-      </w:r>
-      <w:proofErr w:type="spellStart"/>
-      <w:r>
-        <w:rPr>
-          <w:rFonts w:ascii="Open Sans" w:hAnsi="Open Sans" w:cs="Open Sans"/>
-          <w:i/>
-          <w:iCs/>
-        </w:rPr>
-        <w:t>trattamento</w:t>
-      </w:r>
-      <w:proofErr w:type="spellEnd"/>
-      <w:r>
-        <w:rPr>
-          <w:rFonts w:ascii="Open Sans" w:hAnsi="Open Sans" w:cs="Open Sans"/>
-          <w:i/>
-          <w:iCs/>
-        </w:rPr>
-        <w:t xml:space="preserve"> </w:t>
-      </w:r>
-      <w:proofErr w:type="spellStart"/>
-      <w:r>
-        <w:rPr>
-          <w:rFonts w:ascii="Open Sans" w:hAnsi="Open Sans" w:cs="Open Sans"/>
-          <w:i/>
-          <w:iCs/>
-        </w:rPr>
-        <w:t>ai</w:t>
-      </w:r>
-      <w:proofErr w:type="spellEnd"/>
-      <w:r>
-        <w:rPr>
-          <w:rFonts w:ascii="Open Sans" w:hAnsi="Open Sans" w:cs="Open Sans"/>
-          <w:i/>
-          <w:iCs/>
-        </w:rPr>
-        <w:t xml:space="preserve"> </w:t>
-      </w:r>
-      <w:proofErr w:type="spellStart"/>
-      <w:r>
-        <w:rPr>
-          <w:rFonts w:ascii="Open Sans" w:hAnsi="Open Sans" w:cs="Open Sans"/>
-          <w:i/>
-          <w:iCs/>
-        </w:rPr>
-        <w:t>sensi</w:t>
-      </w:r>
-      <w:proofErr w:type="spellEnd"/>
-      <w:r>
-        <w:rPr>
-          <w:rFonts w:ascii="Open Sans" w:hAnsi="Open Sans" w:cs="Open Sans"/>
-          <w:i/>
-          <w:iCs/>
-        </w:rPr>
-        <w:t xml:space="preserve"> </w:t>
-      </w:r>
-      <w:proofErr w:type="spellStart"/>
-      <w:r>
-        <w:rPr>
-          <w:rFonts w:ascii="Open Sans" w:hAnsi="Open Sans" w:cs="Open Sans"/>
-          <w:i/>
-          <w:iCs/>
-        </w:rPr>
-        <w:t>dell'articolo</w:t>
-      </w:r>
-      <w:proofErr w:type="spellEnd"/>
-      <w:r>
-        <w:rPr>
-          <w:rFonts w:ascii="Open Sans" w:hAnsi="Open Sans" w:cs="Open Sans"/>
-          <w:i/>
-          <w:iCs/>
-        </w:rPr>
-        <w:t xml:space="preserve"> 25</w:t>
-      </w:r>
-      <w:r>
-        <w:rPr>
-          <w:rFonts w:ascii="Open Sans" w:hAnsi="Open Sans" w:cs="Open Sans"/>
-          <w:i/>
-          <w:iCs/>
-        </w:rPr>
-        <w:t>).</w:t>
-      </w:r>
-    </w:p>
-    <w:p>
-      <w:pPr>
-        <w:pStyle w:val="Odlomakpopisa"/>
+      </w:pPr>
+    </w:p>
+    <w:p>
+      <w:pPr>
         <w:ind w:left="600"/>
-        <w:jc w:val="both"/>
-        <w:rPr>
-          <w:rFonts w:ascii="Open Sans" w:hAnsi="Open Sans" w:cs="Open Sans"/>
-          <w:i/>
-          <w:iCs/>
-        </w:rPr>
-      </w:pPr>
-    </w:p>
-    <w:p>
-      <w:pPr>
-        <w:ind w:left="600"/>
         <w:rPr>
           <w:rFonts w:ascii="Open Sans" w:hAnsi="Open Sans" w:cs="Open Sans"/>
         </w:rPr>
@@ -1203,7 +864,20 @@
     </w:p>
     <w:p>
       <w:pPr>
-        <w:ind w:left="600"/>
+        <w:rPr>
+          <w:rFonts w:ascii="Open Sans" w:hAnsi="Open Sans" w:cs="Open Sans"/>
+        </w:rPr>
+      </w:pPr>
+    </w:p>
+    <w:p>
+      <w:pPr>
+        <w:rPr>
+          <w:rFonts w:ascii="Open Sans" w:hAnsi="Open Sans" w:cs="Open Sans"/>
+        </w:rPr>
+      </w:pPr>
+    </w:p>
+    <w:p>
+      <w:pPr>
         <w:rPr>
           <w:rFonts w:ascii="Open Sans" w:hAnsi="Open Sans" w:cs="Open Sans"/>
         </w:rPr>
@@ -1227,18 +901,18 @@
           <w:b/>
           <w:bCs/>
         </w:rPr>
-        <w:t xml:space="preserve">Diritto alla portabilità dei dati </w:t>
-      </w:r>
-      <w:r>
-        <w:rPr>
-          <w:rFonts w:ascii="Open Sans" w:hAnsi="Open Sans" w:cs="Open Sans"/>
-        </w:rPr>
-        <w:t>(articolo 20 del GDPR)</w:t>
-      </w:r>
-    </w:p>
-    <w:p>
-      <w:pPr>
-        <w:ind w:left="600"/>
+        <w:t>Right to data portability</w:t>
+      </w:r>
+      <w:r>
+        <w:rPr>
+          <w:rFonts w:ascii="Open Sans" w:hAnsi="Open Sans" w:cs="Open Sans"/>
+        </w:rPr>
+        <w:t xml:space="preserve"> (Article 20 of the GDPR)</w:t>
+      </w:r>
+    </w:p>
+    <w:p>
+      <w:pPr>
+        <w:ind w:left="567" w:hanging="567"/>
         <w:jc w:val="both"/>
         <w:rPr>
           <w:rFonts w:ascii="Open Sans" w:hAnsi="Open Sans" w:cs="Open Sans"/>
@@ -1249,42 +923,58 @@
       <w:r>
         <w:rPr>
           <w:rFonts w:ascii="Open Sans" w:hAnsi="Open Sans" w:cs="Open Sans"/>
+        </w:rPr>
+        <w:t xml:space="preserve">          </w:t>
+      </w:r>
+      <w:r>
+        <w:rPr>
+          <w:rFonts w:ascii="Open Sans" w:hAnsi="Open Sans" w:cs="Open Sans"/>
           <w:i/>
           <w:iCs/>
         </w:rPr>
-        <w:t>(Si prega di specificare la richiesta (se si desidera ricevere i dati in un formato specifico, se si desidera ricevere i dati o se si desidera che i dati vengano trasmessi direttamente ad un'altra organizzazione). Ai sensi dell'articolo 20 del GDPR, si ha diritto alla portabilità dei dati solo nelle situazioni in cui i dati personali forniti sono trattati con mezzi automatizzati sulla base del consenso, o quando il trattamento dei dati personali è necessario per l'esecuzione di un contratto ed è effettuato con mezzi automatizzati. Questo diritto non si applica in situazioni in cui il trattamento dei dati personali si fonda su una base giuridica diversa dal consenso o dal contratto. Inoltre, il diritto alla portabilità dei dati non si applica se i dati personali non sono trattati con mezzi automatizzati)</w:t>
-      </w:r>
-      <w:r>
+        <w:t>Please specify your request (whether you want to receive you data in a specific format, do you want to receive your data or you want that your data is directly transmitted to other organisation.) According to Article 20 of GDPR, you have right to data portability only in situations where the personal data you have provided to us are processed by automated means on the basis of consent, or where the personal data processing is necessary for the performance of a contract and is carried out by automated means. This right does not apply in situations where the personal data processing is based on a legal ground other than consent or a contract. Also, the right to data portability does not apply if the personal data are not processed by automated means.</w:t>
+      </w:r>
+    </w:p>
+    <w:p>
+      <w:pPr>
         <w:rPr>
           <w:rFonts w:ascii="Open Sans" w:hAnsi="Open Sans" w:cs="Open Sans"/>
           <w:i/>
           <w:iCs/>
         </w:rPr>
-        <w:t>.</w:t>
-      </w:r>
-    </w:p>
-    <w:p>
-      <w:pPr>
+      </w:pPr>
+    </w:p>
+    <w:p>
+      <w:pPr>
+        <w:ind w:left="600"/>
+        <w:rPr>
+          <w:rFonts w:ascii="Open Sans" w:hAnsi="Open Sans" w:cs="Open Sans"/>
+        </w:rPr>
+      </w:pPr>
+      <w:r>
+        <w:rPr>
+          <w:rFonts w:ascii="Open Sans" w:hAnsi="Open Sans" w:cs="Open Sans"/>
+        </w:rPr>
+        <w:t>________________________________________________________________________________________________________________________________________________________________________________________________________________________________________________________________________________________________________________________________________________________________________________________________________________________________________________________________________________________________________________________________________________________________________________</w:t>
+      </w:r>
+    </w:p>
+    <w:p>
+      <w:pPr>
+        <w:rPr>
+          <w:rFonts w:ascii="Open Sans" w:hAnsi="Open Sans" w:cs="Open Sans"/>
+        </w:rPr>
+      </w:pPr>
+    </w:p>
+    <w:p>
+      <w:pPr>
+        <w:pStyle w:val="Odlomakpopisa"/>
+        <w:ind w:left="600"/>
         <w:rPr>
           <w:rFonts w:ascii="Open Sans" w:hAnsi="Open Sans" w:cs="Open Sans"/>
           <w:i/>
           <w:iCs/>
         </w:rPr>
       </w:pPr>
-    </w:p>
-    <w:p>
-      <w:pPr>
-        <w:ind w:left="600"/>
-        <w:rPr>
-          <w:rFonts w:ascii="Open Sans" w:hAnsi="Open Sans" w:cs="Open Sans"/>
-        </w:rPr>
-      </w:pPr>
-      <w:r>
-        <w:rPr>
-          <w:rFonts w:ascii="Open Sans" w:hAnsi="Open Sans" w:cs="Open Sans"/>
-        </w:rPr>
-        <w:t>________________________________________________________________________________________________________________________________________________________________________________________________________________________________________________________________________________________________________________________________________________________________________________________________________________________________________________________________________________________________________________________________________________________________________________</w:t>
-      </w:r>
     </w:p>
     <w:p>
       <w:pPr>
@@ -1325,13 +1015,13 @@
           <w:b/>
           <w:bCs/>
         </w:rPr>
-        <w:t xml:space="preserve">Diritto di opporsi al trattamento dei miei dati personali </w:t>
-      </w:r>
-      <w:r>
-        <w:rPr>
-          <w:rFonts w:ascii="Open Sans" w:hAnsi="Open Sans" w:cs="Open Sans"/>
-        </w:rPr>
-        <w:t>(articolo 21 del GDPR)</w:t>
+        <w:t>Right to object to processing of my personal data</w:t>
+      </w:r>
+      <w:r>
+        <w:rPr>
+          <w:rFonts w:ascii="Open Sans" w:hAnsi="Open Sans" w:cs="Open Sans"/>
+        </w:rPr>
+        <w:t xml:space="preserve"> (Article 21 of the GDPR)</w:t>
       </w:r>
       <w:r>
         <w:rPr>
@@ -1339,6 +1029,12 @@
           <w:rFonts w:ascii="Open Sans" w:hAnsi="Open Sans" w:cs="Open Sans"/>
         </w:rPr>
         <w:footnoteReference w:id="7"/>
+      </w:r>
+      <w:r>
+        <w:rPr>
+          <w:rFonts w:ascii="Open Sans" w:hAnsi="Open Sans" w:cs="Open Sans"/>
+        </w:rPr>
+        <w:t xml:space="preserve"> </w:t>
       </w:r>
       <w:r>
         <w:rPr>
@@ -1346,96 +1042,100 @@
           <w:i/>
           <w:iCs/>
         </w:rPr>
-        <w:t xml:space="preserve"> </w:t>
-      </w:r>
-    </w:p>
-    <w:p>
-      <w:pPr>
-        <w:pStyle w:val="Odlomakpopisa"/>
-        <w:tabs>
-          <w:tab w:val="left" w:pos="10260"/>
-        </w:tabs>
-        <w:spacing w:line="312" w:lineRule="auto"/>
-        <w:ind w:left="600"/>
-        <w:jc w:val="both"/>
+        <w:t xml:space="preserve">Please specify your request and reason why you object to the processing of your personal data. </w:t>
+      </w:r>
+      <w:r>
+        <w:rPr>
+          <w:rFonts w:ascii="Open Sans" w:eastAsia="Times New Roman" w:hAnsi="Open Sans" w:cs="Open Sans"/>
+          <w:i/>
+          <w:iCs/>
+          <w:color w:val="000000"/>
+          <w:lang w:val="en-GB"/>
+        </w:rPr>
+        <w:t>You have this right when your personal data are processed for the purposes of direct marketing, when processing is necessary for the performance of a task carried out in the public interest, personal data are processed in order to exercise official authority vested in him, processing is necessary for the purposes of the legitimate interests</w:t>
+      </w:r>
+      <w:r>
+        <w:rPr>
+          <w:rStyle w:val="Referencafusnote"/>
+          <w:rFonts w:ascii="Open Sans" w:eastAsia="Times New Roman" w:hAnsi="Open Sans" w:cs="Open Sans"/>
+          <w:i/>
+          <w:iCs/>
+          <w:color w:val="000000"/>
+          <w:lang w:val="en-GB"/>
+        </w:rPr>
+        <w:footnoteReference w:id="8"/>
+      </w:r>
+      <w:r>
+        <w:rPr>
+          <w:rFonts w:ascii="Open Sans" w:eastAsia="Times New Roman" w:hAnsi="Open Sans" w:cs="Open Sans"/>
+          <w:i/>
+          <w:iCs/>
+          <w:color w:val="000000"/>
+          <w:lang w:val="en-GB"/>
+        </w:rPr>
+        <w:t xml:space="preserve"> of data controller or a third party</w:t>
+      </w:r>
+      <w:r>
+        <w:rPr>
+          <w:rFonts w:ascii="Open Sans" w:eastAsia="Times New Roman" w:hAnsi="Open Sans" w:cs="Open Sans"/>
+          <w:color w:val="000000"/>
+          <w:lang w:val="en-GB"/>
+        </w:rPr>
+        <w:t>).</w:t>
+      </w:r>
+      <w:r>
         <w:rPr>
           <w:rFonts w:ascii="Open Sans" w:eastAsia="Times New Roman" w:hAnsi="Open Sans" w:cs="Open Sans"/>
           <w:b/>
           <w:color w:val="000000"/>
           <w:lang w:val="en-GB"/>
         </w:rPr>
-      </w:pPr>
-      <w:r>
-        <w:rPr>
-          <w:rFonts w:ascii="Open Sans" w:hAnsi="Open Sans" w:cs="Open Sans"/>
-          <w:bCs/>
+        <w:t xml:space="preserve"> </w:t>
+      </w:r>
+    </w:p>
+    <w:p>
+      <w:pPr>
+        <w:pStyle w:val="Odlomakpopisa"/>
+        <w:ind w:left="600"/>
+        <w:rPr>
+          <w:rFonts w:ascii="Open Sans" w:hAnsi="Open Sans" w:cs="Open Sans"/>
+        </w:rPr>
+      </w:pPr>
+    </w:p>
+    <w:p>
+      <w:pPr>
+        <w:rPr>
+          <w:rFonts w:ascii="Open Sans" w:hAnsi="Open Sans" w:cs="Open Sans"/>
+        </w:rPr>
+      </w:pPr>
+    </w:p>
+    <w:p>
+      <w:pPr>
+        <w:ind w:left="600"/>
+        <w:rPr>
+          <w:rFonts w:ascii="Open Sans" w:hAnsi="Open Sans" w:cs="Open Sans"/>
+        </w:rPr>
+      </w:pPr>
+      <w:r>
+        <w:rPr>
+          <w:rFonts w:ascii="Open Sans" w:hAnsi="Open Sans" w:cs="Open Sans"/>
+        </w:rPr>
+        <w:t>_________________________________________________________________________________________________________________________________________________________________________________________________________________________________________________________________________________________________________________________________________________________________________________________________________________________________________</w:t>
+      </w:r>
+      <w:r>
+        <w:rPr>
+          <w:rFonts w:ascii="Open Sans" w:hAnsi="Open Sans" w:cs="Open Sans"/>
         </w:rPr>
         <w:lastRenderedPageBreak/>
-        <w:t>(</w:t>
-      </w:r>
-      <w:r>
-        <w:rPr>
-          <w:rFonts w:ascii="Open Sans" w:hAnsi="Open Sans" w:cs="Open Sans"/>
-          <w:i/>
-          <w:iCs/>
-        </w:rPr>
-        <w:t>Si prega di specificare la richiesta e il motivo per cui ci si oppone al trattamento dei dati personali. Si ha questo diritto quando i dati personali sono trattati per finalità di marketing diretto, quando il trattamento è necessario per l'esecuzione di un compito svolto nel pubblico interesse, i dati personali sono trattati per l'esercizio di pubblici poteri di cui è investito il titolare, il trattamento è necessario ai fini dei legittimi interessi</w:t>
-      </w:r>
-      <w:r>
-        <w:rPr>
-          <w:rStyle w:val="Referencafusnote"/>
-          <w:rFonts w:ascii="Open Sans" w:hAnsi="Open Sans" w:cs="Open Sans"/>
-          <w:i/>
-          <w:iCs/>
-        </w:rPr>
-        <w:footnoteReference w:id="8"/>
-      </w:r>
-      <w:r>
-        <w:rPr>
-          <w:rFonts w:ascii="Open Sans" w:hAnsi="Open Sans" w:cs="Open Sans"/>
-          <w:i/>
-          <w:iCs/>
-        </w:rPr>
-        <w:t xml:space="preserve"> del titolare del trattamento o di un terzo</w:t>
-      </w:r>
-      <w:r>
-        <w:rPr>
-          <w:rFonts w:ascii="Open Sans" w:eastAsia="Times New Roman" w:hAnsi="Open Sans" w:cs="Open Sans"/>
-          <w:color w:val="000000"/>
-          <w:lang w:val="en-GB"/>
-        </w:rPr>
-        <w:t>).</w:t>
-      </w:r>
-      <w:r>
-        <w:rPr>
-          <w:rFonts w:ascii="Open Sans" w:eastAsia="Times New Roman" w:hAnsi="Open Sans" w:cs="Open Sans"/>
-          <w:b/>
-          <w:color w:val="000000"/>
-          <w:lang w:val="en-GB"/>
-        </w:rPr>
-        <w:t xml:space="preserve"> </w:t>
-      </w:r>
-    </w:p>
-    <w:p>
-      <w:pPr>
-        <w:rPr>
-          <w:rFonts w:ascii="Open Sans" w:hAnsi="Open Sans" w:cs="Open Sans"/>
-        </w:rPr>
-      </w:pPr>
-    </w:p>
-    <w:p>
-      <w:pPr>
-        <w:ind w:left="600"/>
-        <w:rPr>
-          <w:rFonts w:ascii="Open Sans" w:hAnsi="Open Sans" w:cs="Open Sans"/>
-        </w:rPr>
-      </w:pPr>
-      <w:r>
-        <w:rPr>
-          <w:rFonts w:ascii="Open Sans" w:hAnsi="Open Sans" w:cs="Open Sans"/>
-        </w:rPr>
-        <w:t>________________________________________________________________________________________________________________________________________________________________________________________________________________________________________________________________________________________________________________________________________________________________________________________________________________________________________________________________________________________________________________________________________________________________________________</w:t>
-      </w:r>
+        <w:t>_______________________________________________________________________________________________________________________________________</w:t>
+      </w:r>
+    </w:p>
+    <w:p>
+      <w:pPr>
+        <w:rPr>
+          <w:rFonts w:ascii="Open Sans" w:hAnsi="Open Sans" w:cs="Open Sans"/>
+        </w:rPr>
+      </w:pPr>
     </w:p>
     <w:p>
       <w:pPr>
@@ -1475,13 +1175,13 @@
           <w:b/>
           <w:bCs/>
         </w:rPr>
-        <w:t xml:space="preserve">Diritto di opporsi al processo decisionale individuale automatizzato, compresa la profilazione </w:t>
-      </w:r>
-      <w:r>
-        <w:rPr>
-          <w:rFonts w:ascii="Open Sans" w:hAnsi="Open Sans" w:cs="Open Sans"/>
-        </w:rPr>
-        <w:t>(articolo 22 del GDPR).</w:t>
+        <w:t>Right to object to automated individual decision-making, including profiling</w:t>
+      </w:r>
+      <w:r>
+        <w:rPr>
+          <w:rFonts w:ascii="Open Sans" w:hAnsi="Open Sans" w:cs="Open Sans"/>
+        </w:rPr>
+        <w:t xml:space="preserve"> (Article 22 of the GDPR)</w:t>
       </w:r>
       <w:r>
         <w:rPr>
@@ -1507,7 +1207,7 @@
           <w:i/>
           <w:iCs/>
         </w:rPr>
-        <w:t>(Si prega di specificare la richiesta).</w:t>
+        <w:t>(Please specify your request).</w:t>
       </w:r>
     </w:p>
     <w:p>
@@ -1547,171 +1247,62 @@
     </w:p>
     <w:p>
       <w:pPr>
-        <w:rPr>
-          <w:rFonts w:ascii="Open Sans" w:hAnsi="Open Sans" w:cs="Open Sans"/>
-        </w:rPr>
-      </w:pPr>
-    </w:p>
-    <w:p>
-      <w:pPr>
-        <w:rPr>
-          <w:rFonts w:ascii="Open Sans" w:hAnsi="Open Sans" w:cs="Open Sans"/>
-        </w:rPr>
-      </w:pPr>
-    </w:p>
-    <w:p>
-      <w:pPr>
-        <w:keepLines/>
-        <w:rPr>
-          <w:rFonts w:ascii="Open Sans" w:hAnsi="Open Sans" w:cs="Open Sans"/>
-        </w:rPr>
-      </w:pPr>
-      <w:r>
-        <w:rPr>
-          <w:rFonts w:ascii="Open Sans" w:hAnsi="Open Sans" w:cs="Open Sans"/>
-        </w:rPr>
-        <w:lastRenderedPageBreak/>
-        <w:t xml:space="preserve">Data e </w:t>
-      </w:r>
-      <w:proofErr w:type="spellStart"/>
-      <w:r>
-        <w:rPr>
-          <w:rFonts w:ascii="Open Sans" w:hAnsi="Open Sans" w:cs="Open Sans"/>
-        </w:rPr>
-        <w:t>luogo</w:t>
-      </w:r>
-      <w:proofErr w:type="spellEnd"/>
-      <w:r>
-        <w:rPr>
-          <w:rFonts w:ascii="Open Sans" w:hAnsi="Open Sans" w:cs="Open Sans"/>
-        </w:rPr>
-        <w:t xml:space="preserve"> </w:t>
-      </w:r>
-      <w:r>
-        <w:rPr>
-          <w:rFonts w:ascii="Open Sans" w:hAnsi="Open Sans" w:cs="Open Sans"/>
-        </w:rPr>
-        <w:tab/>
-      </w:r>
-      <w:r>
-        <w:rPr>
-          <w:rFonts w:ascii="Open Sans" w:hAnsi="Open Sans" w:cs="Open Sans"/>
-        </w:rPr>
-        <w:tab/>
-      </w:r>
-      <w:r>
-        <w:rPr>
-          <w:rFonts w:ascii="Open Sans" w:hAnsi="Open Sans" w:cs="Open Sans"/>
-        </w:rPr>
-        <w:tab/>
-      </w:r>
-      <w:r>
-        <w:rPr>
-          <w:rFonts w:ascii="Open Sans" w:hAnsi="Open Sans" w:cs="Open Sans"/>
-        </w:rPr>
-        <w:tab/>
-      </w:r>
-      <w:r>
-        <w:rPr>
-          <w:rFonts w:ascii="Open Sans" w:hAnsi="Open Sans" w:cs="Open Sans"/>
-        </w:rPr>
-        <w:tab/>
-      </w:r>
-      <w:r>
-        <w:rPr>
-          <w:rFonts w:ascii="Open Sans" w:hAnsi="Open Sans" w:cs="Open Sans"/>
-        </w:rPr>
-        <w:tab/>
-      </w:r>
-      <w:r>
-        <w:rPr>
-          <w:rFonts w:ascii="Open Sans" w:hAnsi="Open Sans" w:cs="Open Sans"/>
-        </w:rPr>
-        <w:tab/>
-      </w:r>
-      <w:r>
-        <w:rPr>
-          <w:rFonts w:ascii="Open Sans" w:hAnsi="Open Sans" w:cs="Open Sans"/>
-        </w:rPr>
-        <w:tab/>
-      </w:r>
-      <w:r>
-        <w:rPr>
-          <w:rFonts w:ascii="Open Sans" w:hAnsi="Open Sans" w:cs="Open Sans"/>
-        </w:rPr>
-        <w:tab/>
-      </w:r>
-      <w:r>
-        <w:rPr>
-          <w:rFonts w:ascii="Open Sans" w:hAnsi="Open Sans" w:cs="Open Sans"/>
-        </w:rPr>
-        <w:tab/>
-      </w:r>
-      <w:r>
-        <w:rPr>
-          <w:rFonts w:ascii="Open Sans" w:hAnsi="Open Sans" w:cs="Open Sans"/>
-        </w:rPr>
-        <w:t>Firma</w:t>
+        <w:pStyle w:val="Odlomakpopisa"/>
+        <w:ind w:left="600"/>
+        <w:rPr>
+          <w:rFonts w:ascii="Open Sans" w:hAnsi="Open Sans" w:cs="Open Sans"/>
+          <w:i/>
+          <w:iCs/>
+        </w:rPr>
+      </w:pPr>
+    </w:p>
+    <w:p>
+      <w:pPr>
+        <w:rPr>
+          <w:rFonts w:ascii="Open Sans" w:hAnsi="Open Sans" w:cs="Open Sans"/>
+        </w:rPr>
+      </w:pPr>
+    </w:p>
+    <w:p>
+      <w:pPr>
+        <w:rPr>
+          <w:rFonts w:ascii="Open Sans" w:hAnsi="Open Sans" w:cs="Open Sans"/>
+        </w:rPr>
+      </w:pPr>
+    </w:p>
+    <w:p>
+      <w:pPr>
+        <w:rPr>
+          <w:rFonts w:ascii="Open Sans" w:hAnsi="Open Sans" w:cs="Open Sans"/>
+        </w:rPr>
+      </w:pPr>
+      <w:r>
+        <w:rPr>
+          <w:rFonts w:ascii="Open Sans" w:hAnsi="Open Sans" w:cs="Open Sans"/>
+        </w:rPr>
+        <w:t>Date and Place                                                                                                       Signature</w:t>
       </w:r>
       <w:r>
         <w:rPr>
           <w:rFonts w:ascii="Open Sans" w:hAnsi="Open Sans" w:cs="Open Sans"/>
         </w:rPr>
         <w:br/>
-      </w:r>
-      <w:r>
-        <w:rPr>
-          <w:rFonts w:ascii="Open Sans" w:hAnsi="Open Sans" w:cs="Open Sans"/>
-          <w:sz w:val="36"/>
-          <w:szCs w:val="36"/>
-        </w:rPr>
-        <w:br/>
-      </w:r>
-      <w:r>
-        <w:rPr>
-          <w:rFonts w:ascii="Open Sans" w:hAnsi="Open Sans" w:cs="Open Sans"/>
-        </w:rPr>
-        <w:t xml:space="preserve">_____________________________ </w:t>
-      </w:r>
-      <w:r>
-        <w:rPr>
-          <w:rFonts w:ascii="Open Sans" w:hAnsi="Open Sans" w:cs="Open Sans"/>
-        </w:rPr>
-        <w:tab/>
-      </w:r>
-      <w:r>
-        <w:rPr>
-          <w:rFonts w:ascii="Open Sans" w:hAnsi="Open Sans" w:cs="Open Sans"/>
-        </w:rPr>
-        <w:tab/>
-      </w:r>
-      <w:r>
-        <w:rPr>
-          <w:rFonts w:ascii="Open Sans" w:hAnsi="Open Sans" w:cs="Open Sans"/>
-        </w:rPr>
-        <w:tab/>
-      </w:r>
-      <w:r>
-        <w:rPr>
-          <w:rFonts w:ascii="Open Sans" w:hAnsi="Open Sans" w:cs="Open Sans"/>
-        </w:rPr>
-        <w:tab/>
-      </w:r>
-      <w:r>
-        <w:rPr>
-          <w:rFonts w:ascii="Open Sans" w:hAnsi="Open Sans" w:cs="Open Sans"/>
-        </w:rPr>
-        <w:tab/>
-      </w:r>
-      <w:r>
-        <w:rPr>
-          <w:rFonts w:ascii="Open Sans" w:hAnsi="Open Sans" w:cs="Open Sans"/>
-        </w:rPr>
-        <w:tab/>
-      </w:r>
-    </w:p>
-    <w:p>
-      <w:pPr>
+        <w:t xml:space="preserve">                                                                                                                                             _____________________________                                                                     _____________________</w:t>
+      </w:r>
+    </w:p>
+    <w:p>
+      <w:pPr>
+        <w:spacing w:line="276" w:lineRule="auto"/>
+        <w:jc w:val="both"/>
+        <w:rPr>
+          <w:rFonts w:ascii="Open Sans" w:hAnsi="Open Sans" w:cs="Open Sans"/>
+        </w:rPr>
+      </w:pPr>
+    </w:p>
+    <w:p>
+      <w:pPr>
+        <w:spacing w:line="276" w:lineRule="auto"/>
+        <w:jc w:val="both"/>
         <w:rPr>
           <w:rFonts w:ascii="Open Sans" w:hAnsi="Open Sans" w:cs="Open Sans"/>
           <w:b/>
@@ -1726,7 +1317,7 @@
           <w:bCs/>
           <w:color w:val="FF0000"/>
         </w:rPr>
-        <w:br w:type="page"/>
+        <w:t>IMPORTANT NOTICE:</w:t>
       </w:r>
     </w:p>
     <w:p>
@@ -1735,21 +1326,9 @@
         <w:jc w:val="both"/>
         <w:rPr>
           <w:rFonts w:ascii="Open Sans" w:hAnsi="Open Sans" w:cs="Open Sans"/>
-          <w:b/>
-          <w:bCs/>
           <w:color w:val="FF0000"/>
         </w:rPr>
       </w:pPr>
-      <w:r>
-        <w:rPr>
-          <w:rFonts w:ascii="Open Sans" w:hAnsi="Open Sans" w:cs="Open Sans"/>
-          <w:b/>
-          <w:bCs/>
-          <w:color w:val="FF0000"/>
-        </w:rPr>
-        <w:lastRenderedPageBreak/>
-        <w:t>AVVISO IMPORTANTE:</w:t>
-      </w:r>
     </w:p>
     <w:p>
       <w:pPr>
@@ -1770,7 +1349,7 @@
           <w:rFonts w:ascii="Open Sans" w:hAnsi="Open Sans" w:cs="Open Sans"/>
           <w:color w:val="000000" w:themeColor="text1"/>
         </w:rPr>
-        <w:t>Si prega di compilare la richiesta in modo leggibile e corretto e di inserire tutti i dati necessari. Nel caso in cui siano necessari ulteriori documenti, si prega di allegare tutti i documenti pertinenti a supporto della richiesta.</w:t>
+        <w:t>Please fill in your request legibly and correctly and fill it will all the necessary data. In case additional documents are needed, please attach all relevant documents to support your request.</w:t>
       </w:r>
     </w:p>
     <w:p>
@@ -1790,59 +1369,26 @@
       <w:r>
         <w:rPr>
           <w:rFonts w:ascii="Open Sans" w:hAnsi="Open Sans" w:cs="Open Sans"/>
+          <w:color w:val="000000" w:themeColor="text1"/>
+        </w:rPr>
+        <w:lastRenderedPageBreak/>
+        <w:t xml:space="preserve"> </w:t>
+      </w:r>
+      <w:r>
+        <w:rPr>
+          <w:rFonts w:ascii="Open Sans" w:hAnsi="Open Sans" w:cs="Open Sans"/>
           <w:b/>
           <w:bCs/>
           <w:color w:val="000000" w:themeColor="text1"/>
         </w:rPr>
-        <w:t xml:space="preserve">Sarà fornito riscontro alla </w:t>
-      </w:r>
-      <w:r>
-        <w:rPr>
-          <w:rFonts w:ascii="Open Sans" w:hAnsi="Open Sans" w:cs="Open Sans"/>
-          <w:b/>
-          <w:bCs/>
+        <w:t>We will respond to your request within one month of making the request.</w:t>
+      </w:r>
+      <w:r>
+        <w:rPr>
+          <w:rFonts w:ascii="Open Sans" w:hAnsi="Open Sans" w:cs="Open Sans"/>
           <w:color w:val="000000" w:themeColor="text1"/>
         </w:rPr>
-        <w:t xml:space="preserve">richiesta entro un mese dalla </w:t>
-      </w:r>
-      <w:r>
-        <w:rPr>
-          <w:rFonts w:ascii="Open Sans" w:hAnsi="Open Sans" w:cs="Open Sans"/>
-          <w:b/>
-          <w:bCs/>
-          <w:color w:val="000000" w:themeColor="text1"/>
-        </w:rPr>
-        <w:t>relativa</w:t>
-      </w:r>
-      <w:r>
-        <w:rPr>
-          <w:rFonts w:ascii="Open Sans" w:hAnsi="Open Sans" w:cs="Open Sans"/>
-          <w:b/>
-          <w:bCs/>
-          <w:color w:val="000000" w:themeColor="text1"/>
-        </w:rPr>
-        <w:t xml:space="preserve"> presentazione.</w:t>
-      </w:r>
-      <w:r>
-        <w:rPr>
-          <w:rFonts w:ascii="Open Sans" w:hAnsi="Open Sans" w:cs="Open Sans"/>
-          <w:color w:val="000000" w:themeColor="text1"/>
-        </w:rPr>
-        <w:t xml:space="preserve">  </w:t>
-      </w:r>
-      <w:r>
-        <w:rPr>
-          <w:rFonts w:ascii="Open Sans" w:hAnsi="Open Sans" w:cs="Open Sans"/>
-          <w:color w:val="000000" w:themeColor="text1"/>
-        </w:rPr>
-        <w:t>È possibile prorogare il termine di risposta di altri due mesi se la richiesta è complessa o se sono state ricevute diverse richieste da parte dello stesso individuo; in questo caso, però, verrà data comunicazione all'interessato entro un mese dal ricevimento della richiesta e verrà illustrato il motivo per cui tale proroga è necessaria</w:t>
-      </w:r>
-      <w:r>
-        <w:rPr>
-          <w:rFonts w:ascii="Open Sans" w:hAnsi="Open Sans" w:cs="Open Sans"/>
-          <w:color w:val="000000" w:themeColor="text1"/>
-        </w:rPr>
-        <w:t>.</w:t>
+        <w:t xml:space="preserve">  We can extend the time to respond by a further two months if the request is complex or we have received a number of requests from the same individual, but in this case, we will let the individual know within one month of receiving the request and explain why the extension is necessary.</w:t>
       </w:r>
     </w:p>
     <w:p>
@@ -1861,75 +1407,18 @@
       </w:pPr>
       <w:r>
         <w:rPr>
+          <w:rFonts w:ascii="Open Sans" w:hAnsi="Open Sans" w:cs="Open Sans"/>
+          <w:color w:val="000000" w:themeColor="text1"/>
+        </w:rPr>
+        <w:t xml:space="preserve"> </w:t>
+      </w:r>
+      <w:r>
+        <w:rPr>
           <w:rFonts w:ascii="Open Sans" w:eastAsia="Times New Roman" w:hAnsi="Open Sans" w:cs="Open Sans"/>
           <w:bCs/>
           <w:lang w:val="en-GB"/>
         </w:rPr>
-        <w:t>Su richiesta, verrà consegnata gratuitamente una copia dei dati. Per qualsiasi altra copia richiesta dall'interessato, verrà addebitato un costo ragionevole. Quando l'in</w:t>
-      </w:r>
-      <w:r>
-        <w:rPr>
-          <w:rFonts w:ascii="Open Sans" w:eastAsia="Times New Roman" w:hAnsi="Open Sans" w:cs="Open Sans"/>
-          <w:bCs/>
-          <w:lang w:val="en-GB"/>
-        </w:rPr>
-        <w:t>teressato</w:t>
-      </w:r>
-      <w:r>
-        <w:rPr>
-          <w:rFonts w:ascii="Open Sans" w:eastAsia="Times New Roman" w:hAnsi="Open Sans" w:cs="Open Sans"/>
-          <w:bCs/>
-          <w:lang w:val="en-GB"/>
-        </w:rPr>
-        <w:t xml:space="preserve"> effettua la richiesta </w:t>
-      </w:r>
-      <w:r>
-        <w:rPr>
-          <w:rFonts w:ascii="Open Sans" w:eastAsia="Times New Roman" w:hAnsi="Open Sans" w:cs="Open Sans"/>
-          <w:bCs/>
-          <w:lang w:val="en-GB"/>
-        </w:rPr>
-        <w:t>in via</w:t>
-      </w:r>
-      <w:r>
-        <w:rPr>
-          <w:rFonts w:ascii="Open Sans" w:eastAsia="Times New Roman" w:hAnsi="Open Sans" w:cs="Open Sans"/>
-          <w:bCs/>
-          <w:lang w:val="en-GB"/>
-        </w:rPr>
-        <w:t xml:space="preserve"> elettronica, le informazioni saranno fornite in un formato elettronico comunemente utilizzato, a meno che </w:t>
-      </w:r>
-      <w:r>
-        <w:rPr>
-          <w:rFonts w:ascii="Open Sans" w:eastAsia="Times New Roman" w:hAnsi="Open Sans" w:cs="Open Sans"/>
-          <w:bCs/>
-          <w:lang w:val="en-GB"/>
-        </w:rPr>
-        <w:t>l'in</w:t>
-      </w:r>
-      <w:r>
-        <w:rPr>
-          <w:rFonts w:ascii="Open Sans" w:eastAsia="Times New Roman" w:hAnsi="Open Sans" w:cs="Open Sans"/>
-          <w:bCs/>
-          <w:lang w:val="en-GB"/>
-        </w:rPr>
-        <w:t xml:space="preserve">teressato </w:t>
-      </w:r>
-      <w:r>
-        <w:rPr>
-          <w:rFonts w:ascii="Open Sans" w:eastAsia="Times New Roman" w:hAnsi="Open Sans" w:cs="Open Sans"/>
-          <w:bCs/>
-          <w:lang w:val="en-GB"/>
-        </w:rPr>
-        <w:t>non richieda diversamente</w:t>
-      </w:r>
-      <w:r>
-        <w:rPr>
-          <w:rFonts w:ascii="Open Sans" w:eastAsia="Times New Roman" w:hAnsi="Open Sans" w:cs="Open Sans"/>
-          <w:bCs/>
-          <w:lang w:val="en-GB"/>
-        </w:rPr>
-        <w:t>.</w:t>
+        <w:t>If you request, we will deliver you a copy of your data free of charge. For any further copies that you may request, we will charge a reasonable fee. When individual makes the request by electronic means, the information shall be provided in a commonly used electronic form, unless otherwise requested by individual.</w:t>
       </w:r>
     </w:p>
     <w:p>
@@ -1951,21 +1440,23 @@
           <w:rFonts w:ascii="Open Sans" w:hAnsi="Open Sans" w:cs="Open Sans"/>
           <w:color w:val="000000" w:themeColor="text1"/>
         </w:rPr>
-        <w:t xml:space="preserve">Ulteriori informazioni sulle modalità di trattamento e protezione dei dati sono disponibili nell'informativa privacy consultabile all'indirizzo </w:t>
-      </w:r>
+        <w:t xml:space="preserve">More information about how we process and protect your data you can find in our privacy </w:t>
+      </w:r>
+      <w:proofErr w:type="spellStart"/>
       <w:r>
         <w:rPr>
           <w:rFonts w:ascii="Open Sans" w:hAnsi="Open Sans" w:cs="Open Sans"/>
           <w:color w:val="000000" w:themeColor="text1"/>
         </w:rPr>
-        <w:t>${rr_04}</w:t>
-      </w:r>
+        <w:t>policy</w:t>
+      </w:r>
+      <w:proofErr w:type="spellEnd"/>
       <w:r>
         <w:rPr>
           <w:rFonts w:ascii="Open Sans" w:hAnsi="Open Sans" w:cs="Open Sans"/>
           <w:color w:val="000000" w:themeColor="text1"/>
         </w:rPr>
-        <w:t xml:space="preserve"> oppure è possibile contattare il </w:t>
+        <w:t xml:space="preserve"> </w:t>
       </w:r>
       <w:proofErr w:type="spellStart"/>
       <w:r>
@@ -1973,7 +1464,7 @@
           <w:rFonts w:ascii="Open Sans" w:hAnsi="Open Sans" w:cs="Open Sans"/>
           <w:color w:val="000000" w:themeColor="text1"/>
         </w:rPr>
-        <w:t>nostro</w:t>
+        <w:t>available</w:t>
       </w:r>
       <w:proofErr w:type="spellEnd"/>
       <w:r>
@@ -1981,6 +1472,20 @@
           <w:rFonts w:ascii="Open Sans" w:hAnsi="Open Sans" w:cs="Open Sans"/>
           <w:color w:val="000000" w:themeColor="text1"/>
         </w:rPr>
+        <w:t xml:space="preserve"> at</w:t>
+      </w:r>
+      <w:r>
+        <w:rPr>
+          <w:rFonts w:ascii="Open Sans" w:hAnsi="Open Sans" w:cs="Open Sans"/>
+          <w:color w:val="000000" w:themeColor="text1"/>
+        </w:rPr>
+        <w:t xml:space="preserve"> ${rr_04}</w:t>
+      </w:r>
+      <w:r>
+        <w:rPr>
+          <w:rFonts w:ascii="Open Sans" w:hAnsi="Open Sans" w:cs="Open Sans"/>
+          <w:color w:val="000000" w:themeColor="text1"/>
+        </w:rPr>
         <w:t xml:space="preserve"> </w:t>
       </w:r>
       <w:proofErr w:type="spellStart"/>
@@ -1989,7 +1494,7 @@
           <w:rFonts w:ascii="Open Sans" w:hAnsi="Open Sans" w:cs="Open Sans"/>
           <w:color w:val="000000" w:themeColor="text1"/>
         </w:rPr>
-        <w:t>responsabile</w:t>
+        <w:t>or</w:t>
       </w:r>
       <w:proofErr w:type="spellEnd"/>
       <w:r>
@@ -1997,7 +1502,7 @@
           <w:rFonts w:ascii="Open Sans" w:hAnsi="Open Sans" w:cs="Open Sans"/>
           <w:color w:val="000000" w:themeColor="text1"/>
         </w:rPr>
-        <w:t xml:space="preserve"> della </w:t>
+        <w:t xml:space="preserve"> </w:t>
       </w:r>
       <w:proofErr w:type="spellStart"/>
       <w:r>
@@ -2005,7 +1510,7 @@
           <w:rFonts w:ascii="Open Sans" w:hAnsi="Open Sans" w:cs="Open Sans"/>
           <w:color w:val="000000" w:themeColor="text1"/>
         </w:rPr>
-        <w:t>protezione</w:t>
+        <w:t>you</w:t>
       </w:r>
       <w:proofErr w:type="spellEnd"/>
       <w:r>
@@ -2021,7 +1526,7 @@
           <w:rFonts w:ascii="Open Sans" w:hAnsi="Open Sans" w:cs="Open Sans"/>
           <w:color w:val="000000" w:themeColor="text1"/>
         </w:rPr>
-        <w:t>dei</w:t>
+        <w:t>can</w:t>
       </w:r>
       <w:proofErr w:type="spellEnd"/>
       <w:r>
@@ -2029,21 +1534,23 @@
           <w:rFonts w:ascii="Open Sans" w:hAnsi="Open Sans" w:cs="Open Sans"/>
           <w:color w:val="000000" w:themeColor="text1"/>
         </w:rPr>
-        <w:t xml:space="preserve"> dati</w:t>
-      </w:r>
+        <w:t xml:space="preserve"> contact </w:t>
+      </w:r>
+      <w:proofErr w:type="spellStart"/>
       <w:r>
         <w:rPr>
           <w:rFonts w:ascii="Open Sans" w:hAnsi="Open Sans" w:cs="Open Sans"/>
           <w:color w:val="000000" w:themeColor="text1"/>
         </w:rPr>
-        <w:t xml:space="preserve"> ${rr_05}</w:t>
-      </w:r>
+        <w:t>our</w:t>
+      </w:r>
+      <w:proofErr w:type="spellEnd"/>
       <w:r>
         <w:rPr>
           <w:rFonts w:ascii="Open Sans" w:hAnsi="Open Sans" w:cs="Open Sans"/>
           <w:color w:val="000000" w:themeColor="text1"/>
         </w:rPr>
-        <w:t xml:space="preserve"> (ove </w:t>
+        <w:t xml:space="preserve"> data </w:t>
       </w:r>
       <w:proofErr w:type="spellStart"/>
       <w:r>
@@ -2051,7 +1558,7 @@
           <w:rFonts w:ascii="Open Sans" w:hAnsi="Open Sans" w:cs="Open Sans"/>
           <w:color w:val="000000" w:themeColor="text1"/>
         </w:rPr>
-        <w:t>applicabile</w:t>
+        <w:t>protection</w:t>
       </w:r>
       <w:proofErr w:type="spellEnd"/>
       <w:r>
@@ -2059,35 +1566,97 @@
           <w:rFonts w:ascii="Open Sans" w:hAnsi="Open Sans" w:cs="Open Sans"/>
           <w:color w:val="000000" w:themeColor="text1"/>
         </w:rPr>
-        <w:t xml:space="preserve">). Ulteriori informazioni sui diritti in materia di protezione dei dati personali sono disponibili </w:t>
-      </w:r>
+        <w:t xml:space="preserve"> </w:t>
+      </w:r>
+      <w:proofErr w:type="spellStart"/>
       <w:r>
         <w:rPr>
           <w:rFonts w:ascii="Open Sans" w:hAnsi="Open Sans" w:cs="Open Sans"/>
           <w:color w:val="000000" w:themeColor="text1"/>
         </w:rPr>
-        <w:t xml:space="preserve">sul sito </w:t>
-      </w:r>
+        <w:t>officer</w:t>
+      </w:r>
+      <w:proofErr w:type="spellEnd"/>
       <w:r>
         <w:rPr>
           <w:rFonts w:ascii="Open Sans" w:hAnsi="Open Sans" w:cs="Open Sans"/>
           <w:color w:val="000000" w:themeColor="text1"/>
         </w:rPr>
-        <w:t>isituzionale</w:t>
+        <w:t xml:space="preserve"> </w:t>
       </w:r>
       <w:r>
         <w:rPr>
           <w:rFonts w:ascii="Open Sans" w:hAnsi="Open Sans" w:cs="Open Sans"/>
           <w:color w:val="000000" w:themeColor="text1"/>
         </w:rPr>
-        <w:t xml:space="preserve"> dell'Autorità Garante per la protezione dei dati personali visualizzabile al seguente link:</w:t>
+        <w:t>${rr_0</w:t>
       </w:r>
       <w:r>
         <w:rPr>
           <w:rFonts w:ascii="Open Sans" w:hAnsi="Open Sans" w:cs="Open Sans"/>
           <w:color w:val="000000" w:themeColor="text1"/>
         </w:rPr>
+        <w:t>5</w:t>
+      </w:r>
+      <w:r>
+        <w:rPr>
+          <w:rFonts w:ascii="Open Sans" w:hAnsi="Open Sans" w:cs="Open Sans"/>
+          <w:color w:val="000000" w:themeColor="text1"/>
+        </w:rPr>
+        <w:t>}</w:t>
+      </w:r>
+      <w:r>
+        <w:rPr>
+          <w:rFonts w:ascii="Open Sans" w:hAnsi="Open Sans" w:cs="Open Sans"/>
+          <w:color w:val="000000" w:themeColor="text1"/>
+        </w:rPr>
+        <w:t>.</w:t>
+      </w:r>
+      <w:r>
+        <w:rPr>
+          <w:rFonts w:ascii="Open Sans" w:hAnsi="Open Sans" w:cs="Open Sans"/>
+          <w:color w:val="000000" w:themeColor="text1"/>
+        </w:rPr>
         <w:t xml:space="preserve"> </w:t>
+      </w:r>
+      <w:r>
+        <w:rPr>
+          <w:rFonts w:ascii="Open Sans" w:hAnsi="Open Sans" w:cs="Open Sans"/>
+          <w:color w:val="000000" w:themeColor="text1"/>
+        </w:rPr>
+        <w:t xml:space="preserve">More </w:t>
+      </w:r>
+      <w:proofErr w:type="spellStart"/>
+      <w:r>
+        <w:rPr>
+          <w:rFonts w:ascii="Open Sans" w:hAnsi="Open Sans" w:cs="Open Sans"/>
+          <w:color w:val="000000" w:themeColor="text1"/>
+        </w:rPr>
+        <w:t>about</w:t>
+      </w:r>
+      <w:proofErr w:type="spellEnd"/>
+      <w:r>
+        <w:rPr>
+          <w:rFonts w:ascii="Open Sans" w:hAnsi="Open Sans" w:cs="Open Sans"/>
+          <w:color w:val="000000" w:themeColor="text1"/>
+        </w:rPr>
+        <w:t xml:space="preserve"> </w:t>
+      </w:r>
+      <w:proofErr w:type="spellStart"/>
+      <w:r>
+        <w:rPr>
+          <w:rFonts w:ascii="Open Sans" w:hAnsi="Open Sans" w:cs="Open Sans"/>
+          <w:color w:val="000000" w:themeColor="text1"/>
+        </w:rPr>
+        <w:t>your</w:t>
+      </w:r>
+      <w:proofErr w:type="spellEnd"/>
+      <w:r>
+        <w:rPr>
+          <w:rFonts w:ascii="Open Sans" w:hAnsi="Open Sans" w:cs="Open Sans"/>
+          <w:color w:val="000000" w:themeColor="text1"/>
+        </w:rPr>
+        <w:t xml:space="preserve"> data protection rights you can find on the website of the AZOP https://azop.hr/ , Garante Privacy </w:t>
       </w:r>
       <w:hyperlink r:id="rId8" w:history="1">
         <w:r>
@@ -2103,13 +1672,6 @@
           <w:rFonts w:ascii="Open Sans" w:hAnsi="Open Sans" w:cs="Open Sans"/>
           <w:color w:val="000000" w:themeColor="text1"/>
         </w:rPr>
-        <w:t xml:space="preserve">.  </w:t>
-      </w:r>
-      <w:r>
-        <w:rPr>
-          <w:rFonts w:ascii="Open Sans" w:hAnsi="Open Sans" w:cs="Open Sans"/>
-          <w:color w:val="000000" w:themeColor="text1"/>
-        </w:rPr>
         <w:t xml:space="preserve"> </w:t>
       </w:r>
     </w:p>
@@ -2124,69 +1686,60 @@
         <w:jc w:val="both"/>
         <w:rPr>
           <w:rFonts w:ascii="Open Sans" w:hAnsi="Open Sans" w:cs="Open Sans"/>
+          <w:color w:val="000000" w:themeColor="text1"/>
+        </w:rPr>
+      </w:pPr>
+      <w:r>
+        <w:rPr>
+          <w:rFonts w:ascii="Open Sans" w:hAnsi="Open Sans" w:cs="Open Sans"/>
+          <w:color w:val="000000" w:themeColor="text1"/>
+        </w:rPr>
+        <w:t xml:space="preserve">If you don’t receive our answer within prescribed period, or you are not satisfied with our answer, and you think your right to personal data protection has been violated, you can contact Personal Data Protection Agency and file a complaint </w:t>
+      </w:r>
+      <w:hyperlink r:id="rId9" w:history="1">
+        <w:r>
+          <w:rPr>
+            <w:rStyle w:val="Hiperveza"/>
+            <w:rFonts w:ascii="Open Sans" w:hAnsi="Open Sans" w:cs="Open Sans"/>
+          </w:rPr>
+          <w:t>https://www.garanteprivacy.it/</w:t>
+        </w:r>
+      </w:hyperlink>
+      <w:r>
+        <w:rPr>
+          <w:rFonts w:ascii="Open Sans" w:hAnsi="Open Sans" w:cs="Open Sans"/>
+          <w:color w:val="000000" w:themeColor="text1"/>
+        </w:rPr>
+        <w:t xml:space="preserve">, </w:t>
+      </w:r>
+      <w:hyperlink r:id="rId10" w:history="1">
+        <w:r>
+          <w:rPr>
+            <w:rStyle w:val="Hiperveza"/>
+            <w:rFonts w:ascii="Open Sans" w:hAnsi="Open Sans" w:cs="Open Sans"/>
+          </w:rPr>
+          <w:t>https://azop.hr/</w:t>
+        </w:r>
+      </w:hyperlink>
+      <w:r>
+        <w:rPr>
+          <w:rFonts w:ascii="Open Sans" w:hAnsi="Open Sans" w:cs="Open Sans"/>
+          <w:color w:val="000000" w:themeColor="text1"/>
+        </w:rPr>
+        <w:t xml:space="preserve"> </w:t>
+      </w:r>
+    </w:p>
+    <w:p>
+      <w:pPr>
+        <w:rPr>
+          <w:rFonts w:ascii="Open Sans" w:hAnsi="Open Sans" w:cs="Open Sans"/>
           <w:lang w:val="en-US"/>
         </w:rPr>
       </w:pPr>
-      <w:r>
-        <w:rPr>
-          <w:rFonts w:ascii="Open Sans" w:hAnsi="Open Sans" w:cs="Open Sans"/>
-          <w:color w:val="000000" w:themeColor="text1"/>
-        </w:rPr>
-        <w:t xml:space="preserve">Se </w:t>
-      </w:r>
-      <w:r>
-        <w:rPr>
-          <w:rFonts w:ascii="Open Sans" w:hAnsi="Open Sans" w:cs="Open Sans"/>
-          <w:color w:val="000000" w:themeColor="text1"/>
-        </w:rPr>
-        <w:t>il riscontro alla richiesta</w:t>
-      </w:r>
-      <w:r>
-        <w:rPr>
-          <w:rFonts w:ascii="Open Sans" w:hAnsi="Open Sans" w:cs="Open Sans"/>
-          <w:color w:val="000000" w:themeColor="text1"/>
-        </w:rPr>
-        <w:t xml:space="preserve"> non perviene entro i termini previsti o non è soddisfacente e si ritiene che il diritto alla protezione dei dati personali sia stato violato, </w:t>
-      </w:r>
-      <w:r>
-        <w:rPr>
-          <w:rFonts w:ascii="Open Sans" w:hAnsi="Open Sans" w:cs="Open Sans"/>
-          <w:color w:val="000000" w:themeColor="text1"/>
-        </w:rPr>
-        <w:t>è possibile</w:t>
-      </w:r>
-      <w:r>
-        <w:rPr>
-          <w:rFonts w:ascii="Open Sans" w:hAnsi="Open Sans" w:cs="Open Sans"/>
-          <w:color w:val="000000" w:themeColor="text1"/>
-        </w:rPr>
-        <w:t xml:space="preserve"> p</w:t>
-      </w:r>
-      <w:r>
-        <w:rPr>
-          <w:rFonts w:ascii="Open Sans" w:hAnsi="Open Sans" w:cs="Open Sans"/>
-          <w:color w:val="000000" w:themeColor="text1"/>
-        </w:rPr>
-        <w:t>roporre</w:t>
-      </w:r>
-      <w:r>
-        <w:rPr>
-          <w:rFonts w:ascii="Open Sans" w:hAnsi="Open Sans" w:cs="Open Sans"/>
-          <w:color w:val="000000" w:themeColor="text1"/>
-        </w:rPr>
-        <w:t xml:space="preserve"> u</w:t>
-      </w:r>
-      <w:r>
-        <w:rPr>
-          <w:rFonts w:ascii="Open Sans" w:hAnsi="Open Sans" w:cs="Open Sans"/>
-          <w:color w:val="000000" w:themeColor="text1"/>
-        </w:rPr>
-        <w:t xml:space="preserve">n reclamo all'Autorità Garante per la protezione dei dati personali. </w:t>
-      </w:r>
     </w:p>
     <w:sectPr>
-      <w:headerReference w:type="default" r:id="rId9"/>
-      <w:footerReference w:type="default" r:id="rId10"/>
+      <w:headerReference w:type="default" r:id="rId11"/>
+      <w:footerReference w:type="default" r:id="rId12"/>
       <w:pgSz w:w="11906" w:h="16838"/>
       <w:pgMar w:top="1440" w:right="1440" w:bottom="1440" w:left="1440" w:header="709" w:footer="709" w:gutter="0"/>
       <w:cols w:space="708"/>
@@ -2230,12 +1783,127 @@
         <w:noProof/>
       </w:rPr>
     </w:pPr>
+    <w:r>
+      <w:rPr>
+        <w:noProof/>
+        <w:sz w:val="32"/>
+        <w:szCs w:val="32"/>
+      </w:rPr>
+      <mc:AlternateContent>
+        <mc:Choice Requires="wps">
+          <w:drawing>
+            <wp:anchor distT="0" distB="0" distL="114300" distR="114300" simplePos="0" relativeHeight="251661312" behindDoc="0" locked="0" layoutInCell="1" allowOverlap="1" wp14:anchorId="1BDB15AA" wp14:editId="213ECB8A">
+              <wp:simplePos x="0" y="0"/>
+              <wp:positionH relativeFrom="margin">
+                <wp:posOffset>-238124</wp:posOffset>
+              </wp:positionH>
+              <wp:positionV relativeFrom="paragraph">
+                <wp:posOffset>6350</wp:posOffset>
+              </wp:positionV>
+              <wp:extent cx="6381750" cy="0"/>
+              <wp:effectExtent l="0" t="0" r="0" b="0"/>
+              <wp:wrapNone/>
+              <wp:docPr id="14" name="Straight Connector 14"/>
+              <wp:cNvGraphicFramePr/>
+              <a:graphic xmlns:a="http://schemas.openxmlformats.org/drawingml/2006/main">
+                <a:graphicData uri="http://schemas.microsoft.com/office/word/2010/wordprocessingShape">
+                  <wps:wsp>
+                    <wps:cNvCnPr/>
+                    <wps:spPr>
+                      <a:xfrm>
+                        <a:off x="0" y="0"/>
+                        <a:ext cx="6381750" cy="0"/>
+                      </a:xfrm>
+                      <a:prstGeom prst="line">
+                        <a:avLst/>
+                      </a:prstGeom>
+                    </wps:spPr>
+                    <wps:style>
+                      <a:lnRef idx="1">
+                        <a:schemeClr val="accent6"/>
+                      </a:lnRef>
+                      <a:fillRef idx="0">
+                        <a:schemeClr val="accent6"/>
+                      </a:fillRef>
+                      <a:effectRef idx="0">
+                        <a:schemeClr val="accent6"/>
+                      </a:effectRef>
+                      <a:fontRef idx="minor">
+                        <a:schemeClr val="tx1"/>
+                      </a:fontRef>
+                    </wps:style>
+                    <wps:bodyPr/>
+                  </wps:wsp>
+                </a:graphicData>
+              </a:graphic>
+              <wp14:sizeRelH relativeFrom="margin">
+                <wp14:pctWidth>0</wp14:pctWidth>
+              </wp14:sizeRelH>
+            </wp:anchor>
+          </w:drawing>
+        </mc:Choice>
+        <mc:Fallback>
+          <w:pict>
+            <v:line w14:anchorId="4854AEA9" id="Straight Connector 14" o:spid="_x0000_s1026" style="position:absolute;z-index:251661312;visibility:visible;mso-wrap-style:square;mso-width-percent:0;mso-wrap-distance-left:9pt;mso-wrap-distance-top:0;mso-wrap-distance-right:9pt;mso-wrap-distance-bottom:0;mso-position-horizontal:absolute;mso-position-horizontal-relative:margin;mso-position-vertical:absolute;mso-position-vertical-relative:text;mso-width-percent:0;mso-width-relative:margin" from="-18.75pt,.5pt" to="483.75pt,.5pt" o:gfxdata="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" strokecolor="#70ad47 [3209]" strokeweight=".5pt">
+              <v:stroke joinstyle="miter"/>
+              <w10:wrap anchorx="margin"/>
+            </v:line>
+          </w:pict>
+        </mc:Fallback>
+      </mc:AlternateContent>
+    </w:r>
   </w:p>
   <w:p>
     <w:pPr>
       <w:pStyle w:val="Podnoje"/>
       <w:jc w:val="center"/>
     </w:pPr>
+    <w:r>
+      <w:rPr>
+        <w:noProof/>
+      </w:rPr>
+      <w:drawing>
+        <wp:inline distT="0" distB="0" distL="0" distR="0" wp14:anchorId="5CC8C3F9" wp14:editId="19A2FDD8">
+          <wp:extent cx="5731510" cy="480695"/>
+          <wp:effectExtent l="0" t="0" r="0" b="0"/>
+          <wp:docPr id="9" name="Picture 9"/>
+          <wp:cNvGraphicFramePr>
+            <a:graphicFrameLocks xmlns:a="http://schemas.openxmlformats.org/drawingml/2006/main" noChangeAspect="1"/>
+          </wp:cNvGraphicFramePr>
+          <a:graphic xmlns:a="http://schemas.openxmlformats.org/drawingml/2006/main">
+            <a:graphicData uri="http://schemas.openxmlformats.org/drawingml/2006/picture">
+              <pic:pic xmlns:pic="http://schemas.openxmlformats.org/drawingml/2006/picture">
+                <pic:nvPicPr>
+                  <pic:cNvPr id="9" name="Picture 9"/>
+                  <pic:cNvPicPr/>
+                </pic:nvPicPr>
+                <pic:blipFill>
+                  <a:blip r:embed="rId1">
+                    <a:extLst>
+                      <a:ext uri="{28A0092B-C50C-407E-A947-70E740481C1C}">
+                        <a14:useLocalDpi xmlns:a14="http://schemas.microsoft.com/office/drawing/2010/main" val="0"/>
+                      </a:ext>
+                    </a:extLst>
+                  </a:blip>
+                  <a:stretch>
+                    <a:fillRect/>
+                  </a:stretch>
+                </pic:blipFill>
+                <pic:spPr>
+                  <a:xfrm>
+                    <a:off x="0" y="0"/>
+                    <a:ext cx="5731510" cy="480695"/>
+                  </a:xfrm>
+                  <a:prstGeom prst="rect">
+                    <a:avLst/>
+                  </a:prstGeom>
+                </pic:spPr>
+              </pic:pic>
+            </a:graphicData>
+          </a:graphic>
+        </wp:inline>
+      </w:drawing>
+    </w:r>
   </w:p>
 </w:ftr>
 </file>
@@ -2267,114 +1935,80 @@
       <w:pPr>
         <w:jc w:val="both"/>
         <w:rPr>
-          <w:rFonts w:ascii="Opens sans" w:hAnsi="Opens sans"/>
           <w:i/>
           <w:iCs/>
-          <w:sz w:val="18"/>
-          <w:szCs w:val="18"/>
+          <w:sz w:val="20"/>
+          <w:szCs w:val="20"/>
         </w:rPr>
       </w:pPr>
       <w:r>
         <w:rPr>
           <w:rStyle w:val="Referencafusnote"/>
-          <w:rFonts w:ascii="Opens sans" w:hAnsi="Opens sans"/>
-          <w:sz w:val="18"/>
-          <w:szCs w:val="18"/>
         </w:rPr>
         <w:footnoteRef/>
       </w:r>
       <w:r>
-        <w:rPr>
-          <w:rFonts w:ascii="Opens sans" w:hAnsi="Opens sans"/>
+        <w:t xml:space="preserve"> </w:t>
+      </w:r>
+      <w:r>
+        <w:rPr>
           <w:i/>
           <w:iCs/>
-          <w:sz w:val="18"/>
-          <w:szCs w:val="18"/>
-        </w:rPr>
-        <w:t xml:space="preserve"> </w:t>
-      </w:r>
-      <w:bookmarkStart w:id="0" w:name="_Hlk167803261"/>
-      <w:r>
-        <w:rPr>
-          <w:rFonts w:ascii="Opens sans" w:hAnsi="Opens sans"/>
+          <w:sz w:val="20"/>
+          <w:szCs w:val="20"/>
+        </w:rPr>
+        <w:t xml:space="preserve">Establishing the identity of the person who sends the request (the relevant individual) is necessary to prevent false requests from persons who falsely represent themselves and, in this way, may cause reputational and financial damage to the individual involved and/or organization (data controller). Seeking proof of identity would be less likely to be appropriate where there was no real doubt about identity; but, where there are doubts, or the personal data sought is of a particularly sensitive nature, or deleting data, stopping processing or restrictions of processing may </w:t>
+      </w:r>
+      <w:r>
+        <w:rPr>
+          <w:i/>
           <w:iCs/>
-          <w:sz w:val="18"/>
-          <w:szCs w:val="18"/>
-        </w:rPr>
-        <w:t xml:space="preserve">Stabilire l'identità della persona che invia la richiesta (l'interessato) è necessario per evitare false richieste da parte di persone che si presentano </w:t>
-      </w:r>
-      <w:r>
-        <w:rPr>
-          <w:rFonts w:ascii="Opens sans" w:hAnsi="Opens sans"/>
+          <w:sz w:val="20"/>
+          <w:szCs w:val="20"/>
+        </w:rPr>
+        <w:t>adversely affect the rights and freedoms of</w:t>
+      </w:r>
+      <w:r>
+        <w:rPr>
+          <w:i/>
           <w:iCs/>
-          <w:sz w:val="18"/>
-          <w:szCs w:val="18"/>
-        </w:rPr>
-        <w:t>sotto mentite spoglie</w:t>
-      </w:r>
-      <w:r>
-        <w:rPr>
-          <w:rFonts w:ascii="Opens sans" w:hAnsi="Opens sans"/>
+          <w:sz w:val="20"/>
+          <w:szCs w:val="20"/>
+        </w:rPr>
+        <w:t xml:space="preserve"> the individual in question</w:t>
+      </w:r>
+      <w:r>
+        <w:rPr>
+          <w:i/>
           <w:iCs/>
-          <w:sz w:val="18"/>
-          <w:szCs w:val="18"/>
-        </w:rPr>
-        <w:t xml:space="preserve"> e che, in questo modo, possono causare danni reputazion</w:t>
-      </w:r>
-      <w:r>
-        <w:rPr>
-          <w:rFonts w:ascii="Opens sans" w:hAnsi="Opens sans"/>
+          <w:sz w:val="20"/>
+          <w:szCs w:val="20"/>
+        </w:rPr>
+        <w:t>, then</w:t>
+      </w:r>
+      <w:r>
+        <w:rPr>
+          <w:i/>
           <w:iCs/>
-          <w:sz w:val="18"/>
-          <w:szCs w:val="18"/>
-        </w:rPr>
-        <w:t>ali</w:t>
-      </w:r>
-      <w:r>
-        <w:rPr>
-          <w:rFonts w:ascii="Opens sans" w:hAnsi="Opens sans"/>
+          <w:sz w:val="20"/>
+          <w:szCs w:val="20"/>
+        </w:rPr>
+        <w:t xml:space="preserve"> it</w:t>
+      </w:r>
+      <w:r>
+        <w:rPr>
+          <w:i/>
           <w:iCs/>
-          <w:sz w:val="18"/>
-          <w:szCs w:val="18"/>
-        </w:rPr>
-        <w:t xml:space="preserve"> e finanziari all'interessato e/o all'organizzazione (titolare del trattamento). </w:t>
-      </w:r>
-      <w:r>
-        <w:rPr>
-          <w:rFonts w:ascii="Opens sans" w:hAnsi="Opens sans"/>
-          <w:iCs/>
-          <w:sz w:val="18"/>
-          <w:szCs w:val="18"/>
-        </w:rPr>
-        <w:t>Richiedere la prova dell'identità sarebbe meno indicato qualora non vi fossero dubbi effettivi sull'identità; tuttavia, qualora vi siano dubbi, o i dati personali richiesti siano di natura particolarmente sensibile, o la cancellazione dei dati, l'interruzione del trattamento o la limitazione del trattamento possano pregiudicare i diritti e le libertà della persona in questione, è opportuno richiedere la prova</w:t>
-      </w:r>
-      <w:r>
-        <w:rPr>
-          <w:rFonts w:ascii="Opens sans" w:hAnsi="Opens sans"/>
-          <w:iCs/>
-          <w:sz w:val="18"/>
-          <w:szCs w:val="18"/>
-        </w:rPr>
-        <w:t>. Il Titolare del trattamento deve richiedere solo la quantità minima di ulteriori informazioni necessarie e proporzionate per dimostrare l'identità del richiedente.</w:t>
-      </w:r>
-      <w:r>
-        <w:rPr>
-          <w:rFonts w:ascii="Opens sans" w:hAnsi="Opens sans"/>
-          <w:iCs/>
-          <w:sz w:val="18"/>
-          <w:szCs w:val="18"/>
-        </w:rPr>
-        <w:t xml:space="preserve"> </w:t>
-      </w:r>
-      <w:bookmarkEnd w:id="0"/>
+          <w:sz w:val="20"/>
+          <w:szCs w:val="20"/>
+        </w:rPr>
+        <w:t xml:space="preserve"> is appropriate to request proof. Controller should only request the minimum amount of further information necessary and proportionate in order to prove the requester’s identity.</w:t>
+      </w:r>
     </w:p>
     <w:p>
       <w:pPr>
         <w:pStyle w:val="Tekstfusnote"/>
         <w:rPr>
-          <w:rFonts w:ascii="Opens sans" w:hAnsi="Opens sans"/>
-          <w:sz w:val="18"/>
-          <w:szCs w:val="18"/>
           <w:lang w:val="hr-HR"/>
         </w:rPr>
       </w:pPr>
@@ -2389,182 +2023,147 @@
         <w:spacing w:line="276" w:lineRule="auto"/>
         <w:jc w:val="both"/>
         <w:rPr>
-          <w:rFonts w:ascii="Opens sans" w:eastAsia="Times New Roman" w:hAnsi="Opens sans"/>
+          <w:rFonts w:eastAsia="Times New Roman"/>
           <w:b/>
-          <w:sz w:val="18"/>
-          <w:szCs w:val="18"/>
+          <w:sz w:val="20"/>
+          <w:szCs w:val="20"/>
           <w:lang w:val="en-GB"/>
         </w:rPr>
       </w:pPr>
       <w:r>
         <w:rPr>
           <w:rStyle w:val="Referencafusnote"/>
-          <w:rFonts w:ascii="Opens sans" w:hAnsi="Opens sans"/>
-          <w:sz w:val="18"/>
-          <w:szCs w:val="18"/>
+          <w:sz w:val="20"/>
+          <w:szCs w:val="20"/>
         </w:rPr>
         <w:footnoteRef/>
       </w:r>
       <w:r>
         <w:rPr>
-          <w:rFonts w:ascii="Opens sans" w:hAnsi="Opens sans"/>
+          <w:sz w:val="20"/>
+          <w:szCs w:val="20"/>
+        </w:rPr>
+        <w:t xml:space="preserve"> </w:t>
+      </w:r>
+      <w:r>
+        <w:rPr>
           <w:b/>
           <w:bCs/>
           <w:color w:val="FF0000"/>
-          <w:sz w:val="18"/>
-          <w:szCs w:val="18"/>
-        </w:rPr>
-        <w:t xml:space="preserve"> IMPORTANTE! </w:t>
-      </w:r>
-      <w:r>
-        <w:rPr>
-          <w:rFonts w:ascii="Opens sans" w:eastAsia="Times New Roman" w:hAnsi="Opens sans"/>
+          <w:sz w:val="20"/>
+          <w:szCs w:val="20"/>
+        </w:rPr>
+        <w:t xml:space="preserve">IMPORTANT! </w:t>
+      </w:r>
+      <w:r>
+        <w:rPr>
+          <w:rFonts w:eastAsia="Times New Roman"/>
           <w:bCs/>
-          <w:sz w:val="18"/>
-          <w:szCs w:val="18"/>
+          <w:sz w:val="20"/>
+          <w:szCs w:val="20"/>
           <w:lang w:val="en-GB"/>
         </w:rPr>
-        <w:t xml:space="preserve">È molto importante sottolineare che i diritti </w:t>
-      </w:r>
-      <w:r>
-        <w:rPr>
-          <w:rFonts w:ascii="Opens sans" w:eastAsia="Times New Roman" w:hAnsi="Opens sans"/>
+        <w:t xml:space="preserve">It is very important to emphasize </w:t>
+      </w:r>
+      <w:r>
+        <w:rPr>
+          <w:rFonts w:eastAsia="Times New Roman"/>
           <w:bCs/>
-          <w:sz w:val="18"/>
-          <w:szCs w:val="18"/>
+          <w:sz w:val="20"/>
+          <w:szCs w:val="20"/>
           <w:lang w:val="en-GB"/>
         </w:rPr>
-        <w:t>in materia di</w:t>
-      </w:r>
-      <w:r>
-        <w:rPr>
-          <w:rFonts w:ascii="Opens sans" w:eastAsia="Times New Roman" w:hAnsi="Opens sans"/>
+        <w:t xml:space="preserve">that data protection rights are not </w:t>
+      </w:r>
+      <w:r>
+        <w:rPr>
+          <w:rFonts w:eastAsia="Times New Roman"/>
           <w:bCs/>
-          <w:sz w:val="18"/>
-          <w:szCs w:val="18"/>
+          <w:sz w:val="20"/>
+          <w:szCs w:val="20"/>
           <w:lang w:val="en-GB"/>
         </w:rPr>
-        <w:t xml:space="preserve"> protezione dei dati </w:t>
-      </w:r>
-      <w:r>
-        <w:rPr>
-          <w:rFonts w:ascii="Opens sans" w:eastAsia="Times New Roman" w:hAnsi="Opens sans"/>
+        <w:t>absolute right</w:t>
+      </w:r>
+      <w:r>
+        <w:rPr>
+          <w:rFonts w:eastAsia="Times New Roman"/>
           <w:bCs/>
-          <w:sz w:val="18"/>
-          <w:szCs w:val="18"/>
+          <w:sz w:val="20"/>
+          <w:szCs w:val="20"/>
           <w:lang w:val="en-GB"/>
         </w:rPr>
-        <w:t xml:space="preserve">personali </w:t>
-      </w:r>
-      <w:r>
-        <w:rPr>
-          <w:rFonts w:ascii="Opens sans" w:eastAsia="Times New Roman" w:hAnsi="Opens sans"/>
+        <w:t>s,</w:t>
+      </w:r>
+      <w:r>
+        <w:rPr>
+          <w:rFonts w:eastAsia="Times New Roman"/>
           <w:bCs/>
-          <w:sz w:val="18"/>
-          <w:szCs w:val="18"/>
+          <w:sz w:val="20"/>
+          <w:szCs w:val="20"/>
           <w:lang w:val="en-GB"/>
         </w:rPr>
-        <w:t>non sono diritti assoluti e hanno dei limiti</w:t>
-      </w:r>
-      <w:r>
-        <w:rPr>
-          <w:rFonts w:ascii="Opens sans" w:eastAsia="Times New Roman" w:hAnsi="Opens sans"/>
+        <w:t xml:space="preserve"> and </w:t>
+      </w:r>
+      <w:r>
+        <w:rPr>
+          <w:rFonts w:eastAsia="Times New Roman"/>
           <w:bCs/>
-          <w:sz w:val="18"/>
-          <w:szCs w:val="18"/>
+          <w:sz w:val="20"/>
+          <w:szCs w:val="20"/>
           <w:lang w:val="en-GB"/>
         </w:rPr>
-        <w:t>.</w:t>
-      </w:r>
-      <w:r>
-        <w:rPr>
-          <w:rFonts w:ascii="Opens sans" w:eastAsia="Times New Roman" w:hAnsi="Opens sans"/>
+        <w:t>they have</w:t>
+      </w:r>
+      <w:r>
+        <w:rPr>
+          <w:rFonts w:eastAsia="Times New Roman"/>
           <w:bCs/>
-          <w:sz w:val="18"/>
-          <w:szCs w:val="18"/>
+          <w:sz w:val="20"/>
+          <w:szCs w:val="20"/>
           <w:lang w:val="en-GB"/>
         </w:rPr>
-        <w:t xml:space="preserve"> </w:t>
-      </w:r>
-      <w:r>
-        <w:rPr>
-          <w:rFonts w:ascii="Opens sans" w:eastAsia="Times New Roman" w:hAnsi="Opens sans"/>
+        <w:t xml:space="preserve"> limitations, therefore </w:t>
+      </w:r>
+      <w:r>
+        <w:rPr>
+          <w:rFonts w:eastAsia="Times New Roman"/>
           <w:bCs/>
-          <w:sz w:val="18"/>
-          <w:szCs w:val="18"/>
+          <w:sz w:val="20"/>
+          <w:szCs w:val="20"/>
           <w:lang w:val="en-GB"/>
         </w:rPr>
-        <w:t>P</w:t>
-      </w:r>
-      <w:r>
-        <w:rPr>
-          <w:rFonts w:ascii="Opens sans" w:eastAsia="Times New Roman" w:hAnsi="Opens sans"/>
+        <w:t xml:space="preserve">they </w:t>
+      </w:r>
+      <w:r>
+        <w:rPr>
+          <w:rFonts w:eastAsia="Times New Roman"/>
           <w:bCs/>
-          <w:sz w:val="18"/>
-          <w:szCs w:val="18"/>
+          <w:sz w:val="20"/>
+          <w:szCs w:val="20"/>
           <w:lang w:val="en-GB"/>
         </w:rPr>
-        <w:t>ertanto</w:t>
-      </w:r>
-      <w:r>
-        <w:rPr>
-          <w:rFonts w:ascii="Opens sans" w:eastAsia="Times New Roman" w:hAnsi="Opens sans"/>
+        <w:t>must be balanced with other rights and interests.</w:t>
+      </w:r>
+      <w:r>
+        <w:rPr>
+          <w:rFonts w:eastAsia="Times New Roman"/>
           <w:bCs/>
-          <w:sz w:val="18"/>
-          <w:szCs w:val="18"/>
+          <w:sz w:val="20"/>
+          <w:szCs w:val="20"/>
           <w:lang w:val="en-GB"/>
         </w:rPr>
-        <w:t>,</w:t>
-      </w:r>
-      <w:r>
-        <w:rPr>
-          <w:rFonts w:ascii="Opens sans" w:eastAsia="Times New Roman" w:hAnsi="Opens sans"/>
+        <w:t xml:space="preserve"> For example, n</w:t>
+      </w:r>
+      <w:r>
+        <w:rPr>
+          <w:rFonts w:eastAsia="Times New Roman"/>
           <w:bCs/>
-          <w:sz w:val="18"/>
-          <w:szCs w:val="18"/>
+          <w:sz w:val="20"/>
+          <w:szCs w:val="20"/>
           <w:lang w:val="en-GB"/>
         </w:rPr>
-        <w:t xml:space="preserve"> devono essere bilanciati con altri diritti e interessi. Ad esempio, né il diritto alla protezione dei dati personali né il diritto alla libertà di espressione sono diritti assoluti. Si deve cercare un giusto equilibrio tra </w:t>
-      </w:r>
-      <w:r>
-        <w:rPr>
-          <w:rFonts w:ascii="Opens sans" w:eastAsia="Times New Roman" w:hAnsi="Opens sans"/>
-          <w:bCs/>
-          <w:sz w:val="18"/>
-          <w:szCs w:val="18"/>
-          <w:lang w:val="en-GB"/>
-        </w:rPr>
-        <w:t xml:space="preserve">il legittimo interesse </w:t>
-      </w:r>
-      <w:r>
-        <w:rPr>
-          <w:rFonts w:ascii="Opens sans" w:eastAsia="Times New Roman" w:hAnsi="Opens sans"/>
-          <w:bCs/>
-          <w:sz w:val="18"/>
-          <w:szCs w:val="18"/>
-          <w:lang w:val="en-GB"/>
-        </w:rPr>
-        <w:t xml:space="preserve">del </w:t>
-      </w:r>
-      <w:r>
-        <w:rPr>
-          <w:rFonts w:ascii="Opens sans" w:eastAsia="Times New Roman" w:hAnsi="Opens sans"/>
-          <w:bCs/>
-          <w:sz w:val="18"/>
-          <w:szCs w:val="18"/>
-          <w:lang w:val="en-GB"/>
-        </w:rPr>
-        <w:t xml:space="preserve">settore </w:t>
-      </w:r>
-      <w:r>
-        <w:rPr>
-          <w:rFonts w:ascii="Opens sans" w:eastAsia="Times New Roman" w:hAnsi="Opens sans"/>
-          <w:bCs/>
-          <w:sz w:val="18"/>
-          <w:szCs w:val="18"/>
-          <w:lang w:val="en-GB"/>
-        </w:rPr>
-        <w:t xml:space="preserve">pubblico e i diritti fondamentali dell'individuo. </w:t>
+        <w:t xml:space="preserve">either the right to the protection of personal data nor the right to freedom of expression are absolute rights. A fair balance should be sought between the legitimate interest of public and the fundamental rights of the individual. </w:t>
       </w:r>
     </w:p>
   </w:footnote>
@@ -2574,87 +2173,63 @@
         <w:pStyle w:val="Podnoje"/>
         <w:jc w:val="both"/>
         <w:rPr>
-          <w:rFonts w:ascii="Opens sans" w:eastAsia="Times New Roman" w:hAnsi="Opens sans"/>
-          <w:sz w:val="18"/>
-          <w:szCs w:val="18"/>
+          <w:rFonts w:eastAsia="Times New Roman"/>
+          <w:sz w:val="20"/>
+          <w:szCs w:val="20"/>
           <w:lang w:val="en-GB"/>
         </w:rPr>
       </w:pPr>
       <w:r>
         <w:rPr>
           <w:rStyle w:val="Referencafusnote"/>
-          <w:rFonts w:ascii="Opens sans" w:hAnsi="Opens sans"/>
-          <w:sz w:val="18"/>
-          <w:szCs w:val="18"/>
+          <w:sz w:val="20"/>
+          <w:szCs w:val="20"/>
         </w:rPr>
         <w:footnoteRef/>
       </w:r>
       <w:r>
         <w:rPr>
-          <w:rFonts w:ascii="Opens sans" w:eastAsia="Times New Roman" w:hAnsi="Opens sans"/>
-          <w:sz w:val="18"/>
-          <w:szCs w:val="18"/>
+          <w:sz w:val="20"/>
+          <w:szCs w:val="20"/>
+        </w:rPr>
+        <w:t xml:space="preserve"> </w:t>
+      </w:r>
+      <w:r>
+        <w:rPr>
+          <w:rFonts w:eastAsia="Times New Roman"/>
+          <w:sz w:val="20"/>
+          <w:szCs w:val="20"/>
           <w:lang w:val="en-GB"/>
         </w:rPr>
-        <w:t xml:space="preserve"> Sebbene un individuo abbia il diritto di accedere a tutti o a una parte dei suoi dati personali, quando un </w:t>
-      </w:r>
-      <w:r>
-        <w:rPr>
-          <w:rFonts w:ascii="Opens sans" w:eastAsia="Times New Roman" w:hAnsi="Opens sans"/>
-          <w:sz w:val="18"/>
-          <w:szCs w:val="18"/>
-          <w:lang w:val="en-GB"/>
-        </w:rPr>
-        <w:t xml:space="preserve">titolare </w:t>
-      </w:r>
-      <w:r>
-        <w:rPr>
-          <w:rFonts w:ascii="Opens sans" w:eastAsia="Times New Roman" w:hAnsi="Opens sans"/>
-          <w:sz w:val="18"/>
-          <w:szCs w:val="18"/>
-          <w:lang w:val="en-GB"/>
-        </w:rPr>
-        <w:t xml:space="preserve">del trattamento tratta una grande quantità di informazioni che lo riguardano, il </w:t>
-      </w:r>
-      <w:r>
-        <w:rPr>
-          <w:rFonts w:ascii="Opens sans" w:eastAsia="Times New Roman" w:hAnsi="Opens sans"/>
+        <w:t xml:space="preserve">Whilst an individual is entitled to access to any or all of their personal data, where a controller processes a large quantity of information concerning the individual, </w:t>
+      </w:r>
+      <w:r>
+        <w:rPr>
+          <w:rFonts w:eastAsia="Times New Roman"/>
           <w:b/>
           <w:bCs/>
-          <w:sz w:val="18"/>
-          <w:szCs w:val="18"/>
+          <w:sz w:val="20"/>
+          <w:szCs w:val="20"/>
           <w:lang w:val="en-GB"/>
         </w:rPr>
-        <w:t>titolare</w:t>
-      </w:r>
-      <w:r>
-        <w:rPr>
-          <w:rFonts w:ascii="Opens sans" w:eastAsia="Times New Roman" w:hAnsi="Opens sans"/>
-          <w:b/>
-          <w:bCs/>
-          <w:sz w:val="18"/>
-          <w:szCs w:val="18"/>
+        <w:t xml:space="preserve">the controller is able to request that the individual clarify the request, by specifying the information or processing activities which they want access to or information on. </w:t>
+      </w:r>
+      <w:r>
+        <w:rPr>
+          <w:rFonts w:eastAsia="Times New Roman"/>
+          <w:sz w:val="20"/>
+          <w:szCs w:val="20"/>
           <w:lang w:val="en-GB"/>
         </w:rPr>
-        <w:t xml:space="preserve"> del trattamento può chiedere all'individuo di chiarire la richiesta, specificando le informazioni o le attività di trattamento a cui desidera accedere o su cui vuole avere informazioni. </w:t>
-      </w:r>
-      <w:r>
-        <w:rPr>
-          <w:rFonts w:ascii="Opens sans" w:eastAsia="Times New Roman" w:hAnsi="Opens sans"/>
-          <w:sz w:val="18"/>
-          <w:szCs w:val="18"/>
-          <w:lang w:val="en-GB"/>
-        </w:rPr>
-        <w:t>Ciò dovrebbe essere fatto solo se ragionevolmente necessario per chiarire una richiesta e non per ritardare la risposta.</w:t>
+        <w:t>This should only be done where reasonably necessary to clarify a request, and not to delay in responding to it.</w:t>
       </w:r>
     </w:p>
     <w:p>
       <w:pPr>
         <w:pStyle w:val="Tekstfusnote"/>
         <w:rPr>
-          <w:rFonts w:ascii="Opens sans" w:hAnsi="Opens sans"/>
-          <w:sz w:val="18"/>
-          <w:szCs w:val="18"/>
+          <w:sz w:val="20"/>
+          <w:szCs w:val="20"/>
           <w:lang w:val="hr-HR"/>
         </w:rPr>
       </w:pPr>
@@ -2669,130 +2244,121 @@
         <w:spacing w:line="276" w:lineRule="auto"/>
         <w:jc w:val="both"/>
         <w:rPr>
-          <w:rFonts w:ascii="Opens sans" w:eastAsia="Times New Roman" w:hAnsi="Opens sans"/>
-          <w:sz w:val="18"/>
-          <w:szCs w:val="18"/>
+          <w:rFonts w:eastAsia="Times New Roman"/>
+          <w:sz w:val="20"/>
+          <w:szCs w:val="20"/>
           <w:lang w:val="en-GB"/>
         </w:rPr>
       </w:pPr>
       <w:r>
         <w:rPr>
           <w:rStyle w:val="Referencafusnote"/>
-          <w:rFonts w:ascii="Opens sans" w:hAnsi="Opens sans"/>
-          <w:sz w:val="18"/>
-          <w:szCs w:val="18"/>
+          <w:sz w:val="20"/>
+          <w:szCs w:val="20"/>
         </w:rPr>
         <w:footnoteRef/>
       </w:r>
       <w:r>
         <w:rPr>
-          <w:rFonts w:ascii="Opens sans" w:hAnsi="Opens sans"/>
+          <w:sz w:val="20"/>
+          <w:szCs w:val="20"/>
+        </w:rPr>
+        <w:t xml:space="preserve"> </w:t>
+      </w:r>
+      <w:r>
+        <w:rPr>
           <w:b/>
           <w:bCs/>
           <w:color w:val="FF0000"/>
-          <w:sz w:val="18"/>
-          <w:szCs w:val="18"/>
-        </w:rPr>
-        <w:t xml:space="preserve"> Il diritto di accesso ai dati personali </w:t>
-      </w:r>
-      <w:r>
-        <w:rPr>
-          <w:rFonts w:ascii="Opens sans" w:eastAsia="Times New Roman" w:hAnsi="Opens sans"/>
+          <w:sz w:val="20"/>
+          <w:szCs w:val="20"/>
+        </w:rPr>
+        <w:t xml:space="preserve">Right of access to personal data is </w:t>
+      </w:r>
+      <w:r>
+        <w:rPr>
+          <w:rFonts w:eastAsia="Times New Roman"/>
           <w:b/>
           <w:bCs/>
           <w:color w:val="FF0000"/>
-          <w:sz w:val="18"/>
-          <w:szCs w:val="18"/>
+          <w:sz w:val="20"/>
+          <w:szCs w:val="20"/>
           <w:lang w:val="en-GB"/>
         </w:rPr>
-        <w:t xml:space="preserve">non è assoluto ed è soggetto a una serie di </w:t>
-      </w:r>
-      <w:r>
-        <w:rPr>
-          <w:rFonts w:ascii="Opens sans" w:eastAsia="Times New Roman" w:hAnsi="Opens sans"/>
-          <w:b/>
-          <w:bCs/>
+        <w:t>not an absolute one and is subject to a number of limited exceptions.</w:t>
+      </w:r>
+      <w:r>
+        <w:rPr>
+          <w:rFonts w:eastAsia="Times New Roman"/>
           <w:color w:val="FF0000"/>
-          <w:sz w:val="18"/>
-          <w:szCs w:val="18"/>
+          <w:sz w:val="20"/>
+          <w:szCs w:val="20"/>
           <w:lang w:val="en-GB"/>
         </w:rPr>
-        <w:t xml:space="preserve">specifiche </w:t>
-      </w:r>
-      <w:r>
-        <w:rPr>
-          <w:rFonts w:ascii="Opens sans" w:eastAsia="Times New Roman" w:hAnsi="Opens sans"/>
-          <w:b/>
-          <w:bCs/>
-          <w:color w:val="FF0000"/>
-          <w:sz w:val="18"/>
-          <w:szCs w:val="18"/>
+        <w:t xml:space="preserve"> </w:t>
+      </w:r>
+      <w:r>
+        <w:rPr>
+          <w:rFonts w:eastAsia="Times New Roman"/>
+          <w:sz w:val="20"/>
+          <w:szCs w:val="20"/>
           <w:lang w:val="en-GB"/>
         </w:rPr>
-        <w:t xml:space="preserve">eccezioni. </w:t>
-      </w:r>
-      <w:r>
-        <w:rPr>
-          <w:rFonts w:ascii="Opens sans" w:eastAsia="Times New Roman" w:hAnsi="Opens sans"/>
-          <w:sz w:val="18"/>
-          <w:szCs w:val="18"/>
+        <w:t>Article 2</w:t>
+      </w:r>
+      <w:r>
+        <w:rPr>
+          <w:rFonts w:eastAsia="Times New Roman"/>
+          <w:sz w:val="20"/>
+          <w:szCs w:val="20"/>
           <w:lang w:val="en-GB"/>
         </w:rPr>
-        <w:t>L'articolo 23 del GDPR consente di limitare i diritti degli interessati in determinate circostanze. Tali restrizioni devono essere stabilite in un "</w:t>
-      </w:r>
-      <w:r>
-        <w:rPr>
-          <w:rFonts w:ascii="Opens sans" w:eastAsia="Times New Roman" w:hAnsi="Opens sans"/>
-          <w:sz w:val="18"/>
-          <w:szCs w:val="18"/>
+        <w:t>3</w:t>
+      </w:r>
+      <w:r>
+        <w:rPr>
+          <w:rFonts w:eastAsia="Times New Roman"/>
+          <w:sz w:val="20"/>
+          <w:szCs w:val="20"/>
           <w:lang w:val="en-GB"/>
         </w:rPr>
-        <w:t>atto</w:t>
-      </w:r>
-      <w:r>
-        <w:rPr>
-          <w:rFonts w:ascii="Opens sans" w:eastAsia="Times New Roman" w:hAnsi="Opens sans"/>
-          <w:sz w:val="18"/>
-          <w:szCs w:val="18"/>
+        <w:t xml:space="preserve"> of the </w:t>
+      </w:r>
+      <w:r>
+        <w:rPr>
+          <w:rFonts w:eastAsia="Times New Roman"/>
+          <w:sz w:val="20"/>
+          <w:szCs w:val="20"/>
           <w:lang w:val="en-GB"/>
         </w:rPr>
-        <w:t xml:space="preserve"> legislativo", rispettare l'essenza dei diritti e delle libertà fondamentali, essere necessarie e proporzionate in una società democratica e salvaguardare un interesse di </w:t>
-      </w:r>
-      <w:r>
-        <w:rPr>
-          <w:rFonts w:ascii="Opens sans" w:eastAsia="Times New Roman" w:hAnsi="Opens sans"/>
-          <w:sz w:val="18"/>
-          <w:szCs w:val="18"/>
+        <w:t xml:space="preserve">GDPR </w:t>
+      </w:r>
+      <w:r>
+        <w:rPr>
+          <w:rFonts w:eastAsia="Times New Roman"/>
+          <w:sz w:val="20"/>
+          <w:szCs w:val="20"/>
           <w:lang w:val="en-GB"/>
         </w:rPr>
-        <w:t>rilevanza</w:t>
-      </w:r>
-      <w:r>
-        <w:rPr>
-          <w:rFonts w:ascii="Opens sans" w:eastAsia="Times New Roman" w:hAnsi="Opens sans"/>
-          <w:sz w:val="18"/>
-          <w:szCs w:val="18"/>
+        <w:t xml:space="preserve">allows for data subject rights to be restricted in certain circumstances. Any such restrictions must be set out in a ‘legislative measure’, respect the essence of the fundamental rights and freedoms, be necessary and proportionate in a democratic society, and safeguard an interest of public importance. Accordingly, if a controller considers that it is justified in withholding certain information in response to an access request it must identify an exemption under the </w:t>
+      </w:r>
+      <w:r>
+        <w:rPr>
+          <w:rFonts w:eastAsia="Times New Roman"/>
+          <w:sz w:val="20"/>
+          <w:szCs w:val="20"/>
           <w:lang w:val="en-GB"/>
         </w:rPr>
-        <w:t xml:space="preserve"> pubblica. </w:t>
-      </w:r>
-      <w:r>
-        <w:rPr>
-          <w:rFonts w:ascii="Opens sans" w:eastAsia="Times New Roman" w:hAnsi="Opens sans"/>
-          <w:sz w:val="18"/>
-          <w:szCs w:val="18"/>
+        <w:t>GDPR</w:t>
+      </w:r>
+      <w:r>
+        <w:rPr>
+          <w:rFonts w:eastAsia="Times New Roman"/>
+          <w:sz w:val="20"/>
+          <w:szCs w:val="20"/>
           <w:lang w:val="en-GB"/>
         </w:rPr>
-        <w:t>Di conseguenza, se un titolare del trattamento ritiene di essere giustificato a non fornire determinate informazioni in risposta a una richiesta di accesso, deve individuare con esattezza una deroga prevista dal GDPR, fornire una spiegazione del motivo per cui si applica e dimostrare che il ricorso a tale deroga è necessario e proporzionato</w:t>
-      </w:r>
-      <w:r>
-        <w:rPr>
-          <w:rFonts w:ascii="Opens sans" w:eastAsia="Times New Roman" w:hAnsi="Opens sans"/>
-          <w:sz w:val="18"/>
-          <w:szCs w:val="18"/>
-          <w:lang w:val="en-GB"/>
-        </w:rPr>
-        <w:t>.</w:t>
+        <w:t>, provide an explanation as to why it applies, and demonstrate that reliance on the exemption is necessary and proportionate.</w:t>
       </w:r>
     </w:p>
   </w:footnote>
@@ -2801,183 +2367,44 @@
       <w:pPr>
         <w:jc w:val="both"/>
         <w:rPr>
-          <w:rFonts w:ascii="Opens sans" w:eastAsia="Times New Roman" w:hAnsi="Opens sans"/>
-          <w:sz w:val="18"/>
-          <w:szCs w:val="18"/>
+          <w:rFonts w:eastAsia="Times New Roman"/>
+          <w:sz w:val="20"/>
+          <w:szCs w:val="20"/>
           <w:lang w:val="en-GB"/>
         </w:rPr>
       </w:pPr>
       <w:r>
         <w:rPr>
           <w:rStyle w:val="Referencafusnote"/>
-          <w:rFonts w:ascii="Opens sans" w:hAnsi="Opens sans"/>
-          <w:sz w:val="18"/>
-          <w:szCs w:val="18"/>
+          <w:sz w:val="20"/>
+          <w:szCs w:val="20"/>
         </w:rPr>
         <w:footnoteRef/>
       </w:r>
       <w:r>
         <w:rPr>
-          <w:rFonts w:ascii="Opens sans" w:eastAsia="Times New Roman" w:hAnsi="Opens sans"/>
-          <w:sz w:val="18"/>
-          <w:szCs w:val="18"/>
+          <w:sz w:val="20"/>
+          <w:szCs w:val="20"/>
+        </w:rPr>
+        <w:t xml:space="preserve">  </w:t>
+      </w:r>
+      <w:r>
+        <w:rPr>
+          <w:rFonts w:eastAsia="Times New Roman"/>
+          <w:sz w:val="20"/>
+          <w:szCs w:val="20"/>
           <w:lang w:val="en-GB"/>
         </w:rPr>
-        <w:t xml:space="preserve">  Il titolare del trattamento può chiedere una prova per il cambio di indirizzo</w:t>
-      </w:r>
-      <w:r>
-        <w:rPr>
-          <w:rFonts w:ascii="Opens sans" w:eastAsia="Times New Roman" w:hAnsi="Opens sans"/>
-          <w:sz w:val="18"/>
-          <w:szCs w:val="18"/>
-          <w:lang w:val="en-GB"/>
-        </w:rPr>
-        <w:t xml:space="preserve"> richiesto</w:t>
-      </w:r>
-      <w:r>
-        <w:rPr>
-          <w:rFonts w:ascii="Opens sans" w:eastAsia="Times New Roman" w:hAnsi="Opens sans"/>
-          <w:sz w:val="18"/>
-          <w:szCs w:val="18"/>
-          <w:lang w:val="en-GB"/>
-        </w:rPr>
-        <w:t xml:space="preserve">, ad esempio un certificato di residenza o una prova </w:t>
-      </w:r>
-      <w:r>
-        <w:rPr>
-          <w:rFonts w:ascii="Opens sans" w:eastAsia="Times New Roman" w:hAnsi="Opens sans"/>
-          <w:sz w:val="18"/>
-          <w:szCs w:val="18"/>
-          <w:lang w:val="en-GB"/>
-        </w:rPr>
-        <w:t>del</w:t>
-      </w:r>
-      <w:r>
-        <w:rPr>
-          <w:rFonts w:ascii="Opens sans" w:eastAsia="Times New Roman" w:hAnsi="Opens sans"/>
-          <w:sz w:val="18"/>
-          <w:szCs w:val="18"/>
-          <w:lang w:val="en-GB"/>
-        </w:rPr>
-        <w:t xml:space="preserve"> cambio di </w:t>
-      </w:r>
-      <w:r>
-        <w:rPr>
-          <w:rFonts w:ascii="Opens sans" w:eastAsia="Times New Roman" w:hAnsi="Opens sans"/>
-          <w:sz w:val="18"/>
-          <w:szCs w:val="18"/>
-          <w:lang w:val="en-GB"/>
-        </w:rPr>
-        <w:t>cognomen richiesto</w:t>
-      </w:r>
-      <w:r>
-        <w:rPr>
-          <w:rFonts w:ascii="Opens sans" w:eastAsia="Times New Roman" w:hAnsi="Opens sans"/>
-          <w:sz w:val="18"/>
-          <w:szCs w:val="18"/>
-          <w:lang w:val="en-GB"/>
-        </w:rPr>
-        <w:t xml:space="preserve">. Se i </w:t>
-      </w:r>
-      <w:r>
-        <w:rPr>
-          <w:rFonts w:ascii="Opens sans" w:eastAsia="Times New Roman" w:hAnsi="Opens sans"/>
-          <w:sz w:val="18"/>
-          <w:szCs w:val="18"/>
-          <w:lang w:val="en-GB"/>
-        </w:rPr>
-        <w:t>titolar</w:t>
-      </w:r>
-      <w:r>
-        <w:rPr>
-          <w:rFonts w:ascii="Opens sans" w:eastAsia="Times New Roman" w:hAnsi="Opens sans"/>
-          <w:sz w:val="18"/>
-          <w:szCs w:val="18"/>
-          <w:lang w:val="en-GB"/>
-        </w:rPr>
-        <w:t xml:space="preserve">i del trattamento chiedono la consegna di tali documenti, devono garantire un livello adeguato di protezione dei dati, ad esempio i </w:t>
-      </w:r>
-      <w:r>
-        <w:rPr>
-          <w:rFonts w:ascii="Opens sans" w:eastAsia="Times New Roman" w:hAnsi="Opens sans"/>
-          <w:sz w:val="18"/>
-          <w:szCs w:val="18"/>
-          <w:lang w:val="en-GB"/>
-        </w:rPr>
-        <w:t xml:space="preserve">titolari </w:t>
-      </w:r>
-      <w:r>
-        <w:rPr>
-          <w:rFonts w:ascii="Opens sans" w:eastAsia="Times New Roman" w:hAnsi="Opens sans"/>
-          <w:sz w:val="18"/>
-          <w:szCs w:val="18"/>
-          <w:lang w:val="en-GB"/>
-        </w:rPr>
-        <w:t xml:space="preserve">del trattamento devono assolutamente evitare di chiedere alle persone di inviare documenti con dati personali via e-mail; i documenti possono essere inviati attraverso canali criptati sicuri, come i moduli online disponibili sulla piattaforma del </w:t>
-      </w:r>
-      <w:r>
-        <w:rPr>
-          <w:rFonts w:ascii="Opens sans" w:eastAsia="Times New Roman" w:hAnsi="Opens sans"/>
-          <w:sz w:val="18"/>
-          <w:szCs w:val="18"/>
-          <w:lang w:val="en-GB"/>
-        </w:rPr>
-        <w:t>titolare</w:t>
-      </w:r>
-      <w:r>
-        <w:rPr>
-          <w:rFonts w:ascii="Opens sans" w:eastAsia="Times New Roman" w:hAnsi="Opens sans"/>
-          <w:sz w:val="18"/>
-          <w:szCs w:val="18"/>
-          <w:lang w:val="en-GB"/>
-        </w:rPr>
-        <w:t xml:space="preserve"> del trattamento o attraverso il sistema informativo del </w:t>
-      </w:r>
-      <w:r>
-        <w:rPr>
-          <w:rFonts w:ascii="Opens sans" w:eastAsia="Times New Roman" w:hAnsi="Opens sans"/>
-          <w:sz w:val="18"/>
-          <w:szCs w:val="18"/>
-          <w:lang w:val="en-GB"/>
-        </w:rPr>
-        <w:t>titolare</w:t>
-      </w:r>
-      <w:r>
-        <w:rPr>
-          <w:rFonts w:ascii="Opens sans" w:eastAsia="Times New Roman" w:hAnsi="Opens sans"/>
-          <w:sz w:val="18"/>
-          <w:szCs w:val="18"/>
-          <w:lang w:val="en-GB"/>
-        </w:rPr>
-        <w:t xml:space="preserve"> del trattamento </w:t>
-      </w:r>
-      <w:r>
-        <w:rPr>
-          <w:rFonts w:ascii="Opens sans" w:eastAsia="Times New Roman" w:hAnsi="Opens sans"/>
-          <w:sz w:val="18"/>
-          <w:szCs w:val="18"/>
-          <w:lang w:val="en-GB"/>
-        </w:rPr>
-        <w:t>a cui</w:t>
-      </w:r>
-      <w:r>
-        <w:rPr>
-          <w:rFonts w:ascii="Opens sans" w:eastAsia="Times New Roman" w:hAnsi="Opens sans"/>
-          <w:sz w:val="18"/>
-          <w:szCs w:val="18"/>
-          <w:lang w:val="en-GB"/>
-        </w:rPr>
-        <w:t xml:space="preserve"> l'individuo ha accesso con il proprio nome utente e la propria password.</w:t>
-      </w:r>
-      <w:r>
-        <w:rPr>
-          <w:rFonts w:ascii="Opens sans" w:eastAsia="Times New Roman" w:hAnsi="Opens sans"/>
-          <w:sz w:val="18"/>
-          <w:szCs w:val="18"/>
-          <w:lang w:val="en-GB"/>
-        </w:rPr>
-        <w:t xml:space="preserve"> </w:t>
-      </w:r>
+        <w:t>Data controller may ask a proof for changing the address, example certificate of residence, of proof of changing last name. If the controllers ask the delivery of such documents, he needs assure the proper level of data protection, for example data controllers should definitely avoid to ask individuals to send them documents with personal data via e-mail, the documents could be send through secure encrypted channels like online forms available on the platform of data controller, or through the information system of data controllers, where individual has access with his username and password.</w:t>
+      </w:r>
+    </w:p>
+    <w:p>
+      <w:pPr>
+        <w:pStyle w:val="Tekstfusnote"/>
+        <w:rPr>
+          <w:lang w:val="hr-HR"/>
+        </w:rPr>
+      </w:pPr>
     </w:p>
   </w:footnote>
   <w:footnote w:id="6">
@@ -2989,94 +2416,43 @@
         <w:spacing w:line="276" w:lineRule="auto"/>
         <w:jc w:val="both"/>
         <w:rPr>
-          <w:rFonts w:ascii="Opens sans" w:eastAsia="Times New Roman" w:hAnsi="Opens sans"/>
-          <w:sz w:val="18"/>
-          <w:szCs w:val="18"/>
+          <w:rFonts w:eastAsia="Times New Roman"/>
+          <w:sz w:val="20"/>
+          <w:szCs w:val="20"/>
           <w:lang w:val="en-GB"/>
         </w:rPr>
       </w:pPr>
       <w:r>
         <w:rPr>
           <w:rStyle w:val="Referencafusnote"/>
-          <w:rFonts w:ascii="Opens sans" w:hAnsi="Opens sans"/>
-          <w:sz w:val="18"/>
-          <w:szCs w:val="18"/>
+          <w:sz w:val="20"/>
+          <w:szCs w:val="20"/>
         </w:rPr>
         <w:footnoteRef/>
       </w:r>
-      <w:bookmarkStart w:id="2" w:name="_Hlk110276876"/>
-      <w:r>
-        <w:rPr>
-          <w:rFonts w:ascii="Opens sans" w:eastAsia="Times New Roman" w:hAnsi="Opens sans"/>
-          <w:sz w:val="18"/>
-          <w:szCs w:val="18"/>
+      <w:r>
+        <w:rPr>
+          <w:sz w:val="20"/>
+          <w:szCs w:val="20"/>
+        </w:rPr>
+        <w:t xml:space="preserve"> </w:t>
+      </w:r>
+      <w:bookmarkStart w:id="0" w:name="_Hlk110276876"/>
+      <w:r>
+        <w:rPr>
+          <w:rFonts w:eastAsia="Times New Roman"/>
+          <w:sz w:val="20"/>
+          <w:szCs w:val="20"/>
           <w:lang w:val="en-GB"/>
         </w:rPr>
-        <w:t xml:space="preserve"> Il diritto alla cancellazione non è un diritto assoluto e ha dei limiti</w:t>
-      </w:r>
-      <w:r>
-        <w:rPr>
-          <w:rFonts w:ascii="Opens sans" w:eastAsia="Times New Roman" w:hAnsi="Opens sans"/>
-          <w:sz w:val="18"/>
-          <w:szCs w:val="18"/>
-          <w:lang w:val="en-GB"/>
-        </w:rPr>
-        <w:t>.</w:t>
-      </w:r>
-      <w:r>
-        <w:rPr>
-          <w:rFonts w:ascii="Opens sans" w:eastAsia="Times New Roman" w:hAnsi="Opens sans"/>
-          <w:sz w:val="18"/>
-          <w:szCs w:val="18"/>
-          <w:lang w:val="en-GB"/>
-        </w:rPr>
-        <w:t xml:space="preserve"> </w:t>
-      </w:r>
-      <w:r>
-        <w:rPr>
-          <w:rFonts w:ascii="Opens sans" w:eastAsia="Times New Roman" w:hAnsi="Opens sans"/>
-          <w:sz w:val="18"/>
-          <w:szCs w:val="18"/>
-          <w:lang w:val="en-GB"/>
-        </w:rPr>
-        <w:t>P</w:t>
-      </w:r>
-      <w:r>
-        <w:rPr>
-          <w:rFonts w:ascii="Opens sans" w:eastAsia="Times New Roman" w:hAnsi="Opens sans"/>
-          <w:sz w:val="18"/>
-          <w:szCs w:val="18"/>
-          <w:lang w:val="en-GB"/>
-        </w:rPr>
-        <w:t>ertanto</w:t>
-      </w:r>
-      <w:r>
-        <w:rPr>
-          <w:rFonts w:ascii="Opens sans" w:eastAsia="Times New Roman" w:hAnsi="Opens sans"/>
-          <w:sz w:val="18"/>
-          <w:szCs w:val="18"/>
-          <w:lang w:val="en-GB"/>
-        </w:rPr>
-        <w:t>,</w:t>
-      </w:r>
-      <w:r>
-        <w:rPr>
-          <w:rFonts w:ascii="Opens sans" w:eastAsia="Times New Roman" w:hAnsi="Opens sans"/>
-          <w:sz w:val="18"/>
-          <w:szCs w:val="18"/>
-          <w:lang w:val="en-GB"/>
-        </w:rPr>
-        <w:t xml:space="preserve"> deve essere bilanciato con altri diritti e interessi.</w:t>
-      </w:r>
-    </w:p>
-    <w:bookmarkEnd w:id="2"/>
+        <w:t>The right to erasure is not an absolute right and has its limitations, therefore it must be balanced with other rights and interests.</w:t>
+      </w:r>
+    </w:p>
+    <w:bookmarkEnd w:id="0"/>
     <w:p>
       <w:pPr>
         <w:pStyle w:val="Tekstfusnote"/>
         <w:rPr>
-          <w:rFonts w:ascii="Opens sans" w:hAnsi="Opens sans"/>
-          <w:sz w:val="18"/>
-          <w:szCs w:val="18"/>
           <w:lang w:val="hr-HR"/>
         </w:rPr>
       </w:pPr>
@@ -3086,102 +2462,53 @@
     <w:p>
       <w:pPr>
         <w:pStyle w:val="Tekstfusnote"/>
-        <w:jc w:val="both"/>
-        <w:rPr>
-          <w:rFonts w:ascii="Opens sans" w:hAnsi="Opens sans" w:cs="Times New Roman"/>
-          <w:sz w:val="18"/>
-          <w:szCs w:val="18"/>
+        <w:rPr>
+          <w:rFonts w:ascii="Times New Roman" w:hAnsi="Times New Roman" w:cs="Times New Roman"/>
+          <w:sz w:val="20"/>
+          <w:szCs w:val="20"/>
         </w:rPr>
       </w:pPr>
       <w:r>
         <w:rPr>
           <w:rStyle w:val="Referencafusnote"/>
-          <w:rFonts w:ascii="Opens sans" w:hAnsi="Opens sans" w:cs="Times New Roman"/>
-          <w:sz w:val="18"/>
-          <w:szCs w:val="18"/>
+          <w:rFonts w:ascii="Times New Roman" w:hAnsi="Times New Roman" w:cs="Times New Roman"/>
+          <w:sz w:val="20"/>
+          <w:szCs w:val="20"/>
         </w:rPr>
         <w:footnoteRef/>
       </w:r>
       <w:r>
         <w:rPr>
-          <w:rFonts w:ascii="Opens sans" w:hAnsi="Opens sans" w:cs="Times New Roman"/>
-          <w:sz w:val="18"/>
-          <w:szCs w:val="18"/>
-        </w:rPr>
-        <w:t xml:space="preserve"> Il diritto di opposizione non è un diritto assoluto. Il titolare del trattamento può rifiutarsi di ottemperare al diritto di opposizione dell'individuo se può dimostrare di avere un </w:t>
-      </w:r>
-      <w:r>
-        <w:rPr>
-          <w:rFonts w:ascii="Opens sans" w:hAnsi="Opens sans" w:cs="Times New Roman"/>
-          <w:sz w:val="18"/>
-          <w:szCs w:val="18"/>
-        </w:rPr>
-        <w:t>legittimo interesse</w:t>
-      </w:r>
-      <w:r>
-        <w:rPr>
-          <w:rFonts w:ascii="Opens sans" w:hAnsi="Opens sans" w:cs="Times New Roman"/>
-          <w:sz w:val="18"/>
-          <w:szCs w:val="18"/>
-        </w:rPr>
-        <w:t xml:space="preserve"> per il trattamento che prevale sui diritti, gli interessi e le libertà dell'individuo o se il trattamento è necessario per l'</w:t>
-      </w:r>
-      <w:r>
-        <w:rPr>
-          <w:rFonts w:ascii="Opens sans" w:hAnsi="Opens sans" w:cs="Times New Roman"/>
-          <w:sz w:val="18"/>
-          <w:szCs w:val="18"/>
-        </w:rPr>
-        <w:t>accertamento</w:t>
-      </w:r>
-      <w:r>
-        <w:rPr>
-          <w:rFonts w:ascii="Opens sans" w:hAnsi="Opens sans" w:cs="Times New Roman"/>
-          <w:sz w:val="18"/>
-          <w:szCs w:val="18"/>
-        </w:rPr>
-        <w:t xml:space="preserve">, l'esercizio o la difesa di </w:t>
-      </w:r>
-      <w:r>
-        <w:rPr>
-          <w:rFonts w:ascii="Opens sans" w:hAnsi="Opens sans" w:cs="Times New Roman"/>
-          <w:sz w:val="18"/>
-          <w:szCs w:val="18"/>
-        </w:rPr>
-        <w:t>un diritto in giudizio</w:t>
-      </w:r>
-      <w:r>
-        <w:rPr>
-          <w:rFonts w:ascii="Opens sans" w:hAnsi="Opens sans" w:cs="Times New Roman"/>
-          <w:sz w:val="18"/>
-          <w:szCs w:val="18"/>
-        </w:rPr>
-        <w:t>. Nei casi in cui l'individuo sostenga e possa dimostrare che il trattamento gli st</w:t>
-      </w:r>
-      <w:r>
-        <w:rPr>
-          <w:rFonts w:ascii="Opens sans" w:hAnsi="Opens sans" w:cs="Times New Roman"/>
-          <w:sz w:val="18"/>
-          <w:szCs w:val="18"/>
-        </w:rPr>
-        <w:t>i</w:t>
-      </w:r>
-      <w:r>
-        <w:rPr>
-          <w:rFonts w:ascii="Opens sans" w:hAnsi="Opens sans" w:cs="Times New Roman"/>
-          <w:sz w:val="18"/>
-          <w:szCs w:val="18"/>
-        </w:rPr>
-        <w:t>a causando un danno sostanziale o un grave disagio, ad esempio una perdita finanziaria o un danno alla reputazione, i suoi interessi e diritti prevarranno sul legittimo interesse del titolare del trattamento.</w:t>
+          <w:rFonts w:ascii="Times New Roman" w:hAnsi="Times New Roman" w:cs="Times New Roman"/>
+          <w:sz w:val="20"/>
+          <w:szCs w:val="20"/>
+        </w:rPr>
+        <w:t xml:space="preserve"> The right to objection is not and absolute right. Data controller can refuse to comply with the individual’s right to objection if can demonstrate that has legitimate interest for the processing that prevails the rights, interest and freedoms of the individual or the processing is needed for establishment, exercise or defence of legal claims.</w:t>
+      </w:r>
+      <w:r>
+        <w:rPr>
+          <w:rFonts w:ascii="Times New Roman" w:hAnsi="Times New Roman" w:cs="Times New Roman"/>
+          <w:sz w:val="20"/>
+          <w:szCs w:val="20"/>
+        </w:rPr>
+        <w:t xml:space="preserve"> </w:t>
+      </w:r>
+      <w:r>
+        <w:rPr>
+          <w:rFonts w:ascii="Times New Roman" w:hAnsi="Times New Roman" w:cs="Times New Roman"/>
+          <w:sz w:val="20"/>
+          <w:szCs w:val="20"/>
+        </w:rPr>
+        <w:t>In cases where individual claims and can prove that processing is causing him/her susbtantial damage or serious inconvenience, for example causing him/her financial loss or reputational demage, his interest and rights will override the legitimate interest of the data controller.</w:t>
       </w:r>
     </w:p>
     <w:p>
       <w:pPr>
         <w:pStyle w:val="Tekstfusnote"/>
         <w:rPr>
-          <w:rFonts w:ascii="Opens sans" w:hAnsi="Opens sans" w:cs="Times New Roman"/>
-          <w:sz w:val="18"/>
-          <w:szCs w:val="18"/>
+          <w:rFonts w:ascii="Times New Roman" w:hAnsi="Times New Roman" w:cs="Times New Roman"/>
+          <w:sz w:val="20"/>
+          <w:szCs w:val="20"/>
           <w:lang w:val="hr-HR"/>
         </w:rPr>
       </w:pPr>
@@ -3191,9 +2518,11 @@
     <w:p>
       <w:pPr>
         <w:pStyle w:val="Tekstfusnote"/>
-        <w:jc w:val="both"/>
-        <w:rPr>
-          <w:lang w:val="it-IT"/>
+        <w:rPr>
+          <w:rFonts w:ascii="Times New Roman" w:hAnsi="Times New Roman" w:cs="Times New Roman"/>
+          <w:sz w:val="20"/>
+          <w:szCs w:val="20"/>
+          <w:lang w:val="hr-HR"/>
         </w:rPr>
       </w:pPr>
       <w:r>
@@ -3203,43 +2532,54 @@
         <w:footnoteRef/>
       </w:r>
       <w:r>
-        <w:t xml:space="preserve"> </w:t>
-      </w:r>
-      <w:r>
-        <w:rPr>
-          <w:rFonts w:ascii="Opens sans" w:hAnsi="Opens sans" w:cs="Times New Roman"/>
+        <w:rPr>
+          <w:rFonts w:ascii="Times New Roman" w:eastAsia="Times New Roman" w:hAnsi="Times New Roman" w:cs="Times New Roman"/>
+          <w:bCs/>
+          <w:color w:val="FF0000"/>
+          <w:sz w:val="20"/>
+          <w:szCs w:val="20"/>
+        </w:rPr>
+        <w:t xml:space="preserve">An individual can object to the processing of his/her personal data for </w:t>
+      </w:r>
+      <w:r>
+        <w:rPr>
+          <w:rFonts w:ascii="Times New Roman" w:eastAsia="Times New Roman" w:hAnsi="Times New Roman" w:cs="Times New Roman"/>
           <w:b/>
           <w:color w:val="FF0000"/>
-          <w:sz w:val="18"/>
-          <w:szCs w:val="18"/>
-        </w:rPr>
-        <w:t>Un individuo può opporsi al trattamento dei propri dati personali per il marketing diretto in qualsiasi momento. Ciò include qualsiasi profilazione dei dati che sia correlata al marketing diretto. Si tratta di un diritto assoluto e non sono ammesse eccezioni</w:t>
-      </w:r>
-      <w:r>
-        <w:rPr>
-          <w:rFonts w:ascii="Opens sans" w:hAnsi="Opens sans" w:cs="Times New Roman"/>
+          <w:sz w:val="20"/>
+          <w:szCs w:val="20"/>
+        </w:rPr>
+        <w:t>direct marketing at any time.</w:t>
+      </w:r>
+      <w:r>
+        <w:rPr>
+          <w:rFonts w:ascii="Times New Roman" w:eastAsia="Times New Roman" w:hAnsi="Times New Roman" w:cs="Times New Roman"/>
+          <w:bCs/>
           <w:color w:val="FF0000"/>
-          <w:sz w:val="18"/>
-          <w:szCs w:val="18"/>
-        </w:rPr>
-        <w:t xml:space="preserve"> </w:t>
-      </w:r>
-      <w:r>
-        <w:rPr>
-          <w:rFonts w:ascii="Opens sans" w:hAnsi="Opens sans" w:cs="Times New Roman"/>
+          <w:sz w:val="20"/>
+          <w:szCs w:val="20"/>
+        </w:rPr>
+        <w:t xml:space="preserve"> This includes any profiling of data that is related to direct marketing. </w:t>
+      </w:r>
+      <w:r>
+        <w:rPr>
+          <w:rFonts w:ascii="Times New Roman" w:eastAsia="Times New Roman" w:hAnsi="Times New Roman" w:cs="Times New Roman"/>
           <w:b/>
-          <w:sz w:val="18"/>
-          <w:szCs w:val="18"/>
-        </w:rPr>
-        <w:t>o motivi di rifiuto da parte del titolare del trattamento</w:t>
-      </w:r>
-      <w:r>
-        <w:rPr>
-          <w:rFonts w:ascii="Opens sans" w:hAnsi="Opens sans" w:cs="Times New Roman"/>
-          <w:sz w:val="18"/>
-          <w:szCs w:val="18"/>
-        </w:rPr>
-        <w:t>.</w:t>
+          <w:color w:val="FF0000"/>
+          <w:sz w:val="20"/>
+          <w:szCs w:val="20"/>
+        </w:rPr>
+        <w:t xml:space="preserve">This is an absolute right and there are no exemptions </w:t>
+      </w:r>
+      <w:r>
+        <w:rPr>
+          <w:rFonts w:ascii="Times New Roman" w:eastAsia="Times New Roman" w:hAnsi="Times New Roman" w:cs="Times New Roman"/>
+          <w:b/>
+          <w:color w:val="000000"/>
+          <w:sz w:val="20"/>
+          <w:szCs w:val="20"/>
+        </w:rPr>
+        <w:t>or grounds for data controller to refuse.</w:t>
       </w:r>
     </w:p>
   </w:footnote>
@@ -3250,58 +2590,52 @@
         <w:spacing w:after="240" w:line="276" w:lineRule="auto"/>
         <w:jc w:val="both"/>
         <w:rPr>
-          <w:rFonts w:ascii="Opens sans" w:eastAsia="Times New Roman" w:hAnsi="Opens sans"/>
+          <w:rFonts w:eastAsia="Times New Roman"/>
           <w:color w:val="000000"/>
-          <w:sz w:val="18"/>
-          <w:szCs w:val="18"/>
           <w:lang w:eastAsia="hr-HR"/>
         </w:rPr>
       </w:pPr>
       <w:r>
         <w:rPr>
           <w:rStyle w:val="Referencafusnote"/>
-          <w:rFonts w:ascii="Opens sans" w:hAnsi="Opens sans"/>
-          <w:sz w:val="18"/>
-          <w:szCs w:val="18"/>
         </w:rPr>
         <w:footnoteRef/>
       </w:r>
       <w:r>
-        <w:rPr>
-          <w:rFonts w:ascii="Opens sans" w:eastAsia="Times New Roman" w:hAnsi="Opens sans"/>
+        <w:t xml:space="preserve"> </w:t>
+      </w:r>
+      <w:r>
+        <w:rPr>
+          <w:rFonts w:eastAsia="Times New Roman"/>
           <w:color w:val="000000"/>
-          <w:sz w:val="18"/>
-          <w:szCs w:val="18"/>
+          <w:sz w:val="20"/>
+          <w:szCs w:val="20"/>
           <w:lang w:eastAsia="hr-HR"/>
         </w:rPr>
-        <w:t xml:space="preserve"> Il processo decisionale individuale automatizzato è una decisione presa con mezzi automatizzati senza alcun intervento umano. L</w:t>
-      </w:r>
-      <w:r>
-        <w:rPr>
-          <w:rFonts w:ascii="Opens sans" w:hAnsi="Opens sans"/>
-          <w:sz w:val="18"/>
-          <w:szCs w:val="18"/>
-        </w:rPr>
-        <w:t xml:space="preserve">'individuo ha il diritto di non essere sottoposto a una decisione basata esclusivamente su un trattamento automatizzato, compresa la profilazione, che produca effetti giuridici nei suoi confronti o che lo riguardi in modo significativo. </w:t>
-      </w:r>
-      <w:r>
-        <w:rPr>
-          <w:rFonts w:ascii="Opens sans" w:eastAsia="Times New Roman" w:hAnsi="Opens sans"/>
+        <w:t>Automated individual decision-making is a decision made by automated means without any human intervention. Th</w:t>
+      </w:r>
+      <w:r>
+        <w:rPr>
+          <w:sz w:val="20"/>
+          <w:szCs w:val="20"/>
+        </w:rPr>
+        <w:t xml:space="preserve">e individuals have right not to be subjected to a decision based solely on automated processing, including profiling, which produces legal effects concerning him or her or significantly affects him or her. </w:t>
+      </w:r>
+      <w:r>
+        <w:rPr>
+          <w:rFonts w:eastAsia="Times New Roman"/>
           <w:color w:val="000000"/>
-          <w:sz w:val="18"/>
-          <w:szCs w:val="18"/>
+          <w:sz w:val="20"/>
+          <w:szCs w:val="20"/>
           <w:lang w:eastAsia="hr-HR"/>
         </w:rPr>
-        <w:t>Il processo decisionale individuale automatizzato non deve necessariamente comportare la profilazione, anche se spesso la comprende.</w:t>
+        <w:t>Automated individual decision-making does not have to involve profiling, although it often inlcudes.</w:t>
       </w:r>
     </w:p>
     <w:p>
       <w:pPr>
         <w:pStyle w:val="Tekstfusnote"/>
         <w:rPr>
-          <w:rFonts w:ascii="Opens sans" w:hAnsi="Opens sans"/>
-          <w:sz w:val="18"/>
-          <w:szCs w:val="18"/>
           <w:lang w:val="hr-HR"/>
         </w:rPr>
       </w:pPr>
@@ -3323,7 +2657,273 @@
       <w:rPr>
         <w:noProof/>
       </w:rPr>
-      <w:t xml:space="preserve">                                                                                 </w:t>
+      <mc:AlternateContent>
+        <mc:Choice Requires="wps">
+          <w:drawing>
+            <wp:anchor distT="0" distB="0" distL="114300" distR="114300" simplePos="0" relativeHeight="251662336" behindDoc="0" locked="0" layoutInCell="1" allowOverlap="1" wp14:anchorId="1AF3A5EF" wp14:editId="51E9D9A8">
+              <wp:simplePos x="0" y="0"/>
+              <wp:positionH relativeFrom="column">
+                <wp:posOffset>-1022985</wp:posOffset>
+              </wp:positionH>
+              <wp:positionV relativeFrom="paragraph">
+                <wp:posOffset>-297815</wp:posOffset>
+              </wp:positionV>
+              <wp:extent cx="7886700" cy="83820"/>
+              <wp:effectExtent l="0" t="0" r="0" b="0"/>
+              <wp:wrapNone/>
+              <wp:docPr id="1" name="Rectangle 1"/>
+              <wp:cNvGraphicFramePr/>
+              <a:graphic xmlns:a="http://schemas.openxmlformats.org/drawingml/2006/main">
+                <a:graphicData uri="http://schemas.microsoft.com/office/word/2010/wordprocessingShape">
+                  <wps:wsp>
+                    <wps:cNvSpPr/>
+                    <wps:spPr>
+                      <a:xfrm>
+                        <a:off x="0" y="0"/>
+                        <a:ext cx="7886700" cy="83820"/>
+                      </a:xfrm>
+                      <a:prstGeom prst="rect">
+                        <a:avLst/>
+                      </a:prstGeom>
+                      <a:solidFill>
+                        <a:schemeClr val="accent2"/>
+                      </a:solidFill>
+                      <a:ln>
+                        <a:noFill/>
+                      </a:ln>
+                    </wps:spPr>
+                    <wps:style>
+                      <a:lnRef idx="2">
+                        <a:schemeClr val="accent1">
+                          <a:shade val="50000"/>
+                        </a:schemeClr>
+                      </a:lnRef>
+                      <a:fillRef idx="1">
+                        <a:schemeClr val="accent1"/>
+                      </a:fillRef>
+                      <a:effectRef idx="0">
+                        <a:schemeClr val="accent1"/>
+                      </a:effectRef>
+                      <a:fontRef idx="minor">
+                        <a:schemeClr val="lt1"/>
+                      </a:fontRef>
+                    </wps:style>
+                    <wps:bodyPr rot="0" spcFirstLastPara="0" vertOverflow="overflow" horzOverflow="overflow" vert="horz" wrap="square" lIns="91440" tIns="45720" rIns="91440" bIns="45720" numCol="1" spcCol="0" rtlCol="0" fromWordArt="0" anchor="ctr" anchorCtr="0" forceAA="0" compatLnSpc="1">
+                      <a:prstTxWarp prst="textNoShape">
+                        <a:avLst/>
+                      </a:prstTxWarp>
+                      <a:noAutofit/>
+                    </wps:bodyPr>
+                  </wps:wsp>
+                </a:graphicData>
+              </a:graphic>
+              <wp14:sizeRelH relativeFrom="margin">
+                <wp14:pctWidth>0</wp14:pctWidth>
+              </wp14:sizeRelH>
+              <wp14:sizeRelV relativeFrom="margin">
+                <wp14:pctHeight>0</wp14:pctHeight>
+              </wp14:sizeRelV>
+            </wp:anchor>
+          </w:drawing>
+        </mc:Choice>
+        <mc:Fallback>
+          <w:pict>
+            <v:rect w14:anchorId="1164AAAD" id="Rectangle 1" o:spid="_x0000_s1026" style="position:absolute;margin-left:-80.55pt;margin-top:-23.45pt;width:621pt;height:6.6pt;z-index:251662336;visibility:visible;mso-wrap-style:square;mso-width-percent:0;mso-height-percent:0;mso-wrap-distance-left:9pt;mso-wrap-distance-top:0;mso-wrap-distance-right:9pt;mso-wrap-distance-bottom:0;mso-position-horizontal:absolute;mso-position-horizontal-relative:text;mso-position-vertical:absolute;mso-position-vertical-relative:text;mso-width-percent:0;mso-height-percent:0;mso-width-relative:margin;mso-height-relative:margin;v-text-anchor:middle" o:gfxdata="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" fillcolor="#ed7d31 [3205]" stroked="f" strokeweight="1pt"/>
+          </w:pict>
+        </mc:Fallback>
+      </mc:AlternateContent>
+    </w:r>
+    <w:r>
+      <w:rPr>
+        <w:noProof/>
+      </w:rPr>
+      <mc:AlternateContent>
+        <mc:Choice Requires="wps">
+          <w:drawing>
+            <wp:anchor distT="0" distB="0" distL="114300" distR="114300" simplePos="0" relativeHeight="251663360" behindDoc="0" locked="0" layoutInCell="1" allowOverlap="1" wp14:anchorId="1A060841" wp14:editId="14E50BE4">
+              <wp:simplePos x="0" y="0"/>
+              <wp:positionH relativeFrom="page">
+                <wp:align>left</wp:align>
+              </wp:positionH>
+              <wp:positionV relativeFrom="paragraph">
+                <wp:posOffset>-213995</wp:posOffset>
+              </wp:positionV>
+              <wp:extent cx="7589520" cy="53340"/>
+              <wp:effectExtent l="0" t="0" r="0" b="3810"/>
+              <wp:wrapNone/>
+              <wp:docPr id="2" name="Rectangle 2"/>
+              <wp:cNvGraphicFramePr/>
+              <a:graphic xmlns:a="http://schemas.openxmlformats.org/drawingml/2006/main">
+                <a:graphicData uri="http://schemas.microsoft.com/office/word/2010/wordprocessingShape">
+                  <wps:wsp>
+                    <wps:cNvSpPr/>
+                    <wps:spPr>
+                      <a:xfrm>
+                        <a:off x="0" y="0"/>
+                        <a:ext cx="7589520" cy="53340"/>
+                      </a:xfrm>
+                      <a:prstGeom prst="rect">
+                        <a:avLst/>
+                      </a:prstGeom>
+                      <a:solidFill>
+                        <a:srgbClr val="92D050"/>
+                      </a:solidFill>
+                      <a:ln>
+                        <a:noFill/>
+                      </a:ln>
+                    </wps:spPr>
+                    <wps:style>
+                      <a:lnRef idx="2">
+                        <a:schemeClr val="accent1">
+                          <a:shade val="50000"/>
+                        </a:schemeClr>
+                      </a:lnRef>
+                      <a:fillRef idx="1">
+                        <a:schemeClr val="accent1"/>
+                      </a:fillRef>
+                      <a:effectRef idx="0">
+                        <a:schemeClr val="accent1"/>
+                      </a:effectRef>
+                      <a:fontRef idx="minor">
+                        <a:schemeClr val="lt1"/>
+                      </a:fontRef>
+                    </wps:style>
+                    <wps:bodyPr rot="0" spcFirstLastPara="0" vertOverflow="overflow" horzOverflow="overflow" vert="horz" wrap="square" lIns="91440" tIns="45720" rIns="91440" bIns="45720" numCol="1" spcCol="0" rtlCol="0" fromWordArt="0" anchor="ctr" anchorCtr="0" forceAA="0" compatLnSpc="1">
+                      <a:prstTxWarp prst="textNoShape">
+                        <a:avLst/>
+                      </a:prstTxWarp>
+                      <a:noAutofit/>
+                    </wps:bodyPr>
+                  </wps:wsp>
+                </a:graphicData>
+              </a:graphic>
+              <wp14:sizeRelH relativeFrom="margin">
+                <wp14:pctWidth>0</wp14:pctWidth>
+              </wp14:sizeRelH>
+              <wp14:sizeRelV relativeFrom="margin">
+                <wp14:pctHeight>0</wp14:pctHeight>
+              </wp14:sizeRelV>
+            </wp:anchor>
+          </w:drawing>
+        </mc:Choice>
+        <mc:Fallback>
+          <w:pict>
+            <v:rect w14:anchorId="241D18B2" id="Rectangle 2" o:spid="_x0000_s1026" style="position:absolute;margin-left:0;margin-top:-16.85pt;width:597.6pt;height:4.2pt;z-index:251663360;visibility:visible;mso-wrap-style:square;mso-width-percent:0;mso-height-percent:0;mso-wrap-distance-left:9pt;mso-wrap-distance-top:0;mso-wrap-distance-right:9pt;mso-wrap-distance-bottom:0;mso-position-horizontal:left;mso-position-horizontal-relative:page;mso-position-vertical:absolute;mso-position-vertical-relative:text;mso-width-percent:0;mso-height-percent:0;mso-width-relative:margin;mso-height-relative:margin;v-text-anchor:middle" o:gfxdata="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" fillcolor="#92d050" stroked="f" strokeweight="1pt">
+              <w10:wrap anchorx="page"/>
+            </v:rect>
+          </w:pict>
+        </mc:Fallback>
+      </mc:AlternateContent>
+    </w:r>
+    <w:r>
+      <w:rPr>
+        <w:noProof/>
+      </w:rPr>
+      <w:drawing>
+        <wp:inline distT="0" distB="0" distL="0" distR="0" wp14:anchorId="0805E3E4" wp14:editId="050440F0">
+          <wp:extent cx="1015139" cy="928852"/>
+          <wp:effectExtent l="0" t="0" r="0" b="5080"/>
+          <wp:docPr id="8" name="Picture 8" descr="A picture containing shape&#10;&#10;Description automatically generated"/>
+          <wp:cNvGraphicFramePr>
+            <a:graphicFrameLocks xmlns:a="http://schemas.openxmlformats.org/drawingml/2006/main" noChangeAspect="1"/>
+          </wp:cNvGraphicFramePr>
+          <a:graphic xmlns:a="http://schemas.openxmlformats.org/drawingml/2006/main">
+            <a:graphicData uri="http://schemas.openxmlformats.org/drawingml/2006/picture">
+              <pic:pic xmlns:pic="http://schemas.openxmlformats.org/drawingml/2006/picture">
+                <pic:nvPicPr>
+                  <pic:cNvPr id="8" name="Picture 8" descr="A picture containing shape&#10;&#10;Description automatically generated"/>
+                  <pic:cNvPicPr/>
+                </pic:nvPicPr>
+                <pic:blipFill>
+                  <a:blip r:embed="rId1">
+                    <a:extLst>
+                      <a:ext uri="{28A0092B-C50C-407E-A947-70E740481C1C}">
+                        <a14:useLocalDpi xmlns:a14="http://schemas.microsoft.com/office/drawing/2010/main" val="0"/>
+                      </a:ext>
+                    </a:extLst>
+                  </a:blip>
+                  <a:stretch>
+                    <a:fillRect/>
+                  </a:stretch>
+                </pic:blipFill>
+                <pic:spPr>
+                  <a:xfrm>
+                    <a:off x="0" y="0"/>
+                    <a:ext cx="1037700" cy="949496"/>
+                  </a:xfrm>
+                  <a:prstGeom prst="rect">
+                    <a:avLst/>
+                  </a:prstGeom>
+                </pic:spPr>
+              </pic:pic>
+            </a:graphicData>
+          </a:graphic>
+        </wp:inline>
+      </w:drawing>
+    </w:r>
+    <w:r>
+      <w:rPr>
+        <w:noProof/>
+      </w:rPr>
+      <w:t xml:space="preserve">         </w:t>
+    </w:r>
+    <w:r>
+      <w:rPr>
+        <w:noProof/>
+      </w:rPr>
+      <w:t xml:space="preserve">                                                        </w:t>
+    </w:r>
+    <w:r>
+      <w:rPr>
+        <w:noProof/>
+      </w:rPr>
+      <w:t xml:space="preserve">                </w:t>
+    </w:r>
+    <w:r>
+      <w:rPr>
+        <w:noProof/>
+      </w:rPr>
+      <w:drawing>
+        <wp:inline distT="0" distB="0" distL="0" distR="0" wp14:anchorId="06D6D9C6" wp14:editId="002C6ED2">
+          <wp:extent cx="1965533" cy="779662"/>
+          <wp:effectExtent l="0" t="0" r="0" b="1905"/>
+          <wp:docPr id="4" name="Picture 4"/>
+          <wp:cNvGraphicFramePr>
+            <a:graphicFrameLocks xmlns:a="http://schemas.openxmlformats.org/drawingml/2006/main" noChangeAspect="1"/>
+          </wp:cNvGraphicFramePr>
+          <a:graphic xmlns:a="http://schemas.openxmlformats.org/drawingml/2006/main">
+            <a:graphicData uri="http://schemas.openxmlformats.org/drawingml/2006/picture">
+              <pic:pic xmlns:pic="http://schemas.openxmlformats.org/drawingml/2006/picture">
+                <pic:nvPicPr>
+                  <pic:cNvPr id="4" name="Picture 4"/>
+                  <pic:cNvPicPr/>
+                </pic:nvPicPr>
+                <pic:blipFill>
+                  <a:blip r:embed="rId2">
+                    <a:extLst>
+                      <a:ext uri="{28A0092B-C50C-407E-A947-70E740481C1C}">
+                        <a14:useLocalDpi xmlns:a14="http://schemas.microsoft.com/office/drawing/2010/main" val="0"/>
+                      </a:ext>
+                    </a:extLst>
+                  </a:blip>
+                  <a:stretch>
+                    <a:fillRect/>
+                  </a:stretch>
+                </pic:blipFill>
+                <pic:spPr>
+                  <a:xfrm>
+                    <a:off x="0" y="0"/>
+                    <a:ext cx="1972377" cy="782377"/>
+                  </a:xfrm>
+                  <a:prstGeom prst="rect">
+                    <a:avLst/>
+                  </a:prstGeom>
+                </pic:spPr>
+              </pic:pic>
+            </a:graphicData>
+          </a:graphic>
+        </wp:inline>
+      </w:drawing>
     </w:r>
   </w:p>
 </w:hdr>
@@ -3352,7 +2952,7 @@
         <v:path o:extrusionok="f" gradientshapeok="t" o:connecttype="rect"/>
         <o:lock v:ext="edit" aspectratio="t"/>
       </v:shapetype>
-      <v:shape id="_x0000_i1029" type="#_x0000_t75" style="width:11.5pt;height:11.5pt" o:bullet="t">
+      <v:shape id="_x0000_i1041" type="#_x0000_t75" style="width:11.25pt;height:11.25pt" o:bullet="t">
         <v:imagedata r:id="rId1" o:title="mso36BF"/>
       </v:shape>
     </w:pict>
@@ -8131,133 +7731,133 @@
       </w:pPr>
     </w:lvl>
   </w:abstractNum>
-  <w:num w:numId="1" w16cid:durableId="1673606144">
+  <w:num w:numId="1" w16cid:durableId="1192263385">
     <w:abstractNumId w:val="36"/>
   </w:num>
-  <w:num w:numId="2" w16cid:durableId="129060660">
+  <w:num w:numId="2" w16cid:durableId="376202811">
     <w:abstractNumId w:val="24"/>
   </w:num>
-  <w:num w:numId="3" w16cid:durableId="1982809382">
+  <w:num w:numId="3" w16cid:durableId="929701847">
     <w:abstractNumId w:val="28"/>
   </w:num>
-  <w:num w:numId="4" w16cid:durableId="761950703">
+  <w:num w:numId="4" w16cid:durableId="101926906">
     <w:abstractNumId w:val="19"/>
   </w:num>
-  <w:num w:numId="5" w16cid:durableId="1512452242">
+  <w:num w:numId="5" w16cid:durableId="1307932466">
     <w:abstractNumId w:val="12"/>
   </w:num>
-  <w:num w:numId="6" w16cid:durableId="436104471">
+  <w:num w:numId="6" w16cid:durableId="1050421895">
     <w:abstractNumId w:val="33"/>
   </w:num>
-  <w:num w:numId="7" w16cid:durableId="1612736867">
+  <w:num w:numId="7" w16cid:durableId="948970478">
     <w:abstractNumId w:val="2"/>
   </w:num>
-  <w:num w:numId="8" w16cid:durableId="1778520917">
+  <w:num w:numId="8" w16cid:durableId="2047245975">
     <w:abstractNumId w:val="20"/>
   </w:num>
-  <w:num w:numId="9" w16cid:durableId="62875475">
+  <w:num w:numId="9" w16cid:durableId="2001543610">
     <w:abstractNumId w:val="1"/>
   </w:num>
-  <w:num w:numId="10" w16cid:durableId="1680695612">
+  <w:num w:numId="10" w16cid:durableId="1275555488">
     <w:abstractNumId w:val="13"/>
   </w:num>
-  <w:num w:numId="11" w16cid:durableId="1766338420">
+  <w:num w:numId="11" w16cid:durableId="291640365">
     <w:abstractNumId w:val="26"/>
   </w:num>
-  <w:num w:numId="12" w16cid:durableId="674766501">
+  <w:num w:numId="12" w16cid:durableId="2027823737">
     <w:abstractNumId w:val="23"/>
   </w:num>
-  <w:num w:numId="13" w16cid:durableId="1913587720">
+  <w:num w:numId="13" w16cid:durableId="2138334191">
     <w:abstractNumId w:val="4"/>
   </w:num>
-  <w:num w:numId="14" w16cid:durableId="2082360378">
+  <w:num w:numId="14" w16cid:durableId="1199125874">
     <w:abstractNumId w:val="10"/>
   </w:num>
-  <w:num w:numId="15" w16cid:durableId="1908761407">
+  <w:num w:numId="15" w16cid:durableId="1808667925">
     <w:abstractNumId w:val="14"/>
   </w:num>
-  <w:num w:numId="16" w16cid:durableId="159464819">
+  <w:num w:numId="16" w16cid:durableId="1832283902">
     <w:abstractNumId w:val="42"/>
   </w:num>
-  <w:num w:numId="17" w16cid:durableId="1857689964">
+  <w:num w:numId="17" w16cid:durableId="557203449">
     <w:abstractNumId w:val="21"/>
   </w:num>
-  <w:num w:numId="18" w16cid:durableId="942421506">
+  <w:num w:numId="18" w16cid:durableId="269439957">
     <w:abstractNumId w:val="0"/>
   </w:num>
-  <w:num w:numId="19" w16cid:durableId="1006639338">
+  <w:num w:numId="19" w16cid:durableId="1710063074">
     <w:abstractNumId w:val="35"/>
   </w:num>
-  <w:num w:numId="20" w16cid:durableId="665012645">
+  <w:num w:numId="20" w16cid:durableId="1363674484">
     <w:abstractNumId w:val="11"/>
   </w:num>
-  <w:num w:numId="21" w16cid:durableId="1255556829">
+  <w:num w:numId="21" w16cid:durableId="1016226470">
     <w:abstractNumId w:val="39"/>
   </w:num>
-  <w:num w:numId="22" w16cid:durableId="1240094486">
+  <w:num w:numId="22" w16cid:durableId="227427850">
     <w:abstractNumId w:val="41"/>
   </w:num>
-  <w:num w:numId="23" w16cid:durableId="2075353731">
+  <w:num w:numId="23" w16cid:durableId="982195501">
     <w:abstractNumId w:val="7"/>
   </w:num>
-  <w:num w:numId="24" w16cid:durableId="1050611451">
+  <w:num w:numId="24" w16cid:durableId="1975938758">
     <w:abstractNumId w:val="9"/>
   </w:num>
-  <w:num w:numId="25" w16cid:durableId="1127285607">
+  <w:num w:numId="25" w16cid:durableId="1162427428">
     <w:abstractNumId w:val="15"/>
   </w:num>
-  <w:num w:numId="26" w16cid:durableId="1616713321">
+  <w:num w:numId="26" w16cid:durableId="309868256">
     <w:abstractNumId w:val="3"/>
   </w:num>
-  <w:num w:numId="27" w16cid:durableId="96413506">
+  <w:num w:numId="27" w16cid:durableId="894581221">
     <w:abstractNumId w:val="27"/>
   </w:num>
-  <w:num w:numId="28" w16cid:durableId="2120905056">
+  <w:num w:numId="28" w16cid:durableId="1774013470">
     <w:abstractNumId w:val="31"/>
   </w:num>
-  <w:num w:numId="29" w16cid:durableId="219756117">
+  <w:num w:numId="29" w16cid:durableId="927537958">
     <w:abstractNumId w:val="22"/>
   </w:num>
-  <w:num w:numId="30" w16cid:durableId="1196961022">
+  <w:num w:numId="30" w16cid:durableId="981933383">
     <w:abstractNumId w:val="40"/>
   </w:num>
-  <w:num w:numId="31" w16cid:durableId="353455827">
+  <w:num w:numId="31" w16cid:durableId="1968851299">
     <w:abstractNumId w:val="34"/>
   </w:num>
-  <w:num w:numId="32" w16cid:durableId="1951088699">
+  <w:num w:numId="32" w16cid:durableId="211355809">
     <w:abstractNumId w:val="6"/>
   </w:num>
-  <w:num w:numId="33" w16cid:durableId="2127459066">
+  <w:num w:numId="33" w16cid:durableId="154999658">
     <w:abstractNumId w:val="32"/>
   </w:num>
-  <w:num w:numId="34" w16cid:durableId="553807935">
+  <w:num w:numId="34" w16cid:durableId="1956282129">
     <w:abstractNumId w:val="16"/>
   </w:num>
-  <w:num w:numId="35" w16cid:durableId="822620214">
+  <w:num w:numId="35" w16cid:durableId="540633895">
     <w:abstractNumId w:val="17"/>
   </w:num>
-  <w:num w:numId="36" w16cid:durableId="922375902">
+  <w:num w:numId="36" w16cid:durableId="1103695525">
     <w:abstractNumId w:val="5"/>
   </w:num>
-  <w:num w:numId="37" w16cid:durableId="1782414797">
+  <w:num w:numId="37" w16cid:durableId="692151014">
     <w:abstractNumId w:val="8"/>
   </w:num>
-  <w:num w:numId="38" w16cid:durableId="935601531">
+  <w:num w:numId="38" w16cid:durableId="820119393">
     <w:abstractNumId w:val="38"/>
   </w:num>
-  <w:num w:numId="39" w16cid:durableId="1468937199">
+  <w:num w:numId="39" w16cid:durableId="1189175158">
     <w:abstractNumId w:val="18"/>
   </w:num>
-  <w:num w:numId="40" w16cid:durableId="1881241832">
+  <w:num w:numId="40" w16cid:durableId="154759145">
     <w:abstractNumId w:val="30"/>
   </w:num>
-  <w:num w:numId="41" w16cid:durableId="143394963">
+  <w:num w:numId="41" w16cid:durableId="524901365">
     <w:abstractNumId w:val="29"/>
   </w:num>
-  <w:num w:numId="42" w16cid:durableId="168571497">
+  <w:num w:numId="42" w16cid:durableId="1508129180">
     <w:abstractNumId w:val="37"/>
   </w:num>
-  <w:num w:numId="43" w16cid:durableId="494490878">
+  <w:num w:numId="43" w16cid:durableId="1318418817">
     <w:abstractNumId w:val="25"/>
   </w:num>
 </w:numbering>
@@ -9404,7 +9004,7 @@
 </file>
 
 <file path=customXml/itemProps1.xml><?xml version="1.0" encoding="utf-8"?>
-<ds:datastoreItem xmlns:ds="http://schemas.openxmlformats.org/officeDocument/2006/customXml" ds:itemID="{916BD6D2-A49B-4BB8-8BF8-939A03BE9786}">
+<ds:datastoreItem xmlns:ds="http://schemas.openxmlformats.org/officeDocument/2006/customXml" ds:itemID="{F8A84CED-1C25-4CF0-82D5-31D4EFB2B2CD}">
   <ds:schemaRefs>
     <ds:schemaRef ds:uri="http://schemas.openxmlformats.org/officeDocument/2006/bibliography"/>
   </ds:schemaRefs>

</xml_diff>